<commit_message>
Update rapport with the firsts two programms
</commit_message>
<xml_diff>
--- a/rapport.docx
+++ b/rapport.docx
@@ -3,13 +3,8 @@
 <w:document xmlns:wpc="http://schemas.microsoft.com/office/word/2010/wordprocessingCanvas" xmlns:cx="http://schemas.microsoft.com/office/drawing/2014/chartex" xmlns:cx1="http://schemas.microsoft.com/office/drawing/2015/9/8/chartex" xmlns:cx2="http://schemas.microsoft.com/office/drawing/2015/10/21/chartex" xmlns:cx3="http://schemas.microsoft.com/office/drawing/2016/5/9/chartex" xmlns:cx4="http://schemas.microsoft.com/office/drawing/2016/5/10/chartex" xmlns:cx5="http://schemas.microsoft.com/office/drawing/2016/5/11/chartex" xmlns:cx6="http://schemas.microsoft.com/office/drawing/2016/5/12/chartex" xmlns:cx7="http://schemas.microsoft.com/office/drawing/2016/5/13/chartex" xmlns:cx8="http://schemas.microsoft.com/office/drawing/2016/5/14/chartex" xmlns:mc="http://schemas.openxmlformats.org/markup-compatibility/2006" xmlns:aink="http://schemas.microsoft.com/office/drawing/2016/ink" xmlns:am3d="http://schemas.microsoft.com/office/drawing/2017/model3d" xmlns:o="urn:schemas-microsoft-com:office:office" xmlns:r="http://schemas.openxmlformats.org/officeDocument/2006/relationships" xmlns:m="http://schemas.openxmlformats.org/officeDocument/2006/math" xmlns:v="urn:schemas-microsoft-com:vml" xmlns:wp14="http://schemas.microsoft.com/office/word/2010/wordprocessingDrawing" xmlns:wp="http://schemas.openxmlformats.org/drawingml/2006/wordprocessingDrawing" xmlns:w10="urn:schemas-microsoft-com:office:word" xmlns:w="http://schemas.openxmlformats.org/wordprocessingml/2006/main" xmlns:w14="http://schemas.microsoft.com/office/word/2010/wordml" xmlns:w15="http://schemas.microsoft.com/office/word/2012/wordml" xmlns:w16cex="http://schemas.microsoft.com/office/word/2018/wordml/cex" xmlns:w16cid="http://schemas.microsoft.com/office/word/2016/wordml/cid" xmlns:w16="http://schemas.microsoft.com/office/word/2018/wordml" xmlns:w16sdtdh="http://schemas.microsoft.com/office/word/2020/wordml/sdtdatahash" xmlns:w16se="http://schemas.microsoft.com/office/word/2015/wordml/symex" xmlns:wpg="http://schemas.microsoft.com/office/word/2010/wordprocessingGroup" xmlns:wpi="http://schemas.microsoft.com/office/word/2010/wordprocessingInk" xmlns:wne="http://schemas.microsoft.com/office/word/2006/wordml" xmlns:wps="http://schemas.microsoft.com/office/word/2010/wordprocessingShape" mc:Ignorable="w14 w15 w16se w16cid w16 w16cex w16sdtdh wp14">
   <w:body>
     <w:p>
-      <w:proofErr w:type="spellStart"/>
-      <w:r>
-        <w:t>Eric</w:t>
-      </w:r>
-      <w:proofErr w:type="spellEnd"/>
-      <w:r>
-        <w:t xml:space="preserve"> BOUDIN</w:t>
+      <w:r>
+        <w:t>Eric BOUDIN</w:t>
       </w:r>
     </w:p>
     <w:p>
@@ -161,14 +156,20 @@
           <w:p>
             <w:pPr>
               <w:jc w:val="center"/>
-            </w:pPr>
-            <w:hyperlink r:id="rId7" w:history="1">
+              <w:rPr>
+                <w:lang w:val="en-US"/>
+              </w:rPr>
+            </w:pPr>
+            <w:hyperlink r:id="rId7" w:anchor="rule-0-never-insert-untrusted-data-except-in-allowed-locations" w:history="1">
+              <w:proofErr w:type="spellStart"/>
               <w:r>
                 <w:rPr>
                   <w:rStyle w:val="Lienhypertexte"/>
+                  <w:lang w:val="en-US"/>
                 </w:rPr>
                 <w:t>Cross_Site_Scripting_Prevention_Cheat_Sheet</w:t>
               </w:r>
+              <w:proofErr w:type="spellEnd"/>
             </w:hyperlink>
           </w:p>
         </w:tc>
@@ -234,6 +235,9 @@
             <w:pPr>
               <w:jc w:val="center"/>
             </w:pPr>
+            <w:r>
+              <w:t>XSS RULE 1</w:t>
+            </w:r>
           </w:p>
         </w:tc>
         <w:tc>
@@ -243,7 +247,21 @@
           <w:p>
             <w:pPr>
               <w:jc w:val="center"/>
-            </w:pPr>
+              <w:rPr>
+                <w:lang w:val="en-US"/>
+              </w:rPr>
+            </w:pPr>
+            <w:hyperlink r:id="rId8" w:anchor="rule-1-html-encode-before-inserting-untrusted-data-into-html-element-content" w:history="1">
+              <w:proofErr w:type="spellStart"/>
+              <w:r>
+                <w:rPr>
+                  <w:rStyle w:val="Lienhypertexte"/>
+                  <w:lang w:val="en-US"/>
+                </w:rPr>
+                <w:t>Cross_Site_Scripting_Prevention_Cheat_Sheet</w:t>
+              </w:r>
+              <w:proofErr w:type="spellEnd"/>
+            </w:hyperlink>
           </w:p>
         </w:tc>
         <w:tc>
@@ -253,7 +271,16 @@
           <w:p>
             <w:pPr>
               <w:jc w:val="center"/>
-            </w:pPr>
+              <w:rPr>
+                <w:lang w:val="en-US"/>
+              </w:rPr>
+            </w:pPr>
+            <w:r>
+              <w:rPr>
+                <w:lang w:val="en-US"/>
+              </w:rPr>
+              <w:t>OUI</w:t>
+            </w:r>
           </w:p>
         </w:tc>
         <w:tc>
@@ -263,7 +290,16 @@
           <w:p>
             <w:pPr>
               <w:jc w:val="center"/>
-            </w:pPr>
+              <w:rPr>
+                <w:lang w:val="en-US"/>
+              </w:rPr>
+            </w:pPr>
+            <w:r>
+              <w:rPr>
+                <w:lang w:val="en-US"/>
+              </w:rPr>
+              <w:t>OUI</w:t>
+            </w:r>
           </w:p>
         </w:tc>
         <w:tc>
@@ -273,7 +309,16 @@
           <w:p>
             <w:pPr>
               <w:jc w:val="center"/>
-            </w:pPr>
+              <w:rPr>
+                <w:lang w:val="en-US"/>
+              </w:rPr>
+            </w:pPr>
+            <w:r>
+              <w:rPr>
+                <w:lang w:val="en-US"/>
+              </w:rPr>
+              <w:t>OUI</w:t>
+            </w:r>
           </w:p>
         </w:tc>
         <w:tc>
@@ -283,7 +328,16 @@
           <w:p>
             <w:pPr>
               <w:jc w:val="center"/>
-            </w:pPr>
+              <w:rPr>
+                <w:lang w:val="en-US"/>
+              </w:rPr>
+            </w:pPr>
+            <w:r>
+              <w:rPr>
+                <w:lang w:val="en-US"/>
+              </w:rPr>
+              <w:t>2</w:t>
+            </w:r>
           </w:p>
         </w:tc>
       </w:tr>
@@ -295,6 +349,9 @@
           <w:p>
             <w:pPr>
               <w:jc w:val="center"/>
+              <w:rPr>
+                <w:lang w:val="en-US"/>
+              </w:rPr>
             </w:pPr>
           </w:p>
         </w:tc>
@@ -305,6 +362,9 @@
           <w:p>
             <w:pPr>
               <w:jc w:val="center"/>
+              <w:rPr>
+                <w:lang w:val="en-US"/>
+              </w:rPr>
             </w:pPr>
           </w:p>
         </w:tc>
@@ -315,6 +375,9 @@
           <w:p>
             <w:pPr>
               <w:jc w:val="center"/>
+              <w:rPr>
+                <w:lang w:val="en-US"/>
+              </w:rPr>
             </w:pPr>
           </w:p>
         </w:tc>
@@ -325,6 +388,9 @@
           <w:p>
             <w:pPr>
               <w:jc w:val="center"/>
+              <w:rPr>
+                <w:lang w:val="en-US"/>
+              </w:rPr>
             </w:pPr>
           </w:p>
         </w:tc>
@@ -335,6 +401,9 @@
           <w:p>
             <w:pPr>
               <w:jc w:val="center"/>
+              <w:rPr>
+                <w:lang w:val="en-US"/>
+              </w:rPr>
             </w:pPr>
           </w:p>
         </w:tc>
@@ -345,6 +414,9 @@
           <w:p>
             <w:pPr>
               <w:jc w:val="center"/>
+              <w:rPr>
+                <w:lang w:val="en-US"/>
+              </w:rPr>
             </w:pPr>
           </w:p>
         </w:tc>
@@ -357,6 +429,9 @@
           <w:p>
             <w:pPr>
               <w:jc w:val="center"/>
+              <w:rPr>
+                <w:lang w:val="en-US"/>
+              </w:rPr>
             </w:pPr>
           </w:p>
         </w:tc>
@@ -367,6 +442,9 @@
           <w:p>
             <w:pPr>
               <w:jc w:val="center"/>
+              <w:rPr>
+                <w:lang w:val="en-US"/>
+              </w:rPr>
             </w:pPr>
           </w:p>
         </w:tc>
@@ -377,6 +455,9 @@
           <w:p>
             <w:pPr>
               <w:jc w:val="center"/>
+              <w:rPr>
+                <w:lang w:val="en-US"/>
+              </w:rPr>
             </w:pPr>
           </w:p>
         </w:tc>
@@ -387,6 +468,9 @@
           <w:p>
             <w:pPr>
               <w:jc w:val="center"/>
+              <w:rPr>
+                <w:lang w:val="en-US"/>
+              </w:rPr>
             </w:pPr>
           </w:p>
         </w:tc>
@@ -397,6 +481,9 @@
           <w:p>
             <w:pPr>
               <w:jc w:val="center"/>
+              <w:rPr>
+                <w:lang w:val="en-US"/>
+              </w:rPr>
             </w:pPr>
           </w:p>
         </w:tc>
@@ -407,6 +494,9 @@
           <w:p>
             <w:pPr>
               <w:jc w:val="center"/>
+              <w:rPr>
+                <w:lang w:val="en-US"/>
+              </w:rPr>
             </w:pPr>
           </w:p>
         </w:tc>
@@ -419,6 +509,9 @@
           <w:p>
             <w:pPr>
               <w:jc w:val="center"/>
+              <w:rPr>
+                <w:lang w:val="en-US"/>
+              </w:rPr>
             </w:pPr>
           </w:p>
         </w:tc>
@@ -429,6 +522,9 @@
           <w:p>
             <w:pPr>
               <w:jc w:val="center"/>
+              <w:rPr>
+                <w:lang w:val="en-US"/>
+              </w:rPr>
             </w:pPr>
           </w:p>
         </w:tc>
@@ -439,6 +535,9 @@
           <w:p>
             <w:pPr>
               <w:jc w:val="center"/>
+              <w:rPr>
+                <w:lang w:val="en-US"/>
+              </w:rPr>
             </w:pPr>
           </w:p>
         </w:tc>
@@ -449,6 +548,9 @@
           <w:p>
             <w:pPr>
               <w:jc w:val="center"/>
+              <w:rPr>
+                <w:lang w:val="en-US"/>
+              </w:rPr>
             </w:pPr>
           </w:p>
         </w:tc>
@@ -459,6 +561,9 @@
           <w:p>
             <w:pPr>
               <w:jc w:val="center"/>
+              <w:rPr>
+                <w:lang w:val="en-US"/>
+              </w:rPr>
             </w:pPr>
           </w:p>
         </w:tc>
@@ -469,6 +574,9 @@
           <w:p>
             <w:pPr>
               <w:jc w:val="center"/>
+              <w:rPr>
+                <w:lang w:val="en-US"/>
+              </w:rPr>
             </w:pPr>
           </w:p>
         </w:tc>
@@ -481,6 +589,9 @@
           <w:p>
             <w:pPr>
               <w:jc w:val="center"/>
+              <w:rPr>
+                <w:lang w:val="en-US"/>
+              </w:rPr>
             </w:pPr>
           </w:p>
         </w:tc>
@@ -491,6 +602,9 @@
           <w:p>
             <w:pPr>
               <w:jc w:val="center"/>
+              <w:rPr>
+                <w:lang w:val="en-US"/>
+              </w:rPr>
             </w:pPr>
           </w:p>
         </w:tc>
@@ -501,6 +615,9 @@
           <w:p>
             <w:pPr>
               <w:jc w:val="center"/>
+              <w:rPr>
+                <w:lang w:val="en-US"/>
+              </w:rPr>
             </w:pPr>
           </w:p>
         </w:tc>
@@ -511,6 +628,9 @@
           <w:p>
             <w:pPr>
               <w:jc w:val="center"/>
+              <w:rPr>
+                <w:lang w:val="en-US"/>
+              </w:rPr>
             </w:pPr>
           </w:p>
         </w:tc>
@@ -521,6 +641,9 @@
           <w:p>
             <w:pPr>
               <w:jc w:val="center"/>
+              <w:rPr>
+                <w:lang w:val="en-US"/>
+              </w:rPr>
             </w:pPr>
           </w:p>
         </w:tc>
@@ -531,6 +654,9 @@
           <w:p>
             <w:pPr>
               <w:jc w:val="center"/>
+              <w:rPr>
+                <w:lang w:val="en-US"/>
+              </w:rPr>
             </w:pPr>
           </w:p>
         </w:tc>
@@ -543,6 +669,9 @@
           <w:p>
             <w:pPr>
               <w:jc w:val="center"/>
+              <w:rPr>
+                <w:lang w:val="en-US"/>
+              </w:rPr>
             </w:pPr>
           </w:p>
         </w:tc>
@@ -553,6 +682,9 @@
           <w:p>
             <w:pPr>
               <w:jc w:val="center"/>
+              <w:rPr>
+                <w:lang w:val="en-US"/>
+              </w:rPr>
             </w:pPr>
           </w:p>
         </w:tc>
@@ -563,6 +695,9 @@
           <w:p>
             <w:pPr>
               <w:jc w:val="center"/>
+              <w:rPr>
+                <w:lang w:val="en-US"/>
+              </w:rPr>
             </w:pPr>
           </w:p>
         </w:tc>
@@ -573,6 +708,9 @@
           <w:p>
             <w:pPr>
               <w:jc w:val="center"/>
+              <w:rPr>
+                <w:lang w:val="en-US"/>
+              </w:rPr>
             </w:pPr>
           </w:p>
         </w:tc>
@@ -583,6 +721,9 @@
           <w:p>
             <w:pPr>
               <w:jc w:val="center"/>
+              <w:rPr>
+                <w:lang w:val="en-US"/>
+              </w:rPr>
             </w:pPr>
           </w:p>
         </w:tc>
@@ -593,14 +734,579 @@
           <w:p>
             <w:pPr>
               <w:jc w:val="center"/>
+              <w:rPr>
+                <w:lang w:val="en-US"/>
+              </w:rPr>
             </w:pPr>
           </w:p>
         </w:tc>
       </w:tr>
     </w:tbl>
-    <w:p/>
+    <w:p>
+      <w:pPr>
+        <w:rPr>
+          <w:lang w:val="en-US"/>
+        </w:rPr>
+      </w:pPr>
+    </w:p>
+    <w:p>
+      <w:pPr>
+        <w:rPr>
+          <w:lang w:val="en-US"/>
+        </w:rPr>
+      </w:pPr>
+      <w:r>
+        <w:rPr>
+          <w:lang w:val="en-US"/>
+        </w:rPr>
+        <w:br w:type="page"/>
+      </w:r>
+    </w:p>
+    <w:p>
+      <w:pPr>
+        <w:pStyle w:val="Titre2"/>
+        <w:rPr>
+          <w:lang w:val="en-US"/>
+        </w:rPr>
+      </w:pPr>
+      <w:r>
+        <w:rPr>
+          <w:lang w:val="en-US"/>
+        </w:rPr>
+        <w:lastRenderedPageBreak/>
+        <w:t>RULE #0 - Never Insert Untrusted Data Except in Allowed Locations</w:t>
+      </w:r>
+    </w:p>
+    <w:p>
+      <w:pPr>
+        <w:rPr>
+          <w:rStyle w:val="Lienhypertexte"/>
+          <w:lang w:val="en-US"/>
+        </w:rPr>
+      </w:pPr>
+      <w:r>
+        <w:rPr>
+          <w:lang w:val="en-US"/>
+        </w:rPr>
+        <w:fldChar w:fldCharType="begin"/>
+      </w:r>
+      <w:r>
+        <w:rPr>
+          <w:lang w:val="en-US"/>
+        </w:rPr>
+        <w:instrText>HYPERLINK "https://cheatsheetseries.owasp.org/cheatsheets/Cross_Site_Scripting_Prevention_Cheat_Sheet.html" \l "rule-0-never-insert-untrusted-data-except-in-allowed-locations"</w:instrText>
+      </w:r>
+      <w:r>
+        <w:rPr>
+          <w:lang w:val="en-US"/>
+        </w:rPr>
+      </w:r>
+      <w:r>
+        <w:rPr>
+          <w:lang w:val="en-US"/>
+        </w:rPr>
+        <w:fldChar w:fldCharType="separate"/>
+      </w:r>
+      <w:proofErr w:type="spellStart"/>
+      <w:r>
+        <w:rPr>
+          <w:rStyle w:val="Lienhypertexte"/>
+          <w:lang w:val="en-US"/>
+        </w:rPr>
+        <w:t>Cross_Site_Scripting_Prevention_Cheat_Sheet</w:t>
+      </w:r>
+      <w:proofErr w:type="spellEnd"/>
+    </w:p>
+    <w:p>
+      <w:pPr>
+        <w:rPr>
+          <w:lang w:val="en-US"/>
+        </w:rPr>
+      </w:pPr>
+      <w:r>
+        <w:rPr>
+          <w:lang w:val="en-US"/>
+        </w:rPr>
+        <w:fldChar w:fldCharType="end"/>
+      </w:r>
+      <w:r>
+        <w:rPr>
+          <w:lang w:val="en-US"/>
+        </w:rPr>
+        <w:drawing>
+          <wp:inline distT="0" distB="0" distL="0" distR="0" wp14:anchorId="1CFFAA20" wp14:editId="62F5B3F1">
+            <wp:extent cx="3333750" cy="556830"/>
+            <wp:effectExtent l="0" t="0" r="0" b="0"/>
+            <wp:docPr id="1" name="Image 1" descr="Une image contenant texte&#10;&#10;Description générée automatiquement"/>
+            <wp:cNvGraphicFramePr>
+              <a:graphicFrameLocks xmlns:a="http://schemas.openxmlformats.org/drawingml/2006/main" noChangeAspect="1"/>
+            </wp:cNvGraphicFramePr>
+            <a:graphic xmlns:a="http://schemas.openxmlformats.org/drawingml/2006/main">
+              <a:graphicData uri="http://schemas.openxmlformats.org/drawingml/2006/picture">
+                <pic:pic xmlns:pic="http://schemas.openxmlformats.org/drawingml/2006/picture">
+                  <pic:nvPicPr>
+                    <pic:cNvPr id="1" name="Image 1" descr="Une image contenant texte&#10;&#10;Description générée automatiquement"/>
+                    <pic:cNvPicPr/>
+                  </pic:nvPicPr>
+                  <pic:blipFill>
+                    <a:blip r:embed="rId9"/>
+                    <a:stretch>
+                      <a:fillRect/>
+                    </a:stretch>
+                  </pic:blipFill>
+                  <pic:spPr>
+                    <a:xfrm>
+                      <a:off x="0" y="0"/>
+                      <a:ext cx="3349668" cy="559489"/>
+                    </a:xfrm>
+                    <a:prstGeom prst="rect">
+                      <a:avLst/>
+                    </a:prstGeom>
+                  </pic:spPr>
+                </pic:pic>
+              </a:graphicData>
+            </a:graphic>
+          </wp:inline>
+        </w:drawing>
+      </w:r>
+    </w:p>
+    <w:p>
+      <w:r>
+        <w:t xml:space="preserve">Ici on </w:t>
+      </w:r>
+      <w:proofErr w:type="spellStart"/>
+      <w:r>
+        <w:t>execute</w:t>
+      </w:r>
+      <w:proofErr w:type="spellEnd"/>
+      <w:r>
+        <w:t xml:space="preserve"> du code v</w:t>
+      </w:r>
+      <w:r>
+        <w:t>enu d’une autre origine que nous. Ainsi, on ne peut garantir qu’il n’y est pas du code malveillant.</w:t>
+      </w:r>
+      <w:r>
+        <w:t xml:space="preserve"> Dans ce cas-là, cela change l’affichage du site.</w:t>
+      </w:r>
+    </w:p>
+    <w:p>
+      <w:r>
+        <w:drawing>
+          <wp:inline distT="0" distB="0" distL="0" distR="0" wp14:anchorId="5584885B" wp14:editId="0F408B1D">
+            <wp:extent cx="4038600" cy="491025"/>
+            <wp:effectExtent l="0" t="0" r="0" b="4445"/>
+            <wp:docPr id="3" name="Image 3"/>
+            <wp:cNvGraphicFramePr>
+              <a:graphicFrameLocks xmlns:a="http://schemas.openxmlformats.org/drawingml/2006/main" noChangeAspect="1"/>
+            </wp:cNvGraphicFramePr>
+            <a:graphic xmlns:a="http://schemas.openxmlformats.org/drawingml/2006/main">
+              <a:graphicData uri="http://schemas.openxmlformats.org/drawingml/2006/picture">
+                <pic:pic xmlns:pic="http://schemas.openxmlformats.org/drawingml/2006/picture">
+                  <pic:nvPicPr>
+                    <pic:cNvPr id="1" name=""/>
+                    <pic:cNvPicPr/>
+                  </pic:nvPicPr>
+                  <pic:blipFill>
+                    <a:blip r:embed="rId10"/>
+                    <a:stretch>
+                      <a:fillRect/>
+                    </a:stretch>
+                  </pic:blipFill>
+                  <pic:spPr>
+                    <a:xfrm>
+                      <a:off x="0" y="0"/>
+                      <a:ext cx="4061251" cy="493779"/>
+                    </a:xfrm>
+                    <a:prstGeom prst="rect">
+                      <a:avLst/>
+                    </a:prstGeom>
+                  </pic:spPr>
+                </pic:pic>
+              </a:graphicData>
+            </a:graphic>
+          </wp:inline>
+        </w:drawing>
+      </w:r>
+    </w:p>
+    <w:p>
+      <w:r>
+        <w:drawing>
+          <wp:inline distT="0" distB="0" distL="0" distR="0" wp14:anchorId="0F97C18B" wp14:editId="46582150">
+            <wp:extent cx="2648320" cy="323895"/>
+            <wp:effectExtent l="0" t="0" r="0" b="0"/>
+            <wp:docPr id="2" name="Image 2"/>
+            <wp:cNvGraphicFramePr>
+              <a:graphicFrameLocks xmlns:a="http://schemas.openxmlformats.org/drawingml/2006/main" noChangeAspect="1"/>
+            </wp:cNvGraphicFramePr>
+            <a:graphic xmlns:a="http://schemas.openxmlformats.org/drawingml/2006/main">
+              <a:graphicData uri="http://schemas.openxmlformats.org/drawingml/2006/picture">
+                <pic:pic xmlns:pic="http://schemas.openxmlformats.org/drawingml/2006/picture">
+                  <pic:nvPicPr>
+                    <pic:cNvPr id="1" name=""/>
+                    <pic:cNvPicPr/>
+                  </pic:nvPicPr>
+                  <pic:blipFill>
+                    <a:blip r:embed="rId11"/>
+                    <a:stretch>
+                      <a:fillRect/>
+                    </a:stretch>
+                  </pic:blipFill>
+                  <pic:spPr>
+                    <a:xfrm>
+                      <a:off x="0" y="0"/>
+                      <a:ext cx="2648320" cy="323895"/>
+                    </a:xfrm>
+                    <a:prstGeom prst="rect">
+                      <a:avLst/>
+                    </a:prstGeom>
+                  </pic:spPr>
+                </pic:pic>
+              </a:graphicData>
+            </a:graphic>
+          </wp:inline>
+        </w:drawing>
+      </w:r>
+    </w:p>
+    <w:p>
+      <w:r>
+        <w:t xml:space="preserve">Pour se protéger de ceci, on peut mettre appeler le script depuis un </w:t>
+      </w:r>
+      <w:proofErr w:type="spellStart"/>
+      <w:r>
+        <w:t>iframe</w:t>
+      </w:r>
+      <w:proofErr w:type="spellEnd"/>
+      <w:r>
+        <w:t>.</w:t>
+      </w:r>
+      <w:r>
+        <w:t xml:space="preserve"> Ainsi la page ne sera plus modifiée</w:t>
+      </w:r>
+      <w:r>
+        <w:t>.</w:t>
+      </w:r>
+      <w:r>
+        <w:rPr>
+          <w:noProof/>
+        </w:rPr>
+        <w:t xml:space="preserve"> </w:t>
+      </w:r>
+    </w:p>
+    <w:p>
+      <w:pPr>
+        <w:rPr>
+          <w:lang w:val="en-US"/>
+        </w:rPr>
+      </w:pPr>
+      <w:r>
+        <w:drawing>
+          <wp:inline distT="0" distB="0" distL="0" distR="0" wp14:anchorId="3B49EE58" wp14:editId="04E7A72F">
+            <wp:extent cx="4544059" cy="762106"/>
+            <wp:effectExtent l="0" t="0" r="9525" b="0"/>
+            <wp:docPr id="4" name="Image 4" descr="Une image contenant texte&#10;&#10;Description générée automatiquement"/>
+            <wp:cNvGraphicFramePr>
+              <a:graphicFrameLocks xmlns:a="http://schemas.openxmlformats.org/drawingml/2006/main" noChangeAspect="1"/>
+            </wp:cNvGraphicFramePr>
+            <a:graphic xmlns:a="http://schemas.openxmlformats.org/drawingml/2006/main">
+              <a:graphicData uri="http://schemas.openxmlformats.org/drawingml/2006/picture">
+                <pic:pic xmlns:pic="http://schemas.openxmlformats.org/drawingml/2006/picture">
+                  <pic:nvPicPr>
+                    <pic:cNvPr id="4" name="Image 4" descr="Une image contenant texte&#10;&#10;Description générée automatiquement"/>
+                    <pic:cNvPicPr/>
+                  </pic:nvPicPr>
+                  <pic:blipFill>
+                    <a:blip r:embed="rId12"/>
+                    <a:stretch>
+                      <a:fillRect/>
+                    </a:stretch>
+                  </pic:blipFill>
+                  <pic:spPr>
+                    <a:xfrm>
+                      <a:off x="0" y="0"/>
+                      <a:ext cx="4544059" cy="762106"/>
+                    </a:xfrm>
+                    <a:prstGeom prst="rect">
+                      <a:avLst/>
+                    </a:prstGeom>
+                  </pic:spPr>
+                </pic:pic>
+              </a:graphicData>
+            </a:graphic>
+          </wp:inline>
+        </w:drawing>
+      </w:r>
+      <w:r>
+        <w:drawing>
+          <wp:inline distT="0" distB="0" distL="0" distR="0" wp14:anchorId="74C2FDE9" wp14:editId="7793B7D2">
+            <wp:extent cx="2152950" cy="333422"/>
+            <wp:effectExtent l="0" t="0" r="0" b="9525"/>
+            <wp:docPr id="5" name="Image 5"/>
+            <wp:cNvGraphicFramePr>
+              <a:graphicFrameLocks xmlns:a="http://schemas.openxmlformats.org/drawingml/2006/main" noChangeAspect="1"/>
+            </wp:cNvGraphicFramePr>
+            <a:graphic xmlns:a="http://schemas.openxmlformats.org/drawingml/2006/main">
+              <a:graphicData uri="http://schemas.openxmlformats.org/drawingml/2006/picture">
+                <pic:pic xmlns:pic="http://schemas.openxmlformats.org/drawingml/2006/picture">
+                  <pic:nvPicPr>
+                    <pic:cNvPr id="1" name=""/>
+                    <pic:cNvPicPr/>
+                  </pic:nvPicPr>
+                  <pic:blipFill>
+                    <a:blip r:embed="rId13"/>
+                    <a:stretch>
+                      <a:fillRect/>
+                    </a:stretch>
+                  </pic:blipFill>
+                  <pic:spPr>
+                    <a:xfrm>
+                      <a:off x="0" y="0"/>
+                      <a:ext cx="2152950" cy="333422"/>
+                    </a:xfrm>
+                    <a:prstGeom prst="rect">
+                      <a:avLst/>
+                    </a:prstGeom>
+                  </pic:spPr>
+                </pic:pic>
+              </a:graphicData>
+            </a:graphic>
+          </wp:inline>
+        </w:drawing>
+      </w:r>
+    </w:p>
+    <w:p>
+      <w:pPr>
+        <w:pStyle w:val="Titre2"/>
+        <w:rPr>
+          <w:lang w:val="en-US"/>
+        </w:rPr>
+      </w:pPr>
+      <w:r>
+        <w:rPr>
+          <w:lang w:val="en-US"/>
+        </w:rPr>
+        <w:t>RULE #1 - HTML Encode Before Inserting Untrusted Data into HTML Element Content</w:t>
+      </w:r>
+    </w:p>
+    <w:p>
+      <w:pPr>
+        <w:rPr>
+          <w:lang w:val="en-US"/>
+        </w:rPr>
+      </w:pPr>
+      <w:hyperlink r:id="rId14" w:anchor="rule-1-html-encode-before-inserting-untrusted-data-into-html-element-content" w:history="1">
+        <w:proofErr w:type="spellStart"/>
+        <w:r>
+          <w:rPr>
+            <w:rStyle w:val="Lienhypertexte"/>
+            <w:lang w:val="en-US"/>
+          </w:rPr>
+          <w:t>Cross_Site_Scripting_Prevention_Cheat_Sheet</w:t>
+        </w:r>
+        <w:proofErr w:type="spellEnd"/>
+      </w:hyperlink>
+    </w:p>
+    <w:p>
+      <w:r>
+        <w:t>Ici, c’est lors de l’envoie d</w:t>
+      </w:r>
+      <w:r>
+        <w:t>e données dans un input que se situe la faille.</w:t>
+      </w:r>
+    </w:p>
+    <w:p>
+      <w:r>
+        <w:drawing>
+          <wp:inline distT="0" distB="0" distL="0" distR="0" wp14:anchorId="1D35BF50" wp14:editId="0CBDC5DF">
+            <wp:extent cx="4129502" cy="1019175"/>
+            <wp:effectExtent l="0" t="0" r="4445" b="0"/>
+            <wp:docPr id="6" name="Image 6" descr="Une image contenant texte&#10;&#10;Description générée automatiquement"/>
+            <wp:cNvGraphicFramePr>
+              <a:graphicFrameLocks xmlns:a="http://schemas.openxmlformats.org/drawingml/2006/main" noChangeAspect="1"/>
+            </wp:cNvGraphicFramePr>
+            <a:graphic xmlns:a="http://schemas.openxmlformats.org/drawingml/2006/main">
+              <a:graphicData uri="http://schemas.openxmlformats.org/drawingml/2006/picture">
+                <pic:pic xmlns:pic="http://schemas.openxmlformats.org/drawingml/2006/picture">
+                  <pic:nvPicPr>
+                    <pic:cNvPr id="6" name="Image 6" descr="Une image contenant texte&#10;&#10;Description générée automatiquement"/>
+                    <pic:cNvPicPr/>
+                  </pic:nvPicPr>
+                  <pic:blipFill>
+                    <a:blip r:embed="rId15"/>
+                    <a:stretch>
+                      <a:fillRect/>
+                    </a:stretch>
+                  </pic:blipFill>
+                  <pic:spPr>
+                    <a:xfrm>
+                      <a:off x="0" y="0"/>
+                      <a:ext cx="4132844" cy="1020000"/>
+                    </a:xfrm>
+                    <a:prstGeom prst="rect">
+                      <a:avLst/>
+                    </a:prstGeom>
+                  </pic:spPr>
+                </pic:pic>
+              </a:graphicData>
+            </a:graphic>
+          </wp:inline>
+        </w:drawing>
+      </w:r>
+    </w:p>
+    <w:p>
+      <w:r>
+        <w:t xml:space="preserve">Ici, si l’on </w:t>
+      </w:r>
+      <w:r>
+        <w:t>met</w:t>
+      </w:r>
+      <w:r>
+        <w:t xml:space="preserve"> du code JS dans l’input, il sera exécuté.</w:t>
+      </w:r>
+    </w:p>
+    <w:p>
+      <w:r>
+        <w:drawing>
+          <wp:inline distT="0" distB="0" distL="0" distR="0" wp14:anchorId="407C79EC" wp14:editId="0399DAB5">
+            <wp:extent cx="4267200" cy="1026348"/>
+            <wp:effectExtent l="0" t="0" r="0" b="2540"/>
+            <wp:docPr id="7" name="Image 7" descr="Une image contenant texte&#10;&#10;Description générée automatiquement"/>
+            <wp:cNvGraphicFramePr>
+              <a:graphicFrameLocks xmlns:a="http://schemas.openxmlformats.org/drawingml/2006/main" noChangeAspect="1"/>
+            </wp:cNvGraphicFramePr>
+            <a:graphic xmlns:a="http://schemas.openxmlformats.org/drawingml/2006/main">
+              <a:graphicData uri="http://schemas.openxmlformats.org/drawingml/2006/picture">
+                <pic:pic xmlns:pic="http://schemas.openxmlformats.org/drawingml/2006/picture">
+                  <pic:nvPicPr>
+                    <pic:cNvPr id="7" name="Image 7" descr="Une image contenant texte&#10;&#10;Description générée automatiquement"/>
+                    <pic:cNvPicPr/>
+                  </pic:nvPicPr>
+                  <pic:blipFill>
+                    <a:blip r:embed="rId16"/>
+                    <a:stretch>
+                      <a:fillRect/>
+                    </a:stretch>
+                  </pic:blipFill>
+                  <pic:spPr>
+                    <a:xfrm>
+                      <a:off x="0" y="0"/>
+                      <a:ext cx="4283992" cy="1030387"/>
+                    </a:xfrm>
+                    <a:prstGeom prst="rect">
+                      <a:avLst/>
+                    </a:prstGeom>
+                  </pic:spPr>
+                </pic:pic>
+              </a:graphicData>
+            </a:graphic>
+          </wp:inline>
+        </w:drawing>
+      </w:r>
+    </w:p>
+    <w:p>
+      <w:r>
+        <w:t>Pour s’en protéger, il faut encoder les données :</w:t>
+      </w:r>
+    </w:p>
+    <w:p>
+      <w:r>
+        <w:drawing>
+          <wp:inline distT="0" distB="0" distL="0" distR="0" wp14:anchorId="55C5ECA6" wp14:editId="660B8119">
+            <wp:extent cx="4433606" cy="390525"/>
+            <wp:effectExtent l="0" t="0" r="5080" b="0"/>
+            <wp:docPr id="8" name="Image 8" descr="Une image contenant texte&#10;&#10;Description générée automatiquement"/>
+            <wp:cNvGraphicFramePr>
+              <a:graphicFrameLocks xmlns:a="http://schemas.openxmlformats.org/drawingml/2006/main" noChangeAspect="1"/>
+            </wp:cNvGraphicFramePr>
+            <a:graphic xmlns:a="http://schemas.openxmlformats.org/drawingml/2006/main">
+              <a:graphicData uri="http://schemas.openxmlformats.org/drawingml/2006/picture">
+                <pic:pic xmlns:pic="http://schemas.openxmlformats.org/drawingml/2006/picture">
+                  <pic:nvPicPr>
+                    <pic:cNvPr id="8" name="Image 8" descr="Une image contenant texte&#10;&#10;Description générée automatiquement"/>
+                    <pic:cNvPicPr/>
+                  </pic:nvPicPr>
+                  <pic:blipFill>
+                    <a:blip r:embed="rId17"/>
+                    <a:stretch>
+                      <a:fillRect/>
+                    </a:stretch>
+                  </pic:blipFill>
+                  <pic:spPr>
+                    <a:xfrm>
+                      <a:off x="0" y="0"/>
+                      <a:ext cx="4489751" cy="395470"/>
+                    </a:xfrm>
+                    <a:prstGeom prst="rect">
+                      <a:avLst/>
+                    </a:prstGeom>
+                  </pic:spPr>
+                </pic:pic>
+              </a:graphicData>
+            </a:graphic>
+          </wp:inline>
+        </w:drawing>
+      </w:r>
+    </w:p>
+    <w:p>
+      <w:r>
+        <w:drawing>
+          <wp:anchor distT="0" distB="0" distL="114300" distR="114300" simplePos="0" relativeHeight="251658240" behindDoc="0" locked="0" layoutInCell="1" allowOverlap="1" wp14:anchorId="54F91A36" wp14:editId="414DF99D">
+            <wp:simplePos x="0" y="0"/>
+            <wp:positionH relativeFrom="margin">
+              <wp:align>left</wp:align>
+            </wp:positionH>
+            <wp:positionV relativeFrom="paragraph">
+              <wp:posOffset>5715</wp:posOffset>
+            </wp:positionV>
+            <wp:extent cx="2901126" cy="476250"/>
+            <wp:effectExtent l="0" t="0" r="0" b="0"/>
+            <wp:wrapNone/>
+            <wp:docPr id="9" name="Image 9" descr="Une image contenant texte, personne, capture d’écran&#10;&#10;Description générée automatiquement"/>
+            <wp:cNvGraphicFramePr>
+              <a:graphicFrameLocks xmlns:a="http://schemas.openxmlformats.org/drawingml/2006/main" noChangeAspect="1"/>
+            </wp:cNvGraphicFramePr>
+            <a:graphic xmlns:a="http://schemas.openxmlformats.org/drawingml/2006/main">
+              <a:graphicData uri="http://schemas.openxmlformats.org/drawingml/2006/picture">
+                <pic:pic xmlns:pic="http://schemas.openxmlformats.org/drawingml/2006/picture">
+                  <pic:nvPicPr>
+                    <pic:cNvPr id="9" name="Image 9" descr="Une image contenant texte, personne, capture d’écran&#10;&#10;Description générée automatiquement"/>
+                    <pic:cNvPicPr/>
+                  </pic:nvPicPr>
+                  <pic:blipFill>
+                    <a:blip r:embed="rId18">
+                      <a:extLst>
+                        <a:ext uri="{28A0092B-C50C-407E-A947-70E740481C1C}">
+                          <a14:useLocalDpi xmlns:a14="http://schemas.microsoft.com/office/drawing/2010/main" val="0"/>
+                        </a:ext>
+                      </a:extLst>
+                    </a:blip>
+                    <a:stretch>
+                      <a:fillRect/>
+                    </a:stretch>
+                  </pic:blipFill>
+                  <pic:spPr>
+                    <a:xfrm>
+                      <a:off x="0" y="0"/>
+                      <a:ext cx="2905366" cy="476946"/>
+                    </a:xfrm>
+                    <a:prstGeom prst="rect">
+                      <a:avLst/>
+                    </a:prstGeom>
+                  </pic:spPr>
+                </pic:pic>
+              </a:graphicData>
+            </a:graphic>
+            <wp14:sizeRelH relativeFrom="margin">
+              <wp14:pctWidth>0</wp14:pctWidth>
+            </wp14:sizeRelH>
+            <wp14:sizeRelV relativeFrom="margin">
+              <wp14:pctHeight>0</wp14:pctHeight>
+            </wp14:sizeRelV>
+          </wp:anchor>
+        </w:drawing>
+      </w:r>
+    </w:p>
     <w:sectPr>
-      <w:footerReference w:type="default" r:id="rId8"/>
+      <w:footerReference w:type="default" r:id="rId19"/>
       <w:pgSz w:w="11906" w:h="16838"/>
       <w:pgMar w:top="1417" w:right="1417" w:bottom="1417" w:left="1417" w:header="708" w:footer="708" w:gutter="0"/>
       <w:cols w:space="708"/>
@@ -645,6 +1351,7 @@
         <w:docPartUnique/>
       </w:docPartObj>
     </w:sdtPr>
+    <w:sdtEndPr/>
     <w:sdtContent>
       <w:p>
         <w:pPr>
@@ -1101,10 +1808,52 @@
     <w:name w:val="Normal"/>
     <w:qFormat/>
   </w:style>
+  <w:style w:type="paragraph" w:styleId="Titre1">
+    <w:name w:val="heading 1"/>
+    <w:basedOn w:val="Normal"/>
+    <w:next w:val="Normal"/>
+    <w:link w:val="Titre1Car"/>
+    <w:uiPriority w:val="9"/>
+    <w:qFormat/>
+    <w:rsid w:val="009D4553"/>
+    <w:pPr>
+      <w:keepNext/>
+      <w:keepLines/>
+      <w:spacing w:before="240" w:after="0"/>
+      <w:outlineLvl w:val="0"/>
+    </w:pPr>
+    <w:rPr>
+      <w:rFonts w:asciiTheme="majorHAnsi" w:eastAsiaTheme="majorEastAsia" w:hAnsiTheme="majorHAnsi" w:cstheme="majorBidi"/>
+      <w:color w:val="2F5496" w:themeColor="accent1" w:themeShade="BF"/>
+      <w:sz w:val="32"/>
+      <w:szCs w:val="32"/>
+    </w:rPr>
+  </w:style>
+  <w:style w:type="paragraph" w:styleId="Titre2">
+    <w:name w:val="heading 2"/>
+    <w:basedOn w:val="Normal"/>
+    <w:next w:val="Normal"/>
+    <w:link w:val="Titre2Car"/>
+    <w:uiPriority w:val="9"/>
+    <w:unhideWhenUsed/>
+    <w:qFormat/>
+    <w:rsid w:val="009D4553"/>
+    <w:pPr>
+      <w:keepNext/>
+      <w:keepLines/>
+      <w:spacing w:before="40" w:after="0"/>
+      <w:outlineLvl w:val="1"/>
+    </w:pPr>
+    <w:rPr>
+      <w:rFonts w:asciiTheme="majorHAnsi" w:eastAsiaTheme="majorEastAsia" w:hAnsiTheme="majorHAnsi" w:cstheme="majorBidi"/>
+      <w:color w:val="2F5496" w:themeColor="accent1" w:themeShade="BF"/>
+      <w:sz w:val="26"/>
+      <w:szCs w:val="26"/>
+    </w:rPr>
+  </w:style>
   <w:style w:type="character" w:default="1" w:styleId="Policepardfaut">
     <w:name w:val="Default Paragraph Font"/>
     <w:uiPriority w:val="1"/>
-    <w:semiHidden/>
     <w:unhideWhenUsed/>
   </w:style>
   <w:style w:type="table" w:default="1" w:styleId="TableauNormal">
@@ -1213,6 +1962,32 @@
     <w:link w:val="Pieddepage"/>
     <w:uiPriority w:val="99"/>
     <w:rsid w:val="00336230"/>
+  </w:style>
+  <w:style w:type="character" w:customStyle="1" w:styleId="Titre1Car">
+    <w:name w:val="Titre 1 Car"/>
+    <w:basedOn w:val="Policepardfaut"/>
+    <w:link w:val="Titre1"/>
+    <w:uiPriority w:val="9"/>
+    <w:rsid w:val="009D4553"/>
+    <w:rPr>
+      <w:rFonts w:asciiTheme="majorHAnsi" w:eastAsiaTheme="majorEastAsia" w:hAnsiTheme="majorHAnsi" w:cstheme="majorBidi"/>
+      <w:color w:val="2F5496" w:themeColor="accent1" w:themeShade="BF"/>
+      <w:sz w:val="32"/>
+      <w:szCs w:val="32"/>
+    </w:rPr>
+  </w:style>
+  <w:style w:type="character" w:customStyle="1" w:styleId="Titre2Car">
+    <w:name w:val="Titre 2 Car"/>
+    <w:basedOn w:val="Policepardfaut"/>
+    <w:link w:val="Titre2"/>
+    <w:uiPriority w:val="9"/>
+    <w:rsid w:val="009D4553"/>
+    <w:rPr>
+      <w:rFonts w:asciiTheme="majorHAnsi" w:eastAsiaTheme="majorEastAsia" w:hAnsiTheme="majorHAnsi" w:cstheme="majorBidi"/>
+      <w:color w:val="2F5496" w:themeColor="accent1" w:themeShade="BF"/>
+      <w:sz w:val="26"/>
+      <w:szCs w:val="26"/>
+    </w:rPr>
   </w:style>
 </w:styles>
 </file>

</xml_diff>

<commit_message>
add injection sql 1
</commit_message>
<xml_diff>
--- a/rapport.docx
+++ b/rapport.docx
@@ -30,8 +30,8 @@
         <w:tblLook w:val="04A0" w:firstRow="1" w:lastRow="0" w:firstColumn="1" w:lastColumn="0" w:noHBand="0" w:noVBand="1"/>
       </w:tblPr>
       <w:tblGrid>
-        <w:gridCol w:w="1413"/>
-        <w:gridCol w:w="3685"/>
+        <w:gridCol w:w="1838"/>
+        <w:gridCol w:w="3260"/>
         <w:gridCol w:w="1418"/>
         <w:gridCol w:w="850"/>
         <w:gridCol w:w="993"/>
@@ -40,7 +40,7 @@
       <w:tr>
         <w:tc>
           <w:tcPr>
-            <w:tcW w:w="1413" w:type="dxa"/>
+            <w:tcW w:w="1838" w:type="dxa"/>
           </w:tcPr>
           <w:p>
             <w:pPr>
@@ -53,7 +53,7 @@
         </w:tc>
         <w:tc>
           <w:tcPr>
-            <w:tcW w:w="3685" w:type="dxa"/>
+            <w:tcW w:w="3260" w:type="dxa"/>
           </w:tcPr>
           <w:p>
             <w:pPr>
@@ -138,7 +138,7 @@
       <w:tr>
         <w:tc>
           <w:tcPr>
-            <w:tcW w:w="1413" w:type="dxa"/>
+            <w:tcW w:w="1838" w:type="dxa"/>
           </w:tcPr>
           <w:p>
             <w:pPr>
@@ -151,7 +151,7 @@
         </w:tc>
         <w:tc>
           <w:tcPr>
-            <w:tcW w:w="3685" w:type="dxa"/>
+            <w:tcW w:w="3260" w:type="dxa"/>
           </w:tcPr>
           <w:p>
             <w:pPr>
@@ -229,7 +229,7 @@
       <w:tr>
         <w:tc>
           <w:tcPr>
-            <w:tcW w:w="1413" w:type="dxa"/>
+            <w:tcW w:w="1838" w:type="dxa"/>
           </w:tcPr>
           <w:p>
             <w:pPr>
@@ -242,7 +242,7 @@
         </w:tc>
         <w:tc>
           <w:tcPr>
-            <w:tcW w:w="3685" w:type="dxa"/>
+            <w:tcW w:w="3260" w:type="dxa"/>
           </w:tcPr>
           <w:p>
             <w:pPr>
@@ -344,28 +344,45 @@
       <w:tr>
         <w:tc>
           <w:tcPr>
-            <w:tcW w:w="1413" w:type="dxa"/>
-          </w:tcPr>
-          <w:p>
-            <w:pPr>
-              <w:jc w:val="center"/>
-              <w:rPr>
-                <w:lang w:val="en-US"/>
-              </w:rPr>
-            </w:pPr>
-          </w:p>
-        </w:tc>
-        <w:tc>
-          <w:tcPr>
-            <w:tcW w:w="3685" w:type="dxa"/>
-          </w:tcPr>
-          <w:p>
-            <w:pPr>
-              <w:jc w:val="center"/>
-              <w:rPr>
-                <w:lang w:val="en-US"/>
-              </w:rPr>
-            </w:pPr>
+            <w:tcW w:w="1838" w:type="dxa"/>
+          </w:tcPr>
+          <w:p>
+            <w:pPr>
+              <w:jc w:val="center"/>
+              <w:rPr>
+                <w:lang w:val="en-US"/>
+              </w:rPr>
+            </w:pPr>
+            <w:r>
+              <w:rPr>
+                <w:lang w:val="en-US"/>
+              </w:rPr>
+              <w:t>SQL INJECTION 1</w:t>
+            </w:r>
+          </w:p>
+        </w:tc>
+        <w:tc>
+          <w:tcPr>
+            <w:tcW w:w="3260" w:type="dxa"/>
+          </w:tcPr>
+          <w:p>
+            <w:pPr>
+              <w:jc w:val="center"/>
+              <w:rPr>
+                <w:lang w:val="en-US"/>
+              </w:rPr>
+            </w:pPr>
+            <w:hyperlink r:id="rId9" w:history="1">
+              <w:proofErr w:type="spellStart"/>
+              <w:r>
+                <w:rPr>
+                  <w:rStyle w:val="Lienhypertexte"/>
+                  <w:lang w:val="en-US"/>
+                </w:rPr>
+                <w:t>SQL_Injection_Prevention_Cheat_Sheet</w:t>
+              </w:r>
+              <w:proofErr w:type="spellEnd"/>
+            </w:hyperlink>
           </w:p>
         </w:tc>
         <w:tc>
@@ -379,6 +396,12 @@
                 <w:lang w:val="en-US"/>
               </w:rPr>
             </w:pPr>
+            <w:r>
+              <w:rPr>
+                <w:lang w:val="en-US"/>
+              </w:rPr>
+              <w:t>OUI</w:t>
+            </w:r>
           </w:p>
         </w:tc>
         <w:tc>
@@ -392,6 +415,12 @@
                 <w:lang w:val="en-US"/>
               </w:rPr>
             </w:pPr>
+            <w:r>
+              <w:rPr>
+                <w:lang w:val="en-US"/>
+              </w:rPr>
+              <w:t>OUI</w:t>
+            </w:r>
           </w:p>
         </w:tc>
         <w:tc>
@@ -405,6 +434,12 @@
                 <w:lang w:val="en-US"/>
               </w:rPr>
             </w:pPr>
+            <w:r>
+              <w:rPr>
+                <w:lang w:val="en-US"/>
+              </w:rPr>
+              <w:t>OUI</w:t>
+            </w:r>
           </w:p>
         </w:tc>
         <w:tc>
@@ -418,26 +453,32 @@
                 <w:lang w:val="en-US"/>
               </w:rPr>
             </w:pPr>
+            <w:r>
+              <w:rPr>
+                <w:lang w:val="en-US"/>
+              </w:rPr>
+              <w:t>3</w:t>
+            </w:r>
           </w:p>
         </w:tc>
       </w:tr>
       <w:tr>
         <w:tc>
           <w:tcPr>
-            <w:tcW w:w="1413" w:type="dxa"/>
-          </w:tcPr>
-          <w:p>
-            <w:pPr>
-              <w:jc w:val="center"/>
-              <w:rPr>
-                <w:lang w:val="en-US"/>
-              </w:rPr>
-            </w:pPr>
-          </w:p>
-        </w:tc>
-        <w:tc>
-          <w:tcPr>
-            <w:tcW w:w="3685" w:type="dxa"/>
+            <w:tcW w:w="1838" w:type="dxa"/>
+          </w:tcPr>
+          <w:p>
+            <w:pPr>
+              <w:jc w:val="center"/>
+              <w:rPr>
+                <w:lang w:val="en-US"/>
+              </w:rPr>
+            </w:pPr>
+          </w:p>
+        </w:tc>
+        <w:tc>
+          <w:tcPr>
+            <w:tcW w:w="3260" w:type="dxa"/>
           </w:tcPr>
           <w:p>
             <w:pPr>
@@ -504,20 +545,20 @@
       <w:tr>
         <w:tc>
           <w:tcPr>
-            <w:tcW w:w="1413" w:type="dxa"/>
-          </w:tcPr>
-          <w:p>
-            <w:pPr>
-              <w:jc w:val="center"/>
-              <w:rPr>
-                <w:lang w:val="en-US"/>
-              </w:rPr>
-            </w:pPr>
-          </w:p>
-        </w:tc>
-        <w:tc>
-          <w:tcPr>
-            <w:tcW w:w="3685" w:type="dxa"/>
+            <w:tcW w:w="1838" w:type="dxa"/>
+          </w:tcPr>
+          <w:p>
+            <w:pPr>
+              <w:jc w:val="center"/>
+              <w:rPr>
+                <w:lang w:val="en-US"/>
+              </w:rPr>
+            </w:pPr>
+          </w:p>
+        </w:tc>
+        <w:tc>
+          <w:tcPr>
+            <w:tcW w:w="3260" w:type="dxa"/>
           </w:tcPr>
           <w:p>
             <w:pPr>
@@ -584,20 +625,20 @@
       <w:tr>
         <w:tc>
           <w:tcPr>
-            <w:tcW w:w="1413" w:type="dxa"/>
-          </w:tcPr>
-          <w:p>
-            <w:pPr>
-              <w:jc w:val="center"/>
-              <w:rPr>
-                <w:lang w:val="en-US"/>
-              </w:rPr>
-            </w:pPr>
-          </w:p>
-        </w:tc>
-        <w:tc>
-          <w:tcPr>
-            <w:tcW w:w="3685" w:type="dxa"/>
+            <w:tcW w:w="1838" w:type="dxa"/>
+          </w:tcPr>
+          <w:p>
+            <w:pPr>
+              <w:jc w:val="center"/>
+              <w:rPr>
+                <w:lang w:val="en-US"/>
+              </w:rPr>
+            </w:pPr>
+          </w:p>
+        </w:tc>
+        <w:tc>
+          <w:tcPr>
+            <w:tcW w:w="3260" w:type="dxa"/>
           </w:tcPr>
           <w:p>
             <w:pPr>
@@ -664,20 +705,20 @@
       <w:tr>
         <w:tc>
           <w:tcPr>
-            <w:tcW w:w="1413" w:type="dxa"/>
-          </w:tcPr>
-          <w:p>
-            <w:pPr>
-              <w:jc w:val="center"/>
-              <w:rPr>
-                <w:lang w:val="en-US"/>
-              </w:rPr>
-            </w:pPr>
-          </w:p>
-        </w:tc>
-        <w:tc>
-          <w:tcPr>
-            <w:tcW w:w="3685" w:type="dxa"/>
+            <w:tcW w:w="1838" w:type="dxa"/>
+          </w:tcPr>
+          <w:p>
+            <w:pPr>
+              <w:jc w:val="center"/>
+              <w:rPr>
+                <w:lang w:val="en-US"/>
+              </w:rPr>
+            </w:pPr>
+          </w:p>
+        </w:tc>
+        <w:tc>
+          <w:tcPr>
+            <w:tcW w:w="3260" w:type="dxa"/>
           </w:tcPr>
           <w:p>
             <w:pPr>
@@ -800,11 +841,6 @@
         <w:rPr>
           <w:lang w:val="en-US"/>
         </w:rPr>
-      </w:r>
-      <w:r>
-        <w:rPr>
-          <w:lang w:val="en-US"/>
-        </w:rPr>
         <w:fldChar w:fldCharType="separate"/>
       </w:r>
       <w:proofErr w:type="spellStart"/>
@@ -831,6 +867,7 @@
       </w:r>
       <w:r>
         <w:rPr>
+          <w:noProof/>
           <w:lang w:val="en-US"/>
         </w:rPr>
         <w:drawing>
@@ -849,7 +886,7 @@
                     <pic:cNvPicPr/>
                   </pic:nvPicPr>
                   <pic:blipFill>
-                    <a:blip r:embed="rId9"/>
+                    <a:blip r:embed="rId10"/>
                     <a:stretch>
                       <a:fillRect/>
                     </a:stretch>
@@ -891,50 +928,14 @@
     </w:p>
     <w:p>
       <w:r>
+        <w:rPr>
+          <w:noProof/>
+        </w:rPr>
         <w:drawing>
           <wp:inline distT="0" distB="0" distL="0" distR="0" wp14:anchorId="5584885B" wp14:editId="0F408B1D">
             <wp:extent cx="4038600" cy="491025"/>
             <wp:effectExtent l="0" t="0" r="0" b="4445"/>
             <wp:docPr id="3" name="Image 3"/>
-            <wp:cNvGraphicFramePr>
-              <a:graphicFrameLocks xmlns:a="http://schemas.openxmlformats.org/drawingml/2006/main" noChangeAspect="1"/>
-            </wp:cNvGraphicFramePr>
-            <a:graphic xmlns:a="http://schemas.openxmlformats.org/drawingml/2006/main">
-              <a:graphicData uri="http://schemas.openxmlformats.org/drawingml/2006/picture">
-                <pic:pic xmlns:pic="http://schemas.openxmlformats.org/drawingml/2006/picture">
-                  <pic:nvPicPr>
-                    <pic:cNvPr id="1" name=""/>
-                    <pic:cNvPicPr/>
-                  </pic:nvPicPr>
-                  <pic:blipFill>
-                    <a:blip r:embed="rId10"/>
-                    <a:stretch>
-                      <a:fillRect/>
-                    </a:stretch>
-                  </pic:blipFill>
-                  <pic:spPr>
-                    <a:xfrm>
-                      <a:off x="0" y="0"/>
-                      <a:ext cx="4061251" cy="493779"/>
-                    </a:xfrm>
-                    <a:prstGeom prst="rect">
-                      <a:avLst/>
-                    </a:prstGeom>
-                  </pic:spPr>
-                </pic:pic>
-              </a:graphicData>
-            </a:graphic>
-          </wp:inline>
-        </w:drawing>
-      </w:r>
-    </w:p>
-    <w:p>
-      <w:r>
-        <w:drawing>
-          <wp:inline distT="0" distB="0" distL="0" distR="0" wp14:anchorId="0F97C18B" wp14:editId="46582150">
-            <wp:extent cx="2648320" cy="323895"/>
-            <wp:effectExtent l="0" t="0" r="0" b="0"/>
-            <wp:docPr id="2" name="Image 2"/>
             <wp:cNvGraphicFramePr>
               <a:graphicFrameLocks xmlns:a="http://schemas.openxmlformats.org/drawingml/2006/main" noChangeAspect="1"/>
             </wp:cNvGraphicFramePr>
@@ -954,6 +955,48 @@
                   <pic:spPr>
                     <a:xfrm>
                       <a:off x="0" y="0"/>
+                      <a:ext cx="4061251" cy="493779"/>
+                    </a:xfrm>
+                    <a:prstGeom prst="rect">
+                      <a:avLst/>
+                    </a:prstGeom>
+                  </pic:spPr>
+                </pic:pic>
+              </a:graphicData>
+            </a:graphic>
+          </wp:inline>
+        </w:drawing>
+      </w:r>
+    </w:p>
+    <w:p>
+      <w:r>
+        <w:rPr>
+          <w:noProof/>
+        </w:rPr>
+        <w:drawing>
+          <wp:inline distT="0" distB="0" distL="0" distR="0" wp14:anchorId="0F97C18B" wp14:editId="46582150">
+            <wp:extent cx="2648320" cy="323895"/>
+            <wp:effectExtent l="0" t="0" r="0" b="0"/>
+            <wp:docPr id="2" name="Image 2"/>
+            <wp:cNvGraphicFramePr>
+              <a:graphicFrameLocks xmlns:a="http://schemas.openxmlformats.org/drawingml/2006/main" noChangeAspect="1"/>
+            </wp:cNvGraphicFramePr>
+            <a:graphic xmlns:a="http://schemas.openxmlformats.org/drawingml/2006/main">
+              <a:graphicData uri="http://schemas.openxmlformats.org/drawingml/2006/picture">
+                <pic:pic xmlns:pic="http://schemas.openxmlformats.org/drawingml/2006/picture">
+                  <pic:nvPicPr>
+                    <pic:cNvPr id="1" name=""/>
+                    <pic:cNvPicPr/>
+                  </pic:nvPicPr>
+                  <pic:blipFill>
+                    <a:blip r:embed="rId12"/>
+                    <a:stretch>
+                      <a:fillRect/>
+                    </a:stretch>
+                  </pic:blipFill>
+                  <pic:spPr>
+                    <a:xfrm>
+                      <a:off x="0" y="0"/>
                       <a:ext cx="2648320" cy="323895"/>
                     </a:xfrm>
                     <a:prstGeom prst="rect">
@@ -999,10 +1042,13 @@
         </w:rPr>
       </w:pPr>
       <w:r>
+        <w:rPr>
+          <w:noProof/>
+        </w:rPr>
         <w:drawing>
-          <wp:inline distT="0" distB="0" distL="0" distR="0" wp14:anchorId="3B49EE58" wp14:editId="04E7A72F">
-            <wp:extent cx="4544059" cy="762106"/>
-            <wp:effectExtent l="0" t="0" r="9525" b="0"/>
+          <wp:inline distT="0" distB="0" distL="0" distR="0" wp14:anchorId="3B49EE58" wp14:editId="71F35FC5">
+            <wp:extent cx="3954780" cy="663275"/>
+            <wp:effectExtent l="0" t="0" r="0" b="3810"/>
             <wp:docPr id="4" name="Image 4" descr="Une image contenant texte&#10;&#10;Description générée automatiquement"/>
             <wp:cNvGraphicFramePr>
               <a:graphicFrameLocks xmlns:a="http://schemas.openxmlformats.org/drawingml/2006/main" noChangeAspect="1"/>
@@ -1015,7 +1061,7 @@
                     <pic:cNvPicPr/>
                   </pic:nvPicPr>
                   <pic:blipFill>
-                    <a:blip r:embed="rId12"/>
+                    <a:blip r:embed="rId13"/>
                     <a:stretch>
                       <a:fillRect/>
                     </a:stretch>
@@ -1023,7 +1069,7 @@
                   <pic:spPr>
                     <a:xfrm>
                       <a:off x="0" y="0"/>
-                      <a:ext cx="4544059" cy="762106"/>
+                      <a:ext cx="3984721" cy="668297"/>
                     </a:xfrm>
                     <a:prstGeom prst="rect">
                       <a:avLst/>
@@ -1036,6 +1082,9 @@
         </w:drawing>
       </w:r>
       <w:r>
+        <w:rPr>
+          <w:noProof/>
+        </w:rPr>
         <w:drawing>
           <wp:inline distT="0" distB="0" distL="0" distR="0" wp14:anchorId="74C2FDE9" wp14:editId="7793B7D2">
             <wp:extent cx="2152950" cy="333422"/>
@@ -1052,7 +1101,7 @@
                     <pic:cNvPicPr/>
                   </pic:nvPicPr>
                   <pic:blipFill>
-                    <a:blip r:embed="rId13"/>
+                    <a:blip r:embed="rId14"/>
                     <a:stretch>
                       <a:fillRect/>
                     </a:stretch>
@@ -1093,7 +1142,7 @@
           <w:lang w:val="en-US"/>
         </w:rPr>
       </w:pPr>
-      <w:hyperlink r:id="rId14" w:anchor="rule-1-html-encode-before-inserting-untrusted-data-into-html-element-content" w:history="1">
+      <w:hyperlink r:id="rId15" w:anchor="rule-1-html-encode-before-inserting-untrusted-data-into-html-element-content" w:history="1">
         <w:proofErr w:type="spellStart"/>
         <w:r>
           <w:rPr>
@@ -1115,10 +1164,13 @@
     </w:p>
     <w:p>
       <w:r>
+        <w:rPr>
+          <w:noProof/>
+        </w:rPr>
         <w:drawing>
-          <wp:inline distT="0" distB="0" distL="0" distR="0" wp14:anchorId="1D35BF50" wp14:editId="0CBDC5DF">
-            <wp:extent cx="4129502" cy="1019175"/>
-            <wp:effectExtent l="0" t="0" r="4445" b="0"/>
+          <wp:inline distT="0" distB="0" distL="0" distR="0" wp14:anchorId="1D35BF50" wp14:editId="08D408CB">
+            <wp:extent cx="3741420" cy="923395"/>
+            <wp:effectExtent l="0" t="0" r="0" b="0"/>
             <wp:docPr id="6" name="Image 6" descr="Une image contenant texte&#10;&#10;Description générée automatiquement"/>
             <wp:cNvGraphicFramePr>
               <a:graphicFrameLocks xmlns:a="http://schemas.openxmlformats.org/drawingml/2006/main" noChangeAspect="1"/>
@@ -1131,7 +1183,7 @@
                     <pic:cNvPicPr/>
                   </pic:nvPicPr>
                   <pic:blipFill>
-                    <a:blip r:embed="rId15"/>
+                    <a:blip r:embed="rId16"/>
                     <a:stretch>
                       <a:fillRect/>
                     </a:stretch>
@@ -1139,7 +1191,7 @@
                   <pic:spPr>
                     <a:xfrm>
                       <a:off x="0" y="0"/>
-                      <a:ext cx="4132844" cy="1020000"/>
+                      <a:ext cx="3748430" cy="925125"/>
                     </a:xfrm>
                     <a:prstGeom prst="rect">
                       <a:avLst/>
@@ -1165,10 +1217,13 @@
     </w:p>
     <w:p>
       <w:r>
+        <w:rPr>
+          <w:noProof/>
+        </w:rPr>
         <w:drawing>
-          <wp:inline distT="0" distB="0" distL="0" distR="0" wp14:anchorId="407C79EC" wp14:editId="0399DAB5">
-            <wp:extent cx="4267200" cy="1026348"/>
-            <wp:effectExtent l="0" t="0" r="0" b="2540"/>
+          <wp:inline distT="0" distB="0" distL="0" distR="0" wp14:anchorId="407C79EC" wp14:editId="7E9A522D">
+            <wp:extent cx="3855720" cy="927379"/>
+            <wp:effectExtent l="0" t="0" r="0" b="6350"/>
             <wp:docPr id="7" name="Image 7" descr="Une image contenant texte&#10;&#10;Description générée automatiquement"/>
             <wp:cNvGraphicFramePr>
               <a:graphicFrameLocks xmlns:a="http://schemas.openxmlformats.org/drawingml/2006/main" noChangeAspect="1"/>
@@ -1181,7 +1236,7 @@
                     <pic:cNvPicPr/>
                   </pic:nvPicPr>
                   <pic:blipFill>
-                    <a:blip r:embed="rId16"/>
+                    <a:blip r:embed="rId17"/>
                     <a:stretch>
                       <a:fillRect/>
                     </a:stretch>
@@ -1189,7 +1244,7 @@
                   <pic:spPr>
                     <a:xfrm>
                       <a:off x="0" y="0"/>
-                      <a:ext cx="4283992" cy="1030387"/>
+                      <a:ext cx="3885552" cy="934554"/>
                     </a:xfrm>
                     <a:prstGeom prst="rect">
                       <a:avLst/>
@@ -1209,6 +1264,9 @@
     </w:p>
     <w:p>
       <w:r>
+        <w:rPr>
+          <w:noProof/>
+        </w:rPr>
         <w:drawing>
           <wp:inline distT="0" distB="0" distL="0" distR="0" wp14:anchorId="55C5ECA6" wp14:editId="660B8119">
             <wp:extent cx="4433606" cy="390525"/>
@@ -1225,7 +1283,7 @@
                     <pic:cNvPicPr/>
                   </pic:nvPicPr>
                   <pic:blipFill>
-                    <a:blip r:embed="rId17"/>
+                    <a:blip r:embed="rId18"/>
                     <a:stretch>
                       <a:fillRect/>
                     </a:stretch>
@@ -1248,18 +1306,13 @@
     </w:p>
     <w:p>
       <w:r>
+        <w:rPr>
+          <w:noProof/>
+        </w:rPr>
         <w:drawing>
-          <wp:anchor distT="0" distB="0" distL="114300" distR="114300" simplePos="0" relativeHeight="251658240" behindDoc="0" locked="0" layoutInCell="1" allowOverlap="1" wp14:anchorId="54F91A36" wp14:editId="414DF99D">
-            <wp:simplePos x="0" y="0"/>
-            <wp:positionH relativeFrom="margin">
-              <wp:align>left</wp:align>
-            </wp:positionH>
-            <wp:positionV relativeFrom="paragraph">
-              <wp:posOffset>5715</wp:posOffset>
-            </wp:positionV>
-            <wp:extent cx="2901126" cy="476250"/>
+          <wp:inline distT="0" distB="0" distL="0" distR="0" wp14:anchorId="54F91A36" wp14:editId="52706A8B">
+            <wp:extent cx="2590800" cy="425307"/>
             <wp:effectExtent l="0" t="0" r="0" b="0"/>
-            <wp:wrapNone/>
             <wp:docPr id="9" name="Image 9" descr="Une image contenant texte, personne, capture d’écran&#10;&#10;Description générée automatiquement"/>
             <wp:cNvGraphicFramePr>
               <a:graphicFrameLocks xmlns:a="http://schemas.openxmlformats.org/drawingml/2006/main" noChangeAspect="1"/>
@@ -1272,7 +1325,7 @@
                     <pic:cNvPicPr/>
                   </pic:nvPicPr>
                   <pic:blipFill>
-                    <a:blip r:embed="rId18">
+                    <a:blip r:embed="rId19">
                       <a:extLst>
                         <a:ext uri="{28A0092B-C50C-407E-A947-70E740481C1C}">
                           <a14:useLocalDpi xmlns:a14="http://schemas.microsoft.com/office/drawing/2010/main" val="0"/>
@@ -1286,7 +1339,7 @@
                   <pic:spPr>
                     <a:xfrm>
                       <a:off x="0" y="0"/>
-                      <a:ext cx="2905366" cy="476946"/>
+                      <a:ext cx="2612920" cy="428938"/>
                     </a:xfrm>
                     <a:prstGeom prst="rect">
                       <a:avLst/>
@@ -1295,18 +1348,238 @@
                 </pic:pic>
               </a:graphicData>
             </a:graphic>
-            <wp14:sizeRelH relativeFrom="margin">
-              <wp14:pctWidth>0</wp14:pctWidth>
-            </wp14:sizeRelH>
-            <wp14:sizeRelV relativeFrom="margin">
-              <wp14:pctHeight>0</wp14:pctHeight>
-            </wp14:sizeRelV>
-          </wp:anchor>
+          </wp:inline>
         </w:drawing>
       </w:r>
     </w:p>
+    <w:p>
+      <w:r>
+        <w:lastRenderedPageBreak/>
+        <w:t>SQL INJECTION 1</w:t>
+      </w:r>
+    </w:p>
+    <w:p>
+      <w:r>
+        <w:t xml:space="preserve">Nos données peuvent être vulnérable si on ne contrôle pas ce qu’injecte les utilisateurs de nos applications. Notre requête </w:t>
+      </w:r>
+      <w:proofErr w:type="spellStart"/>
+      <w:r>
+        <w:t>sql</w:t>
+      </w:r>
+      <w:proofErr w:type="spellEnd"/>
+      <w:r>
+        <w:t xml:space="preserve"> renvoie la valeur d’un utilisateur donné.</w:t>
+      </w:r>
+    </w:p>
+    <w:p>
+      <w:r>
+        <w:rPr>
+          <w:noProof/>
+        </w:rPr>
+        <w:drawing>
+          <wp:inline distT="0" distB="0" distL="0" distR="0" wp14:anchorId="76FF5404" wp14:editId="7B313043">
+            <wp:extent cx="4107180" cy="141252"/>
+            <wp:effectExtent l="0" t="0" r="0" b="0"/>
+            <wp:docPr id="11" name="Image 11"/>
+            <wp:cNvGraphicFramePr>
+              <a:graphicFrameLocks xmlns:a="http://schemas.openxmlformats.org/drawingml/2006/main" noChangeAspect="1"/>
+            </wp:cNvGraphicFramePr>
+            <a:graphic xmlns:a="http://schemas.openxmlformats.org/drawingml/2006/main">
+              <a:graphicData uri="http://schemas.openxmlformats.org/drawingml/2006/picture">
+                <pic:pic xmlns:pic="http://schemas.openxmlformats.org/drawingml/2006/picture">
+                  <pic:nvPicPr>
+                    <pic:cNvPr id="1" name=""/>
+                    <pic:cNvPicPr/>
+                  </pic:nvPicPr>
+                  <pic:blipFill>
+                    <a:blip r:embed="rId20"/>
+                    <a:stretch>
+                      <a:fillRect/>
+                    </a:stretch>
+                  </pic:blipFill>
+                  <pic:spPr>
+                    <a:xfrm>
+                      <a:off x="0" y="0"/>
+                      <a:ext cx="4138413" cy="142326"/>
+                    </a:xfrm>
+                    <a:prstGeom prst="rect">
+                      <a:avLst/>
+                    </a:prstGeom>
+                  </pic:spPr>
+                </pic:pic>
+              </a:graphicData>
+            </a:graphic>
+          </wp:inline>
+        </w:drawing>
+      </w:r>
+    </w:p>
+    <w:p>
+      <w:r>
+        <w:t>Ici le problème c’est que l’utilisateur peut rentrer n’importe quoi dans le script comme</w:t>
+      </w:r>
+    </w:p>
+    <w:p>
+      <w:r>
+        <w:rPr>
+          <w:noProof/>
+        </w:rPr>
+        <w:drawing>
+          <wp:inline distT="0" distB="0" distL="0" distR="0" wp14:anchorId="5F0F1D66" wp14:editId="3A7E0A91">
+            <wp:extent cx="2278380" cy="171251"/>
+            <wp:effectExtent l="0" t="0" r="0" b="635"/>
+            <wp:docPr id="12" name="Image 12"/>
+            <wp:cNvGraphicFramePr>
+              <a:graphicFrameLocks xmlns:a="http://schemas.openxmlformats.org/drawingml/2006/main" noChangeAspect="1"/>
+            </wp:cNvGraphicFramePr>
+            <a:graphic xmlns:a="http://schemas.openxmlformats.org/drawingml/2006/main">
+              <a:graphicData uri="http://schemas.openxmlformats.org/drawingml/2006/picture">
+                <pic:pic xmlns:pic="http://schemas.openxmlformats.org/drawingml/2006/picture">
+                  <pic:nvPicPr>
+                    <pic:cNvPr id="1" name=""/>
+                    <pic:cNvPicPr/>
+                  </pic:nvPicPr>
+                  <pic:blipFill>
+                    <a:blip r:embed="rId21"/>
+                    <a:stretch>
+                      <a:fillRect/>
+                    </a:stretch>
+                  </pic:blipFill>
+                  <pic:spPr>
+                    <a:xfrm>
+                      <a:off x="0" y="0"/>
+                      <a:ext cx="2348846" cy="176547"/>
+                    </a:xfrm>
+                    <a:prstGeom prst="rect">
+                      <a:avLst/>
+                    </a:prstGeom>
+                  </pic:spPr>
+                </pic:pic>
+              </a:graphicData>
+            </a:graphic>
+          </wp:inline>
+        </w:drawing>
+      </w:r>
+      <w:r>
+        <w:t xml:space="preserve"> (Ce qui donnera la requête </w:t>
+      </w:r>
+      <w:proofErr w:type="spellStart"/>
+      <w:r>
+        <w:t>sql</w:t>
+      </w:r>
+      <w:proofErr w:type="spellEnd"/>
+      <w:r>
+        <w:t xml:space="preserve"> 2)</w:t>
+      </w:r>
+    </w:p>
+    <w:p>
+      <w:r>
+        <w:t>On peut donc voir qu’il récupère toutes les données enregistré dans la table.</w:t>
+      </w:r>
+    </w:p>
+    <w:p>
+      <w:r>
+        <w:t xml:space="preserve">Pour nous protéger de cela on peut préparer une requête </w:t>
+      </w:r>
+      <w:proofErr w:type="spellStart"/>
+      <w:r>
+        <w:t>sql</w:t>
+      </w:r>
+      <w:proofErr w:type="spellEnd"/>
+      <w:r>
+        <w:t>.</w:t>
+      </w:r>
+    </w:p>
+    <w:p>
+      <w:r>
+        <w:rPr>
+          <w:noProof/>
+        </w:rPr>
+        <w:drawing>
+          <wp:inline distT="0" distB="0" distL="0" distR="0" wp14:anchorId="21A8C427" wp14:editId="53923BBE">
+            <wp:extent cx="3807429" cy="243840"/>
+            <wp:effectExtent l="0" t="0" r="3175" b="3810"/>
+            <wp:docPr id="13" name="Image 13"/>
+            <wp:cNvGraphicFramePr>
+              <a:graphicFrameLocks xmlns:a="http://schemas.openxmlformats.org/drawingml/2006/main" noChangeAspect="1"/>
+            </wp:cNvGraphicFramePr>
+            <a:graphic xmlns:a="http://schemas.openxmlformats.org/drawingml/2006/main">
+              <a:graphicData uri="http://schemas.openxmlformats.org/drawingml/2006/picture">
+                <pic:pic xmlns:pic="http://schemas.openxmlformats.org/drawingml/2006/picture">
+                  <pic:nvPicPr>
+                    <pic:cNvPr id="1" name=""/>
+                    <pic:cNvPicPr/>
+                  </pic:nvPicPr>
+                  <pic:blipFill>
+                    <a:blip r:embed="rId22"/>
+                    <a:stretch>
+                      <a:fillRect/>
+                    </a:stretch>
+                  </pic:blipFill>
+                  <pic:spPr>
+                    <a:xfrm>
+                      <a:off x="0" y="0"/>
+                      <a:ext cx="3812155" cy="244143"/>
+                    </a:xfrm>
+                    <a:prstGeom prst="rect">
+                      <a:avLst/>
+                    </a:prstGeom>
+                  </pic:spPr>
+                </pic:pic>
+              </a:graphicData>
+            </a:graphic>
+          </wp:inline>
+        </w:drawing>
+      </w:r>
+    </w:p>
+    <w:p>
+      <w:r>
+        <w:t>Ici même en tentant de de remettre notre faille, ça ratera car ça considéra la faille comme un paramètre.</w:t>
+      </w:r>
+    </w:p>
+    <w:p>
+      <w:r>
+        <w:rPr>
+          <w:noProof/>
+        </w:rPr>
+        <w:drawing>
+          <wp:inline distT="0" distB="0" distL="0" distR="0" wp14:anchorId="1E4E492B" wp14:editId="41F76A18">
+            <wp:extent cx="2933700" cy="1747422"/>
+            <wp:effectExtent l="0" t="0" r="0" b="5715"/>
+            <wp:docPr id="10" name="Image 10" descr="Une image contenant texte&#10;&#10;Description générée automatiquement"/>
+            <wp:cNvGraphicFramePr>
+              <a:graphicFrameLocks xmlns:a="http://schemas.openxmlformats.org/drawingml/2006/main" noChangeAspect="1"/>
+            </wp:cNvGraphicFramePr>
+            <a:graphic xmlns:a="http://schemas.openxmlformats.org/drawingml/2006/main">
+              <a:graphicData uri="http://schemas.openxmlformats.org/drawingml/2006/picture">
+                <pic:pic xmlns:pic="http://schemas.openxmlformats.org/drawingml/2006/picture">
+                  <pic:nvPicPr>
+                    <pic:cNvPr id="10" name="Image 10" descr="Une image contenant texte&#10;&#10;Description générée automatiquement"/>
+                    <pic:cNvPicPr/>
+                  </pic:nvPicPr>
+                  <pic:blipFill>
+                    <a:blip r:embed="rId23"/>
+                    <a:stretch>
+                      <a:fillRect/>
+                    </a:stretch>
+                  </pic:blipFill>
+                  <pic:spPr>
+                    <a:xfrm>
+                      <a:off x="0" y="0"/>
+                      <a:ext cx="2943021" cy="1752974"/>
+                    </a:xfrm>
+                    <a:prstGeom prst="rect">
+                      <a:avLst/>
+                    </a:prstGeom>
+                  </pic:spPr>
+                </pic:pic>
+              </a:graphicData>
+            </a:graphic>
+          </wp:inline>
+        </w:drawing>
+      </w:r>
+    </w:p>
     <w:sectPr>
-      <w:footerReference w:type="default" r:id="rId19"/>
+      <w:footerReference w:type="default" r:id="rId24"/>
       <w:pgSz w:w="11906" w:h="16838"/>
       <w:pgMar w:top="1417" w:right="1417" w:bottom="1417" w:left="1417" w:header="708" w:footer="708" w:gutter="0"/>
       <w:cols w:space="708"/>
@@ -1854,6 +2127,7 @@
   <w:style w:type="character" w:default="1" w:styleId="Policepardfaut">
     <w:name w:val="Default Paragraph Font"/>
     <w:uiPriority w:val="1"/>
+    <w:semiHidden/>
     <w:unhideWhenUsed/>
   </w:style>
   <w:style w:type="table" w:default="1" w:styleId="TableauNormal">

</xml_diff>

<commit_message>
Add sql injection 2
</commit_message>
<xml_diff>
--- a/rapport.docx
+++ b/rapport.docx
@@ -13,13 +13,8 @@
       </w:r>
     </w:p>
     <w:p>
-      <w:proofErr w:type="spellStart"/>
-      <w:r>
-        <w:t>Soulaiman</w:t>
-      </w:r>
-      <w:proofErr w:type="spellEnd"/>
-      <w:r>
-        <w:t xml:space="preserve"> ZABOURDINE</w:t>
+      <w:r>
+        <w:t>Soulaiman ZABOURDINE</w:t>
       </w:r>
     </w:p>
     <w:tbl>
@@ -161,7 +156,6 @@
               </w:rPr>
             </w:pPr>
             <w:hyperlink r:id="rId7" w:anchor="rule-0-never-insert-untrusted-data-except-in-allowed-locations" w:history="1">
-              <w:proofErr w:type="spellStart"/>
               <w:r>
                 <w:rPr>
                   <w:rStyle w:val="Lienhypertexte"/>
@@ -169,7 +163,6 @@
                 </w:rPr>
                 <w:t>Cross_Site_Scripting_Prevention_Cheat_Sheet</w:t>
               </w:r>
-              <w:proofErr w:type="spellEnd"/>
             </w:hyperlink>
           </w:p>
         </w:tc>
@@ -252,7 +245,6 @@
               </w:rPr>
             </w:pPr>
             <w:hyperlink r:id="rId8" w:anchor="rule-1-html-encode-before-inserting-untrusted-data-into-html-element-content" w:history="1">
-              <w:proofErr w:type="spellStart"/>
               <w:r>
                 <w:rPr>
                   <w:rStyle w:val="Lienhypertexte"/>
@@ -260,7 +252,6 @@
                 </w:rPr>
                 <w:t>Cross_Site_Scripting_Prevention_Cheat_Sheet</w:t>
               </w:r>
-              <w:proofErr w:type="spellEnd"/>
             </w:hyperlink>
           </w:p>
         </w:tc>
@@ -373,7 +364,6 @@
               </w:rPr>
             </w:pPr>
             <w:hyperlink r:id="rId9" w:history="1">
-              <w:proofErr w:type="spellStart"/>
               <w:r>
                 <w:rPr>
                   <w:rStyle w:val="Lienhypertexte"/>
@@ -381,7 +371,6 @@
                 </w:rPr>
                 <w:t>SQL_Injection_Prevention_Cheat_Sheet</w:t>
               </w:r>
-              <w:proofErr w:type="spellEnd"/>
             </w:hyperlink>
           </w:p>
         </w:tc>
@@ -474,6 +463,12 @@
                 <w:lang w:val="en-US"/>
               </w:rPr>
             </w:pPr>
+            <w:r>
+              <w:rPr>
+                <w:lang w:val="en-US"/>
+              </w:rPr>
+              <w:t xml:space="preserve">SQL INJECTION 2 </w:t>
+            </w:r>
           </w:p>
         </w:tc>
         <w:tc>
@@ -487,6 +482,15 @@
                 <w:lang w:val="en-US"/>
               </w:rPr>
             </w:pPr>
+            <w:hyperlink r:id="rId10" w:history="1">
+              <w:r>
+                <w:rPr>
+                  <w:rStyle w:val="Lienhypertexte"/>
+                  <w:lang w:val="en-US"/>
+                </w:rPr>
+                <w:t>SQL_Injection_Prevention_Cheat_Sheet</w:t>
+              </w:r>
+            </w:hyperlink>
           </w:p>
         </w:tc>
         <w:tc>
@@ -500,6 +504,12 @@
                 <w:lang w:val="en-US"/>
               </w:rPr>
             </w:pPr>
+            <w:r>
+              <w:rPr>
+                <w:lang w:val="en-US"/>
+              </w:rPr>
+              <w:t>NON</w:t>
+            </w:r>
           </w:p>
         </w:tc>
         <w:tc>
@@ -513,6 +523,12 @@
                 <w:lang w:val="en-US"/>
               </w:rPr>
             </w:pPr>
+            <w:r>
+              <w:rPr>
+                <w:lang w:val="en-US"/>
+              </w:rPr>
+              <w:t>NON</w:t>
+            </w:r>
           </w:p>
         </w:tc>
         <w:tc>
@@ -526,6 +542,12 @@
                 <w:lang w:val="en-US"/>
               </w:rPr>
             </w:pPr>
+            <w:r>
+              <w:rPr>
+                <w:lang w:val="en-US"/>
+              </w:rPr>
+              <w:t>OUI</w:t>
+            </w:r>
           </w:p>
         </w:tc>
         <w:tc>
@@ -539,6 +561,12 @@
                 <w:lang w:val="en-US"/>
               </w:rPr>
             </w:pPr>
+            <w:r>
+              <w:rPr>
+                <w:lang w:val="en-US"/>
+              </w:rPr>
+              <w:t>3</w:t>
+            </w:r>
           </w:p>
         </w:tc>
       </w:tr>
@@ -843,7 +871,6 @@
         </w:rPr>
         <w:fldChar w:fldCharType="separate"/>
       </w:r>
-      <w:proofErr w:type="spellStart"/>
       <w:r>
         <w:rPr>
           <w:rStyle w:val="Lienhypertexte"/>
@@ -851,7 +878,6 @@
         </w:rPr>
         <w:t>Cross_Site_Scripting_Prevention_Cheat_Sheet</w:t>
       </w:r>
-      <w:proofErr w:type="spellEnd"/>
     </w:p>
     <w:p>
       <w:pPr>
@@ -886,7 +912,7 @@
                     <pic:cNvPicPr/>
                   </pic:nvPicPr>
                   <pic:blipFill>
-                    <a:blip r:embed="rId10"/>
+                    <a:blip r:embed="rId11"/>
                     <a:stretch>
                       <a:fillRect/>
                     </a:stretch>
@@ -909,15 +935,7 @@
     </w:p>
     <w:p>
       <w:r>
-        <w:t xml:space="preserve">Ici on </w:t>
-      </w:r>
-      <w:proofErr w:type="spellStart"/>
-      <w:r>
-        <w:t>execute</w:t>
-      </w:r>
-      <w:proofErr w:type="spellEnd"/>
-      <w:r>
-        <w:t xml:space="preserve"> du code v</w:t>
+        <w:t>Ici on execute du code v</w:t>
       </w:r>
       <w:r>
         <w:t>enu d’une autre origine que nous. Ainsi, on ne peut garantir qu’il n’y est pas du code malveillant.</w:t>
@@ -936,48 +954,6 @@
             <wp:extent cx="4038600" cy="491025"/>
             <wp:effectExtent l="0" t="0" r="0" b="4445"/>
             <wp:docPr id="3" name="Image 3"/>
-            <wp:cNvGraphicFramePr>
-              <a:graphicFrameLocks xmlns:a="http://schemas.openxmlformats.org/drawingml/2006/main" noChangeAspect="1"/>
-            </wp:cNvGraphicFramePr>
-            <a:graphic xmlns:a="http://schemas.openxmlformats.org/drawingml/2006/main">
-              <a:graphicData uri="http://schemas.openxmlformats.org/drawingml/2006/picture">
-                <pic:pic xmlns:pic="http://schemas.openxmlformats.org/drawingml/2006/picture">
-                  <pic:nvPicPr>
-                    <pic:cNvPr id="1" name=""/>
-                    <pic:cNvPicPr/>
-                  </pic:nvPicPr>
-                  <pic:blipFill>
-                    <a:blip r:embed="rId11"/>
-                    <a:stretch>
-                      <a:fillRect/>
-                    </a:stretch>
-                  </pic:blipFill>
-                  <pic:spPr>
-                    <a:xfrm>
-                      <a:off x="0" y="0"/>
-                      <a:ext cx="4061251" cy="493779"/>
-                    </a:xfrm>
-                    <a:prstGeom prst="rect">
-                      <a:avLst/>
-                    </a:prstGeom>
-                  </pic:spPr>
-                </pic:pic>
-              </a:graphicData>
-            </a:graphic>
-          </wp:inline>
-        </w:drawing>
-      </w:r>
-    </w:p>
-    <w:p>
-      <w:r>
-        <w:rPr>
-          <w:noProof/>
-        </w:rPr>
-        <w:drawing>
-          <wp:inline distT="0" distB="0" distL="0" distR="0" wp14:anchorId="0F97C18B" wp14:editId="46582150">
-            <wp:extent cx="2648320" cy="323895"/>
-            <wp:effectExtent l="0" t="0" r="0" b="0"/>
-            <wp:docPr id="2" name="Image 2"/>
             <wp:cNvGraphicFramePr>
               <a:graphicFrameLocks xmlns:a="http://schemas.openxmlformats.org/drawingml/2006/main" noChangeAspect="1"/>
             </wp:cNvGraphicFramePr>
@@ -997,6 +973,48 @@
                   <pic:spPr>
                     <a:xfrm>
                       <a:off x="0" y="0"/>
+                      <a:ext cx="4061251" cy="493779"/>
+                    </a:xfrm>
+                    <a:prstGeom prst="rect">
+                      <a:avLst/>
+                    </a:prstGeom>
+                  </pic:spPr>
+                </pic:pic>
+              </a:graphicData>
+            </a:graphic>
+          </wp:inline>
+        </w:drawing>
+      </w:r>
+    </w:p>
+    <w:p>
+      <w:r>
+        <w:rPr>
+          <w:noProof/>
+        </w:rPr>
+        <w:drawing>
+          <wp:inline distT="0" distB="0" distL="0" distR="0" wp14:anchorId="0F97C18B" wp14:editId="46582150">
+            <wp:extent cx="2648320" cy="323895"/>
+            <wp:effectExtent l="0" t="0" r="0" b="0"/>
+            <wp:docPr id="2" name="Image 2"/>
+            <wp:cNvGraphicFramePr>
+              <a:graphicFrameLocks xmlns:a="http://schemas.openxmlformats.org/drawingml/2006/main" noChangeAspect="1"/>
+            </wp:cNvGraphicFramePr>
+            <a:graphic xmlns:a="http://schemas.openxmlformats.org/drawingml/2006/main">
+              <a:graphicData uri="http://schemas.openxmlformats.org/drawingml/2006/picture">
+                <pic:pic xmlns:pic="http://schemas.openxmlformats.org/drawingml/2006/picture">
+                  <pic:nvPicPr>
+                    <pic:cNvPr id="1" name=""/>
+                    <pic:cNvPicPr/>
+                  </pic:nvPicPr>
+                  <pic:blipFill>
+                    <a:blip r:embed="rId13"/>
+                    <a:stretch>
+                      <a:fillRect/>
+                    </a:stretch>
+                  </pic:blipFill>
+                  <pic:spPr>
+                    <a:xfrm>
+                      <a:off x="0" y="0"/>
                       <a:ext cx="2648320" cy="323895"/>
                     </a:xfrm>
                     <a:prstGeom prst="rect">
@@ -1012,13 +1030,8 @@
     </w:p>
     <w:p>
       <w:r>
-        <w:t xml:space="preserve">Pour se protéger de ceci, on peut mettre appeler le script depuis un </w:t>
-      </w:r>
-      <w:proofErr w:type="spellStart"/>
-      <w:r>
-        <w:t>iframe</w:t>
-      </w:r>
-      <w:proofErr w:type="spellEnd"/>
+        <w:t>Pour se protéger de ceci, on peut mettre appeler le script depuis un iframe</w:t>
+      </w:r>
       <w:r>
         <w:t>.</w:t>
       </w:r>
@@ -1061,7 +1074,7 @@
                     <pic:cNvPicPr/>
                   </pic:nvPicPr>
                   <pic:blipFill>
-                    <a:blip r:embed="rId13"/>
+                    <a:blip r:embed="rId14"/>
                     <a:stretch>
                       <a:fillRect/>
                     </a:stretch>
@@ -1101,7 +1114,7 @@
                     <pic:cNvPicPr/>
                   </pic:nvPicPr>
                   <pic:blipFill>
-                    <a:blip r:embed="rId14"/>
+                    <a:blip r:embed="rId15"/>
                     <a:stretch>
                       <a:fillRect/>
                     </a:stretch>
@@ -1142,8 +1155,7 @@
           <w:lang w:val="en-US"/>
         </w:rPr>
       </w:pPr>
-      <w:hyperlink r:id="rId15" w:anchor="rule-1-html-encode-before-inserting-untrusted-data-into-html-element-content" w:history="1">
-        <w:proofErr w:type="spellStart"/>
+      <w:hyperlink r:id="rId16" w:anchor="rule-1-html-encode-before-inserting-untrusted-data-into-html-element-content" w:history="1">
         <w:r>
           <w:rPr>
             <w:rStyle w:val="Lienhypertexte"/>
@@ -1151,7 +1163,6 @@
           </w:rPr>
           <w:t>Cross_Site_Scripting_Prevention_Cheat_Sheet</w:t>
         </w:r>
-        <w:proofErr w:type="spellEnd"/>
       </w:hyperlink>
     </w:p>
     <w:p>
@@ -1183,7 +1194,7 @@
                     <pic:cNvPicPr/>
                   </pic:nvPicPr>
                   <pic:blipFill>
-                    <a:blip r:embed="rId16"/>
+                    <a:blip r:embed="rId17"/>
                     <a:stretch>
                       <a:fillRect/>
                     </a:stretch>
@@ -1236,7 +1247,7 @@
                     <pic:cNvPicPr/>
                   </pic:nvPicPr>
                   <pic:blipFill>
-                    <a:blip r:embed="rId17"/>
+                    <a:blip r:embed="rId18"/>
                     <a:stretch>
                       <a:fillRect/>
                     </a:stretch>
@@ -1283,7 +1294,7 @@
                     <pic:cNvPicPr/>
                   </pic:nvPicPr>
                   <pic:blipFill>
-                    <a:blip r:embed="rId18"/>
+                    <a:blip r:embed="rId19"/>
                     <a:stretch>
                       <a:fillRect/>
                     </a:stretch>
@@ -1325,7 +1336,7 @@
                     <pic:cNvPicPr/>
                   </pic:nvPicPr>
                   <pic:blipFill>
-                    <a:blip r:embed="rId19">
+                    <a:blip r:embed="rId20">
                       <a:extLst>
                         <a:ext uri="{28A0092B-C50C-407E-A947-70E740481C1C}">
                           <a14:useLocalDpi xmlns:a14="http://schemas.microsoft.com/office/drawing/2010/main" val="0"/>
@@ -1360,15 +1371,7 @@
     </w:p>
     <w:p>
       <w:r>
-        <w:t xml:space="preserve">Nos données peuvent être vulnérable si on ne contrôle pas ce qu’injecte les utilisateurs de nos applications. Notre requête </w:t>
-      </w:r>
-      <w:proofErr w:type="spellStart"/>
-      <w:r>
-        <w:t>sql</w:t>
-      </w:r>
-      <w:proofErr w:type="spellEnd"/>
-      <w:r>
-        <w:t xml:space="preserve"> renvoie la valeur d’un utilisateur donné.</w:t>
+        <w:t>Nos données peuvent être vulnérable si on ne contrôle pas ce qu’injecte les utilisateurs de nos applications. Notre requête sql renvoie la valeur d’un utilisateur donné.</w:t>
       </w:r>
     </w:p>
     <w:p>
@@ -1381,53 +1384,6 @@
             <wp:extent cx="4107180" cy="141252"/>
             <wp:effectExtent l="0" t="0" r="0" b="0"/>
             <wp:docPr id="11" name="Image 11"/>
-            <wp:cNvGraphicFramePr>
-              <a:graphicFrameLocks xmlns:a="http://schemas.openxmlformats.org/drawingml/2006/main" noChangeAspect="1"/>
-            </wp:cNvGraphicFramePr>
-            <a:graphic xmlns:a="http://schemas.openxmlformats.org/drawingml/2006/main">
-              <a:graphicData uri="http://schemas.openxmlformats.org/drawingml/2006/picture">
-                <pic:pic xmlns:pic="http://schemas.openxmlformats.org/drawingml/2006/picture">
-                  <pic:nvPicPr>
-                    <pic:cNvPr id="1" name=""/>
-                    <pic:cNvPicPr/>
-                  </pic:nvPicPr>
-                  <pic:blipFill>
-                    <a:blip r:embed="rId20"/>
-                    <a:stretch>
-                      <a:fillRect/>
-                    </a:stretch>
-                  </pic:blipFill>
-                  <pic:spPr>
-                    <a:xfrm>
-                      <a:off x="0" y="0"/>
-                      <a:ext cx="4138413" cy="142326"/>
-                    </a:xfrm>
-                    <a:prstGeom prst="rect">
-                      <a:avLst/>
-                    </a:prstGeom>
-                  </pic:spPr>
-                </pic:pic>
-              </a:graphicData>
-            </a:graphic>
-          </wp:inline>
-        </w:drawing>
-      </w:r>
-    </w:p>
-    <w:p>
-      <w:r>
-        <w:t>Ici le problème c’est que l’utilisateur peut rentrer n’importe quoi dans le script comme</w:t>
-      </w:r>
-    </w:p>
-    <w:p>
-      <w:r>
-        <w:rPr>
-          <w:noProof/>
-        </w:rPr>
-        <w:drawing>
-          <wp:inline distT="0" distB="0" distL="0" distR="0" wp14:anchorId="5F0F1D66" wp14:editId="3A7E0A91">
-            <wp:extent cx="2278380" cy="171251"/>
-            <wp:effectExtent l="0" t="0" r="0" b="635"/>
-            <wp:docPr id="12" name="Image 12"/>
             <wp:cNvGraphicFramePr>
               <a:graphicFrameLocks xmlns:a="http://schemas.openxmlformats.org/drawingml/2006/main" noChangeAspect="1"/>
             </wp:cNvGraphicFramePr>
@@ -1447,7 +1403,7 @@
                   <pic:spPr>
                     <a:xfrm>
                       <a:off x="0" y="0"/>
-                      <a:ext cx="2348846" cy="176547"/>
+                      <a:ext cx="4138413" cy="142326"/>
                     </a:xfrm>
                     <a:prstGeom prst="rect">
                       <a:avLst/>
@@ -1459,34 +1415,10 @@
           </wp:inline>
         </w:drawing>
       </w:r>
-      <w:r>
-        <w:t xml:space="preserve"> (Ce qui donnera la requête </w:t>
-      </w:r>
-      <w:proofErr w:type="spellStart"/>
-      <w:r>
-        <w:t>sql</w:t>
-      </w:r>
-      <w:proofErr w:type="spellEnd"/>
-      <w:r>
-        <w:t xml:space="preserve"> 2)</w:t>
-      </w:r>
-    </w:p>
-    <w:p>
-      <w:r>
-        <w:t>On peut donc voir qu’il récupère toutes les données enregistré dans la table.</w:t>
-      </w:r>
-    </w:p>
-    <w:p>
-      <w:r>
-        <w:t xml:space="preserve">Pour nous protéger de cela on peut préparer une requête </w:t>
-      </w:r>
-      <w:proofErr w:type="spellStart"/>
-      <w:r>
-        <w:t>sql</w:t>
-      </w:r>
-      <w:proofErr w:type="spellEnd"/>
-      <w:r>
-        <w:t>.</w:t>
+    </w:p>
+    <w:p>
+      <w:r>
+        <w:t>Ici le problème c’est que l’utilisateur peut rentrer n’importe quoi dans le script comme</w:t>
       </w:r>
     </w:p>
     <w:p>
@@ -1495,10 +1427,10 @@
           <w:noProof/>
         </w:rPr>
         <w:drawing>
-          <wp:inline distT="0" distB="0" distL="0" distR="0" wp14:anchorId="21A8C427" wp14:editId="53923BBE">
-            <wp:extent cx="3807429" cy="243840"/>
-            <wp:effectExtent l="0" t="0" r="3175" b="3810"/>
-            <wp:docPr id="13" name="Image 13"/>
+          <wp:inline distT="0" distB="0" distL="0" distR="0" wp14:anchorId="5F0F1D66" wp14:editId="3A7E0A91">
+            <wp:extent cx="2278380" cy="171251"/>
+            <wp:effectExtent l="0" t="0" r="0" b="635"/>
+            <wp:docPr id="12" name="Image 12"/>
             <wp:cNvGraphicFramePr>
               <a:graphicFrameLocks xmlns:a="http://schemas.openxmlformats.org/drawingml/2006/main" noChangeAspect="1"/>
             </wp:cNvGraphicFramePr>
@@ -1518,6 +1450,61 @@
                   <pic:spPr>
                     <a:xfrm>
                       <a:off x="0" y="0"/>
+                      <a:ext cx="2348846" cy="176547"/>
+                    </a:xfrm>
+                    <a:prstGeom prst="rect">
+                      <a:avLst/>
+                    </a:prstGeom>
+                  </pic:spPr>
+                </pic:pic>
+              </a:graphicData>
+            </a:graphic>
+          </wp:inline>
+        </w:drawing>
+      </w:r>
+      <w:r>
+        <w:t xml:space="preserve"> (Ce qui donnera la requête sql 2)</w:t>
+      </w:r>
+    </w:p>
+    <w:p>
+      <w:r>
+        <w:t>On peut donc voir qu’il récupère toutes les données enregistré dans la table.</w:t>
+      </w:r>
+    </w:p>
+    <w:p>
+      <w:r>
+        <w:t>Pour nous protéger de cela on peut préparer une requête sql.</w:t>
+      </w:r>
+    </w:p>
+    <w:p>
+      <w:r>
+        <w:rPr>
+          <w:noProof/>
+        </w:rPr>
+        <w:drawing>
+          <wp:inline distT="0" distB="0" distL="0" distR="0" wp14:anchorId="21A8C427" wp14:editId="53923BBE">
+            <wp:extent cx="3807429" cy="243840"/>
+            <wp:effectExtent l="0" t="0" r="3175" b="3810"/>
+            <wp:docPr id="13" name="Image 13"/>
+            <wp:cNvGraphicFramePr>
+              <a:graphicFrameLocks xmlns:a="http://schemas.openxmlformats.org/drawingml/2006/main" noChangeAspect="1"/>
+            </wp:cNvGraphicFramePr>
+            <a:graphic xmlns:a="http://schemas.openxmlformats.org/drawingml/2006/main">
+              <a:graphicData uri="http://schemas.openxmlformats.org/drawingml/2006/picture">
+                <pic:pic xmlns:pic="http://schemas.openxmlformats.org/drawingml/2006/picture">
+                  <pic:nvPicPr>
+                    <pic:cNvPr id="1" name=""/>
+                    <pic:cNvPicPr/>
+                  </pic:nvPicPr>
+                  <pic:blipFill>
+                    <a:blip r:embed="rId23"/>
+                    <a:stretch>
+                      <a:fillRect/>
+                    </a:stretch>
+                  </pic:blipFill>
+                  <pic:spPr>
+                    <a:xfrm>
+                      <a:off x="0" y="0"/>
                       <a:ext cx="3812155" cy="244143"/>
                     </a:xfrm>
                     <a:prstGeom prst="rect">
@@ -1557,7 +1544,7 @@
                     <pic:cNvPicPr/>
                   </pic:nvPicPr>
                   <pic:blipFill>
-                    <a:blip r:embed="rId23"/>
+                    <a:blip r:embed="rId24"/>
                     <a:stretch>
                       <a:fillRect/>
                     </a:stretch>
@@ -1578,8 +1565,24 @@
         </w:drawing>
       </w:r>
     </w:p>
+    <w:p/>
+    <w:p>
+      <w:r>
+        <w:t>SQL INJECTION 2</w:t>
+      </w:r>
+    </w:p>
+    <w:p>
+      <w:r>
+        <w:t>Il suffit de donner seulement les droits nécessaires à un utilisateur de la base de données et seulement eux.</w:t>
+      </w:r>
+    </w:p>
+    <w:p>
+      <w:r>
+        <w:t>Exemple : Si c’est sur une application qui ne sert qu’à afficher des données, on ne donnera l’accès qu’aux requêtes SELECT pour cette utilisateur. Il n’aura pas besoin d’effectuer d’autres requêtes comme un INSERT INTO.</w:t>
+      </w:r>
+    </w:p>
     <w:sectPr>
-      <w:footerReference w:type="default" r:id="rId24"/>
+      <w:footerReference w:type="default" r:id="rId25"/>
       <w:pgSz w:w="11906" w:h="16838"/>
       <w:pgMar w:top="1417" w:right="1417" w:bottom="1417" w:left="1417" w:header="708" w:footer="708" w:gutter="0"/>
       <w:cols w:space="708"/>

</xml_diff>

<commit_message>
monsieur Naud spèce d'illétré
</commit_message>
<xml_diff>
--- a/rapport.docx
+++ b/rapport.docx
@@ -1364,6 +1364,9 @@
       </w:r>
     </w:p>
     <w:p>
+      <w:pPr>
+        <w:pStyle w:val="Titre2"/>
+      </w:pPr>
       <w:r>
         <w:lastRenderedPageBreak/>
         <w:t>SQL INJECTION 1</w:t>
@@ -1468,7 +1471,13 @@
     </w:p>
     <w:p>
       <w:r>
-        <w:t>On peut donc voir qu’il récupère toutes les données enregistré dans la table.</w:t>
+        <w:t xml:space="preserve">On peut donc voir qu’il récupère </w:t>
+      </w:r>
+      <w:r>
+        <w:t>toutes les données enregistrées</w:t>
+      </w:r>
+      <w:r>
+        <w:t xml:space="preserve"> dans la table.</w:t>
       </w:r>
     </w:p>
     <w:p>
@@ -1520,7 +1529,13 @@
     </w:p>
     <w:p>
       <w:r>
-        <w:t>Ici même en tentant de de remettre notre faille, ça ratera car ça considéra la faille comme un paramètre.</w:t>
+        <w:t xml:space="preserve">Ici même en tentant de de remettre notre faille, </w:t>
+      </w:r>
+      <w:r>
+        <w:t>cela ne fonctionnera pas car cela considérera</w:t>
+      </w:r>
+      <w:r>
+        <w:t xml:space="preserve"> la faille comme un paramètre.</w:t>
       </w:r>
     </w:p>
     <w:p>
@@ -1578,7 +1593,7 @@
     </w:p>
     <w:p>
       <w:r>
-        <w:t>Exemple : Si c’est sur une application qui ne sert qu’à afficher des données, on ne donnera l’accès qu’aux requêtes SELECT pour cette utilisateur. Il n’aura pas besoin d’effectuer d’autres requêtes comme un INSERT INTO.</w:t>
+        <w:t>Exemple : Si c’est sur une application qui ne sert qu’à afficher des données, on ne donnera l’accès qu’aux requêtes SELECT pour cet utilisateur. Il n’aura pas besoin d’effectuer d’autres requêtes comme un INSERT INTO.</w:t>
       </w:r>
     </w:p>
     <w:sectPr>

</xml_diff>

<commit_message>
Y'avait encore une faute tu le fait exprès ?
</commit_message>
<xml_diff>
--- a/rapport.docx
+++ b/rapport.docx
@@ -3,13 +3,8 @@
 <w:document xmlns:wpc="http://schemas.microsoft.com/office/word/2010/wordprocessingCanvas" xmlns:cx="http://schemas.microsoft.com/office/drawing/2014/chartex" xmlns:cx1="http://schemas.microsoft.com/office/drawing/2015/9/8/chartex" xmlns:cx2="http://schemas.microsoft.com/office/drawing/2015/10/21/chartex" xmlns:cx3="http://schemas.microsoft.com/office/drawing/2016/5/9/chartex" xmlns:cx4="http://schemas.microsoft.com/office/drawing/2016/5/10/chartex" xmlns:cx5="http://schemas.microsoft.com/office/drawing/2016/5/11/chartex" xmlns:cx6="http://schemas.microsoft.com/office/drawing/2016/5/12/chartex" xmlns:cx7="http://schemas.microsoft.com/office/drawing/2016/5/13/chartex" xmlns:cx8="http://schemas.microsoft.com/office/drawing/2016/5/14/chartex" xmlns:mc="http://schemas.openxmlformats.org/markup-compatibility/2006" xmlns:aink="http://schemas.microsoft.com/office/drawing/2016/ink" xmlns:am3d="http://schemas.microsoft.com/office/drawing/2017/model3d" xmlns:o="urn:schemas-microsoft-com:office:office" xmlns:r="http://schemas.openxmlformats.org/officeDocument/2006/relationships" xmlns:m="http://schemas.openxmlformats.org/officeDocument/2006/math" xmlns:v="urn:schemas-microsoft-com:vml" xmlns:wp14="http://schemas.microsoft.com/office/word/2010/wordprocessingDrawing" xmlns:wp="http://schemas.openxmlformats.org/drawingml/2006/wordprocessingDrawing" xmlns:w10="urn:schemas-microsoft-com:office:word" xmlns:w="http://schemas.openxmlformats.org/wordprocessingml/2006/main" xmlns:w14="http://schemas.microsoft.com/office/word/2010/wordml" xmlns:w15="http://schemas.microsoft.com/office/word/2012/wordml" xmlns:w16cex="http://schemas.microsoft.com/office/word/2018/wordml/cex" xmlns:w16cid="http://schemas.microsoft.com/office/word/2016/wordml/cid" xmlns:w16="http://schemas.microsoft.com/office/word/2018/wordml" xmlns:w16sdtdh="http://schemas.microsoft.com/office/word/2020/wordml/sdtdatahash" xmlns:w16se="http://schemas.microsoft.com/office/word/2015/wordml/symex" xmlns:wpg="http://schemas.microsoft.com/office/word/2010/wordprocessingGroup" xmlns:wpi="http://schemas.microsoft.com/office/word/2010/wordprocessingInk" xmlns:wne="http://schemas.microsoft.com/office/word/2006/wordml" xmlns:wps="http://schemas.microsoft.com/office/word/2010/wordprocessingShape" mc:Ignorable="w14 w15 w16se w16cid w16 w16cex w16sdtdh wp14">
   <w:body>
     <w:p>
-      <w:proofErr w:type="spellStart"/>
-      <w:r>
-        <w:t>Eric</w:t>
-      </w:r>
-      <w:proofErr w:type="spellEnd"/>
-      <w:r>
-        <w:t xml:space="preserve"> BOUDIN</w:t>
+      <w:r>
+        <w:t>Eric BOUDIN</w:t>
       </w:r>
     </w:p>
     <w:p>
@@ -18,13 +13,8 @@
       </w:r>
     </w:p>
     <w:p>
-      <w:proofErr w:type="spellStart"/>
-      <w:r>
-        <w:t>Soulaiman</w:t>
-      </w:r>
-      <w:proofErr w:type="spellEnd"/>
-      <w:r>
-        <w:t xml:space="preserve"> ZABOURDINE</w:t>
+      <w:r>
+        <w:t>Soulaiman ZABOURDINE</w:t>
       </w:r>
     </w:p>
     <w:tbl>
@@ -166,7 +156,6 @@
               </w:rPr>
             </w:pPr>
             <w:hyperlink r:id="rId7" w:anchor="rule-0-never-insert-untrusted-data-except-in-allowed-locations" w:history="1">
-              <w:proofErr w:type="spellStart"/>
               <w:r>
                 <w:rPr>
                   <w:rStyle w:val="Lienhypertexte"/>
@@ -174,7 +163,6 @@
                 </w:rPr>
                 <w:t>Cross_Site_Scripting_Prevention_Cheat_Sheet</w:t>
               </w:r>
-              <w:proofErr w:type="spellEnd"/>
             </w:hyperlink>
           </w:p>
         </w:tc>
@@ -257,7 +245,6 @@
               </w:rPr>
             </w:pPr>
             <w:hyperlink r:id="rId8" w:anchor="rule-1-html-encode-before-inserting-untrusted-data-into-html-element-content" w:history="1">
-              <w:proofErr w:type="spellStart"/>
               <w:r>
                 <w:rPr>
                   <w:rStyle w:val="Lienhypertexte"/>
@@ -265,7 +252,6 @@
                 </w:rPr>
                 <w:t>Cross_Site_Scripting_Prevention_Cheat_Sheet</w:t>
               </w:r>
-              <w:proofErr w:type="spellEnd"/>
             </w:hyperlink>
           </w:p>
         </w:tc>
@@ -378,7 +364,6 @@
               </w:rPr>
             </w:pPr>
             <w:hyperlink r:id="rId9" w:history="1">
-              <w:proofErr w:type="spellStart"/>
               <w:r>
                 <w:rPr>
                   <w:rStyle w:val="Lienhypertexte"/>
@@ -386,7 +371,6 @@
                 </w:rPr>
                 <w:t>SQL_Injection_Prevention_Cheat_Sheet</w:t>
               </w:r>
-              <w:proofErr w:type="spellEnd"/>
             </w:hyperlink>
           </w:p>
         </w:tc>
@@ -1572,7 +1556,6 @@
         </w:rPr>
         <w:fldChar w:fldCharType="separate"/>
       </w:r>
-      <w:proofErr w:type="spellStart"/>
       <w:r>
         <w:rPr>
           <w:rStyle w:val="Lienhypertexte"/>
@@ -1580,7 +1563,6 @@
         </w:rPr>
         <w:t>Cross_Site_Scripting_Prevention_Cheat_Sheet</w:t>
       </w:r>
-      <w:proofErr w:type="spellEnd"/>
     </w:p>
     <w:p>
       <w:pPr>
@@ -1638,15 +1620,7 @@
     </w:p>
     <w:p>
       <w:r>
-        <w:t xml:space="preserve">Ici on </w:t>
-      </w:r>
-      <w:proofErr w:type="spellStart"/>
-      <w:r>
-        <w:t>execute</w:t>
-      </w:r>
-      <w:proofErr w:type="spellEnd"/>
-      <w:r>
-        <w:t xml:space="preserve"> du code v</w:t>
+        <w:t>Ici on execute du code v</w:t>
       </w:r>
       <w:r>
         <w:t>enu d’une autre origine que nous. Ainsi, on ne peut garantir qu’il n’y est pas du code malveillant.</w:t>
@@ -1741,13 +1715,8 @@
     </w:p>
     <w:p>
       <w:r>
-        <w:t xml:space="preserve">Pour se protéger de ceci, on peut mettre appeler le script depuis un </w:t>
-      </w:r>
-      <w:proofErr w:type="spellStart"/>
-      <w:r>
-        <w:t>iframe</w:t>
-      </w:r>
-      <w:proofErr w:type="spellEnd"/>
+        <w:t>Pour se protéger de ceci, on peut mettre appeler le script depuis un iframe</w:t>
+      </w:r>
       <w:r>
         <w:t>.</w:t>
       </w:r>
@@ -1872,7 +1841,6 @@
         </w:rPr>
       </w:pPr>
       <w:hyperlink r:id="rId15" w:anchor="rule-1-html-encode-before-inserting-untrusted-data-into-html-element-content" w:history="1">
-        <w:proofErr w:type="spellStart"/>
         <w:r>
           <w:rPr>
             <w:rStyle w:val="Lienhypertexte"/>
@@ -1880,7 +1848,6 @@
           </w:rPr>
           <w:t>Cross_Site_Scripting_Prevention_Cheat_Sheet</w:t>
         </w:r>
-        <w:proofErr w:type="spellEnd"/>
       </w:hyperlink>
     </w:p>
     <w:p>
@@ -2092,15 +2059,7 @@
     </w:p>
     <w:p>
       <w:r>
-        <w:t xml:space="preserve">Nos données peuvent être vulnérable si on ne contrôle pas ce qu’injecte les utilisateurs de nos applications. Notre requête </w:t>
-      </w:r>
-      <w:proofErr w:type="spellStart"/>
-      <w:r>
-        <w:t>sql</w:t>
-      </w:r>
-      <w:proofErr w:type="spellEnd"/>
-      <w:r>
-        <w:t xml:space="preserve"> renvoie la valeur d’un utilisateur donné.</w:t>
+        <w:t>Nos données peuvent être vulnérable si on ne contrôle pas ce qu’injecte les utilisateurs de nos applications. Notre requête sql renvoie la valeur d’un utilisateur donné.</w:t>
       </w:r>
     </w:p>
     <w:p>
@@ -2192,15 +2151,7 @@
         </w:drawing>
       </w:r>
       <w:r>
-        <w:t xml:space="preserve"> (Ce qui donnera la requête </w:t>
-      </w:r>
-      <w:proofErr w:type="spellStart"/>
-      <w:r>
-        <w:t>sql</w:t>
-      </w:r>
-      <w:proofErr w:type="spellEnd"/>
-      <w:r>
-        <w:t xml:space="preserve"> 2)</w:t>
+        <w:t xml:space="preserve"> (Ce qui donnera la requête sql 2)</w:t>
       </w:r>
     </w:p>
     <w:p>
@@ -2216,15 +2167,7 @@
     </w:p>
     <w:p>
       <w:r>
-        <w:t xml:space="preserve">Pour nous protéger de cela on peut préparer une requête </w:t>
-      </w:r>
-      <w:proofErr w:type="spellStart"/>
-      <w:r>
-        <w:t>sql</w:t>
-      </w:r>
-      <w:proofErr w:type="spellEnd"/>
-      <w:r>
-        <w:t>.</w:t>
+        <w:t>Pour nous protéger de cela on peut préparer une requête sql.</w:t>
       </w:r>
     </w:p>
     <w:p>
@@ -2271,7 +2214,7 @@
     </w:p>
     <w:p>
       <w:r>
-        <w:t xml:space="preserve">Ici même en tentant de de remettre notre faille, </w:t>
+        <w:t xml:space="preserve">Ici même en tentant de remettre notre faille, </w:t>
       </w:r>
       <w:r>
         <w:t>cela ne fonctionnera pas car cela considérera</w:t>

</xml_diff>

<commit_message>
Y'en avait aussi de ton côté!
</commit_message>
<xml_diff>
--- a/rapport.docx
+++ b/rapport.docx
@@ -1620,7 +1620,13 @@
     </w:p>
     <w:p>
       <w:r>
-        <w:t>Ici on execute du code v</w:t>
+        <w:t xml:space="preserve">Ici on </w:t>
+      </w:r>
+      <w:r>
+        <w:t>exécute</w:t>
+      </w:r>
+      <w:r>
+        <w:t xml:space="preserve"> du code v</w:t>
       </w:r>
       <w:r>
         <w:t>enu d’une autre origine que nous. Ainsi, on ne peut garantir qu’il n’y est pas du code malveillant.</w:t>

</xml_diff>

<commit_message>
#3 Add Xss Rule 2
</commit_message>
<xml_diff>
--- a/rapport.docx
+++ b/rapport.docx
@@ -156,6 +156,112 @@
               </w:rPr>
             </w:pPr>
             <w:hyperlink r:id="rId7" w:anchor="rule-0-never-insert-untrusted-data-except-in-allowed-locations" w:history="1">
+              <w:proofErr w:type="spellStart"/>
+              <w:r>
+                <w:rPr>
+                  <w:rStyle w:val="Lienhypertexte"/>
+                  <w:lang w:val="en-US"/>
+                </w:rPr>
+                <w:t>Cross_Site_Scripti</w:t>
+              </w:r>
+              <w:r>
+                <w:rPr>
+                  <w:rStyle w:val="Lienhypertexte"/>
+                  <w:lang w:val="en-US"/>
+                </w:rPr>
+                <w:t>n</w:t>
+              </w:r>
+              <w:r>
+                <w:rPr>
+                  <w:rStyle w:val="Lienhypertexte"/>
+                  <w:lang w:val="en-US"/>
+                </w:rPr>
+                <w:t>g_Prevention_Cheat_Sheet</w:t>
+              </w:r>
+              <w:proofErr w:type="spellEnd"/>
+            </w:hyperlink>
+          </w:p>
+        </w:tc>
+        <w:tc>
+          <w:tcPr>
+            <w:tcW w:w="1418" w:type="dxa"/>
+          </w:tcPr>
+          <w:p>
+            <w:pPr>
+              <w:jc w:val="center"/>
+            </w:pPr>
+            <w:r>
+              <w:t>OUI</w:t>
+            </w:r>
+          </w:p>
+        </w:tc>
+        <w:tc>
+          <w:tcPr>
+            <w:tcW w:w="850" w:type="dxa"/>
+          </w:tcPr>
+          <w:p>
+            <w:pPr>
+              <w:jc w:val="center"/>
+            </w:pPr>
+            <w:r>
+              <w:t>OUI</w:t>
+            </w:r>
+          </w:p>
+        </w:tc>
+        <w:tc>
+          <w:tcPr>
+            <w:tcW w:w="993" w:type="dxa"/>
+          </w:tcPr>
+          <w:p>
+            <w:pPr>
+              <w:jc w:val="center"/>
+            </w:pPr>
+            <w:r>
+              <w:t>OUI</w:t>
+            </w:r>
+          </w:p>
+        </w:tc>
+        <w:tc>
+          <w:tcPr>
+            <w:tcW w:w="703" w:type="dxa"/>
+          </w:tcPr>
+          <w:p>
+            <w:pPr>
+              <w:jc w:val="center"/>
+            </w:pPr>
+            <w:r>
+              <w:t>2</w:t>
+            </w:r>
+          </w:p>
+        </w:tc>
+      </w:tr>
+      <w:tr>
+        <w:tc>
+          <w:tcPr>
+            <w:tcW w:w="1838" w:type="dxa"/>
+          </w:tcPr>
+          <w:p>
+            <w:pPr>
+              <w:jc w:val="center"/>
+            </w:pPr>
+            <w:r>
+              <w:t>XSS RULE 1</w:t>
+            </w:r>
+          </w:p>
+        </w:tc>
+        <w:tc>
+          <w:tcPr>
+            <w:tcW w:w="3260" w:type="dxa"/>
+          </w:tcPr>
+          <w:p>
+            <w:pPr>
+              <w:jc w:val="center"/>
+              <w:rPr>
+                <w:lang w:val="en-US"/>
+              </w:rPr>
+            </w:pPr>
+            <w:hyperlink r:id="rId8" w:anchor="rule-1-html-encode-before-inserting-untrusted-data-into-html-element-content" w:history="1">
+              <w:proofErr w:type="spellStart"/>
               <w:r>
                 <w:rPr>
                   <w:rStyle w:val="Lienhypertexte"/>
@@ -163,6 +269,7 @@
                 </w:rPr>
                 <w:t>Cross_Site_Scripting_Prevention_Cheat_Sheet</w:t>
               </w:r>
+              <w:proofErr w:type="spellEnd"/>
             </w:hyperlink>
           </w:p>
         </w:tc>
@@ -173,8 +280,14 @@
           <w:p>
             <w:pPr>
               <w:jc w:val="center"/>
+              <w:rPr>
+                <w:lang w:val="en-US"/>
+              </w:rPr>
             </w:pPr>
             <w:r>
+              <w:rPr>
+                <w:lang w:val="en-US"/>
+              </w:rPr>
               <w:t>OUI</w:t>
             </w:r>
           </w:p>
@@ -186,8 +299,14 @@
           <w:p>
             <w:pPr>
               <w:jc w:val="center"/>
+              <w:rPr>
+                <w:lang w:val="en-US"/>
+              </w:rPr>
             </w:pPr>
             <w:r>
+              <w:rPr>
+                <w:lang w:val="en-US"/>
+              </w:rPr>
               <w:t>OUI</w:t>
             </w:r>
           </w:p>
@@ -199,8 +318,14 @@
           <w:p>
             <w:pPr>
               <w:jc w:val="center"/>
+              <w:rPr>
+                <w:lang w:val="en-US"/>
+              </w:rPr>
             </w:pPr>
             <w:r>
+              <w:rPr>
+                <w:lang w:val="en-US"/>
+              </w:rPr>
               <w:t>OUI</w:t>
             </w:r>
           </w:p>
@@ -212,8 +337,14 @@
           <w:p>
             <w:pPr>
               <w:jc w:val="center"/>
+              <w:rPr>
+                <w:lang w:val="en-US"/>
+              </w:rPr>
             </w:pPr>
             <w:r>
+              <w:rPr>
+                <w:lang w:val="en-US"/>
+              </w:rPr>
               <w:t>2</w:t>
             </w:r>
           </w:p>
@@ -227,119 +358,6 @@
           <w:p>
             <w:pPr>
               <w:jc w:val="center"/>
-            </w:pPr>
-            <w:r>
-              <w:t>XSS RULE 1</w:t>
-            </w:r>
-          </w:p>
-        </w:tc>
-        <w:tc>
-          <w:tcPr>
-            <w:tcW w:w="3260" w:type="dxa"/>
-          </w:tcPr>
-          <w:p>
-            <w:pPr>
-              <w:jc w:val="center"/>
-              <w:rPr>
-                <w:lang w:val="en-US"/>
-              </w:rPr>
-            </w:pPr>
-            <w:hyperlink r:id="rId8" w:anchor="rule-1-html-encode-before-inserting-untrusted-data-into-html-element-content" w:history="1">
-              <w:r>
-                <w:rPr>
-                  <w:rStyle w:val="Lienhypertexte"/>
-                  <w:lang w:val="en-US"/>
-                </w:rPr>
-                <w:t>Cross_Site_Scripting_Prevention_Cheat_Sheet</w:t>
-              </w:r>
-            </w:hyperlink>
-          </w:p>
-        </w:tc>
-        <w:tc>
-          <w:tcPr>
-            <w:tcW w:w="1418" w:type="dxa"/>
-          </w:tcPr>
-          <w:p>
-            <w:pPr>
-              <w:jc w:val="center"/>
-              <w:rPr>
-                <w:lang w:val="en-US"/>
-              </w:rPr>
-            </w:pPr>
-            <w:r>
-              <w:rPr>
-                <w:lang w:val="en-US"/>
-              </w:rPr>
-              <w:t>OUI</w:t>
-            </w:r>
-          </w:p>
-        </w:tc>
-        <w:tc>
-          <w:tcPr>
-            <w:tcW w:w="850" w:type="dxa"/>
-          </w:tcPr>
-          <w:p>
-            <w:pPr>
-              <w:jc w:val="center"/>
-              <w:rPr>
-                <w:lang w:val="en-US"/>
-              </w:rPr>
-            </w:pPr>
-            <w:r>
-              <w:rPr>
-                <w:lang w:val="en-US"/>
-              </w:rPr>
-              <w:t>OUI</w:t>
-            </w:r>
-          </w:p>
-        </w:tc>
-        <w:tc>
-          <w:tcPr>
-            <w:tcW w:w="993" w:type="dxa"/>
-          </w:tcPr>
-          <w:p>
-            <w:pPr>
-              <w:jc w:val="center"/>
-              <w:rPr>
-                <w:lang w:val="en-US"/>
-              </w:rPr>
-            </w:pPr>
-            <w:r>
-              <w:rPr>
-                <w:lang w:val="en-US"/>
-              </w:rPr>
-              <w:t>OUI</w:t>
-            </w:r>
-          </w:p>
-        </w:tc>
-        <w:tc>
-          <w:tcPr>
-            <w:tcW w:w="703" w:type="dxa"/>
-          </w:tcPr>
-          <w:p>
-            <w:pPr>
-              <w:jc w:val="center"/>
-              <w:rPr>
-                <w:lang w:val="en-US"/>
-              </w:rPr>
-            </w:pPr>
-            <w:r>
-              <w:rPr>
-                <w:lang w:val="en-US"/>
-              </w:rPr>
-              <w:t>2</w:t>
-            </w:r>
-          </w:p>
-        </w:tc>
-      </w:tr>
-      <w:tr>
-        <w:tc>
-          <w:tcPr>
-            <w:tcW w:w="1838" w:type="dxa"/>
-          </w:tcPr>
-          <w:p>
-            <w:pPr>
-              <w:jc w:val="center"/>
               <w:rPr>
                 <w:lang w:val="en-US"/>
               </w:rPr>
@@ -364,6 +382,7 @@
               </w:rPr>
             </w:pPr>
             <w:hyperlink r:id="rId9" w:history="1">
+              <w:proofErr w:type="spellStart"/>
               <w:r>
                 <w:rPr>
                   <w:rStyle w:val="Lienhypertexte"/>
@@ -371,6 +390,7 @@
                 </w:rPr>
                 <w:t>SQL_Injection_Prevention_Cheat_Sheet</w:t>
               </w:r>
+              <w:proofErr w:type="spellEnd"/>
             </w:hyperlink>
           </w:p>
         </w:tc>
@@ -452,6 +472,9 @@
         </w:tc>
       </w:tr>
       <w:tr>
+        <w:trPr>
+          <w:trHeight w:val="148"/>
+        </w:trPr>
         <w:tc>
           <w:tcPr>
             <w:tcW w:w="1838" w:type="dxa"/>
@@ -469,6 +492,12 @@
               </w:rPr>
               <w:t xml:space="preserve"> </w:t>
             </w:r>
+            <w:r>
+              <w:rPr>
+                <w:lang w:val="en-US"/>
+              </w:rPr>
+              <w:t>XSS RULE 2</w:t>
+            </w:r>
           </w:p>
         </w:tc>
         <w:tc>
@@ -477,10 +506,20 @@
           </w:tcPr>
           <w:p>
             <w:pPr>
-              <w:rPr>
-                <w:lang w:val="en-US"/>
-              </w:rPr>
-            </w:pPr>
+              <w:jc w:val="center"/>
+              <w:rPr>
+                <w:lang w:val="en-US"/>
+              </w:rPr>
+            </w:pPr>
+            <w:hyperlink r:id="rId10" w:anchor="rule-2-attribute-encode-before-inserting-untrusted-data-into-html-common-attributes" w:history="1">
+              <w:r>
+                <w:rPr>
+                  <w:rStyle w:val="Lienhypertexte"/>
+                  <w:lang w:val="en-US"/>
+                </w:rPr>
+                <w:t>Cross Site Scripting Prevention Cheat Sheet</w:t>
+              </w:r>
+            </w:hyperlink>
           </w:p>
         </w:tc>
         <w:tc>
@@ -494,6 +533,12 @@
                 <w:lang w:val="en-US"/>
               </w:rPr>
             </w:pPr>
+            <w:r>
+              <w:rPr>
+                <w:lang w:val="en-US"/>
+              </w:rPr>
+              <w:t>OUI</w:t>
+            </w:r>
           </w:p>
         </w:tc>
         <w:tc>
@@ -507,6 +552,12 @@
                 <w:lang w:val="en-US"/>
               </w:rPr>
             </w:pPr>
+            <w:r>
+              <w:rPr>
+                <w:lang w:val="en-US"/>
+              </w:rPr>
+              <w:t>OUI</w:t>
+            </w:r>
           </w:p>
         </w:tc>
         <w:tc>
@@ -519,6 +570,12 @@
                 <w:lang w:val="en-US"/>
               </w:rPr>
             </w:pPr>
+            <w:r>
+              <w:rPr>
+                <w:lang w:val="en-US"/>
+              </w:rPr>
+              <w:t>OUI</w:t>
+            </w:r>
           </w:p>
         </w:tc>
         <w:tc>
@@ -1556,6 +1613,7 @@
         </w:rPr>
         <w:fldChar w:fldCharType="separate"/>
       </w:r>
+      <w:proofErr w:type="spellStart"/>
       <w:r>
         <w:rPr>
           <w:rStyle w:val="Lienhypertexte"/>
@@ -1563,6 +1621,7 @@
         </w:rPr>
         <w:t>Cross_Site_Scripting_Prevention_Cheat_Sheet</w:t>
       </w:r>
+      <w:proofErr w:type="spellEnd"/>
     </w:p>
     <w:p>
       <w:pPr>
@@ -1597,7 +1656,7 @@
                     <pic:cNvPicPr/>
                   </pic:nvPicPr>
                   <pic:blipFill>
-                    <a:blip r:embed="rId10"/>
+                    <a:blip r:embed="rId11"/>
                     <a:stretch>
                       <a:fillRect/>
                     </a:stretch>
@@ -1656,7 +1715,7 @@
                     <pic:cNvPicPr/>
                   </pic:nvPicPr>
                   <pic:blipFill>
-                    <a:blip r:embed="rId11"/>
+                    <a:blip r:embed="rId12"/>
                     <a:stretch>
                       <a:fillRect/>
                     </a:stretch>
@@ -1698,7 +1757,7 @@
                     <pic:cNvPicPr/>
                   </pic:nvPicPr>
                   <pic:blipFill>
-                    <a:blip r:embed="rId12"/>
+                    <a:blip r:embed="rId13"/>
                     <a:stretch>
                       <a:fillRect/>
                     </a:stretch>
@@ -1765,7 +1824,7 @@
                     <pic:cNvPicPr/>
                   </pic:nvPicPr>
                   <pic:blipFill>
-                    <a:blip r:embed="rId13"/>
+                    <a:blip r:embed="rId14"/>
                     <a:stretch>
                       <a:fillRect/>
                     </a:stretch>
@@ -1805,7 +1864,7 @@
                     <pic:cNvPicPr/>
                   </pic:nvPicPr>
                   <pic:blipFill>
-                    <a:blip r:embed="rId14"/>
+                    <a:blip r:embed="rId15"/>
                     <a:stretch>
                       <a:fillRect/>
                     </a:stretch>
@@ -1846,7 +1905,8 @@
           <w:lang w:val="en-US"/>
         </w:rPr>
       </w:pPr>
-      <w:hyperlink r:id="rId15" w:anchor="rule-1-html-encode-before-inserting-untrusted-data-into-html-element-content" w:history="1">
+      <w:hyperlink r:id="rId16" w:anchor="rule-1-html-encode-before-inserting-untrusted-data-into-html-element-content" w:history="1">
+        <w:proofErr w:type="spellStart"/>
         <w:r>
           <w:rPr>
             <w:rStyle w:val="Lienhypertexte"/>
@@ -1854,6 +1914,7 @@
           </w:rPr>
           <w:t>Cross_Site_Scripting_Prevention_Cheat_Sheet</w:t>
         </w:r>
+        <w:proofErr w:type="spellEnd"/>
       </w:hyperlink>
     </w:p>
     <w:p>
@@ -1885,7 +1946,7 @@
                     <pic:cNvPicPr/>
                   </pic:nvPicPr>
                   <pic:blipFill>
-                    <a:blip r:embed="rId16"/>
+                    <a:blip r:embed="rId17"/>
                     <a:stretch>
                       <a:fillRect/>
                     </a:stretch>
@@ -1938,7 +1999,7 @@
                     <pic:cNvPicPr/>
                   </pic:nvPicPr>
                   <pic:blipFill>
-                    <a:blip r:embed="rId17"/>
+                    <a:blip r:embed="rId18"/>
                     <a:stretch>
                       <a:fillRect/>
                     </a:stretch>
@@ -1985,7 +2046,7 @@
                     <pic:cNvPicPr/>
                   </pic:nvPicPr>
                   <pic:blipFill>
-                    <a:blip r:embed="rId18"/>
+                    <a:blip r:embed="rId19"/>
                     <a:stretch>
                       <a:fillRect/>
                     </a:stretch>
@@ -2027,7 +2088,7 @@
                     <pic:cNvPicPr/>
                   </pic:nvPicPr>
                   <pic:blipFill>
-                    <a:blip r:embed="rId19">
+                    <a:blip r:embed="rId20">
                       <a:extLst>
                         <a:ext uri="{28A0092B-C50C-407E-A947-70E740481C1C}">
                           <a14:useLocalDpi xmlns:a14="http://schemas.microsoft.com/office/drawing/2010/main" val="0"/>
@@ -2089,7 +2150,7 @@
                     <pic:cNvPicPr/>
                   </pic:nvPicPr>
                   <pic:blipFill>
-                    <a:blip r:embed="rId20"/>
+                    <a:blip r:embed="rId21"/>
                     <a:stretch>
                       <a:fillRect/>
                     </a:stretch>
@@ -2136,7 +2197,7 @@
                     <pic:cNvPicPr/>
                   </pic:nvPicPr>
                   <pic:blipFill>
-                    <a:blip r:embed="rId21"/>
+                    <a:blip r:embed="rId22"/>
                     <a:stretch>
                       <a:fillRect/>
                     </a:stretch>
@@ -2197,7 +2258,7 @@
                     <pic:cNvPicPr/>
                   </pic:nvPicPr>
                   <pic:blipFill>
-                    <a:blip r:embed="rId22"/>
+                    <a:blip r:embed="rId23"/>
                     <a:stretch>
                       <a:fillRect/>
                     </a:stretch>
@@ -2250,7 +2311,7 @@
                     <pic:cNvPicPr/>
                   </pic:nvPicPr>
                   <pic:blipFill>
-                    <a:blip r:embed="rId23"/>
+                    <a:blip r:embed="rId24"/>
                     <a:stretch>
                       <a:fillRect/>
                     </a:stretch>
@@ -2271,8 +2332,147 @@
         </w:drawing>
       </w:r>
     </w:p>
+    <w:p>
+      <w:pPr>
+        <w:pStyle w:val="Titre2"/>
+      </w:pPr>
+      <w:r>
+        <w:t>XSS Rule 2</w:t>
+      </w:r>
+    </w:p>
+    <w:p>
+      <w:pPr>
+        <w:rPr>
+          <w:lang w:val="en-US"/>
+        </w:rPr>
+      </w:pPr>
+      <w:hyperlink r:id="rId25" w:anchor="rule-2-attribute-encode-before-inserting-untrusted-data-into-html-common-attributes" w:history="1">
+        <w:r>
+          <w:rPr>
+            <w:rStyle w:val="Lienhypertexte"/>
+            <w:lang w:val="en-US"/>
+          </w:rPr>
+          <w:t>Cross Site Scripting Prevention Cheat Sheet</w:t>
+        </w:r>
+      </w:hyperlink>
+    </w:p>
+    <w:p>
+      <w:r>
+        <w:t>Le problème ici concerne encore l</w:t>
+      </w:r>
+      <w:r>
+        <w:t>’encodage des données non sûres, cette fois dans un attribut href</w:t>
+      </w:r>
+      <w:r>
+        <w:t>.</w:t>
+      </w:r>
+    </w:p>
+    <w:p>
+      <w:r>
+        <w:drawing>
+          <wp:inline distT="0" distB="0" distL="0" distR="0" wp14:anchorId="696DBF8B" wp14:editId="7BAF09A4">
+            <wp:extent cx="2466975" cy="774966"/>
+            <wp:effectExtent l="0" t="0" r="0" b="6350"/>
+            <wp:docPr id="14" name="Image 14" descr="Une image contenant texte&#10;&#10;Description générée automatiquement"/>
+            <wp:cNvGraphicFramePr>
+              <a:graphicFrameLocks xmlns:a="http://schemas.openxmlformats.org/drawingml/2006/main" noChangeAspect="1"/>
+            </wp:cNvGraphicFramePr>
+            <a:graphic xmlns:a="http://schemas.openxmlformats.org/drawingml/2006/main">
+              <a:graphicData uri="http://schemas.openxmlformats.org/drawingml/2006/picture">
+                <pic:pic xmlns:pic="http://schemas.openxmlformats.org/drawingml/2006/picture">
+                  <pic:nvPicPr>
+                    <pic:cNvPr id="14" name="Image 14" descr="Une image contenant texte&#10;&#10;Description générée automatiquement"/>
+                    <pic:cNvPicPr/>
+                  </pic:nvPicPr>
+                  <pic:blipFill>
+                    <a:blip r:embed="rId26"/>
+                    <a:stretch>
+                      <a:fillRect/>
+                    </a:stretch>
+                  </pic:blipFill>
+                  <pic:spPr>
+                    <a:xfrm>
+                      <a:off x="0" y="0"/>
+                      <a:ext cx="2471449" cy="776371"/>
+                    </a:xfrm>
+                    <a:prstGeom prst="rect">
+                      <a:avLst/>
+                    </a:prstGeom>
+                  </pic:spPr>
+                </pic:pic>
+              </a:graphicData>
+            </a:graphic>
+          </wp:inline>
+        </w:drawing>
+      </w:r>
+    </w:p>
+    <w:p>
+      <w:r>
+        <w:t xml:space="preserve">Ici, le script pourrait très bien </w:t>
+      </w:r>
+      <w:r>
+        <w:t>remplacer</w:t>
+      </w:r>
+      <w:r>
+        <w:t xml:space="preserve"> le contenu de href par </w:t>
+      </w:r>
+      <w:r>
+        <w:drawing>
+          <wp:inline distT="0" distB="0" distL="0" distR="0" wp14:anchorId="5C56237E" wp14:editId="6F9C7D66">
+            <wp:extent cx="2200582" cy="238158"/>
+            <wp:effectExtent l="0" t="0" r="9525" b="9525"/>
+            <wp:docPr id="15" name="Image 15"/>
+            <wp:cNvGraphicFramePr>
+              <a:graphicFrameLocks xmlns:a="http://schemas.openxmlformats.org/drawingml/2006/main" noChangeAspect="1"/>
+            </wp:cNvGraphicFramePr>
+            <a:graphic xmlns:a="http://schemas.openxmlformats.org/drawingml/2006/main">
+              <a:graphicData uri="http://schemas.openxmlformats.org/drawingml/2006/picture">
+                <pic:pic xmlns:pic="http://schemas.openxmlformats.org/drawingml/2006/picture">
+                  <pic:nvPicPr>
+                    <pic:cNvPr id="1" name=""/>
+                    <pic:cNvPicPr/>
+                  </pic:nvPicPr>
+                  <pic:blipFill>
+                    <a:blip r:embed="rId27"/>
+                    <a:stretch>
+                      <a:fillRect/>
+                    </a:stretch>
+                  </pic:blipFill>
+                  <pic:spPr>
+                    <a:xfrm>
+                      <a:off x="0" y="0"/>
+                      <a:ext cx="2200582" cy="238158"/>
+                    </a:xfrm>
+                    <a:prstGeom prst="rect">
+                      <a:avLst/>
+                    </a:prstGeom>
+                  </pic:spPr>
+                </pic:pic>
+              </a:graphicData>
+            </a:graphic>
+          </wp:inline>
+        </w:drawing>
+      </w:r>
+      <w:r>
+        <w:t xml:space="preserve"> ce qui exécutera la fonction </w:t>
+      </w:r>
+      <w:proofErr w:type="spellStart"/>
+      <w:r>
+        <w:t>attack</w:t>
+      </w:r>
+      <w:proofErr w:type="spellEnd"/>
+      <w:r>
+        <w:t xml:space="preserve">. Une façon très simple de contrer ceci est de remplacer les guillemets par leur version encodé, c’est-à-dire </w:t>
+      </w:r>
+      <w:r>
+        <w:t>&amp;#x22</w:t>
+      </w:r>
+      <w:r>
+        <w:t>. Ainsi le code ne sera pas exécuté mais le texte sera affiché en brut.</w:t>
+      </w:r>
+    </w:p>
     <w:sectPr>
-      <w:footerReference w:type="default" r:id="rId24"/>
+      <w:footerReference w:type="default" r:id="rId28"/>
       <w:pgSz w:w="11906" w:h="16838"/>
       <w:pgMar w:top="1417" w:right="1417" w:bottom="1417" w:left="1417" w:header="708" w:footer="708" w:gutter="0"/>
       <w:cols w:space="708"/>
@@ -2956,6 +3156,18 @@
       <w:szCs w:val="26"/>
     </w:rPr>
   </w:style>
+  <w:style w:type="character" w:styleId="Lienhypertextesuivivisit">
+    <w:name w:val="FollowedHyperlink"/>
+    <w:basedOn w:val="Policepardfaut"/>
+    <w:uiPriority w:val="99"/>
+    <w:semiHidden/>
+    <w:unhideWhenUsed/>
+    <w:rsid w:val="00932446"/>
+    <w:rPr>
+      <w:color w:val="954F72" w:themeColor="followedHyperlink"/>
+      <w:u w:val="single"/>
+    </w:rPr>
+  </w:style>
 </w:styles>
 </file>
 

</xml_diff>

<commit_message>
Ajoute rapport sur le stockage de mdp
</commit_message>
<xml_diff>
--- a/rapport.docx
+++ b/rapport.docx
@@ -156,112 +156,6 @@
               </w:rPr>
             </w:pPr>
             <w:hyperlink r:id="rId7" w:anchor="rule-0-never-insert-untrusted-data-except-in-allowed-locations" w:history="1">
-              <w:proofErr w:type="spellStart"/>
-              <w:r>
-                <w:rPr>
-                  <w:rStyle w:val="Lienhypertexte"/>
-                  <w:lang w:val="en-US"/>
-                </w:rPr>
-                <w:t>Cross_Site_Scripti</w:t>
-              </w:r>
-              <w:r>
-                <w:rPr>
-                  <w:rStyle w:val="Lienhypertexte"/>
-                  <w:lang w:val="en-US"/>
-                </w:rPr>
-                <w:t>n</w:t>
-              </w:r>
-              <w:r>
-                <w:rPr>
-                  <w:rStyle w:val="Lienhypertexte"/>
-                  <w:lang w:val="en-US"/>
-                </w:rPr>
-                <w:t>g_Prevention_Cheat_Sheet</w:t>
-              </w:r>
-              <w:proofErr w:type="spellEnd"/>
-            </w:hyperlink>
-          </w:p>
-        </w:tc>
-        <w:tc>
-          <w:tcPr>
-            <w:tcW w:w="1418" w:type="dxa"/>
-          </w:tcPr>
-          <w:p>
-            <w:pPr>
-              <w:jc w:val="center"/>
-            </w:pPr>
-            <w:r>
-              <w:t>OUI</w:t>
-            </w:r>
-          </w:p>
-        </w:tc>
-        <w:tc>
-          <w:tcPr>
-            <w:tcW w:w="850" w:type="dxa"/>
-          </w:tcPr>
-          <w:p>
-            <w:pPr>
-              <w:jc w:val="center"/>
-            </w:pPr>
-            <w:r>
-              <w:t>OUI</w:t>
-            </w:r>
-          </w:p>
-        </w:tc>
-        <w:tc>
-          <w:tcPr>
-            <w:tcW w:w="993" w:type="dxa"/>
-          </w:tcPr>
-          <w:p>
-            <w:pPr>
-              <w:jc w:val="center"/>
-            </w:pPr>
-            <w:r>
-              <w:t>OUI</w:t>
-            </w:r>
-          </w:p>
-        </w:tc>
-        <w:tc>
-          <w:tcPr>
-            <w:tcW w:w="703" w:type="dxa"/>
-          </w:tcPr>
-          <w:p>
-            <w:pPr>
-              <w:jc w:val="center"/>
-            </w:pPr>
-            <w:r>
-              <w:t>2</w:t>
-            </w:r>
-          </w:p>
-        </w:tc>
-      </w:tr>
-      <w:tr>
-        <w:tc>
-          <w:tcPr>
-            <w:tcW w:w="1838" w:type="dxa"/>
-          </w:tcPr>
-          <w:p>
-            <w:pPr>
-              <w:jc w:val="center"/>
-            </w:pPr>
-            <w:r>
-              <w:t>XSS RULE 1</w:t>
-            </w:r>
-          </w:p>
-        </w:tc>
-        <w:tc>
-          <w:tcPr>
-            <w:tcW w:w="3260" w:type="dxa"/>
-          </w:tcPr>
-          <w:p>
-            <w:pPr>
-              <w:jc w:val="center"/>
-              <w:rPr>
-                <w:lang w:val="en-US"/>
-              </w:rPr>
-            </w:pPr>
-            <w:hyperlink r:id="rId8" w:anchor="rule-1-html-encode-before-inserting-untrusted-data-into-html-element-content" w:history="1">
-              <w:proofErr w:type="spellStart"/>
               <w:r>
                 <w:rPr>
                   <w:rStyle w:val="Lienhypertexte"/>
@@ -269,7 +163,6 @@
                 </w:rPr>
                 <w:t>Cross_Site_Scripting_Prevention_Cheat_Sheet</w:t>
               </w:r>
-              <w:proofErr w:type="spellEnd"/>
             </w:hyperlink>
           </w:p>
         </w:tc>
@@ -280,14 +173,8 @@
           <w:p>
             <w:pPr>
               <w:jc w:val="center"/>
-              <w:rPr>
-                <w:lang w:val="en-US"/>
-              </w:rPr>
             </w:pPr>
             <w:r>
-              <w:rPr>
-                <w:lang w:val="en-US"/>
-              </w:rPr>
               <w:t>OUI</w:t>
             </w:r>
           </w:p>
@@ -299,14 +186,8 @@
           <w:p>
             <w:pPr>
               <w:jc w:val="center"/>
-              <w:rPr>
-                <w:lang w:val="en-US"/>
-              </w:rPr>
             </w:pPr>
             <w:r>
-              <w:rPr>
-                <w:lang w:val="en-US"/>
-              </w:rPr>
               <w:t>OUI</w:t>
             </w:r>
           </w:p>
@@ -318,14 +199,8 @@
           <w:p>
             <w:pPr>
               <w:jc w:val="center"/>
-              <w:rPr>
-                <w:lang w:val="en-US"/>
-              </w:rPr>
             </w:pPr>
             <w:r>
-              <w:rPr>
-                <w:lang w:val="en-US"/>
-              </w:rPr>
               <w:t>OUI</w:t>
             </w:r>
           </w:p>
@@ -337,14 +212,8 @@
           <w:p>
             <w:pPr>
               <w:jc w:val="center"/>
-              <w:rPr>
-                <w:lang w:val="en-US"/>
-              </w:rPr>
             </w:pPr>
             <w:r>
-              <w:rPr>
-                <w:lang w:val="en-US"/>
-              </w:rPr>
               <w:t>2</w:t>
             </w:r>
           </w:p>
@@ -358,15 +227,9 @@
           <w:p>
             <w:pPr>
               <w:jc w:val="center"/>
-              <w:rPr>
-                <w:lang w:val="en-US"/>
-              </w:rPr>
             </w:pPr>
             <w:r>
-              <w:rPr>
-                <w:lang w:val="en-US"/>
-              </w:rPr>
-              <w:t>SQL INJECTION 1</w:t>
+              <w:t>XSS RULE 1</w:t>
             </w:r>
           </w:p>
         </w:tc>
@@ -381,16 +244,14 @@
                 <w:lang w:val="en-US"/>
               </w:rPr>
             </w:pPr>
-            <w:hyperlink r:id="rId9" w:history="1">
-              <w:proofErr w:type="spellStart"/>
+            <w:hyperlink r:id="rId8" w:anchor="rule-1-html-encode-before-inserting-untrusted-data-into-html-element-content" w:history="1">
               <w:r>
                 <w:rPr>
                   <w:rStyle w:val="Lienhypertexte"/>
                   <w:lang w:val="en-US"/>
                 </w:rPr>
-                <w:t>SQL_Injection_Prevention_Cheat_Sheet</w:t>
+                <w:t>Cross_Site_Scripting_Prevention_Cheat_Sheet</w:t>
               </w:r>
-              <w:proofErr w:type="spellEnd"/>
             </w:hyperlink>
           </w:p>
         </w:tc>
@@ -466,15 +327,12 @@
               <w:rPr>
                 <w:lang w:val="en-US"/>
               </w:rPr>
-              <w:t>3</w:t>
+              <w:t>2</w:t>
             </w:r>
           </w:p>
         </w:tc>
       </w:tr>
       <w:tr>
-        <w:trPr>
-          <w:trHeight w:val="148"/>
-        </w:trPr>
         <w:tc>
           <w:tcPr>
             <w:tcW w:w="1838" w:type="dxa"/>
@@ -490,14 +348,8 @@
               <w:rPr>
                 <w:lang w:val="en-US"/>
               </w:rPr>
-              <w:t xml:space="preserve"> </w:t>
+              <w:t xml:space="preserve"> XSS RULE 2</w:t>
             </w:r>
-            <w:r>
-              <w:rPr>
-                <w:lang w:val="en-US"/>
-              </w:rPr>
-              <w:t>XSS RULE 2</w:t>
-            </w:r>
           </w:p>
         </w:tc>
         <w:tc>
@@ -511,7 +363,7 @@
                 <w:lang w:val="en-US"/>
               </w:rPr>
             </w:pPr>
-            <w:hyperlink r:id="rId10" w:anchor="rule-2-attribute-encode-before-inserting-untrusted-data-into-html-common-attributes" w:history="1">
+            <w:hyperlink r:id="rId9" w:anchor="rule-2-attribute-encode-before-inserting-untrusted-data-into-html-common-attributes" w:history="1">
               <w:r>
                 <w:rPr>
                   <w:rStyle w:val="Lienhypertexte"/>
@@ -566,6 +418,7 @@
           </w:tcPr>
           <w:p>
             <w:pPr>
+              <w:jc w:val="center"/>
               <w:rPr>
                 <w:lang w:val="en-US"/>
               </w:rPr>
@@ -593,6 +446,9 @@
         </w:tc>
       </w:tr>
       <w:tr>
+        <w:trPr>
+          <w:trHeight w:val="148"/>
+        </w:trPr>
         <w:tc>
           <w:tcPr>
             <w:tcW w:w="1838" w:type="dxa"/>
@@ -651,7 +507,6 @@
           </w:tcPr>
           <w:p>
             <w:pPr>
-              <w:jc w:val="center"/>
               <w:rPr>
                 <w:lang w:val="en-US"/>
               </w:rPr>
@@ -1484,6 +1339,12 @@
                 <w:lang w:val="en-US"/>
               </w:rPr>
             </w:pPr>
+            <w:r>
+              <w:rPr>
+                <w:lang w:val="en-US"/>
+              </w:rPr>
+              <w:t>SQL INJECTION</w:t>
+            </w:r>
           </w:p>
         </w:tc>
         <w:tc>
@@ -1497,6 +1358,15 @@
                 <w:lang w:val="en-US"/>
               </w:rPr>
             </w:pPr>
+            <w:hyperlink r:id="rId10" w:history="1">
+              <w:r>
+                <w:rPr>
+                  <w:rStyle w:val="Lienhypertexte"/>
+                  <w:lang w:val="en-US"/>
+                </w:rPr>
+                <w:t>SQL_Injection_Prevention_Cheat_Sheet</w:t>
+              </w:r>
+            </w:hyperlink>
           </w:p>
         </w:tc>
         <w:tc>
@@ -1510,6 +1380,12 @@
                 <w:lang w:val="en-US"/>
               </w:rPr>
             </w:pPr>
+            <w:r>
+              <w:rPr>
+                <w:lang w:val="en-US"/>
+              </w:rPr>
+              <w:t>OUI</w:t>
+            </w:r>
           </w:p>
         </w:tc>
         <w:tc>
@@ -1523,6 +1399,12 @@
                 <w:lang w:val="en-US"/>
               </w:rPr>
             </w:pPr>
+            <w:r>
+              <w:rPr>
+                <w:lang w:val="en-US"/>
+              </w:rPr>
+              <w:t>OUI</w:t>
+            </w:r>
           </w:p>
         </w:tc>
         <w:tc>
@@ -1536,6 +1418,12 @@
                 <w:lang w:val="en-US"/>
               </w:rPr>
             </w:pPr>
+            <w:r>
+              <w:rPr>
+                <w:lang w:val="en-US"/>
+              </w:rPr>
+              <w:t>OUI</w:t>
+            </w:r>
           </w:p>
         </w:tc>
         <w:tc>
@@ -1549,6 +1437,131 @@
                 <w:lang w:val="en-US"/>
               </w:rPr>
             </w:pPr>
+            <w:r>
+              <w:rPr>
+                <w:lang w:val="en-US"/>
+              </w:rPr>
+              <w:t>16</w:t>
+            </w:r>
+          </w:p>
+        </w:tc>
+      </w:tr>
+      <w:tr>
+        <w:tc>
+          <w:tcPr>
+            <w:tcW w:w="1838" w:type="dxa"/>
+          </w:tcPr>
+          <w:p>
+            <w:pPr>
+              <w:jc w:val="center"/>
+              <w:rPr>
+                <w:lang w:val="en-US"/>
+              </w:rPr>
+            </w:pPr>
+            <w:r>
+              <w:rPr>
+                <w:lang w:val="en-US"/>
+              </w:rPr>
+              <w:t>Password Storage</w:t>
+            </w:r>
+          </w:p>
+        </w:tc>
+        <w:tc>
+          <w:tcPr>
+            <w:tcW w:w="3260" w:type="dxa"/>
+          </w:tcPr>
+          <w:p>
+            <w:pPr>
+              <w:jc w:val="center"/>
+              <w:rPr>
+                <w:lang w:val="en-US"/>
+              </w:rPr>
+            </w:pPr>
+            <w:hyperlink r:id="rId11" w:history="1">
+              <w:r>
+                <w:rPr>
+                  <w:rStyle w:val="Lienhypertexte"/>
+                  <w:lang w:val="en-US"/>
+                </w:rPr>
+                <w:t>Password_Storage_Cheat_Sheet</w:t>
+              </w:r>
+            </w:hyperlink>
+          </w:p>
+        </w:tc>
+        <w:tc>
+          <w:tcPr>
+            <w:tcW w:w="1418" w:type="dxa"/>
+          </w:tcPr>
+          <w:p>
+            <w:pPr>
+              <w:jc w:val="center"/>
+              <w:rPr>
+                <w:lang w:val="en-US"/>
+              </w:rPr>
+            </w:pPr>
+            <w:r>
+              <w:rPr>
+                <w:lang w:val="en-US"/>
+              </w:rPr>
+              <w:t>OUI</w:t>
+            </w:r>
+          </w:p>
+        </w:tc>
+        <w:tc>
+          <w:tcPr>
+            <w:tcW w:w="850" w:type="dxa"/>
+          </w:tcPr>
+          <w:p>
+            <w:pPr>
+              <w:jc w:val="center"/>
+              <w:rPr>
+                <w:lang w:val="en-US"/>
+              </w:rPr>
+            </w:pPr>
+            <w:r>
+              <w:rPr>
+                <w:lang w:val="en-US"/>
+              </w:rPr>
+              <w:t>OUI</w:t>
+            </w:r>
+          </w:p>
+        </w:tc>
+        <w:tc>
+          <w:tcPr>
+            <w:tcW w:w="993" w:type="dxa"/>
+          </w:tcPr>
+          <w:p>
+            <w:pPr>
+              <w:jc w:val="center"/>
+              <w:rPr>
+                <w:lang w:val="en-US"/>
+              </w:rPr>
+            </w:pPr>
+            <w:r>
+              <w:rPr>
+                <w:lang w:val="en-US"/>
+              </w:rPr>
+              <w:t>OUI</w:t>
+            </w:r>
+          </w:p>
+        </w:tc>
+        <w:tc>
+          <w:tcPr>
+            <w:tcW w:w="703" w:type="dxa"/>
+          </w:tcPr>
+          <w:p>
+            <w:pPr>
+              <w:jc w:val="center"/>
+              <w:rPr>
+                <w:lang w:val="en-US"/>
+              </w:rPr>
+            </w:pPr>
+            <w:r>
+              <w:rPr>
+                <w:lang w:val="en-US"/>
+              </w:rPr>
+              <w:t>17</w:t>
+            </w:r>
           </w:p>
         </w:tc>
       </w:tr>
@@ -1613,7 +1626,6 @@
         </w:rPr>
         <w:fldChar w:fldCharType="separate"/>
       </w:r>
-      <w:proofErr w:type="spellStart"/>
       <w:r>
         <w:rPr>
           <w:rStyle w:val="Lienhypertexte"/>
@@ -1621,7 +1633,6 @@
         </w:rPr>
         <w:t>Cross_Site_Scripting_Prevention_Cheat_Sheet</w:t>
       </w:r>
-      <w:proofErr w:type="spellEnd"/>
     </w:p>
     <w:p>
       <w:pPr>
@@ -1656,7 +1667,7 @@
                     <pic:cNvPicPr/>
                   </pic:nvPicPr>
                   <pic:blipFill>
-                    <a:blip r:embed="rId11"/>
+                    <a:blip r:embed="rId12"/>
                     <a:stretch>
                       <a:fillRect/>
                     </a:stretch>
@@ -1715,7 +1726,7 @@
                     <pic:cNvPicPr/>
                   </pic:nvPicPr>
                   <pic:blipFill>
-                    <a:blip r:embed="rId12"/>
+                    <a:blip r:embed="rId13"/>
                     <a:stretch>
                       <a:fillRect/>
                     </a:stretch>
@@ -1757,7 +1768,7 @@
                     <pic:cNvPicPr/>
                   </pic:nvPicPr>
                   <pic:blipFill>
-                    <a:blip r:embed="rId13"/>
+                    <a:blip r:embed="rId14"/>
                     <a:stretch>
                       <a:fillRect/>
                     </a:stretch>
@@ -1824,7 +1835,7 @@
                     <pic:cNvPicPr/>
                   </pic:nvPicPr>
                   <pic:blipFill>
-                    <a:blip r:embed="rId14"/>
+                    <a:blip r:embed="rId15"/>
                     <a:stretch>
                       <a:fillRect/>
                     </a:stretch>
@@ -1864,7 +1875,7 @@
                     <pic:cNvPicPr/>
                   </pic:nvPicPr>
                   <pic:blipFill>
-                    <a:blip r:embed="rId15"/>
+                    <a:blip r:embed="rId16"/>
                     <a:stretch>
                       <a:fillRect/>
                     </a:stretch>
@@ -1896,6 +1907,7 @@
         <w:rPr>
           <w:lang w:val="en-US"/>
         </w:rPr>
+        <w:lastRenderedPageBreak/>
         <w:t>RULE #1 - HTML Encode Before Inserting Untrusted Data into HTML Element Content</w:t>
       </w:r>
     </w:p>
@@ -1905,8 +1917,7 @@
           <w:lang w:val="en-US"/>
         </w:rPr>
       </w:pPr>
-      <w:hyperlink r:id="rId16" w:anchor="rule-1-html-encode-before-inserting-untrusted-data-into-html-element-content" w:history="1">
-        <w:proofErr w:type="spellStart"/>
+      <w:hyperlink r:id="rId17" w:anchor="rule-1-html-encode-before-inserting-untrusted-data-into-html-element-content" w:history="1">
         <w:r>
           <w:rPr>
             <w:rStyle w:val="Lienhypertexte"/>
@@ -1914,7 +1925,6 @@
           </w:rPr>
           <w:t>Cross_Site_Scripting_Prevention_Cheat_Sheet</w:t>
         </w:r>
-        <w:proofErr w:type="spellEnd"/>
       </w:hyperlink>
     </w:p>
     <w:p>
@@ -1946,7 +1956,7 @@
                     <pic:cNvPicPr/>
                   </pic:nvPicPr>
                   <pic:blipFill>
-                    <a:blip r:embed="rId17"/>
+                    <a:blip r:embed="rId18"/>
                     <a:stretch>
                       <a:fillRect/>
                     </a:stretch>
@@ -1999,7 +2009,7 @@
                     <pic:cNvPicPr/>
                   </pic:nvPicPr>
                   <pic:blipFill>
-                    <a:blip r:embed="rId18"/>
+                    <a:blip r:embed="rId19"/>
                     <a:stretch>
                       <a:fillRect/>
                     </a:stretch>
@@ -2046,7 +2056,7 @@
                     <pic:cNvPicPr/>
                   </pic:nvPicPr>
                   <pic:blipFill>
-                    <a:blip r:embed="rId19"/>
+                    <a:blip r:embed="rId20"/>
                     <a:stretch>
                       <a:fillRect/>
                     </a:stretch>
@@ -2068,12 +2078,150 @@
       </w:r>
     </w:p>
     <w:p>
+      <w:pPr>
+        <w:pStyle w:val="Titre2"/>
+      </w:pPr>
+      <w:r>
+        <w:lastRenderedPageBreak/>
+        <w:t>XSS Rule 2</w:t>
+      </w:r>
+    </w:p>
+    <w:p>
+      <w:pPr>
+        <w:rPr>
+          <w:lang w:val="en-US"/>
+        </w:rPr>
+      </w:pPr>
+      <w:hyperlink r:id="rId21" w:anchor="rule-2-attribute-encode-before-inserting-untrusted-data-into-html-common-attributes" w:history="1">
+        <w:r>
+          <w:rPr>
+            <w:rStyle w:val="Lienhypertexte"/>
+            <w:lang w:val="en-US"/>
+          </w:rPr>
+          <w:t>Cross Site Scripting Prevention Cheat Sheet</w:t>
+        </w:r>
+      </w:hyperlink>
+    </w:p>
+    <w:p>
+      <w:r>
+        <w:t>Le problème ici concerne encore l</w:t>
+      </w:r>
+      <w:r>
+        <w:t>’encodage des données non sûres, cette fois dans un attribut href</w:t>
+      </w:r>
+      <w:r>
+        <w:t>.</w:t>
+      </w:r>
+    </w:p>
+    <w:p>
       <w:r>
         <w:rPr>
           <w:noProof/>
         </w:rPr>
         <w:drawing>
-          <wp:inline distT="0" distB="0" distL="0" distR="0" wp14:anchorId="54F91A36" wp14:editId="52706A8B">
+          <wp:inline distT="0" distB="0" distL="0" distR="0" wp14:anchorId="696DBF8B" wp14:editId="7BAF09A4">
+            <wp:extent cx="2466975" cy="774966"/>
+            <wp:effectExtent l="0" t="0" r="0" b="6350"/>
+            <wp:docPr id="14" name="Image 14" descr="Une image contenant texte&#10;&#10;Description générée automatiquement"/>
+            <wp:cNvGraphicFramePr>
+              <a:graphicFrameLocks xmlns:a="http://schemas.openxmlformats.org/drawingml/2006/main" noChangeAspect="1"/>
+            </wp:cNvGraphicFramePr>
+            <a:graphic xmlns:a="http://schemas.openxmlformats.org/drawingml/2006/main">
+              <a:graphicData uri="http://schemas.openxmlformats.org/drawingml/2006/picture">
+                <pic:pic xmlns:pic="http://schemas.openxmlformats.org/drawingml/2006/picture">
+                  <pic:nvPicPr>
+                    <pic:cNvPr id="14" name="Image 14" descr="Une image contenant texte&#10;&#10;Description générée automatiquement"/>
+                    <pic:cNvPicPr/>
+                  </pic:nvPicPr>
+                  <pic:blipFill>
+                    <a:blip r:embed="rId22"/>
+                    <a:stretch>
+                      <a:fillRect/>
+                    </a:stretch>
+                  </pic:blipFill>
+                  <pic:spPr>
+                    <a:xfrm>
+                      <a:off x="0" y="0"/>
+                      <a:ext cx="2471449" cy="776371"/>
+                    </a:xfrm>
+                    <a:prstGeom prst="rect">
+                      <a:avLst/>
+                    </a:prstGeom>
+                  </pic:spPr>
+                </pic:pic>
+              </a:graphicData>
+            </a:graphic>
+          </wp:inline>
+        </w:drawing>
+      </w:r>
+    </w:p>
+    <w:p>
+      <w:r>
+        <w:t xml:space="preserve">Ici, le script pourrait très bien </w:t>
+      </w:r>
+      <w:r>
+        <w:t>remplacer</w:t>
+      </w:r>
+      <w:r>
+        <w:t xml:space="preserve"> le contenu de href par </w:t>
+      </w:r>
+      <w:r>
+        <w:rPr>
+          <w:noProof/>
+        </w:rPr>
+        <w:drawing>
+          <wp:inline distT="0" distB="0" distL="0" distR="0" wp14:anchorId="5C56237E" wp14:editId="6F9C7D66">
+            <wp:extent cx="2200582" cy="238158"/>
+            <wp:effectExtent l="0" t="0" r="9525" b="9525"/>
+            <wp:docPr id="15" name="Image 15"/>
+            <wp:cNvGraphicFramePr>
+              <a:graphicFrameLocks xmlns:a="http://schemas.openxmlformats.org/drawingml/2006/main" noChangeAspect="1"/>
+            </wp:cNvGraphicFramePr>
+            <a:graphic xmlns:a="http://schemas.openxmlformats.org/drawingml/2006/main">
+              <a:graphicData uri="http://schemas.openxmlformats.org/drawingml/2006/picture">
+                <pic:pic xmlns:pic="http://schemas.openxmlformats.org/drawingml/2006/picture">
+                  <pic:nvPicPr>
+                    <pic:cNvPr id="1" name=""/>
+                    <pic:cNvPicPr/>
+                  </pic:nvPicPr>
+                  <pic:blipFill>
+                    <a:blip r:embed="rId23"/>
+                    <a:stretch>
+                      <a:fillRect/>
+                    </a:stretch>
+                  </pic:blipFill>
+                  <pic:spPr>
+                    <a:xfrm>
+                      <a:off x="0" y="0"/>
+                      <a:ext cx="2200582" cy="238158"/>
+                    </a:xfrm>
+                    <a:prstGeom prst="rect">
+                      <a:avLst/>
+                    </a:prstGeom>
+                  </pic:spPr>
+                </pic:pic>
+              </a:graphicData>
+            </a:graphic>
+          </wp:inline>
+        </w:drawing>
+      </w:r>
+      <w:r>
+        <w:t xml:space="preserve"> ce qui exécutera la fonction attack. Une façon très simple de contrer ceci est de remplacer les guillemets par leur version encodé, c’est-à-dire </w:t>
+      </w:r>
+      <w:r>
+        <w:t>&amp;#x22</w:t>
+      </w:r>
+      <w:r>
+        <w:t>. Ainsi le code ne sera pas exécuté mais le texte sera affiché en brut.</w:t>
+      </w:r>
+    </w:p>
+    <w:p>
+      <w:r>
+        <w:rPr>
+          <w:noProof/>
+        </w:rPr>
+        <w:drawing>
+          <wp:inline distT="0" distB="0" distL="0" distR="0" wp14:anchorId="56392C05" wp14:editId="6A5A9E45">
             <wp:extent cx="2590800" cy="425307"/>
             <wp:effectExtent l="0" t="0" r="0" b="0"/>
             <wp:docPr id="9" name="Image 9" descr="Une image contenant texte, personne, capture d’écran&#10;&#10;Description générée automatiquement"/>
@@ -2088,7 +2236,7 @@
                     <pic:cNvPicPr/>
                   </pic:nvPicPr>
                   <pic:blipFill>
-                    <a:blip r:embed="rId20">
+                    <a:blip r:embed="rId24">
                       <a:extLst>
                         <a:ext uri="{28A0092B-C50C-407E-A947-70E740481C1C}">
                           <a14:useLocalDpi xmlns:a14="http://schemas.microsoft.com/office/drawing/2010/main" val="0"/>
@@ -2135,7 +2283,7 @@
           <w:noProof/>
         </w:rPr>
         <w:drawing>
-          <wp:inline distT="0" distB="0" distL="0" distR="0" wp14:anchorId="76FF5404" wp14:editId="7B313043">
+          <wp:inline distT="0" distB="0" distL="0" distR="0" wp14:anchorId="3176B0D5" wp14:editId="316AA735">
             <wp:extent cx="4107180" cy="141252"/>
             <wp:effectExtent l="0" t="0" r="0" b="0"/>
             <wp:docPr id="11" name="Image 11"/>
@@ -2150,7 +2298,7 @@
                     <pic:cNvPicPr/>
                   </pic:nvPicPr>
                   <pic:blipFill>
-                    <a:blip r:embed="rId21"/>
+                    <a:blip r:embed="rId25"/>
                     <a:stretch>
                       <a:fillRect/>
                     </a:stretch>
@@ -2182,7 +2330,7 @@
           <w:noProof/>
         </w:rPr>
         <w:drawing>
-          <wp:inline distT="0" distB="0" distL="0" distR="0" wp14:anchorId="5F0F1D66" wp14:editId="3A7E0A91">
+          <wp:inline distT="0" distB="0" distL="0" distR="0" wp14:anchorId="639D6F33" wp14:editId="29BFD44A">
             <wp:extent cx="2278380" cy="171251"/>
             <wp:effectExtent l="0" t="0" r="0" b="635"/>
             <wp:docPr id="12" name="Image 12"/>
@@ -2197,7 +2345,7 @@
                     <pic:cNvPicPr/>
                   </pic:nvPicPr>
                   <pic:blipFill>
-                    <a:blip r:embed="rId22"/>
+                    <a:blip r:embed="rId26"/>
                     <a:stretch>
                       <a:fillRect/>
                     </a:stretch>
@@ -2223,13 +2371,7 @@
     </w:p>
     <w:p>
       <w:r>
-        <w:t xml:space="preserve">On peut donc voir qu’il récupère </w:t>
-      </w:r>
-      <w:r>
-        <w:t>toutes les données enregistrées</w:t>
-      </w:r>
-      <w:r>
-        <w:t xml:space="preserve"> dans la table.</w:t>
+        <w:t>On peut donc voir qu’il récupère toutes les données enregistrées dans la table.</w:t>
       </w:r>
     </w:p>
     <w:p>
@@ -2243,185 +2385,10 @@
           <w:noProof/>
         </w:rPr>
         <w:drawing>
-          <wp:inline distT="0" distB="0" distL="0" distR="0" wp14:anchorId="21A8C427" wp14:editId="53923BBE">
+          <wp:inline distT="0" distB="0" distL="0" distR="0" wp14:anchorId="3F3FEFC7" wp14:editId="12DE776B">
             <wp:extent cx="3807429" cy="243840"/>
             <wp:effectExtent l="0" t="0" r="3175" b="3810"/>
             <wp:docPr id="13" name="Image 13"/>
-            <wp:cNvGraphicFramePr>
-              <a:graphicFrameLocks xmlns:a="http://schemas.openxmlformats.org/drawingml/2006/main" noChangeAspect="1"/>
-            </wp:cNvGraphicFramePr>
-            <a:graphic xmlns:a="http://schemas.openxmlformats.org/drawingml/2006/main">
-              <a:graphicData uri="http://schemas.openxmlformats.org/drawingml/2006/picture">
-                <pic:pic xmlns:pic="http://schemas.openxmlformats.org/drawingml/2006/picture">
-                  <pic:nvPicPr>
-                    <pic:cNvPr id="1" name=""/>
-                    <pic:cNvPicPr/>
-                  </pic:nvPicPr>
-                  <pic:blipFill>
-                    <a:blip r:embed="rId23"/>
-                    <a:stretch>
-                      <a:fillRect/>
-                    </a:stretch>
-                  </pic:blipFill>
-                  <pic:spPr>
-                    <a:xfrm>
-                      <a:off x="0" y="0"/>
-                      <a:ext cx="3812155" cy="244143"/>
-                    </a:xfrm>
-                    <a:prstGeom prst="rect">
-                      <a:avLst/>
-                    </a:prstGeom>
-                  </pic:spPr>
-                </pic:pic>
-              </a:graphicData>
-            </a:graphic>
-          </wp:inline>
-        </w:drawing>
-      </w:r>
-    </w:p>
-    <w:p>
-      <w:r>
-        <w:t xml:space="preserve">Ici même en tentant de remettre notre faille, </w:t>
-      </w:r>
-      <w:r>
-        <w:t>cela ne fonctionnera pas car cela considérera</w:t>
-      </w:r>
-      <w:r>
-        <w:t xml:space="preserve"> la faille comme un paramètre.</w:t>
-      </w:r>
-    </w:p>
-    <w:p>
-      <w:r>
-        <w:rPr>
-          <w:noProof/>
-        </w:rPr>
-        <w:drawing>
-          <wp:inline distT="0" distB="0" distL="0" distR="0" wp14:anchorId="1E4E492B" wp14:editId="41F76A18">
-            <wp:extent cx="2933700" cy="1747422"/>
-            <wp:effectExtent l="0" t="0" r="0" b="5715"/>
-            <wp:docPr id="10" name="Image 10" descr="Une image contenant texte&#10;&#10;Description générée automatiquement"/>
-            <wp:cNvGraphicFramePr>
-              <a:graphicFrameLocks xmlns:a="http://schemas.openxmlformats.org/drawingml/2006/main" noChangeAspect="1"/>
-            </wp:cNvGraphicFramePr>
-            <a:graphic xmlns:a="http://schemas.openxmlformats.org/drawingml/2006/main">
-              <a:graphicData uri="http://schemas.openxmlformats.org/drawingml/2006/picture">
-                <pic:pic xmlns:pic="http://schemas.openxmlformats.org/drawingml/2006/picture">
-                  <pic:nvPicPr>
-                    <pic:cNvPr id="10" name="Image 10" descr="Une image contenant texte&#10;&#10;Description générée automatiquement"/>
-                    <pic:cNvPicPr/>
-                  </pic:nvPicPr>
-                  <pic:blipFill>
-                    <a:blip r:embed="rId24"/>
-                    <a:stretch>
-                      <a:fillRect/>
-                    </a:stretch>
-                  </pic:blipFill>
-                  <pic:spPr>
-                    <a:xfrm>
-                      <a:off x="0" y="0"/>
-                      <a:ext cx="2943021" cy="1752974"/>
-                    </a:xfrm>
-                    <a:prstGeom prst="rect">
-                      <a:avLst/>
-                    </a:prstGeom>
-                  </pic:spPr>
-                </pic:pic>
-              </a:graphicData>
-            </a:graphic>
-          </wp:inline>
-        </w:drawing>
-      </w:r>
-    </w:p>
-    <w:p>
-      <w:pPr>
-        <w:pStyle w:val="Titre2"/>
-      </w:pPr>
-      <w:r>
-        <w:t>XSS Rule 2</w:t>
-      </w:r>
-    </w:p>
-    <w:p>
-      <w:pPr>
-        <w:rPr>
-          <w:lang w:val="en-US"/>
-        </w:rPr>
-      </w:pPr>
-      <w:hyperlink r:id="rId25" w:anchor="rule-2-attribute-encode-before-inserting-untrusted-data-into-html-common-attributes" w:history="1">
-        <w:r>
-          <w:rPr>
-            <w:rStyle w:val="Lienhypertexte"/>
-            <w:lang w:val="en-US"/>
-          </w:rPr>
-          <w:t>Cross Site Scripting Prevention Cheat Sheet</w:t>
-        </w:r>
-      </w:hyperlink>
-    </w:p>
-    <w:p>
-      <w:r>
-        <w:t>Le problème ici concerne encore l</w:t>
-      </w:r>
-      <w:r>
-        <w:t>’encodage des données non sûres, cette fois dans un attribut href</w:t>
-      </w:r>
-      <w:r>
-        <w:t>.</w:t>
-      </w:r>
-    </w:p>
-    <w:p>
-      <w:r>
-        <w:drawing>
-          <wp:inline distT="0" distB="0" distL="0" distR="0" wp14:anchorId="696DBF8B" wp14:editId="7BAF09A4">
-            <wp:extent cx="2466975" cy="774966"/>
-            <wp:effectExtent l="0" t="0" r="0" b="6350"/>
-            <wp:docPr id="14" name="Image 14" descr="Une image contenant texte&#10;&#10;Description générée automatiquement"/>
-            <wp:cNvGraphicFramePr>
-              <a:graphicFrameLocks xmlns:a="http://schemas.openxmlformats.org/drawingml/2006/main" noChangeAspect="1"/>
-            </wp:cNvGraphicFramePr>
-            <a:graphic xmlns:a="http://schemas.openxmlformats.org/drawingml/2006/main">
-              <a:graphicData uri="http://schemas.openxmlformats.org/drawingml/2006/picture">
-                <pic:pic xmlns:pic="http://schemas.openxmlformats.org/drawingml/2006/picture">
-                  <pic:nvPicPr>
-                    <pic:cNvPr id="14" name="Image 14" descr="Une image contenant texte&#10;&#10;Description générée automatiquement"/>
-                    <pic:cNvPicPr/>
-                  </pic:nvPicPr>
-                  <pic:blipFill>
-                    <a:blip r:embed="rId26"/>
-                    <a:stretch>
-                      <a:fillRect/>
-                    </a:stretch>
-                  </pic:blipFill>
-                  <pic:spPr>
-                    <a:xfrm>
-                      <a:off x="0" y="0"/>
-                      <a:ext cx="2471449" cy="776371"/>
-                    </a:xfrm>
-                    <a:prstGeom prst="rect">
-                      <a:avLst/>
-                    </a:prstGeom>
-                  </pic:spPr>
-                </pic:pic>
-              </a:graphicData>
-            </a:graphic>
-          </wp:inline>
-        </w:drawing>
-      </w:r>
-    </w:p>
-    <w:p>
-      <w:r>
-        <w:t xml:space="preserve">Ici, le script pourrait très bien </w:t>
-      </w:r>
-      <w:r>
-        <w:t>remplacer</w:t>
-      </w:r>
-      <w:r>
-        <w:t xml:space="preserve"> le contenu de href par </w:t>
-      </w:r>
-      <w:r>
-        <w:drawing>
-          <wp:inline distT="0" distB="0" distL="0" distR="0" wp14:anchorId="5C56237E" wp14:editId="6F9C7D66">
-            <wp:extent cx="2200582" cy="238158"/>
-            <wp:effectExtent l="0" t="0" r="9525" b="9525"/>
-            <wp:docPr id="15" name="Image 15"/>
             <wp:cNvGraphicFramePr>
               <a:graphicFrameLocks xmlns:a="http://schemas.openxmlformats.org/drawingml/2006/main" noChangeAspect="1"/>
             </wp:cNvGraphicFramePr>
@@ -2441,7 +2408,7 @@
                   <pic:spPr>
                     <a:xfrm>
                       <a:off x="0" y="0"/>
-                      <a:ext cx="2200582" cy="238158"/>
+                      <a:ext cx="3812155" cy="244143"/>
                     </a:xfrm>
                     <a:prstGeom prst="rect">
                       <a:avLst/>
@@ -2453,26 +2420,336 @@
           </wp:inline>
         </w:drawing>
       </w:r>
-      <w:r>
-        <w:t xml:space="preserve"> ce qui exécutera la fonction </w:t>
-      </w:r>
-      <w:proofErr w:type="spellStart"/>
-      <w:r>
-        <w:t>attack</w:t>
-      </w:r>
-      <w:proofErr w:type="spellEnd"/>
-      <w:r>
-        <w:t xml:space="preserve">. Une façon très simple de contrer ceci est de remplacer les guillemets par leur version encodé, c’est-à-dire </w:t>
-      </w:r>
-      <w:r>
-        <w:t>&amp;#x22</w:t>
-      </w:r>
-      <w:r>
-        <w:t>. Ainsi le code ne sera pas exécuté mais le texte sera affiché en brut.</w:t>
+    </w:p>
+    <w:p>
+      <w:r>
+        <w:t>Ici même en tentant de remettre notre faille, cela ne fonctionnera pas car cela considérera la faille comme un paramètre.</w:t>
+      </w:r>
+    </w:p>
+    <w:p>
+      <w:r>
+        <w:rPr>
+          <w:noProof/>
+        </w:rPr>
+        <w:drawing>
+          <wp:inline distT="0" distB="0" distL="0" distR="0" wp14:anchorId="7B97FA57" wp14:editId="106BDDD6">
+            <wp:extent cx="2933700" cy="1747422"/>
+            <wp:effectExtent l="0" t="0" r="0" b="5715"/>
+            <wp:docPr id="10" name="Image 10" descr="Une image contenant texte&#10;&#10;Description générée automatiquement"/>
+            <wp:cNvGraphicFramePr>
+              <a:graphicFrameLocks xmlns:a="http://schemas.openxmlformats.org/drawingml/2006/main" noChangeAspect="1"/>
+            </wp:cNvGraphicFramePr>
+            <a:graphic xmlns:a="http://schemas.openxmlformats.org/drawingml/2006/main">
+              <a:graphicData uri="http://schemas.openxmlformats.org/drawingml/2006/picture">
+                <pic:pic xmlns:pic="http://schemas.openxmlformats.org/drawingml/2006/picture">
+                  <pic:nvPicPr>
+                    <pic:cNvPr id="10" name="Image 10" descr="Une image contenant texte&#10;&#10;Description générée automatiquement"/>
+                    <pic:cNvPicPr/>
+                  </pic:nvPicPr>
+                  <pic:blipFill>
+                    <a:blip r:embed="rId28"/>
+                    <a:stretch>
+                      <a:fillRect/>
+                    </a:stretch>
+                  </pic:blipFill>
+                  <pic:spPr>
+                    <a:xfrm>
+                      <a:off x="0" y="0"/>
+                      <a:ext cx="2943021" cy="1752974"/>
+                    </a:xfrm>
+                    <a:prstGeom prst="rect">
+                      <a:avLst/>
+                    </a:prstGeom>
+                  </pic:spPr>
+                </pic:pic>
+              </a:graphicData>
+            </a:graphic>
+          </wp:inline>
+        </w:drawing>
+      </w:r>
+    </w:p>
+    <w:p>
+      <w:pPr>
+        <w:pStyle w:val="Titre2"/>
+      </w:pPr>
+      <w:r>
+        <w:lastRenderedPageBreak/>
+        <w:t>Password Storage</w:t>
+      </w:r>
+    </w:p>
+    <w:p>
+      <w:r>
+        <w:t>Un mot de passe mal stocké dans une base de données peut amener à une faille de sécurité autant pour l’application que pour le client qui à la mauvaise habitude d’utiliser le même mot de passe (ou un mot de passe très proche) pour chacun de ses comptes.</w:t>
+      </w:r>
+    </w:p>
+    <w:p>
+      <w:r>
+        <w:t>On ne stock pas un mot de passe en dur dans une base de données !</w:t>
+      </w:r>
+    </w:p>
+    <w:p>
+      <w:r>
+        <w:rPr>
+          <w:noProof/>
+        </w:rPr>
+        <w:drawing>
+          <wp:inline distT="0" distB="0" distL="0" distR="0" wp14:anchorId="2C8C962B" wp14:editId="77D6FF5D">
+            <wp:extent cx="5760720" cy="796290"/>
+            <wp:effectExtent l="0" t="0" r="0" b="3810"/>
+            <wp:docPr id="17" name="Image 17" descr="Une image contenant texte&#10;&#10;Description générée automatiquement"/>
+            <wp:cNvGraphicFramePr>
+              <a:graphicFrameLocks xmlns:a="http://schemas.openxmlformats.org/drawingml/2006/main" noChangeAspect="1"/>
+            </wp:cNvGraphicFramePr>
+            <a:graphic xmlns:a="http://schemas.openxmlformats.org/drawingml/2006/main">
+              <a:graphicData uri="http://schemas.openxmlformats.org/drawingml/2006/picture">
+                <pic:pic xmlns:pic="http://schemas.openxmlformats.org/drawingml/2006/picture">
+                  <pic:nvPicPr>
+                    <pic:cNvPr id="17" name="Image 17" descr="Une image contenant texte&#10;&#10;Description générée automatiquement"/>
+                    <pic:cNvPicPr/>
+                  </pic:nvPicPr>
+                  <pic:blipFill>
+                    <a:blip r:embed="rId29"/>
+                    <a:stretch>
+                      <a:fillRect/>
+                    </a:stretch>
+                  </pic:blipFill>
+                  <pic:spPr>
+                    <a:xfrm>
+                      <a:off x="0" y="0"/>
+                      <a:ext cx="5760720" cy="796290"/>
+                    </a:xfrm>
+                    <a:prstGeom prst="rect">
+                      <a:avLst/>
+                    </a:prstGeom>
+                  </pic:spPr>
+                </pic:pic>
+              </a:graphicData>
+            </a:graphic>
+          </wp:inline>
+        </w:drawing>
+      </w:r>
+    </w:p>
+    <w:p>
+      <w:r>
+        <w:rPr>
+          <w:noProof/>
+        </w:rPr>
+        <w:drawing>
+          <wp:inline distT="0" distB="0" distL="0" distR="0" wp14:anchorId="276F09BA" wp14:editId="69D4E4B5">
+            <wp:extent cx="3552825" cy="352425"/>
+            <wp:effectExtent l="0" t="0" r="9525" b="9525"/>
+            <wp:docPr id="18" name="Image 18"/>
+            <wp:cNvGraphicFramePr>
+              <a:graphicFrameLocks xmlns:a="http://schemas.openxmlformats.org/drawingml/2006/main" noChangeAspect="1"/>
+            </wp:cNvGraphicFramePr>
+            <a:graphic xmlns:a="http://schemas.openxmlformats.org/drawingml/2006/main">
+              <a:graphicData uri="http://schemas.openxmlformats.org/drawingml/2006/picture">
+                <pic:pic xmlns:pic="http://schemas.openxmlformats.org/drawingml/2006/picture">
+                  <pic:nvPicPr>
+                    <pic:cNvPr id="1" name=""/>
+                    <pic:cNvPicPr/>
+                  </pic:nvPicPr>
+                  <pic:blipFill>
+                    <a:blip r:embed="rId30"/>
+                    <a:stretch>
+                      <a:fillRect/>
+                    </a:stretch>
+                  </pic:blipFill>
+                  <pic:spPr>
+                    <a:xfrm>
+                      <a:off x="0" y="0"/>
+                      <a:ext cx="3552825" cy="352425"/>
+                    </a:xfrm>
+                    <a:prstGeom prst="rect">
+                      <a:avLst/>
+                    </a:prstGeom>
+                  </pic:spPr>
+                </pic:pic>
+              </a:graphicData>
+            </a:graphic>
+          </wp:inline>
+        </w:drawing>
+      </w:r>
+    </w:p>
+    <w:p>
+      <w:r>
+        <w:t>Ici notre application a stocké en dur le mot de passe d’Eric. Il suffit qu’une personne arrive à récupérer soit depuis le script soit depuis la BDD ce mot de passe et le compte d’Eric est compromis.</w:t>
+      </w:r>
+    </w:p>
+    <w:p>
+      <w:r>
+        <w:t xml:space="preserve">On a deux solutions pour </w:t>
+      </w:r>
+      <w:r>
+        <w:t xml:space="preserve">protéger le stockage d’un mot de passe. La première est l’encodage. Cette méthode est cependant déconseillé pour des informations très importante comme un mot de passe car elles peuvent être décodé grâce à la clé d’encodage. L’autre méthode est le hachage. Cette méthode est très conseillé car il est quasiment impossible de </w:t>
+      </w:r>
+      <w:r>
+        <w:t>retourner</w:t>
+      </w:r>
+      <w:r>
+        <w:t xml:space="preserve"> la valeur haché à son état d’origine.</w:t>
+      </w:r>
+    </w:p>
+    <w:p>
+      <w:r>
+        <w:t>Pour rajouter encore plus de sécurité au hachage on a 2 moyens. Le premier est de salé, c’est-à-dire rajouté un élément connu à notre mot de passe puis on le hache. Le second moyen est de poivré, c’est-à-dire d’encoder notre hash avec une clé garder par notre logiciel.</w:t>
+      </w:r>
+    </w:p>
+    <w:p>
+      <w:r>
+        <w:rPr>
+          <w:noProof/>
+        </w:rPr>
+        <w:drawing>
+          <wp:inline distT="0" distB="0" distL="0" distR="0" wp14:anchorId="168B7055" wp14:editId="21B418F7">
+            <wp:extent cx="3201053" cy="220980"/>
+            <wp:effectExtent l="0" t="0" r="0" b="7620"/>
+            <wp:docPr id="21" name="Image 21"/>
+            <wp:cNvGraphicFramePr>
+              <a:graphicFrameLocks xmlns:a="http://schemas.openxmlformats.org/drawingml/2006/main" noChangeAspect="1"/>
+            </wp:cNvGraphicFramePr>
+            <a:graphic xmlns:a="http://schemas.openxmlformats.org/drawingml/2006/main">
+              <a:graphicData uri="http://schemas.openxmlformats.org/drawingml/2006/picture">
+                <pic:pic xmlns:pic="http://schemas.openxmlformats.org/drawingml/2006/picture">
+                  <pic:nvPicPr>
+                    <pic:cNvPr id="1" name=""/>
+                    <pic:cNvPicPr/>
+                  </pic:nvPicPr>
+                  <pic:blipFill>
+                    <a:blip r:embed="rId31"/>
+                    <a:stretch>
+                      <a:fillRect/>
+                    </a:stretch>
+                  </pic:blipFill>
+                  <pic:spPr>
+                    <a:xfrm>
+                      <a:off x="0" y="0"/>
+                      <a:ext cx="3203613" cy="221157"/>
+                    </a:xfrm>
+                    <a:prstGeom prst="rect">
+                      <a:avLst/>
+                    </a:prstGeom>
+                  </pic:spPr>
+                </pic:pic>
+              </a:graphicData>
+            </a:graphic>
+          </wp:inline>
+        </w:drawing>
+      </w:r>
+    </w:p>
+    <w:p>
+      <w:r>
+        <w:t>Notre mot de passe est haché par une fonction php qui s’occupe aussi de salé avec une valeur aléatoire. On la stock ensuite dans notre base de données.</w:t>
+      </w:r>
+    </w:p>
+    <w:p>
+      <w:r>
+        <w:rPr>
+          <w:noProof/>
+        </w:rPr>
+        <w:drawing>
+          <wp:inline distT="0" distB="0" distL="0" distR="0" wp14:anchorId="7BACB9B0" wp14:editId="667AC77E">
+            <wp:extent cx="3192780" cy="429172"/>
+            <wp:effectExtent l="0" t="0" r="0" b="9525"/>
+            <wp:docPr id="22" name="Image 22" descr="Une image contenant texte&#10;&#10;Description générée automatiquement"/>
+            <wp:cNvGraphicFramePr>
+              <a:graphicFrameLocks xmlns:a="http://schemas.openxmlformats.org/drawingml/2006/main" noChangeAspect="1"/>
+            </wp:cNvGraphicFramePr>
+            <a:graphic xmlns:a="http://schemas.openxmlformats.org/drawingml/2006/main">
+              <a:graphicData uri="http://schemas.openxmlformats.org/drawingml/2006/picture">
+                <pic:pic xmlns:pic="http://schemas.openxmlformats.org/drawingml/2006/picture">
+                  <pic:nvPicPr>
+                    <pic:cNvPr id="22" name="Image 22" descr="Une image contenant texte&#10;&#10;Description générée automatiquement"/>
+                    <pic:cNvPicPr/>
+                  </pic:nvPicPr>
+                  <pic:blipFill>
+                    <a:blip r:embed="rId32"/>
+                    <a:stretch>
+                      <a:fillRect/>
+                    </a:stretch>
+                  </pic:blipFill>
+                  <pic:spPr>
+                    <a:xfrm>
+                      <a:off x="0" y="0"/>
+                      <a:ext cx="3273638" cy="440041"/>
+                    </a:xfrm>
+                    <a:prstGeom prst="rect">
+                      <a:avLst/>
+                    </a:prstGeom>
+                  </pic:spPr>
+                </pic:pic>
+              </a:graphicData>
+            </a:graphic>
+          </wp:inline>
+        </w:drawing>
+      </w:r>
+    </w:p>
+    <w:p>
+      <w:r>
+        <w:t>Ensuite on utilisera une autre méthode pour comparer ce que l’utilisateur donne comme mot de passe</w:t>
+      </w:r>
+      <w:r>
+        <w:t xml:space="preserve"> ($password)</w:t>
+      </w:r>
+      <w:r>
+        <w:t xml:space="preserve"> </w:t>
+      </w:r>
+      <w:r>
+        <w:t>avec le mot de passe haché stocké sur la base de données ($res).</w:t>
+      </w:r>
+    </w:p>
+    <w:p>
+      <w:r>
+        <w:rPr>
+          <w:noProof/>
+        </w:rPr>
+        <w:drawing>
+          <wp:inline distT="0" distB="0" distL="0" distR="0" wp14:anchorId="45F1AECA" wp14:editId="79A9995B">
+            <wp:extent cx="5760720" cy="1047115"/>
+            <wp:effectExtent l="0" t="0" r="0" b="635"/>
+            <wp:docPr id="19" name="Image 19" descr="Une image contenant texte&#10;&#10;Description générée automatiquement"/>
+            <wp:cNvGraphicFramePr>
+              <a:graphicFrameLocks xmlns:a="http://schemas.openxmlformats.org/drawingml/2006/main" noChangeAspect="1"/>
+            </wp:cNvGraphicFramePr>
+            <a:graphic xmlns:a="http://schemas.openxmlformats.org/drawingml/2006/main">
+              <a:graphicData uri="http://schemas.openxmlformats.org/drawingml/2006/picture">
+                <pic:pic xmlns:pic="http://schemas.openxmlformats.org/drawingml/2006/picture">
+                  <pic:nvPicPr>
+                    <pic:cNvPr id="19" name="Image 19" descr="Une image contenant texte&#10;&#10;Description générée automatiquement"/>
+                    <pic:cNvPicPr/>
+                  </pic:nvPicPr>
+                  <pic:blipFill>
+                    <a:blip r:embed="rId33"/>
+                    <a:stretch>
+                      <a:fillRect/>
+                    </a:stretch>
+                  </pic:blipFill>
+                  <pic:spPr>
+                    <a:xfrm>
+                      <a:off x="0" y="0"/>
+                      <a:ext cx="5760720" cy="1047115"/>
+                    </a:xfrm>
+                    <a:prstGeom prst="rect">
+                      <a:avLst/>
+                    </a:prstGeom>
+                  </pic:spPr>
+                </pic:pic>
+              </a:graphicData>
+            </a:graphic>
+          </wp:inline>
+        </w:drawing>
+      </w:r>
+    </w:p>
+    <w:p>
+      <w:r>
+        <w:t>Ic</w:t>
+      </w:r>
+      <w:r>
+        <w:t>i, on a fait un petit test pour montrer les résultat des fonctions. On a d’abord utilisé 2 mot de passe différents, 1 bon et 1 mauvais pour pouvoir les comparer. Ensuite sur la ligne 3 on a haché le bon mot de passe et sur la ligne 4 on récupère le mot de passe stocké sur la base de données. On peut voir qu’avec le même mot de passe les deux hache sont différents. Enfin on utilise la fonction pour vérifier si le mot de passe est correcte ou non et on constate qu’il a pu retrouver que le premier mot de passe était le bon mot de passe.</w:t>
       </w:r>
     </w:p>
     <w:sectPr>
-      <w:footerReference w:type="default" r:id="rId28"/>
+      <w:footerReference w:type="default" r:id="rId34"/>
       <w:pgSz w:w="11906" w:h="16838"/>
       <w:pgMar w:top="1417" w:right="1417" w:bottom="1417" w:left="1417" w:header="708" w:footer="708" w:gutter="0"/>
       <w:cols w:space="708"/>
@@ -3000,13 +3277,15 @@
     <w:basedOn w:val="Normal"/>
     <w:next w:val="Normal"/>
     <w:link w:val="Titre2Car"/>
+    <w:autoRedefine/>
     <w:uiPriority w:val="9"/>
     <w:unhideWhenUsed/>
     <w:qFormat/>
-    <w:rsid w:val="009D4553"/>
+    <w:rsid w:val="004B755B"/>
     <w:pPr>
       <w:keepNext/>
       <w:keepLines/>
+      <w:pageBreakBefore/>
       <w:spacing w:before="40" w:after="0"/>
       <w:outlineLvl w:val="1"/>
     </w:pPr>
@@ -3148,7 +3427,7 @@
     <w:basedOn w:val="Policepardfaut"/>
     <w:link w:val="Titre2"/>
     <w:uiPriority w:val="9"/>
-    <w:rsid w:val="009D4553"/>
+    <w:rsid w:val="004B755B"/>
     <w:rPr>
       <w:rFonts w:asciiTheme="majorHAnsi" w:eastAsiaTheme="majorEastAsia" w:hAnsiTheme="majorHAnsi" w:cstheme="majorBidi"/>
       <w:color w:val="2F5496" w:themeColor="accent1" w:themeShade="BF"/>

</xml_diff>

<commit_message>
Flemme de mettre un nom potable
</commit_message>
<xml_diff>
--- a/rapport.docx
+++ b/rapport.docx
@@ -327,7 +327,7 @@
               <w:rPr>
                 <w:lang w:val="en-US"/>
               </w:rPr>
-              <w:t>2</w:t>
+              <w:t>3</w:t>
             </w:r>
           </w:p>
         </w:tc>
@@ -442,6 +442,12 @@
                 <w:lang w:val="en-US"/>
               </w:rPr>
             </w:pPr>
+            <w:r>
+              <w:rPr>
+                <w:lang w:val="en-US"/>
+              </w:rPr>
+              <w:t>4</w:t>
+            </w:r>
           </w:p>
         </w:tc>
       </w:tr>
@@ -460,6 +466,18 @@
                 <w:lang w:val="en-US"/>
               </w:rPr>
             </w:pPr>
+            <w:r>
+              <w:rPr>
+                <w:lang w:val="en-US"/>
+              </w:rPr>
+              <w:t xml:space="preserve">XSS RULE </w:t>
+            </w:r>
+            <w:r>
+              <w:rPr>
+                <w:lang w:val="en-US"/>
+              </w:rPr>
+              <w:t>3</w:t>
+            </w:r>
           </w:p>
         </w:tc>
         <w:tc>
@@ -473,6 +491,15 @@
                 <w:lang w:val="en-US"/>
               </w:rPr>
             </w:pPr>
+            <w:hyperlink r:id="rId10" w:anchor="rule-2-attribute-encode-before-inserting-untrusted-data-into-html-common-attributes" w:history="1">
+              <w:r>
+                <w:rPr>
+                  <w:rStyle w:val="Lienhypertexte"/>
+                  <w:lang w:val="en-US"/>
+                </w:rPr>
+                <w:t>Cross Site Scripting Prevention Cheat Sheet</w:t>
+              </w:r>
+            </w:hyperlink>
           </w:p>
         </w:tc>
         <w:tc>
@@ -524,6 +551,12 @@
                 <w:lang w:val="en-US"/>
               </w:rPr>
             </w:pPr>
+            <w:r>
+              <w:rPr>
+                <w:lang w:val="en-US"/>
+              </w:rPr>
+              <w:t>5</w:t>
+            </w:r>
           </w:p>
         </w:tc>
       </w:tr>
@@ -539,6 +572,18 @@
                 <w:lang w:val="en-US"/>
               </w:rPr>
             </w:pPr>
+            <w:r>
+              <w:rPr>
+                <w:lang w:val="en-US"/>
+              </w:rPr>
+              <w:t xml:space="preserve">XSS RULE </w:t>
+            </w:r>
+            <w:r>
+              <w:rPr>
+                <w:lang w:val="en-US"/>
+              </w:rPr>
+              <w:t>4</w:t>
+            </w:r>
           </w:p>
         </w:tc>
         <w:tc>
@@ -552,6 +597,15 @@
                 <w:lang w:val="en-US"/>
               </w:rPr>
             </w:pPr>
+            <w:hyperlink r:id="rId11" w:anchor="rule-2-attribute-encode-before-inserting-untrusted-data-into-html-common-attributes" w:history="1">
+              <w:r>
+                <w:rPr>
+                  <w:rStyle w:val="Lienhypertexte"/>
+                  <w:lang w:val="en-US"/>
+                </w:rPr>
+                <w:t>Cross Site Scripting Prevention Cheat Sheet</w:t>
+              </w:r>
+            </w:hyperlink>
           </w:p>
         </w:tc>
         <w:tc>
@@ -604,6 +658,12 @@
                 <w:lang w:val="en-US"/>
               </w:rPr>
             </w:pPr>
+            <w:r>
+              <w:rPr>
+                <w:lang w:val="en-US"/>
+              </w:rPr>
+              <w:t>6</w:t>
+            </w:r>
           </w:p>
         </w:tc>
       </w:tr>
@@ -619,6 +679,18 @@
                 <w:lang w:val="en-US"/>
               </w:rPr>
             </w:pPr>
+            <w:r>
+              <w:rPr>
+                <w:lang w:val="en-US"/>
+              </w:rPr>
+              <w:t xml:space="preserve">XSS RULE </w:t>
+            </w:r>
+            <w:r>
+              <w:rPr>
+                <w:lang w:val="en-US"/>
+              </w:rPr>
+              <w:t>5</w:t>
+            </w:r>
           </w:p>
         </w:tc>
         <w:tc>
@@ -632,6 +704,15 @@
                 <w:lang w:val="en-US"/>
               </w:rPr>
             </w:pPr>
+            <w:hyperlink r:id="rId12" w:anchor="rule-2-attribute-encode-before-inserting-untrusted-data-into-html-common-attributes" w:history="1">
+              <w:r>
+                <w:rPr>
+                  <w:rStyle w:val="Lienhypertexte"/>
+                  <w:lang w:val="en-US"/>
+                </w:rPr>
+                <w:t>Cross Site Scripting Prevention Cheat Sheet</w:t>
+              </w:r>
+            </w:hyperlink>
           </w:p>
         </w:tc>
         <w:tc>
@@ -684,6 +765,12 @@
                 <w:lang w:val="en-US"/>
               </w:rPr>
             </w:pPr>
+            <w:r>
+              <w:rPr>
+                <w:lang w:val="en-US"/>
+              </w:rPr>
+              <w:t>7</w:t>
+            </w:r>
           </w:p>
         </w:tc>
       </w:tr>
@@ -699,6 +786,18 @@
                 <w:lang w:val="en-US"/>
               </w:rPr>
             </w:pPr>
+            <w:r>
+              <w:rPr>
+                <w:lang w:val="en-US"/>
+              </w:rPr>
+              <w:t xml:space="preserve">XSS RULE </w:t>
+            </w:r>
+            <w:r>
+              <w:rPr>
+                <w:lang w:val="en-US"/>
+              </w:rPr>
+              <w:t>6</w:t>
+            </w:r>
           </w:p>
         </w:tc>
         <w:tc>
@@ -712,6 +811,15 @@
                 <w:lang w:val="en-US"/>
               </w:rPr>
             </w:pPr>
+            <w:hyperlink r:id="rId13" w:anchor="rule-2-attribute-encode-before-inserting-untrusted-data-into-html-common-attributes" w:history="1">
+              <w:r>
+                <w:rPr>
+                  <w:rStyle w:val="Lienhypertexte"/>
+                  <w:lang w:val="en-US"/>
+                </w:rPr>
+                <w:t>Cross Site Scripting Prevention Cheat Sheet</w:t>
+              </w:r>
+            </w:hyperlink>
           </w:p>
         </w:tc>
         <w:tc>
@@ -764,6 +872,12 @@
                 <w:lang w:val="en-US"/>
               </w:rPr>
             </w:pPr>
+            <w:r>
+              <w:rPr>
+                <w:lang w:val="en-US"/>
+              </w:rPr>
+              <w:t>8</w:t>
+            </w:r>
           </w:p>
         </w:tc>
       </w:tr>
@@ -779,6 +893,18 @@
                 <w:lang w:val="en-US"/>
               </w:rPr>
             </w:pPr>
+            <w:r>
+              <w:rPr>
+                <w:lang w:val="en-US"/>
+              </w:rPr>
+              <w:t xml:space="preserve">XSS RULE </w:t>
+            </w:r>
+            <w:r>
+              <w:rPr>
+                <w:lang w:val="en-US"/>
+              </w:rPr>
+              <w:t>7</w:t>
+            </w:r>
           </w:p>
         </w:tc>
         <w:tc>
@@ -792,6 +918,15 @@
                 <w:lang w:val="en-US"/>
               </w:rPr>
             </w:pPr>
+            <w:hyperlink r:id="rId14" w:anchor="rule-2-attribute-encode-before-inserting-untrusted-data-into-html-common-attributes" w:history="1">
+              <w:r>
+                <w:rPr>
+                  <w:rStyle w:val="Lienhypertexte"/>
+                  <w:lang w:val="en-US"/>
+                </w:rPr>
+                <w:t>Cross Site Scripting Prevention Cheat Sheet</w:t>
+              </w:r>
+            </w:hyperlink>
           </w:p>
         </w:tc>
         <w:tc>
@@ -844,6 +979,12 @@
                 <w:lang w:val="en-US"/>
               </w:rPr>
             </w:pPr>
+            <w:r>
+              <w:rPr>
+                <w:lang w:val="en-US"/>
+              </w:rPr>
+              <w:t>9</w:t>
+            </w:r>
           </w:p>
         </w:tc>
       </w:tr>
@@ -859,6 +1000,18 @@
                 <w:lang w:val="en-US"/>
               </w:rPr>
             </w:pPr>
+            <w:r>
+              <w:rPr>
+                <w:lang w:val="en-US"/>
+              </w:rPr>
+              <w:t xml:space="preserve">XSS RULE </w:t>
+            </w:r>
+            <w:r>
+              <w:rPr>
+                <w:lang w:val="en-US"/>
+              </w:rPr>
+              <w:t>8</w:t>
+            </w:r>
           </w:p>
         </w:tc>
         <w:tc>
@@ -872,6 +1025,15 @@
                 <w:lang w:val="en-US"/>
               </w:rPr>
             </w:pPr>
+            <w:hyperlink r:id="rId15" w:anchor="rule-2-attribute-encode-before-inserting-untrusted-data-into-html-common-attributes" w:history="1">
+              <w:r>
+                <w:rPr>
+                  <w:rStyle w:val="Lienhypertexte"/>
+                  <w:lang w:val="en-US"/>
+                </w:rPr>
+                <w:t>Cross Site Scripting Prevention Cheat Sheet</w:t>
+              </w:r>
+            </w:hyperlink>
           </w:p>
         </w:tc>
         <w:tc>
@@ -924,6 +1086,12 @@
                 <w:lang w:val="en-US"/>
               </w:rPr>
             </w:pPr>
+            <w:r>
+              <w:rPr>
+                <w:lang w:val="en-US"/>
+              </w:rPr>
+              <w:t>10</w:t>
+            </w:r>
           </w:p>
         </w:tc>
       </w:tr>
@@ -939,6 +1107,12 @@
                 <w:lang w:val="en-US"/>
               </w:rPr>
             </w:pPr>
+            <w:r>
+              <w:rPr>
+                <w:lang w:val="en-US"/>
+              </w:rPr>
+              <w:t>DOM XSS</w:t>
+            </w:r>
           </w:p>
         </w:tc>
         <w:tc>
@@ -952,6 +1126,15 @@
                 <w:lang w:val="en-US"/>
               </w:rPr>
             </w:pPr>
+            <w:hyperlink r:id="rId16" w:history="1">
+              <w:r>
+                <w:rPr>
+                  <w:rStyle w:val="Lienhypertexte"/>
+                  <w:lang w:val="en-US"/>
+                </w:rPr>
+                <w:t>DOM_based_XSS_Prevention_Cheat_Sheet</w:t>
+              </w:r>
+            </w:hyperlink>
           </w:p>
         </w:tc>
         <w:tc>
@@ -1004,6 +1187,12 @@
                 <w:lang w:val="en-US"/>
               </w:rPr>
             </w:pPr>
+            <w:r>
+              <w:rPr>
+                <w:lang w:val="en-US"/>
+              </w:rPr>
+              <w:t>11</w:t>
+            </w:r>
           </w:p>
         </w:tc>
       </w:tr>
@@ -1019,6 +1208,18 @@
                 <w:lang w:val="en-US"/>
               </w:rPr>
             </w:pPr>
+            <w:r>
+              <w:rPr>
+                <w:lang w:val="en-US"/>
+              </w:rPr>
+              <w:t xml:space="preserve">Session </w:t>
+            </w:r>
+            <w:r>
+              <w:rPr>
+                <w:lang w:val="en-US"/>
+              </w:rPr>
+              <w:t>ID</w:t>
+            </w:r>
           </w:p>
         </w:tc>
         <w:tc>
@@ -1032,6 +1233,15 @@
                 <w:lang w:val="en-US"/>
               </w:rPr>
             </w:pPr>
+            <w:hyperlink r:id="rId17" w:history="1">
+              <w:r>
+                <w:rPr>
+                  <w:rStyle w:val="Lienhypertexte"/>
+                  <w:lang w:val="en-US"/>
+                </w:rPr>
+                <w:t>Session_Management_Cheat_Sheet</w:t>
+              </w:r>
+            </w:hyperlink>
           </w:p>
         </w:tc>
         <w:tc>
@@ -1084,6 +1294,12 @@
                 <w:lang w:val="en-US"/>
               </w:rPr>
             </w:pPr>
+            <w:r>
+              <w:rPr>
+                <w:lang w:val="en-US"/>
+              </w:rPr>
+              <w:t>12</w:t>
+            </w:r>
           </w:p>
         </w:tc>
       </w:tr>
@@ -1099,6 +1315,12 @@
                 <w:lang w:val="en-US"/>
               </w:rPr>
             </w:pPr>
+            <w:r>
+              <w:rPr>
+                <w:lang w:val="en-US"/>
+              </w:rPr>
+              <w:t>Session Management</w:t>
+            </w:r>
           </w:p>
         </w:tc>
         <w:tc>
@@ -1112,6 +1334,15 @@
                 <w:lang w:val="en-US"/>
               </w:rPr>
             </w:pPr>
+            <w:hyperlink r:id="rId18" w:history="1">
+              <w:r>
+                <w:rPr>
+                  <w:rStyle w:val="Lienhypertexte"/>
+                  <w:lang w:val="en-US"/>
+                </w:rPr>
+                <w:t>Session_Management_Cheat_Sheet</w:t>
+              </w:r>
+            </w:hyperlink>
           </w:p>
         </w:tc>
         <w:tc>
@@ -1164,6 +1395,12 @@
                 <w:lang w:val="en-US"/>
               </w:rPr>
             </w:pPr>
+            <w:r>
+              <w:rPr>
+                <w:lang w:val="en-US"/>
+              </w:rPr>
+              <w:t>13</w:t>
+            </w:r>
           </w:p>
         </w:tc>
       </w:tr>
@@ -1179,6 +1416,18 @@
                 <w:lang w:val="en-US"/>
               </w:rPr>
             </w:pPr>
+            <w:r>
+              <w:rPr>
+                <w:lang w:val="en-US"/>
+              </w:rPr>
+              <w:t xml:space="preserve">Session </w:t>
+            </w:r>
+            <w:r>
+              <w:rPr>
+                <w:lang w:val="en-US"/>
+              </w:rPr>
+              <w:t>Cookie</w:t>
+            </w:r>
           </w:p>
         </w:tc>
         <w:tc>
@@ -1192,6 +1441,15 @@
                 <w:lang w:val="en-US"/>
               </w:rPr>
             </w:pPr>
+            <w:hyperlink r:id="rId19" w:history="1">
+              <w:r>
+                <w:rPr>
+                  <w:rStyle w:val="Lienhypertexte"/>
+                  <w:lang w:val="en-US"/>
+                </w:rPr>
+                <w:t>Session_Management_Cheat_Sheet</w:t>
+              </w:r>
+            </w:hyperlink>
           </w:p>
         </w:tc>
         <w:tc>
@@ -1244,6 +1502,12 @@
                 <w:lang w:val="en-US"/>
               </w:rPr>
             </w:pPr>
+            <w:r>
+              <w:rPr>
+                <w:lang w:val="en-US"/>
+              </w:rPr>
+              <w:t>14</w:t>
+            </w:r>
           </w:p>
         </w:tc>
       </w:tr>
@@ -1259,6 +1523,12 @@
                 <w:lang w:val="en-US"/>
               </w:rPr>
             </w:pPr>
+            <w:r>
+              <w:rPr>
+                <w:lang w:val="en-US"/>
+              </w:rPr>
+              <w:t>XML ENTITY</w:t>
+            </w:r>
           </w:p>
         </w:tc>
         <w:tc>
@@ -1272,6 +1542,15 @@
                 <w:lang w:val="en-US"/>
               </w:rPr>
             </w:pPr>
+            <w:hyperlink r:id="rId20" w:history="1">
+              <w:r>
+                <w:rPr>
+                  <w:rStyle w:val="Lienhypertexte"/>
+                  <w:lang w:val="en-US"/>
+                </w:rPr>
+                <w:t>XML_External_Entity_Prevention_Cheat_Sheet</w:t>
+              </w:r>
+            </w:hyperlink>
           </w:p>
         </w:tc>
         <w:tc>
@@ -1324,6 +1603,12 @@
                 <w:lang w:val="en-US"/>
               </w:rPr>
             </w:pPr>
+            <w:r>
+              <w:rPr>
+                <w:lang w:val="en-US"/>
+              </w:rPr>
+              <w:t>15</w:t>
+            </w:r>
           </w:p>
         </w:tc>
       </w:tr>
@@ -1358,7 +1643,7 @@
                 <w:lang w:val="en-US"/>
               </w:rPr>
             </w:pPr>
-            <w:hyperlink r:id="rId10" w:history="1">
+            <w:hyperlink r:id="rId21" w:history="1">
               <w:r>
                 <w:rPr>
                   <w:rStyle w:val="Lienhypertexte"/>
@@ -1477,7 +1762,7 @@
                 <w:lang w:val="en-US"/>
               </w:rPr>
             </w:pPr>
-            <w:hyperlink r:id="rId11" w:history="1">
+            <w:hyperlink r:id="rId22" w:history="1">
               <w:r>
                 <w:rPr>
                   <w:rStyle w:val="Lienhypertexte"/>
@@ -1667,7 +1952,7 @@
                     <pic:cNvPicPr/>
                   </pic:nvPicPr>
                   <pic:blipFill>
-                    <a:blip r:embed="rId12"/>
+                    <a:blip r:embed="rId23"/>
                     <a:stretch>
                       <a:fillRect/>
                     </a:stretch>
@@ -1726,7 +2011,7 @@
                     <pic:cNvPicPr/>
                   </pic:nvPicPr>
                   <pic:blipFill>
-                    <a:blip r:embed="rId13"/>
+                    <a:blip r:embed="rId24"/>
                     <a:stretch>
                       <a:fillRect/>
                     </a:stretch>
@@ -1768,7 +2053,7 @@
                     <pic:cNvPicPr/>
                   </pic:nvPicPr>
                   <pic:blipFill>
-                    <a:blip r:embed="rId14"/>
+                    <a:blip r:embed="rId25"/>
                     <a:stretch>
                       <a:fillRect/>
                     </a:stretch>
@@ -1835,7 +2120,7 @@
                     <pic:cNvPicPr/>
                   </pic:nvPicPr>
                   <pic:blipFill>
-                    <a:blip r:embed="rId15"/>
+                    <a:blip r:embed="rId26"/>
                     <a:stretch>
                       <a:fillRect/>
                     </a:stretch>
@@ -1875,7 +2160,7 @@
                     <pic:cNvPicPr/>
                   </pic:nvPicPr>
                   <pic:blipFill>
-                    <a:blip r:embed="rId16"/>
+                    <a:blip r:embed="rId27"/>
                     <a:stretch>
                       <a:fillRect/>
                     </a:stretch>
@@ -1917,7 +2202,7 @@
           <w:lang w:val="en-US"/>
         </w:rPr>
       </w:pPr>
-      <w:hyperlink r:id="rId17" w:anchor="rule-1-html-encode-before-inserting-untrusted-data-into-html-element-content" w:history="1">
+      <w:hyperlink r:id="rId28" w:anchor="rule-1-html-encode-before-inserting-untrusted-data-into-html-element-content" w:history="1">
         <w:r>
           <w:rPr>
             <w:rStyle w:val="Lienhypertexte"/>
@@ -1956,7 +2241,7 @@
                     <pic:cNvPicPr/>
                   </pic:nvPicPr>
                   <pic:blipFill>
-                    <a:blip r:embed="rId18"/>
+                    <a:blip r:embed="rId29"/>
                     <a:stretch>
                       <a:fillRect/>
                     </a:stretch>
@@ -2009,7 +2294,7 @@
                     <pic:cNvPicPr/>
                   </pic:nvPicPr>
                   <pic:blipFill>
-                    <a:blip r:embed="rId19"/>
+                    <a:blip r:embed="rId30"/>
                     <a:stretch>
                       <a:fillRect/>
                     </a:stretch>
@@ -2056,7 +2341,7 @@
                     <pic:cNvPicPr/>
                   </pic:nvPicPr>
                   <pic:blipFill>
-                    <a:blip r:embed="rId20"/>
+                    <a:blip r:embed="rId31"/>
                     <a:stretch>
                       <a:fillRect/>
                     </a:stretch>
@@ -2092,7 +2377,7 @@
           <w:lang w:val="en-US"/>
         </w:rPr>
       </w:pPr>
-      <w:hyperlink r:id="rId21" w:anchor="rule-2-attribute-encode-before-inserting-untrusted-data-into-html-common-attributes" w:history="1">
+      <w:hyperlink r:id="rId32" w:anchor="rule-2-attribute-encode-before-inserting-untrusted-data-into-html-common-attributes" w:history="1">
         <w:r>
           <w:rPr>
             <w:rStyle w:val="Lienhypertexte"/>
@@ -2134,7 +2419,7 @@
                     <pic:cNvPicPr/>
                   </pic:nvPicPr>
                   <pic:blipFill>
-                    <a:blip r:embed="rId22"/>
+                    <a:blip r:embed="rId33"/>
                     <a:stretch>
                       <a:fillRect/>
                     </a:stretch>
@@ -2185,7 +2470,7 @@
                     <pic:cNvPicPr/>
                   </pic:nvPicPr>
                   <pic:blipFill>
-                    <a:blip r:embed="rId23"/>
+                    <a:blip r:embed="rId34"/>
                     <a:stretch>
                       <a:fillRect/>
                     </a:stretch>
@@ -2236,7 +2521,7 @@
                     <pic:cNvPicPr/>
                   </pic:nvPicPr>
                   <pic:blipFill>
-                    <a:blip r:embed="rId24">
+                    <a:blip r:embed="rId35">
                       <a:extLst>
                         <a:ext uri="{28A0092B-C50C-407E-A947-70E740481C1C}">
                           <a14:useLocalDpi xmlns:a14="http://schemas.microsoft.com/office/drawing/2010/main" val="0"/>
@@ -2269,6 +2554,45 @@
       </w:pPr>
       <w:r>
         <w:lastRenderedPageBreak/>
+        <w:t>SESSION ID</w:t>
+      </w:r>
+    </w:p>
+    <w:p/>
+    <w:p>
+      <w:pPr>
+        <w:pStyle w:val="Titre2"/>
+      </w:pPr>
+      <w:r>
+        <w:lastRenderedPageBreak/>
+        <w:t>SESSION MANAGEMENT IMPLEMENTATION</w:t>
+      </w:r>
+    </w:p>
+    <w:p/>
+    <w:p>
+      <w:pPr>
+        <w:pStyle w:val="Titre2"/>
+      </w:pPr>
+      <w:r>
+        <w:lastRenderedPageBreak/>
+        <w:t>SESSION COOKIE</w:t>
+      </w:r>
+    </w:p>
+    <w:p>
+      <w:pPr>
+        <w:pStyle w:val="Titre2"/>
+      </w:pPr>
+      <w:r>
+        <w:lastRenderedPageBreak/>
+        <w:t>XML EXTERNAL ENTITY PREVENTION</w:t>
+      </w:r>
+    </w:p>
+    <w:p/>
+    <w:p>
+      <w:pPr>
+        <w:pStyle w:val="Titre2"/>
+      </w:pPr>
+      <w:r>
+        <w:lastRenderedPageBreak/>
         <w:t>SQL INJECTION 1</w:t>
       </w:r>
     </w:p>
@@ -2298,7 +2622,7 @@
                     <pic:cNvPicPr/>
                   </pic:nvPicPr>
                   <pic:blipFill>
-                    <a:blip r:embed="rId25"/>
+                    <a:blip r:embed="rId36"/>
                     <a:stretch>
                       <a:fillRect/>
                     </a:stretch>
@@ -2345,7 +2669,7 @@
                     <pic:cNvPicPr/>
                   </pic:nvPicPr>
                   <pic:blipFill>
-                    <a:blip r:embed="rId26"/>
+                    <a:blip r:embed="rId37"/>
                     <a:stretch>
                       <a:fillRect/>
                     </a:stretch>
@@ -2400,7 +2724,7 @@
                     <pic:cNvPicPr/>
                   </pic:nvPicPr>
                   <pic:blipFill>
-                    <a:blip r:embed="rId27"/>
+                    <a:blip r:embed="rId38"/>
                     <a:stretch>
                       <a:fillRect/>
                     </a:stretch>
@@ -2447,7 +2771,7 @@
                     <pic:cNvPicPr/>
                   </pic:nvPicPr>
                   <pic:blipFill>
-                    <a:blip r:embed="rId28"/>
+                    <a:blip r:embed="rId39"/>
                     <a:stretch>
                       <a:fillRect/>
                     </a:stretch>
@@ -2508,7 +2832,7 @@
                     <pic:cNvPicPr/>
                   </pic:nvPicPr>
                   <pic:blipFill>
-                    <a:blip r:embed="rId29"/>
+                    <a:blip r:embed="rId40"/>
                     <a:stretch>
                       <a:fillRect/>
                     </a:stretch>
@@ -2550,7 +2874,7 @@
                     <pic:cNvPicPr/>
                   </pic:nvPicPr>
                   <pic:blipFill>
-                    <a:blip r:embed="rId30"/>
+                    <a:blip r:embed="rId41"/>
                     <a:stretch>
                       <a:fillRect/>
                     </a:stretch>
@@ -2616,7 +2940,7 @@
                     <pic:cNvPicPr/>
                   </pic:nvPicPr>
                   <pic:blipFill>
-                    <a:blip r:embed="rId31"/>
+                    <a:blip r:embed="rId42"/>
                     <a:stretch>
                       <a:fillRect/>
                     </a:stretch>
@@ -2663,7 +2987,7 @@
                     <pic:cNvPicPr/>
                   </pic:nvPicPr>
                   <pic:blipFill>
-                    <a:blip r:embed="rId32"/>
+                    <a:blip r:embed="rId43"/>
                     <a:stretch>
                       <a:fillRect/>
                     </a:stretch>
@@ -2719,7 +3043,7 @@
                     <pic:cNvPicPr/>
                   </pic:nvPicPr>
                   <pic:blipFill>
-                    <a:blip r:embed="rId33"/>
+                    <a:blip r:embed="rId44"/>
                     <a:stretch>
                       <a:fillRect/>
                     </a:stretch>
@@ -2749,7 +3073,7 @@
       </w:r>
     </w:p>
     <w:sectPr>
-      <w:footerReference w:type="default" r:id="rId34"/>
+      <w:footerReference w:type="default" r:id="rId45"/>
       <w:pgSz w:w="11906" w:h="16838"/>
       <w:pgMar w:top="1417" w:right="1417" w:bottom="1417" w:left="1417" w:header="708" w:footer="708" w:gutter="0"/>
       <w:cols w:space="708"/>

</xml_diff>

<commit_message>
Correction et findes 5 premières règles xss
</commit_message>
<xml_diff>
--- a/rapport.docx
+++ b/rapport.docx
@@ -3,13 +3,8 @@
 <w:document xmlns:wpc="http://schemas.microsoft.com/office/word/2010/wordprocessingCanvas" xmlns:cx="http://schemas.microsoft.com/office/drawing/2014/chartex" xmlns:cx1="http://schemas.microsoft.com/office/drawing/2015/9/8/chartex" xmlns:cx2="http://schemas.microsoft.com/office/drawing/2015/10/21/chartex" xmlns:cx3="http://schemas.microsoft.com/office/drawing/2016/5/9/chartex" xmlns:cx4="http://schemas.microsoft.com/office/drawing/2016/5/10/chartex" xmlns:cx5="http://schemas.microsoft.com/office/drawing/2016/5/11/chartex" xmlns:cx6="http://schemas.microsoft.com/office/drawing/2016/5/12/chartex" xmlns:cx7="http://schemas.microsoft.com/office/drawing/2016/5/13/chartex" xmlns:cx8="http://schemas.microsoft.com/office/drawing/2016/5/14/chartex" xmlns:mc="http://schemas.openxmlformats.org/markup-compatibility/2006" xmlns:aink="http://schemas.microsoft.com/office/drawing/2016/ink" xmlns:am3d="http://schemas.microsoft.com/office/drawing/2017/model3d" xmlns:o="urn:schemas-microsoft-com:office:office" xmlns:r="http://schemas.openxmlformats.org/officeDocument/2006/relationships" xmlns:m="http://schemas.openxmlformats.org/officeDocument/2006/math" xmlns:v="urn:schemas-microsoft-com:vml" xmlns:wp14="http://schemas.microsoft.com/office/word/2010/wordprocessingDrawing" xmlns:wp="http://schemas.openxmlformats.org/drawingml/2006/wordprocessingDrawing" xmlns:w10="urn:schemas-microsoft-com:office:word" xmlns:w="http://schemas.openxmlformats.org/wordprocessingml/2006/main" xmlns:w14="http://schemas.microsoft.com/office/word/2010/wordml" xmlns:w15="http://schemas.microsoft.com/office/word/2012/wordml" xmlns:w16cex="http://schemas.microsoft.com/office/word/2018/wordml/cex" xmlns:w16cid="http://schemas.microsoft.com/office/word/2016/wordml/cid" xmlns:w16="http://schemas.microsoft.com/office/word/2018/wordml" xmlns:w16sdtdh="http://schemas.microsoft.com/office/word/2020/wordml/sdtdatahash" xmlns:w16se="http://schemas.microsoft.com/office/word/2015/wordml/symex" xmlns:wpg="http://schemas.microsoft.com/office/word/2010/wordprocessingGroup" xmlns:wpi="http://schemas.microsoft.com/office/word/2010/wordprocessingInk" xmlns:wne="http://schemas.microsoft.com/office/word/2006/wordml" xmlns:wps="http://schemas.microsoft.com/office/word/2010/wordprocessingShape" mc:Ignorable="w14 w15 w16se w16cid w16 w16cex w16sdtdh wp14">
   <w:body>
     <w:p>
-      <w:proofErr w:type="spellStart"/>
-      <w:r>
-        <w:t>Eric</w:t>
-      </w:r>
-      <w:proofErr w:type="spellEnd"/>
-      <w:r>
-        <w:t xml:space="preserve"> BOUDIN</w:t>
+      <w:r>
+        <w:t>Eric BOUDIN</w:t>
       </w:r>
     </w:p>
     <w:p>
@@ -24,7 +19,7 @@
     </w:p>
     <w:tbl>
       <w:tblPr>
-        <w:tblStyle w:val="TableGrid"/>
+        <w:tblStyle w:val="Grilledutableau"/>
         <w:tblW w:w="0" w:type="auto"/>
         <w:tblLayout w:type="fixed"/>
         <w:tblLook w:val="04A0" w:firstRow="1" w:lastRow="0" w:firstColumn="1" w:lastColumn="0" w:noHBand="0" w:noVBand="1"/>
@@ -87,14 +82,12 @@
             <w:r>
               <w:t> </w:t>
             </w:r>
-            <w:proofErr w:type="gramStart"/>
             <w:r>
               <w:t>vulnérable</w:t>
             </w:r>
             <w:r>
               <w:t>?</w:t>
             </w:r>
-            <w:proofErr w:type="gramEnd"/>
           </w:p>
         </w:tc>
         <w:tc>
@@ -166,7 +159,7 @@
               <w:proofErr w:type="spellStart"/>
               <w:r>
                 <w:rPr>
-                  <w:rStyle w:val="Hyperlink"/>
+                  <w:rStyle w:val="Lienhypertexte"/>
                   <w:lang w:val="en-US"/>
                 </w:rPr>
                 <w:t>Cross_Site_Scripting_Prevention_Cheat_Sheet</w:t>
@@ -257,7 +250,7 @@
               <w:proofErr w:type="spellStart"/>
               <w:r>
                 <w:rPr>
-                  <w:rStyle w:val="Hyperlink"/>
+                  <w:rStyle w:val="Lienhypertexte"/>
                   <w:lang w:val="en-US"/>
                 </w:rPr>
                 <w:t>Cross_Site_Scripting_Prevention_Cheat_Sheet</w:t>
@@ -377,7 +370,7 @@
             <w:hyperlink r:id="rId9" w:anchor="rule-2-attribute-encode-before-inserting-untrusted-data-into-html-common-attributes" w:history="1">
               <w:r>
                 <w:rPr>
-                  <w:rStyle w:val="Hyperlink"/>
+                  <w:rStyle w:val="Lienhypertexte"/>
                   <w:lang w:val="en-US"/>
                 </w:rPr>
                 <w:t>Cross Site Scripting Prevention Cheat Sheet</w:t>
@@ -499,7 +492,7 @@
             <w:hyperlink r:id="rId10" w:anchor="rule-2-attribute-encode-before-inserting-untrusted-data-into-html-common-attributes" w:history="1">
               <w:r>
                 <w:rPr>
-                  <w:rStyle w:val="Hyperlink"/>
+                  <w:rStyle w:val="Lienhypertexte"/>
                   <w:lang w:val="en-US"/>
                 </w:rPr>
                 <w:t>Cross Site Scripting Prevention Cheat Sheet</w:t>
@@ -599,7 +592,7 @@
             <w:hyperlink r:id="rId11" w:anchor="rule-2-attribute-encode-before-inserting-untrusted-data-into-html-common-attributes" w:history="1">
               <w:r>
                 <w:rPr>
-                  <w:rStyle w:val="Hyperlink"/>
+                  <w:rStyle w:val="Lienhypertexte"/>
                   <w:lang w:val="en-US"/>
                 </w:rPr>
                 <w:t>Cross Site Scripting Prevention Cheat Sheet</w:t>
@@ -700,7 +693,7 @@
             <w:hyperlink r:id="rId12" w:anchor="rule-2-attribute-encode-before-inserting-untrusted-data-into-html-common-attributes" w:history="1">
               <w:r>
                 <w:rPr>
-                  <w:rStyle w:val="Hyperlink"/>
+                  <w:rStyle w:val="Lienhypertexte"/>
                   <w:lang w:val="en-US"/>
                 </w:rPr>
                 <w:t>Cross Site Scripting Prevention Cheat Sheet</w:t>
@@ -742,7 +735,7 @@
               <w:rPr>
                 <w:lang w:val="en-US"/>
               </w:rPr>
-              <w:t>NON</w:t>
+              <w:t>OUI</w:t>
             </w:r>
           </w:p>
         </w:tc>
@@ -819,7 +812,7 @@
             <w:hyperlink r:id="rId13" w:anchor="rule-2-attribute-encode-before-inserting-untrusted-data-into-html-common-attributes" w:history="1">
               <w:r>
                 <w:rPr>
-                  <w:rStyle w:val="Hyperlink"/>
+                  <w:rStyle w:val="Lienhypertexte"/>
                   <w:lang w:val="en-US"/>
                 </w:rPr>
                 <w:t>Cross Site Scripting Prevention Cheat Sheet</w:t>
@@ -920,7 +913,7 @@
             <w:hyperlink r:id="rId14" w:anchor="rule-2-attribute-encode-before-inserting-untrusted-data-into-html-common-attributes" w:history="1">
               <w:r>
                 <w:rPr>
-                  <w:rStyle w:val="Hyperlink"/>
+                  <w:rStyle w:val="Lienhypertexte"/>
                   <w:lang w:val="en-US"/>
                 </w:rPr>
                 <w:t>Cross Site Scripting Prevention Cheat Sheet</w:t>
@@ -1021,7 +1014,7 @@
             <w:hyperlink r:id="rId15" w:anchor="rule-2-attribute-encode-before-inserting-untrusted-data-into-html-common-attributes" w:history="1">
               <w:r>
                 <w:rPr>
-                  <w:rStyle w:val="Hyperlink"/>
+                  <w:rStyle w:val="Lienhypertexte"/>
                   <w:lang w:val="en-US"/>
                 </w:rPr>
                 <w:t>Cross Site Scripting Prevention Cheat Sheet</w:t>
@@ -1123,7 +1116,7 @@
               <w:proofErr w:type="spellStart"/>
               <w:r>
                 <w:rPr>
-                  <w:rStyle w:val="Hyperlink"/>
+                  <w:rStyle w:val="Lienhypertexte"/>
                   <w:lang w:val="en-US"/>
                 </w:rPr>
                 <w:t>DOM_based_XSS_Prevention_Cheat_Sheet</w:t>
@@ -1232,7 +1225,7 @@
               <w:proofErr w:type="spellStart"/>
               <w:r>
                 <w:rPr>
-                  <w:rStyle w:val="Hyperlink"/>
+                  <w:rStyle w:val="Lienhypertexte"/>
                   <w:lang w:val="en-US"/>
                 </w:rPr>
                 <w:t>Session_Management_Cheat_Sheet</w:t>
@@ -1335,7 +1328,7 @@
               <w:proofErr w:type="spellStart"/>
               <w:r>
                 <w:rPr>
-                  <w:rStyle w:val="Hyperlink"/>
+                  <w:rStyle w:val="Lienhypertexte"/>
                   <w:lang w:val="en-US"/>
                 </w:rPr>
                 <w:t>Session_Management_Cheat_Sheet</w:t>
@@ -1444,7 +1437,7 @@
               <w:proofErr w:type="spellStart"/>
               <w:r>
                 <w:rPr>
-                  <w:rStyle w:val="Hyperlink"/>
+                  <w:rStyle w:val="Lienhypertexte"/>
                   <w:lang w:val="en-US"/>
                 </w:rPr>
                 <w:t>Session_Management_Cheat_Sheet</w:t>
@@ -1547,7 +1540,7 @@
               <w:proofErr w:type="spellStart"/>
               <w:r>
                 <w:rPr>
-                  <w:rStyle w:val="Hyperlink"/>
+                  <w:rStyle w:val="Lienhypertexte"/>
                   <w:lang w:val="en-US"/>
                 </w:rPr>
                 <w:t>XML_External_Entity_Prevention_Cheat_Sheet</w:t>
@@ -1650,7 +1643,7 @@
               <w:proofErr w:type="spellStart"/>
               <w:r>
                 <w:rPr>
-                  <w:rStyle w:val="Hyperlink"/>
+                  <w:rStyle w:val="Lienhypertexte"/>
                   <w:lang w:val="en-US"/>
                 </w:rPr>
                 <w:t>SQL_Injection_Prevention_Cheat_Sheet</w:t>
@@ -1771,7 +1764,7 @@
               <w:proofErr w:type="spellStart"/>
               <w:r>
                 <w:rPr>
-                  <w:rStyle w:val="Hyperlink"/>
+                  <w:rStyle w:val="Lienhypertexte"/>
                   <w:lang w:val="en-US"/>
                 </w:rPr>
                 <w:t>Password_Storage_Cheat_Sheet</w:t>
@@ -1880,7 +1873,7 @@
     </w:p>
     <w:p>
       <w:pPr>
-        <w:pStyle w:val="Heading2"/>
+        <w:pStyle w:val="Titre2"/>
         <w:rPr>
           <w:lang w:val="en-US"/>
         </w:rPr>
@@ -1902,7 +1895,7 @@
     <w:p>
       <w:pPr>
         <w:rPr>
-          <w:rStyle w:val="Hyperlink"/>
+          <w:rStyle w:val="Lienhypertexte"/>
           <w:lang w:val="en-US"/>
         </w:rPr>
       </w:pPr>
@@ -1927,7 +1920,7 @@
       <w:proofErr w:type="spellStart"/>
       <w:r>
         <w:rPr>
-          <w:rStyle w:val="Hyperlink"/>
+          <w:rStyle w:val="Lienhypertexte"/>
           <w:lang w:val="en-US"/>
         </w:rPr>
         <w:t>Cross_Site_Scripting_Prevention_Cheat_Sheet</w:t>
@@ -1948,12 +1941,133 @@
       </w:r>
       <w:r>
         <w:rPr>
-          <w:noProof/>
           <w:lang w:val="en-US"/>
         </w:rPr>
         <w:drawing>
-          <wp:inline distT="0" distB="0" distL="0" distR="0" wp14:anchorId="1CFFAA20" wp14:editId="62F5B3F1">
-            <wp:extent cx="3333750" cy="556830"/>
+          <wp:inline distT="0" distB="0" distL="0" distR="0" wp14:anchorId="50F30DCE" wp14:editId="57F7BAD6">
+            <wp:extent cx="5760720" cy="2134870"/>
+            <wp:effectExtent l="0" t="0" r="0" b="0"/>
+            <wp:docPr id="26" name="Image 26" descr="Une image contenant texte&#10;&#10;Description générée automatiquement"/>
+            <wp:cNvGraphicFramePr>
+              <a:graphicFrameLocks xmlns:a="http://schemas.openxmlformats.org/drawingml/2006/main" noChangeAspect="1"/>
+            </wp:cNvGraphicFramePr>
+            <a:graphic xmlns:a="http://schemas.openxmlformats.org/drawingml/2006/main">
+              <a:graphicData uri="http://schemas.openxmlformats.org/drawingml/2006/picture">
+                <pic:pic xmlns:pic="http://schemas.openxmlformats.org/drawingml/2006/picture">
+                  <pic:nvPicPr>
+                    <pic:cNvPr id="26" name="Image 26" descr="Une image contenant texte&#10;&#10;Description générée automatiquement"/>
+                    <pic:cNvPicPr/>
+                  </pic:nvPicPr>
+                  <pic:blipFill>
+                    <a:blip r:embed="rId23"/>
+                    <a:stretch>
+                      <a:fillRect/>
+                    </a:stretch>
+                  </pic:blipFill>
+                  <pic:spPr>
+                    <a:xfrm>
+                      <a:off x="0" y="0"/>
+                      <a:ext cx="5760720" cy="2134870"/>
+                    </a:xfrm>
+                    <a:prstGeom prst="rect">
+                      <a:avLst/>
+                    </a:prstGeom>
+                  </pic:spPr>
+                </pic:pic>
+              </a:graphicData>
+            </a:graphic>
+          </wp:inline>
+        </w:drawing>
+      </w:r>
+    </w:p>
+    <w:p>
+      <w:r>
+        <w:t>L’utilisateur peut se contenter d’entrer de quoi fe</w:t>
+      </w:r>
+      <w:r>
+        <w:t xml:space="preserve">rmer la balise script suivi de l’appel à un script malicieux. </w:t>
+      </w:r>
+      <w:r>
+        <w:t>Exemple: &lt;/div&gt;&lt;script&gt;</w:t>
+      </w:r>
+      <w:proofErr w:type="spellStart"/>
+      <w:r>
+        <w:t>alert</w:t>
+      </w:r>
+      <w:proofErr w:type="spellEnd"/>
+      <w:r>
+        <w:t>("YOU HAVE BEEN HACKED")&lt;/script&gt;</w:t>
+      </w:r>
+    </w:p>
+    <w:p>
+      <w:r>
+        <w:t>Pour s’en protéger, il f</w:t>
+      </w:r>
+      <w:r>
+        <w:t xml:space="preserve">aut encoder $content avec </w:t>
+      </w:r>
+      <w:proofErr w:type="spellStart"/>
+      <w:r>
+        <w:t>htmlspecialchars</w:t>
+      </w:r>
+      <w:proofErr w:type="spellEnd"/>
+      <w:r>
+        <w:t>.</w:t>
+      </w:r>
+    </w:p>
+    <w:p/>
+    <w:p>
+      <w:pPr>
+        <w:pStyle w:val="Titre2"/>
+        <w:rPr>
+          <w:lang w:val="en-US"/>
+        </w:rPr>
+      </w:pPr>
+      <w:r>
+        <w:rPr>
+          <w:lang w:val="en-US"/>
+        </w:rPr>
+        <w:lastRenderedPageBreak/>
+        <w:t xml:space="preserve">XSS </w:t>
+      </w:r>
+      <w:r>
+        <w:rPr>
+          <w:lang w:val="en-US"/>
+        </w:rPr>
+        <w:t>RULE #1 - HTML Encode Before Inserting Untrusted Data into HTML Element Content</w:t>
+      </w:r>
+    </w:p>
+    <w:p>
+      <w:pPr>
+        <w:rPr>
+          <w:lang w:val="en-US"/>
+        </w:rPr>
+      </w:pPr>
+      <w:hyperlink r:id="rId24" w:anchor="rule-1-html-encode-before-inserting-untrusted-data-into-html-element-content" w:history="1">
+        <w:proofErr w:type="spellStart"/>
+        <w:r>
+          <w:rPr>
+            <w:rStyle w:val="Lienhypertexte"/>
+            <w:lang w:val="en-US"/>
+          </w:rPr>
+          <w:t>Cross_Site_Scripting_Prevention_Cheat_Sheet</w:t>
+        </w:r>
+        <w:proofErr w:type="spellEnd"/>
+      </w:hyperlink>
+    </w:p>
+    <w:p>
+      <w:pPr>
+        <w:rPr>
+          <w:lang w:val="en-US"/>
+        </w:rPr>
+      </w:pPr>
+      <w:r>
+        <w:rPr>
+          <w:lang w:val="en-US"/>
+        </w:rPr>
+        <w:drawing>
+          <wp:inline distT="0" distB="0" distL="0" distR="0" wp14:anchorId="04E4F555" wp14:editId="5EA4776C">
+            <wp:extent cx="5760720" cy="2008505"/>
             <wp:effectExtent l="0" t="0" r="0" b="0"/>
             <wp:docPr id="1" name="Image 1" descr="Une image contenant texte&#10;&#10;Description générée automatiquement"/>
             <wp:cNvGraphicFramePr>
@@ -1967,7 +2081,7 @@
                     <pic:cNvPicPr/>
                   </pic:nvPicPr>
                   <pic:blipFill>
-                    <a:blip r:embed="rId23"/>
+                    <a:blip r:embed="rId25"/>
                     <a:stretch>
                       <a:fillRect/>
                     </a:stretch>
@@ -1975,7 +2089,7 @@
                   <pic:spPr>
                     <a:xfrm>
                       <a:off x="0" y="0"/>
-                      <a:ext cx="3349668" cy="559489"/>
+                      <a:ext cx="5760720" cy="2008505"/>
                     </a:xfrm>
                     <a:prstGeom prst="rect">
                       <a:avLst/>
@@ -1989,32 +2103,156 @@
       </w:r>
     </w:p>
     <w:p>
-      <w:r>
-        <w:t xml:space="preserve">Ici on </w:t>
-      </w:r>
-      <w:r>
-        <w:t>exécute</w:t>
-      </w:r>
-      <w:r>
-        <w:t xml:space="preserve"> du code v</w:t>
-      </w:r>
-      <w:r>
-        <w:t>enu d’une autre origine que nous. Ainsi, on ne peut garantir qu’il n’y est pas du code malveillant.</w:t>
-      </w:r>
-      <w:r>
-        <w:t xml:space="preserve"> Dans ce cas-là, cela change l’affichage du site.</w:t>
-      </w:r>
-    </w:p>
-    <w:p>
-      <w:r>
-        <w:rPr>
-          <w:noProof/>
+      <w:pPr>
+        <w:rPr>
+          <w:lang w:val="en-US"/>
+        </w:rPr>
+      </w:pPr>
+      <w:r>
+        <w:t>Le principe est identique a</w:t>
+      </w:r>
+      <w:r>
+        <w:t xml:space="preserve"> la règle 0. </w:t>
+      </w:r>
+      <w:proofErr w:type="spellStart"/>
+      <w:r>
+        <w:rPr>
+          <w:lang w:val="en-US"/>
+        </w:rPr>
+        <w:t>Mê</w:t>
+      </w:r>
+      <w:r>
+        <w:rPr>
+          <w:lang w:val="en-US"/>
+        </w:rPr>
+        <w:t>me</w:t>
+      </w:r>
+      <w:proofErr w:type="spellEnd"/>
+      <w:r>
+        <w:rPr>
+          <w:lang w:val="en-US"/>
+        </w:rPr>
+        <w:t xml:space="preserve"> </w:t>
+      </w:r>
+      <w:proofErr w:type="spellStart"/>
+      <w:r>
+        <w:rPr>
+          <w:lang w:val="en-US"/>
+        </w:rPr>
+        <w:t>attaque</w:t>
+      </w:r>
+      <w:proofErr w:type="spellEnd"/>
+      <w:r>
+        <w:rPr>
+          <w:lang w:val="en-US"/>
+        </w:rPr>
+        <w:t xml:space="preserve">, </w:t>
+      </w:r>
+      <w:proofErr w:type="spellStart"/>
+      <w:r>
+        <w:rPr>
+          <w:lang w:val="en-US"/>
+        </w:rPr>
+        <w:t>même</w:t>
+      </w:r>
+      <w:proofErr w:type="spellEnd"/>
+      <w:r>
+        <w:rPr>
+          <w:lang w:val="en-US"/>
+        </w:rPr>
+        <w:t xml:space="preserve"> </w:t>
+      </w:r>
+      <w:proofErr w:type="spellStart"/>
+      <w:r>
+        <w:rPr>
+          <w:lang w:val="en-US"/>
+        </w:rPr>
+        <w:t>défense</w:t>
+      </w:r>
+      <w:proofErr w:type="spellEnd"/>
+      <w:r>
+        <w:rPr>
+          <w:lang w:val="en-US"/>
+        </w:rPr>
+        <w:t>.</w:t>
+      </w:r>
+    </w:p>
+    <w:p>
+      <w:pPr>
+        <w:pStyle w:val="Titre2"/>
+        <w:rPr>
+          <w:lang w:val="en-US"/>
+        </w:rPr>
+      </w:pPr>
+      <w:r>
+        <w:rPr>
+          <w:lang w:val="en-US"/>
+        </w:rPr>
+        <w:lastRenderedPageBreak/>
+        <w:t xml:space="preserve">XSS </w:t>
+      </w:r>
+      <w:r>
+        <w:rPr>
+          <w:lang w:val="en-US"/>
+        </w:rPr>
+        <w:t>RULE</w:t>
+      </w:r>
+      <w:r>
+        <w:rPr>
+          <w:lang w:val="en-US"/>
+        </w:rPr>
+        <w:t xml:space="preserve"> </w:t>
+      </w:r>
+      <w:r>
+        <w:rPr>
+          <w:lang w:val="en-US"/>
+        </w:rPr>
+        <w:t>#2</w:t>
+      </w:r>
+      <w:r>
+        <w:rPr>
+          <w:lang w:val="en-US"/>
+        </w:rPr>
+        <w:t xml:space="preserve"> - </w:t>
+      </w:r>
+      <w:r>
+        <w:rPr>
+          <w:lang w:val="en-US"/>
+        </w:rPr>
+        <w:t>Attribute Encode Before Inserting Untrusted Data into HTML Common Attributes</w:t>
+      </w:r>
+    </w:p>
+    <w:p>
+      <w:pPr>
+        <w:rPr>
+          <w:lang w:val="en-US"/>
+        </w:rPr>
+      </w:pPr>
+      <w:hyperlink r:id="rId26" w:anchor="rule-2-attribute-encode-before-inserting-untrusted-data-into-html-common-attributes" w:history="1">
+        <w:r>
+          <w:rPr>
+            <w:rStyle w:val="Lienhypertexte"/>
+            <w:lang w:val="en-US"/>
+          </w:rPr>
+          <w:t>Cross Site Scripting Prevention Cheat Sheet</w:t>
+        </w:r>
+      </w:hyperlink>
+    </w:p>
+    <w:p>
+      <w:pPr>
+        <w:rPr>
+          <w:lang w:val="en-US"/>
+        </w:rPr>
+      </w:pPr>
+      <w:r>
+        <w:rPr>
+          <w:lang w:val="en-US"/>
         </w:rPr>
         <w:drawing>
-          <wp:inline distT="0" distB="0" distL="0" distR="0" wp14:anchorId="5584885B" wp14:editId="0F408B1D">
-            <wp:extent cx="4038600" cy="491025"/>
-            <wp:effectExtent l="0" t="0" r="0" b="4445"/>
-            <wp:docPr id="3" name="Image 3"/>
+          <wp:inline distT="0" distB="0" distL="0" distR="0" wp14:anchorId="14F3001F" wp14:editId="49586F97">
+            <wp:extent cx="5760720" cy="2134870"/>
+            <wp:effectExtent l="0" t="0" r="0" b="0"/>
+            <wp:docPr id="28" name="Image 28" descr="Une image contenant texte&#10;&#10;Description générée automatiquement"/>
             <wp:cNvGraphicFramePr>
               <a:graphicFrameLocks xmlns:a="http://schemas.openxmlformats.org/drawingml/2006/main" noChangeAspect="1"/>
             </wp:cNvGraphicFramePr>
@@ -2022,11 +2260,11 @@
               <a:graphicData uri="http://schemas.openxmlformats.org/drawingml/2006/picture">
                 <pic:pic xmlns:pic="http://schemas.openxmlformats.org/drawingml/2006/picture">
                   <pic:nvPicPr>
-                    <pic:cNvPr id="1" name=""/>
+                    <pic:cNvPr id="26" name="Image 26" descr="Une image contenant texte&#10;&#10;Description générée automatiquement"/>
                     <pic:cNvPicPr/>
                   </pic:nvPicPr>
                   <pic:blipFill>
-                    <a:blip r:embed="rId24"/>
+                    <a:blip r:embed="rId23"/>
                     <a:stretch>
                       <a:fillRect/>
                     </a:stretch>
@@ -2034,7 +2272,7 @@
                   <pic:spPr>
                     <a:xfrm>
                       <a:off x="0" y="0"/>
-                      <a:ext cx="4061251" cy="493779"/>
+                      <a:ext cx="5760720" cy="2134870"/>
                     </a:xfrm>
                     <a:prstGeom prst="rect">
                       <a:avLst/>
@@ -2049,14 +2287,91 @@
     </w:p>
     <w:p>
       <w:r>
-        <w:rPr>
-          <w:noProof/>
+        <w:t>L’utilisateur peut se contenter d’entrer de quoi fe</w:t>
+      </w:r>
+      <w:r>
+        <w:t xml:space="preserve">rmer la balise script suivi de l’appel à un script malicieux. </w:t>
+      </w:r>
+      <w:r>
+        <w:t>Exemple: &lt;/div&gt;&lt;script&gt;</w:t>
+      </w:r>
+      <w:proofErr w:type="spellStart"/>
+      <w:r>
+        <w:t>alert</w:t>
+      </w:r>
+      <w:proofErr w:type="spellEnd"/>
+      <w:r>
+        <w:t>("YOU HAVE BEEN HACKED")&lt;/script&gt;</w:t>
+      </w:r>
+    </w:p>
+    <w:p>
+      <w:r>
+        <w:t>Pour s’en protéger, il f</w:t>
+      </w:r>
+      <w:r>
+        <w:t xml:space="preserve">aut encoder $content avec </w:t>
+      </w:r>
+      <w:proofErr w:type="spellStart"/>
+      <w:r>
+        <w:t>htmlspecialchars</w:t>
+      </w:r>
+      <w:proofErr w:type="spellEnd"/>
+      <w:r>
+        <w:t>.</w:t>
+      </w:r>
+    </w:p>
+    <w:p>
+      <w:pPr>
+        <w:pStyle w:val="Titre2"/>
+        <w:rPr>
+          <w:lang w:val="en-US"/>
+        </w:rPr>
+      </w:pPr>
+      <w:r>
+        <w:rPr>
+          <w:lang w:val="en-US"/>
+        </w:rPr>
+        <w:lastRenderedPageBreak/>
+        <w:t xml:space="preserve">XSS </w:t>
+      </w:r>
+      <w:r>
+        <w:rPr>
+          <w:lang w:val="en-US"/>
+        </w:rPr>
+        <w:t>RULE #3 - JavaScript Encode Before Inserting Untrusted Data into JavaScript Data Values</w:t>
+      </w:r>
+    </w:p>
+    <w:p>
+      <w:pPr>
+        <w:rPr>
+          <w:lang w:val="en-US"/>
+        </w:rPr>
+      </w:pPr>
+      <w:hyperlink r:id="rId27" w:anchor="rule-3-javascript-encode-before-inserting-untrusted-data-into-javascript-data-values" w:history="1">
+        <w:r>
+          <w:rPr>
+            <w:rStyle w:val="Lienhypertexte"/>
+            <w:lang w:val="en-US"/>
+          </w:rPr>
+          <w:t>Cross Site Scripting Prevention Cheat Sheet</w:t>
+        </w:r>
+      </w:hyperlink>
+    </w:p>
+    <w:p>
+      <w:pPr>
+        <w:rPr>
+          <w:lang w:val="en-US"/>
+        </w:rPr>
+      </w:pPr>
+      <w:r>
+        <w:rPr>
+          <w:lang w:val="en-US"/>
         </w:rPr>
         <w:drawing>
-          <wp:inline distT="0" distB="0" distL="0" distR="0" wp14:anchorId="0F97C18B" wp14:editId="46582150">
-            <wp:extent cx="2648320" cy="323895"/>
+          <wp:inline distT="0" distB="0" distL="0" distR="0" wp14:anchorId="5424A2CC" wp14:editId="57307097">
+            <wp:extent cx="5760720" cy="2235835"/>
             <wp:effectExtent l="0" t="0" r="0" b="0"/>
-            <wp:docPr id="2" name="Image 2"/>
+            <wp:docPr id="29" name="Image 29" descr="Une image contenant texte&#10;&#10;Description générée automatiquement"/>
             <wp:cNvGraphicFramePr>
               <a:graphicFrameLocks xmlns:a="http://schemas.openxmlformats.org/drawingml/2006/main" noChangeAspect="1"/>
             </wp:cNvGraphicFramePr>
@@ -2064,11 +2379,11 @@
               <a:graphicData uri="http://schemas.openxmlformats.org/drawingml/2006/picture">
                 <pic:pic xmlns:pic="http://schemas.openxmlformats.org/drawingml/2006/picture">
                   <pic:nvPicPr>
-                    <pic:cNvPr id="1" name=""/>
+                    <pic:cNvPr id="29" name="Image 29" descr="Une image contenant texte&#10;&#10;Description générée automatiquement"/>
                     <pic:cNvPicPr/>
                   </pic:nvPicPr>
                   <pic:blipFill>
-                    <a:blip r:embed="rId25"/>
+                    <a:blip r:embed="rId28"/>
                     <a:stretch>
                       <a:fillRect/>
                     </a:stretch>
@@ -2076,7 +2391,7 @@
                   <pic:spPr>
                     <a:xfrm>
                       <a:off x="0" y="0"/>
-                      <a:ext cx="2648320" cy="323895"/>
+                      <a:ext cx="5760720" cy="2235835"/>
                     </a:xfrm>
                     <a:prstGeom prst="rect">
                       <a:avLst/>
@@ -2091,44 +2406,119 @@
     </w:p>
     <w:p>
       <w:r>
-        <w:t xml:space="preserve">Pour se protéger de ceci, on peut mettre appeler le script depuis un </w:t>
+        <w:t>Ici on veu</w:t>
+      </w:r>
+      <w:r>
+        <w:t xml:space="preserve">t afficher ce que rentre l’utilisateur. Comme d’habitude, on peut bloquer le code malicieux avec </w:t>
       </w:r>
       <w:proofErr w:type="spellStart"/>
       <w:r>
-        <w:t>iframe</w:t>
+        <w:t>htmlspecialchars</w:t>
       </w:r>
       <w:proofErr w:type="spellEnd"/>
       <w:r>
+        <w:t xml:space="preserve">. Mais ce n’est pas suffisant. Il faut également </w:t>
+      </w:r>
+      <w:proofErr w:type="spellStart"/>
+      <w:r>
+        <w:t>quoter</w:t>
+      </w:r>
+      <w:proofErr w:type="spellEnd"/>
+      <w:r>
+        <w:t xml:space="preserve"> car l’utilisateur pourrait par exemple demander d’afficher </w:t>
+      </w:r>
+      <w:proofErr w:type="spellStart"/>
+      <w:r>
+        <w:t>document.cookie</w:t>
+      </w:r>
+      <w:proofErr w:type="spellEnd"/>
+      <w:r>
+        <w:t>, qui reste identique même après encoda</w:t>
+      </w:r>
+      <w:r>
+        <w:t>ge.</w:t>
+      </w:r>
+    </w:p>
+    <w:p>
+      <w:pPr>
+        <w:pStyle w:val="Titre2"/>
+        <w:rPr>
+          <w:lang w:val="en-US"/>
+        </w:rPr>
+      </w:pPr>
+      <w:r>
+        <w:rPr>
+          <w:lang w:val="en-US"/>
+        </w:rPr>
+        <w:lastRenderedPageBreak/>
+        <w:t>XSS RULE #4</w:t>
+      </w:r>
+      <w:r>
+        <w:rPr>
+          <w:lang w:val="en-US"/>
+        </w:rPr>
+        <w:t xml:space="preserve"> -</w:t>
+      </w:r>
+      <w:r>
+        <w:rPr>
+          <w:lang w:val="en-US"/>
+        </w:rPr>
+        <w:t xml:space="preserve"> </w:t>
+      </w:r>
+      <w:r>
+        <w:rPr>
+          <w:lang w:val="en-US"/>
+        </w:rPr>
+        <w:t>CSS Encode And Strictly Validate Before Inserting Untrusted Data into HTML Style Property Values</w:t>
+      </w:r>
+    </w:p>
+    <w:p>
+      <w:pPr>
+        <w:rPr>
+          <w:lang w:val="en-US"/>
+        </w:rPr>
+      </w:pPr>
+      <w:hyperlink r:id="rId29" w:anchor="rule-4-css-encode-and-strictly-validate-before-inserting-untrusted-data-into-html-style-property-values" w:history="1">
+        <w:r>
+          <w:rPr>
+            <w:rStyle w:val="Lienhypertexte"/>
+            <w:lang w:val="en-US"/>
+          </w:rPr>
+          <w:t>Cross Site Scripting Prevention Cheat Sheet</w:t>
+        </w:r>
+      </w:hyperlink>
+    </w:p>
+    <w:p>
+      <w:r>
+        <w:t>Ici, il f</w:t>
+      </w:r>
+      <w:r>
+        <w:t xml:space="preserve">aut protéger le code situer dans l’attribut href. Il est possible de faire ça en </w:t>
+      </w:r>
+      <w:proofErr w:type="spellStart"/>
+      <w:r>
+        <w:t>php</w:t>
+      </w:r>
+      <w:proofErr w:type="spellEnd"/>
+      <w:r>
+        <w:t xml:space="preserve"> avec la fonction </w:t>
+      </w:r>
+      <w:proofErr w:type="spellStart"/>
+      <w:r>
+        <w:t>htmlspecialchars</w:t>
+      </w:r>
+      <w:proofErr w:type="spellEnd"/>
+      <w:r>
         <w:t>.</w:t>
       </w:r>
-      <w:r>
-        <w:t xml:space="preserve"> Ainsi la page ne sera plus modifiée</w:t>
-      </w:r>
-      <w:r>
-        <w:t>.</w:t>
-      </w:r>
-      <w:r>
-        <w:rPr>
-          <w:noProof/>
-        </w:rPr>
-        <w:t xml:space="preserve"> </w:t>
-      </w:r>
-    </w:p>
-    <w:p>
-      <w:pPr>
-        <w:rPr>
-          <w:lang w:val="en-US"/>
-        </w:rPr>
-      </w:pPr>
-      <w:r>
-        <w:rPr>
-          <w:noProof/>
-        </w:rPr>
+    </w:p>
+    <w:p>
+      <w:r>
         <w:drawing>
-          <wp:inline distT="0" distB="0" distL="0" distR="0" wp14:anchorId="3B49EE58" wp14:editId="71F35FC5">
-            <wp:extent cx="3954780" cy="663275"/>
-            <wp:effectExtent l="0" t="0" r="0" b="3810"/>
-            <wp:docPr id="4" name="Image 4" descr="Une image contenant texte&#10;&#10;Description générée automatiquement"/>
+          <wp:inline distT="0" distB="0" distL="0" distR="0" wp14:anchorId="3B0E8A47" wp14:editId="6F12D3F7">
+            <wp:extent cx="6390307" cy="1933575"/>
+            <wp:effectExtent l="0" t="0" r="0" b="0"/>
+            <wp:docPr id="30" name="Image 30" descr="Une image contenant texte&#10;&#10;Description générée automatiquement"/>
             <wp:cNvGraphicFramePr>
               <a:graphicFrameLocks xmlns:a="http://schemas.openxmlformats.org/drawingml/2006/main" noChangeAspect="1"/>
             </wp:cNvGraphicFramePr>
@@ -2136,189 +2526,7 @@
               <a:graphicData uri="http://schemas.openxmlformats.org/drawingml/2006/picture">
                 <pic:pic xmlns:pic="http://schemas.openxmlformats.org/drawingml/2006/picture">
                   <pic:nvPicPr>
-                    <pic:cNvPr id="4" name="Image 4" descr="Une image contenant texte&#10;&#10;Description générée automatiquement"/>
-                    <pic:cNvPicPr/>
-                  </pic:nvPicPr>
-                  <pic:blipFill>
-                    <a:blip r:embed="rId26"/>
-                    <a:stretch>
-                      <a:fillRect/>
-                    </a:stretch>
-                  </pic:blipFill>
-                  <pic:spPr>
-                    <a:xfrm>
-                      <a:off x="0" y="0"/>
-                      <a:ext cx="3984721" cy="668297"/>
-                    </a:xfrm>
-                    <a:prstGeom prst="rect">
-                      <a:avLst/>
-                    </a:prstGeom>
-                  </pic:spPr>
-                </pic:pic>
-              </a:graphicData>
-            </a:graphic>
-          </wp:inline>
-        </w:drawing>
-      </w:r>
-      <w:r>
-        <w:rPr>
-          <w:noProof/>
-        </w:rPr>
-        <w:drawing>
-          <wp:inline distT="0" distB="0" distL="0" distR="0" wp14:anchorId="74C2FDE9" wp14:editId="7793B7D2">
-            <wp:extent cx="2152950" cy="333422"/>
-            <wp:effectExtent l="0" t="0" r="0" b="9525"/>
-            <wp:docPr id="5" name="Image 5"/>
-            <wp:cNvGraphicFramePr>
-              <a:graphicFrameLocks xmlns:a="http://schemas.openxmlformats.org/drawingml/2006/main" noChangeAspect="1"/>
-            </wp:cNvGraphicFramePr>
-            <a:graphic xmlns:a="http://schemas.openxmlformats.org/drawingml/2006/main">
-              <a:graphicData uri="http://schemas.openxmlformats.org/drawingml/2006/picture">
-                <pic:pic xmlns:pic="http://schemas.openxmlformats.org/drawingml/2006/picture">
-                  <pic:nvPicPr>
-                    <pic:cNvPr id="1" name=""/>
-                    <pic:cNvPicPr/>
-                  </pic:nvPicPr>
-                  <pic:blipFill>
-                    <a:blip r:embed="rId27"/>
-                    <a:stretch>
-                      <a:fillRect/>
-                    </a:stretch>
-                  </pic:blipFill>
-                  <pic:spPr>
-                    <a:xfrm>
-                      <a:off x="0" y="0"/>
-                      <a:ext cx="2152950" cy="333422"/>
-                    </a:xfrm>
-                    <a:prstGeom prst="rect">
-                      <a:avLst/>
-                    </a:prstGeom>
-                  </pic:spPr>
-                </pic:pic>
-              </a:graphicData>
-            </a:graphic>
-          </wp:inline>
-        </w:drawing>
-      </w:r>
-    </w:p>
-    <w:p>
-      <w:pPr>
-        <w:pStyle w:val="Heading2"/>
-        <w:rPr>
-          <w:lang w:val="en-US"/>
-        </w:rPr>
-      </w:pPr>
-      <w:r>
-        <w:rPr>
-          <w:lang w:val="en-US"/>
-        </w:rPr>
-        <w:lastRenderedPageBreak/>
-        <w:t xml:space="preserve">XSS </w:t>
-      </w:r>
-      <w:r>
-        <w:rPr>
-          <w:lang w:val="en-US"/>
-        </w:rPr>
-        <w:t>RULE #1 - HTML Encode Before Inserting Untrusted Data into HTML Element Content</w:t>
-      </w:r>
-    </w:p>
-    <w:p>
-      <w:pPr>
-        <w:rPr>
-          <w:lang w:val="en-US"/>
-        </w:rPr>
-      </w:pPr>
-      <w:hyperlink r:id="rId28" w:anchor="rule-1-html-encode-before-inserting-untrusted-data-into-html-element-content" w:history="1">
-        <w:proofErr w:type="spellStart"/>
-        <w:r>
-          <w:rPr>
-            <w:rStyle w:val="Hyperlink"/>
-            <w:lang w:val="en-US"/>
-          </w:rPr>
-          <w:t>Cross_Site_Scripting_Prevention_Cheat_Sheet</w:t>
-        </w:r>
-        <w:proofErr w:type="spellEnd"/>
-      </w:hyperlink>
-    </w:p>
-    <w:p>
-      <w:r>
-        <w:t>Ici, c’est lors de l’envoie d</w:t>
-      </w:r>
-      <w:r>
-        <w:t>e données dans un input que se situe la faille.</w:t>
-      </w:r>
-    </w:p>
-    <w:p>
-      <w:r>
-        <w:rPr>
-          <w:noProof/>
-        </w:rPr>
-        <w:drawing>
-          <wp:inline distT="0" distB="0" distL="0" distR="0" wp14:anchorId="1D35BF50" wp14:editId="08D408CB">
-            <wp:extent cx="3741420" cy="923395"/>
-            <wp:effectExtent l="0" t="0" r="0" b="0"/>
-            <wp:docPr id="6" name="Image 6" descr="Une image contenant texte&#10;&#10;Description générée automatiquement"/>
-            <wp:cNvGraphicFramePr>
-              <a:graphicFrameLocks xmlns:a="http://schemas.openxmlformats.org/drawingml/2006/main" noChangeAspect="1"/>
-            </wp:cNvGraphicFramePr>
-            <a:graphic xmlns:a="http://schemas.openxmlformats.org/drawingml/2006/main">
-              <a:graphicData uri="http://schemas.openxmlformats.org/drawingml/2006/picture">
-                <pic:pic xmlns:pic="http://schemas.openxmlformats.org/drawingml/2006/picture">
-                  <pic:nvPicPr>
-                    <pic:cNvPr id="6" name="Image 6" descr="Une image contenant texte&#10;&#10;Description générée automatiquement"/>
-                    <pic:cNvPicPr/>
-                  </pic:nvPicPr>
-                  <pic:blipFill>
-                    <a:blip r:embed="rId29"/>
-                    <a:stretch>
-                      <a:fillRect/>
-                    </a:stretch>
-                  </pic:blipFill>
-                  <pic:spPr>
-                    <a:xfrm>
-                      <a:off x="0" y="0"/>
-                      <a:ext cx="3748430" cy="925125"/>
-                    </a:xfrm>
-                    <a:prstGeom prst="rect">
-                      <a:avLst/>
-                    </a:prstGeom>
-                  </pic:spPr>
-                </pic:pic>
-              </a:graphicData>
-            </a:graphic>
-          </wp:inline>
-        </w:drawing>
-      </w:r>
-    </w:p>
-    <w:p>
-      <w:r>
-        <w:t xml:space="preserve">Ici, si l’on </w:t>
-      </w:r>
-      <w:r>
-        <w:t>met</w:t>
-      </w:r>
-      <w:r>
-        <w:t xml:space="preserve"> du code JS dans l’input, il sera exécuté.</w:t>
-      </w:r>
-    </w:p>
-    <w:p>
-      <w:r>
-        <w:rPr>
-          <w:noProof/>
-        </w:rPr>
-        <w:drawing>
-          <wp:inline distT="0" distB="0" distL="0" distR="0" wp14:anchorId="407C79EC" wp14:editId="7E9A522D">
-            <wp:extent cx="3855720" cy="927379"/>
-            <wp:effectExtent l="0" t="0" r="0" b="6350"/>
-            <wp:docPr id="7" name="Image 7" descr="Une image contenant texte&#10;&#10;Description générée automatiquement"/>
-            <wp:cNvGraphicFramePr>
-              <a:graphicFrameLocks xmlns:a="http://schemas.openxmlformats.org/drawingml/2006/main" noChangeAspect="1"/>
-            </wp:cNvGraphicFramePr>
-            <a:graphic xmlns:a="http://schemas.openxmlformats.org/drawingml/2006/main">
-              <a:graphicData uri="http://schemas.openxmlformats.org/drawingml/2006/picture">
-                <pic:pic xmlns:pic="http://schemas.openxmlformats.org/drawingml/2006/picture">
-                  <pic:nvPicPr>
-                    <pic:cNvPr id="7" name="Image 7" descr="Une image contenant texte&#10;&#10;Description générée automatiquement"/>
+                    <pic:cNvPr id="30" name="Image 30" descr="Une image contenant texte&#10;&#10;Description générée automatiquement"/>
                     <pic:cNvPicPr/>
                   </pic:nvPicPr>
                   <pic:blipFill>
@@ -2330,7 +2538,7 @@
                   <pic:spPr>
                     <a:xfrm>
                       <a:off x="0" y="0"/>
-                      <a:ext cx="3885552" cy="934554"/>
+                      <a:ext cx="6408520" cy="1939086"/>
                     </a:xfrm>
                     <a:prstGeom prst="rect">
                       <a:avLst/>
@@ -2345,19 +2553,112 @@
     </w:p>
     <w:p>
       <w:r>
-        <w:t>Pour s’en protéger, il faut encoder les données :</w:t>
-      </w:r>
-    </w:p>
-    <w:p>
-      <w:r>
-        <w:rPr>
-          <w:noProof/>
-        </w:rPr>
+        <w:t xml:space="preserve">Il suffit de ne pas ajouter cette méthode pour rendre le programme vulnérable. Pour attaquer, on peut utiliser ce qui est en commentaire : </w:t>
+      </w:r>
+      <w:r>
+        <w:t xml:space="preserve">" </w:t>
+      </w:r>
+      <w:proofErr w:type="spellStart"/>
+      <w:r>
+        <w:t>onmouseover</w:t>
+      </w:r>
+      <w:proofErr w:type="spellEnd"/>
+      <w:r>
+        <w:t>='</w:t>
+      </w:r>
+      <w:proofErr w:type="spellStart"/>
+      <w:r>
+        <w:t>alert</w:t>
+      </w:r>
+      <w:proofErr w:type="spellEnd"/>
+      <w:r>
+        <w:t>(1)'</w:t>
+      </w:r>
+    </w:p>
+    <w:p>
+      <w:pPr>
+        <w:rPr>
+          <w:rFonts w:asciiTheme="majorHAnsi" w:eastAsiaTheme="majorEastAsia" w:hAnsiTheme="majorHAnsi" w:cstheme="majorBidi"/>
+          <w:color w:val="2F5496" w:themeColor="accent1" w:themeShade="BF"/>
+          <w:sz w:val="26"/>
+          <w:szCs w:val="26"/>
+        </w:rPr>
+      </w:pPr>
+      <w:r>
+        <w:br w:type="page"/>
+      </w:r>
+    </w:p>
+    <w:p>
+      <w:pPr>
+        <w:pStyle w:val="Titre2"/>
+        <w:rPr>
+          <w:lang w:val="en-US"/>
+        </w:rPr>
+      </w:pPr>
+      <w:r>
+        <w:rPr>
+          <w:lang w:val="en-US"/>
+        </w:rPr>
+        <w:lastRenderedPageBreak/>
+        <w:t xml:space="preserve">XSS RULE #5 </w:t>
+      </w:r>
+      <w:r>
+        <w:rPr>
+          <w:lang w:val="en-US"/>
+        </w:rPr>
+        <w:t>URL Encode Before Inserting Untrusted Data into HTML URL Parameter Values</w:t>
+      </w:r>
+    </w:p>
+    <w:p>
+      <w:pPr>
+        <w:rPr>
+          <w:lang w:val="en-US"/>
+        </w:rPr>
+      </w:pPr>
+      <w:hyperlink r:id="rId31" w:anchor="rule-5-url-encode-before-inserting-untrusted-data-into-html-url-parameter-values" w:history="1">
+        <w:proofErr w:type="spellStart"/>
+        <w:r>
+          <w:rPr>
+            <w:rStyle w:val="Lienhypertexte"/>
+            <w:lang w:val="en-US"/>
+          </w:rPr>
+          <w:t>Cross_Site_Scripting_Prevention_Cheat_Sheet</w:t>
+        </w:r>
+        <w:proofErr w:type="spellEnd"/>
+      </w:hyperlink>
+    </w:p>
+    <w:p>
+      <w:r>
+        <w:t>Ici, il f</w:t>
+      </w:r>
+      <w:r>
+        <w:t xml:space="preserve">aut protéger le code situer dans l’attribut href. Il est possible de faire ça en </w:t>
+      </w:r>
+      <w:proofErr w:type="spellStart"/>
+      <w:r>
+        <w:t>php</w:t>
+      </w:r>
+      <w:proofErr w:type="spellEnd"/>
+      <w:r>
+        <w:t xml:space="preserve"> avec la fonction </w:t>
+      </w:r>
+      <w:proofErr w:type="spellStart"/>
+      <w:r>
+        <w:t>htmlspecialchars</w:t>
+      </w:r>
+      <w:proofErr w:type="spellEnd"/>
+      <w:r>
+        <w:t>.</w:t>
+      </w:r>
+    </w:p>
+    <w:p/>
+    <w:p>
+      <w:r>
         <w:drawing>
-          <wp:inline distT="0" distB="0" distL="0" distR="0" wp14:anchorId="55C5ECA6" wp14:editId="660B8119">
-            <wp:extent cx="4433606" cy="390525"/>
-            <wp:effectExtent l="0" t="0" r="5080" b="0"/>
-            <wp:docPr id="8" name="Image 8" descr="Une image contenant texte&#10;&#10;Description générée automatiquement"/>
+          <wp:inline distT="0" distB="0" distL="0" distR="0" wp14:anchorId="672BB400" wp14:editId="5449A745">
+            <wp:extent cx="5760720" cy="2157730"/>
+            <wp:effectExtent l="0" t="0" r="0" b="0"/>
+            <wp:docPr id="24" name="Image 24" descr="Une image contenant texte&#10;&#10;Description générée automatiquement"/>
             <wp:cNvGraphicFramePr>
               <a:graphicFrameLocks xmlns:a="http://schemas.openxmlformats.org/drawingml/2006/main" noChangeAspect="1"/>
             </wp:cNvGraphicFramePr>
@@ -2365,11 +2666,11 @@
               <a:graphicData uri="http://schemas.openxmlformats.org/drawingml/2006/picture">
                 <pic:pic xmlns:pic="http://schemas.openxmlformats.org/drawingml/2006/picture">
                   <pic:nvPicPr>
-                    <pic:cNvPr id="8" name="Image 8" descr="Une image contenant texte&#10;&#10;Description générée automatiquement"/>
+                    <pic:cNvPr id="24" name="Image 24" descr="Une image contenant texte&#10;&#10;Description générée automatiquement"/>
                     <pic:cNvPicPr/>
                   </pic:nvPicPr>
                   <pic:blipFill>
-                    <a:blip r:embed="rId31"/>
+                    <a:blip r:embed="rId32"/>
                     <a:stretch>
                       <a:fillRect/>
                     </a:stretch>
@@ -2377,7 +2678,7 @@
                   <pic:spPr>
                     <a:xfrm>
                       <a:off x="0" y="0"/>
-                      <a:ext cx="4489751" cy="395470"/>
+                      <a:ext cx="5760720" cy="2157730"/>
                     </a:xfrm>
                     <a:prstGeom prst="rect">
                       <a:avLst/>
@@ -2391,225 +2692,40 @@
       </w:r>
     </w:p>
     <w:p>
+      <w:r>
+        <w:t xml:space="preserve">Il suffit de ne pas ajouter cette méthode pour rendre le programme vulnérable. </w:t>
+      </w:r>
+      <w:r>
+        <w:t xml:space="preserve">Pour attaquer, on peut utiliser ce qui est en commentaire : </w:t>
+      </w:r>
+      <w:r>
+        <w:t xml:space="preserve">" </w:t>
+      </w:r>
+      <w:proofErr w:type="spellStart"/>
+      <w:r>
+        <w:t>onmouseover</w:t>
+      </w:r>
+      <w:proofErr w:type="spellEnd"/>
+      <w:r>
+        <w:t>='</w:t>
+      </w:r>
+      <w:proofErr w:type="spellStart"/>
+      <w:r>
+        <w:t>alert</w:t>
+      </w:r>
+      <w:proofErr w:type="spellEnd"/>
+      <w:r>
+        <w:t>(1)'</w:t>
+      </w:r>
+    </w:p>
+    <w:p>
+      <w:r>
+        <w:br w:type="page"/>
+      </w:r>
+    </w:p>
+    <w:p>
       <w:pPr>
-        <w:pStyle w:val="Heading2"/>
-        <w:rPr>
-          <w:lang w:val="en-US"/>
-        </w:rPr>
-      </w:pPr>
-      <w:r>
-        <w:rPr>
-          <w:lang w:val="en-US"/>
-        </w:rPr>
-        <w:lastRenderedPageBreak/>
-        <w:t>XSS Rule 2</w:t>
-      </w:r>
-      <w:r>
-        <w:rPr>
-          <w:lang w:val="en-US"/>
-        </w:rPr>
-        <w:t xml:space="preserve"> - </w:t>
-      </w:r>
-      <w:r>
-        <w:rPr>
-          <w:lang w:val="en-US"/>
-        </w:rPr>
-        <w:t>Attribute Encode Before Inserting Untrusted Data into HTML Common Attributes</w:t>
-      </w:r>
-    </w:p>
-    <w:p>
-      <w:pPr>
-        <w:rPr>
-          <w:lang w:val="en-US"/>
-        </w:rPr>
-      </w:pPr>
-      <w:hyperlink r:id="rId32" w:anchor="rule-2-attribute-encode-before-inserting-untrusted-data-into-html-common-attributes" w:history="1">
-        <w:r>
-          <w:rPr>
-            <w:rStyle w:val="Hyperlink"/>
-            <w:lang w:val="en-US"/>
-          </w:rPr>
-          <w:t>Cross Site Scripting Prevention Cheat Sheet</w:t>
-        </w:r>
-      </w:hyperlink>
-    </w:p>
-    <w:p>
-      <w:r>
-        <w:t>Le problème ici concerne encore l</w:t>
-      </w:r>
-      <w:r>
-        <w:t>’encodage des données non sûres, cette fois dans un attribut href</w:t>
-      </w:r>
-      <w:r>
-        <w:t>.</w:t>
-      </w:r>
-    </w:p>
-    <w:p>
-      <w:r>
-        <w:rPr>
-          <w:noProof/>
-        </w:rPr>
-        <w:drawing>
-          <wp:inline distT="0" distB="0" distL="0" distR="0" wp14:anchorId="696DBF8B" wp14:editId="7BAF09A4">
-            <wp:extent cx="2466975" cy="774966"/>
-            <wp:effectExtent l="0" t="0" r="0" b="6350"/>
-            <wp:docPr id="14" name="Image 14" descr="Une image contenant texte&#10;&#10;Description générée automatiquement"/>
-            <wp:cNvGraphicFramePr>
-              <a:graphicFrameLocks xmlns:a="http://schemas.openxmlformats.org/drawingml/2006/main" noChangeAspect="1"/>
-            </wp:cNvGraphicFramePr>
-            <a:graphic xmlns:a="http://schemas.openxmlformats.org/drawingml/2006/main">
-              <a:graphicData uri="http://schemas.openxmlformats.org/drawingml/2006/picture">
-                <pic:pic xmlns:pic="http://schemas.openxmlformats.org/drawingml/2006/picture">
-                  <pic:nvPicPr>
-                    <pic:cNvPr id="14" name="Image 14" descr="Une image contenant texte&#10;&#10;Description générée automatiquement"/>
-                    <pic:cNvPicPr/>
-                  </pic:nvPicPr>
-                  <pic:blipFill>
-                    <a:blip r:embed="rId33"/>
-                    <a:stretch>
-                      <a:fillRect/>
-                    </a:stretch>
-                  </pic:blipFill>
-                  <pic:spPr>
-                    <a:xfrm>
-                      <a:off x="0" y="0"/>
-                      <a:ext cx="2471449" cy="776371"/>
-                    </a:xfrm>
-                    <a:prstGeom prst="rect">
-                      <a:avLst/>
-                    </a:prstGeom>
-                  </pic:spPr>
-                </pic:pic>
-              </a:graphicData>
-            </a:graphic>
-          </wp:inline>
-        </w:drawing>
-      </w:r>
-    </w:p>
-    <w:p>
-      <w:r>
-        <w:t xml:space="preserve">Ici, le script pourrait très bien </w:t>
-      </w:r>
-      <w:r>
-        <w:t>remplacer</w:t>
-      </w:r>
-      <w:r>
-        <w:t xml:space="preserve"> le contenu de href par </w:t>
-      </w:r>
-      <w:r>
-        <w:rPr>
-          <w:noProof/>
-        </w:rPr>
-        <w:drawing>
-          <wp:inline distT="0" distB="0" distL="0" distR="0" wp14:anchorId="5C56237E" wp14:editId="6F9C7D66">
-            <wp:extent cx="2200582" cy="238158"/>
-            <wp:effectExtent l="0" t="0" r="9525" b="9525"/>
-            <wp:docPr id="15" name="Image 15"/>
-            <wp:cNvGraphicFramePr>
-              <a:graphicFrameLocks xmlns:a="http://schemas.openxmlformats.org/drawingml/2006/main" noChangeAspect="1"/>
-            </wp:cNvGraphicFramePr>
-            <a:graphic xmlns:a="http://schemas.openxmlformats.org/drawingml/2006/main">
-              <a:graphicData uri="http://schemas.openxmlformats.org/drawingml/2006/picture">
-                <pic:pic xmlns:pic="http://schemas.openxmlformats.org/drawingml/2006/picture">
-                  <pic:nvPicPr>
-                    <pic:cNvPr id="1" name=""/>
-                    <pic:cNvPicPr/>
-                  </pic:nvPicPr>
-                  <pic:blipFill>
-                    <a:blip r:embed="rId34"/>
-                    <a:stretch>
-                      <a:fillRect/>
-                    </a:stretch>
-                  </pic:blipFill>
-                  <pic:spPr>
-                    <a:xfrm>
-                      <a:off x="0" y="0"/>
-                      <a:ext cx="2200582" cy="238158"/>
-                    </a:xfrm>
-                    <a:prstGeom prst="rect">
-                      <a:avLst/>
-                    </a:prstGeom>
-                  </pic:spPr>
-                </pic:pic>
-              </a:graphicData>
-            </a:graphic>
-          </wp:inline>
-        </w:drawing>
-      </w:r>
-      <w:r>
-        <w:t xml:space="preserve"> ce qui exécutera la fonction </w:t>
-      </w:r>
-      <w:proofErr w:type="spellStart"/>
-      <w:r>
-        <w:t>attack</w:t>
-      </w:r>
-      <w:proofErr w:type="spellEnd"/>
-      <w:r>
-        <w:t xml:space="preserve">. Une façon très simple de contrer ceci est de remplacer les guillemets par leur version encodé, c’est-à-dire </w:t>
-      </w:r>
-      <w:r>
-        <w:t>&amp;#x22</w:t>
-      </w:r>
-      <w:r>
-        <w:t>. Ainsi le code ne sera pas exécuté mais le texte sera affiché en brut.</w:t>
-      </w:r>
-    </w:p>
-    <w:p>
-      <w:r>
-        <w:rPr>
-          <w:noProof/>
-        </w:rPr>
-        <w:drawing>
-          <wp:inline distT="0" distB="0" distL="0" distR="0" wp14:anchorId="56392C05" wp14:editId="6A5A9E45">
-            <wp:extent cx="2590800" cy="425307"/>
-            <wp:effectExtent l="0" t="0" r="0" b="0"/>
-            <wp:docPr id="9" name="Image 9" descr="Une image contenant texte, personne, capture d’écran&#10;&#10;Description générée automatiquement"/>
-            <wp:cNvGraphicFramePr>
-              <a:graphicFrameLocks xmlns:a="http://schemas.openxmlformats.org/drawingml/2006/main" noChangeAspect="1"/>
-            </wp:cNvGraphicFramePr>
-            <a:graphic xmlns:a="http://schemas.openxmlformats.org/drawingml/2006/main">
-              <a:graphicData uri="http://schemas.openxmlformats.org/drawingml/2006/picture">
-                <pic:pic xmlns:pic="http://schemas.openxmlformats.org/drawingml/2006/picture">
-                  <pic:nvPicPr>
-                    <pic:cNvPr id="9" name="Image 9" descr="Une image contenant texte, personne, capture d’écran&#10;&#10;Description générée automatiquement"/>
-                    <pic:cNvPicPr/>
-                  </pic:nvPicPr>
-                  <pic:blipFill>
-                    <a:blip r:embed="rId35">
-                      <a:extLst>
-                        <a:ext uri="{28A0092B-C50C-407E-A947-70E740481C1C}">
-                          <a14:useLocalDpi xmlns:a14="http://schemas.microsoft.com/office/drawing/2010/main" val="0"/>
-                        </a:ext>
-                      </a:extLst>
-                    </a:blip>
-                    <a:stretch>
-                      <a:fillRect/>
-                    </a:stretch>
-                  </pic:blipFill>
-                  <pic:spPr>
-                    <a:xfrm>
-                      <a:off x="0" y="0"/>
-                      <a:ext cx="2612920" cy="428938"/>
-                    </a:xfrm>
-                    <a:prstGeom prst="rect">
-                      <a:avLst/>
-                    </a:prstGeom>
-                  </pic:spPr>
-                </pic:pic>
-              </a:graphicData>
-            </a:graphic>
-          </wp:inline>
-        </w:drawing>
-      </w:r>
-    </w:p>
-    <w:p>
-      <w:r>
-        <w:br w:type="page"/>
-      </w:r>
-    </w:p>
-    <w:p>
-      <w:pPr>
-        <w:pStyle w:val="Heading2"/>
+        <w:pStyle w:val="Titre2"/>
         <w:rPr>
           <w:lang w:val="en-US"/>
         </w:rPr>
@@ -2625,20 +2741,21 @@
         <w:rPr>
           <w:lang w:val="en-US"/>
         </w:rPr>
-        <w:t>RULE #3 - JavaScript Encode Before Inserting Untrusted Data into JavaScript Data Values</w:t>
+        <w:t>RULE #6 - Sanitize HTML Markup with a Library Designed for the Job</w:t>
       </w:r>
     </w:p>
     <w:p>
       <w:pPr>
         <w:rPr>
+          <w:rStyle w:val="Lienhypertexte"/>
           <w:lang w:val="en-US"/>
         </w:rPr>
       </w:pPr>
-      <w:hyperlink r:id="rId36" w:anchor="rule-5-url-encode-before-inserting-untrusted-data-into-html-url-parameter-values" w:history="1">
+      <w:hyperlink r:id="rId33" w:anchor="rule-6-sanitize-html-markup-with-a-library-designed-for-the-job" w:history="1">
         <w:proofErr w:type="spellStart"/>
         <w:r>
           <w:rPr>
-            <w:rStyle w:val="Hyperlink"/>
+            <w:rStyle w:val="Lienhypertexte"/>
             <w:lang w:val="en-US"/>
           </w:rPr>
           <w:t>Cross_Site_Scripting_Prevention_Cheat_Sheet</w:t>
@@ -2647,88 +2764,30 @@
       </w:hyperlink>
     </w:p>
     <w:p>
-      <w:r>
-        <w:t>Ici, il f</w:t>
-      </w:r>
-      <w:r>
-        <w:t xml:space="preserve">aut protéger le code situer dans l’attribut href. Il est possible de faire ça en </w:t>
-      </w:r>
-      <w:proofErr w:type="spellStart"/>
-      <w:r>
-        <w:t>php</w:t>
-      </w:r>
-      <w:proofErr w:type="spellEnd"/>
-      <w:r>
-        <w:t xml:space="preserve"> avec la fonction </w:t>
-      </w:r>
-      <w:proofErr w:type="spellStart"/>
-      <w:r>
-        <w:t>htmlspecialchars</w:t>
-      </w:r>
-      <w:proofErr w:type="spellEnd"/>
-      <w:r>
-        <w:t>.</w:t>
-      </w:r>
-    </w:p>
-    <w:p/>
-    <w:p>
-      <w:r>
-        <w:rPr>
-          <w:noProof/>
-        </w:rPr>
-        <w:drawing>
-          <wp:inline distT="0" distB="0" distL="0" distR="0" wp14:anchorId="796FCD5F" wp14:editId="5A1F8813">
-            <wp:extent cx="5760720" cy="2229485"/>
-            <wp:effectExtent l="0" t="0" r="0" b="0"/>
-            <wp:docPr id="16" name="Image 16" descr="Une image contenant texte&#10;&#10;Description générée automatiquement"/>
-            <wp:cNvGraphicFramePr>
-              <a:graphicFrameLocks xmlns:a="http://schemas.openxmlformats.org/drawingml/2006/main" noChangeAspect="1"/>
-            </wp:cNvGraphicFramePr>
-            <a:graphic xmlns:a="http://schemas.openxmlformats.org/drawingml/2006/main">
-              <a:graphicData uri="http://schemas.openxmlformats.org/drawingml/2006/picture">
-                <pic:pic xmlns:pic="http://schemas.openxmlformats.org/drawingml/2006/picture">
-                  <pic:nvPicPr>
-                    <pic:cNvPr id="16" name="Image 16" descr="Une image contenant texte&#10;&#10;Description générée automatiquement"/>
-                    <pic:cNvPicPr/>
-                  </pic:nvPicPr>
-                  <pic:blipFill>
-                    <a:blip r:embed="rId37"/>
-                    <a:stretch>
-                      <a:fillRect/>
-                    </a:stretch>
-                  </pic:blipFill>
-                  <pic:spPr>
-                    <a:xfrm>
-                      <a:off x="0" y="0"/>
-                      <a:ext cx="5760720" cy="2229485"/>
-                    </a:xfrm>
-                    <a:prstGeom prst="rect">
-                      <a:avLst/>
-                    </a:prstGeom>
-                  </pic:spPr>
-                </pic:pic>
-              </a:graphicData>
-            </a:graphic>
-          </wp:inline>
-        </w:drawing>
-      </w:r>
-    </w:p>
-    <w:p>
-      <w:r>
-        <w:t>Il suffit de ne pas ajouter cette méthode pour rendre le programme vulnérable. Nous n’avons en revanche pas réussi à reproduire l’attaque.</w:t>
-      </w:r>
-    </w:p>
-    <w:p>
       <w:pPr>
-        <w:pStyle w:val="Heading2"/>
         <w:rPr>
           <w:lang w:val="en-US"/>
         </w:rPr>
       </w:pPr>
-      <w:r>
-        <w:rPr>
-          <w:lang w:val="en-US"/>
-        </w:rPr>
+    </w:p>
+    <w:p>
+      <w:pPr>
+        <w:rPr>
+          <w:lang w:val="en-US"/>
+        </w:rPr>
+      </w:pPr>
+      <w:r>
+        <w:rPr>
+          <w:lang w:val="en-US"/>
+        </w:rPr>
+        <w:br w:type="page"/>
+      </w:r>
+    </w:p>
+    <w:p>
+      <w:pPr>
+        <w:pStyle w:val="Titre2"/>
+      </w:pPr>
+      <w:r>
         <w:lastRenderedPageBreak/>
         <w:t>DOM XSS</w:t>
       </w:r>
@@ -2736,14 +2795,14 @@
     <w:p>
       <w:pPr>
         <w:rPr>
-          <w:rStyle w:val="Hyperlink"/>
+          <w:rStyle w:val="Lienhypertexte"/>
           <w:lang w:val="en-US"/>
         </w:rPr>
       </w:pPr>
-      <w:hyperlink r:id="rId38" w:anchor="rule-1-html-encode-before-inserting-untrusted-data-into-html-element-content" w:history="1">
+      <w:hyperlink r:id="rId34" w:anchor="rule-1-html-encode-before-inserting-untrusted-data-into-html-element-content" w:history="1">
         <w:r>
           <w:rPr>
-            <w:rStyle w:val="Hyperlink"/>
+            <w:rStyle w:val="Lienhypertexte"/>
             <w:lang w:val="en-US"/>
           </w:rPr>
           <w:t>DOM</w:t>
@@ -2751,7 +2810,7 @@
       </w:hyperlink>
       <w:r>
         <w:rPr>
-          <w:rStyle w:val="Hyperlink"/>
+          <w:rStyle w:val="Lienhypertexte"/>
           <w:lang w:val="en-US"/>
         </w:rPr>
         <w:t xml:space="preserve"> Based XSS Prevention Cheat Sheet</w:t>
@@ -2761,16 +2820,16 @@
       <w:r>
         <w:t xml:space="preserve">Ici la vulnérabilité se situe sur l’utilisation dangereuse de la méthode ‘eval’ qui permet d’évaluer une fonction mathématique sous la forme d’une String, mais peut également être utiliser pour exécuter du code javascript. Dans l’exemple ci-dessous, nous avons une calculatrice qui cherche la fonction dans l’URL afin de l’exécuter </w:t>
       </w:r>
-      <w:hyperlink r:id="rId39" w:history="1">
+      <w:hyperlink r:id="rId35" w:history="1">
         <w:r>
           <w:rPr>
-            <w:rStyle w:val="Hyperlink"/>
+            <w:rStyle w:val="Lienhypertexte"/>
           </w:rPr>
           <w:t>http://localhost:63342/DOM/Dom.html?ijt=1sb2f90cj?value=</w:t>
         </w:r>
         <w:r>
           <w:rPr>
-            <w:rStyle w:val="Hyperlink"/>
+            <w:rStyle w:val="Lienhypertexte"/>
             <w:highlight w:val="yellow"/>
           </w:rPr>
           <w:t>10+10</w:t>
@@ -2802,7 +2861,7 @@
                     <pic:cNvPicPr/>
                   </pic:nvPicPr>
                   <pic:blipFill>
-                    <a:blip r:embed="rId40"/>
+                    <a:blip r:embed="rId36"/>
                     <a:stretch>
                       <a:fillRect/>
                     </a:stretch>
@@ -2836,12 +2895,10 @@
         <w:t>(</w:t>
       </w:r>
       <w:proofErr w:type="spellStart"/>
-      <w:proofErr w:type="gramStart"/>
       <w:r>
         <w:t>document.cookie</w:t>
       </w:r>
       <w:proofErr w:type="spellEnd"/>
-      <w:proofErr w:type="gramEnd"/>
       <w:r>
         <w:t>)’ l’attaquant peut avoir accès au cookie, et bien d’autres ressources sensibles.</w:t>
       </w:r>
@@ -2867,7 +2924,7 @@
                     <pic:cNvPicPr/>
                   </pic:nvPicPr>
                   <pic:blipFill>
-                    <a:blip r:embed="rId41"/>
+                    <a:blip r:embed="rId37"/>
                     <a:stretch>
                       <a:fillRect/>
                     </a:stretch>
@@ -2917,7 +2974,7 @@
     </w:p>
     <w:p>
       <w:pPr>
-        <w:pStyle w:val="Heading2"/>
+        <w:pStyle w:val="Titre2"/>
       </w:pPr>
       <w:r>
         <w:lastRenderedPageBreak/>
@@ -2927,7 +2984,7 @@
     <w:p/>
     <w:p>
       <w:pPr>
-        <w:pStyle w:val="Heading2"/>
+        <w:pStyle w:val="Titre2"/>
       </w:pPr>
       <w:r>
         <w:lastRenderedPageBreak/>
@@ -2937,7 +2994,7 @@
     <w:p/>
     <w:p>
       <w:pPr>
-        <w:pStyle w:val="Heading2"/>
+        <w:pStyle w:val="Titre2"/>
       </w:pPr>
       <w:r>
         <w:lastRenderedPageBreak/>
@@ -2946,7 +3003,7 @@
     </w:p>
     <w:p>
       <w:pPr>
-        <w:pStyle w:val="Heading2"/>
+        <w:pStyle w:val="Titre2"/>
       </w:pPr>
       <w:r>
         <w:lastRenderedPageBreak/>
@@ -2956,7 +3013,7 @@
     <w:p/>
     <w:p>
       <w:pPr>
-        <w:pStyle w:val="Heading2"/>
+        <w:pStyle w:val="Titre2"/>
       </w:pPr>
       <w:r>
         <w:lastRenderedPageBreak/>
@@ -2997,7 +3054,7 @@
                     <pic:cNvPicPr/>
                   </pic:nvPicPr>
                   <pic:blipFill>
-                    <a:blip r:embed="rId42"/>
+                    <a:blip r:embed="rId38"/>
                     <a:stretch>
                       <a:fillRect/>
                     </a:stretch>
@@ -3033,6 +3090,232 @@
             <wp:extent cx="2278380" cy="171251"/>
             <wp:effectExtent l="0" t="0" r="0" b="635"/>
             <wp:docPr id="12" name="Image 12"/>
+            <wp:cNvGraphicFramePr>
+              <a:graphicFrameLocks xmlns:a="http://schemas.openxmlformats.org/drawingml/2006/main" noChangeAspect="1"/>
+            </wp:cNvGraphicFramePr>
+            <a:graphic xmlns:a="http://schemas.openxmlformats.org/drawingml/2006/main">
+              <a:graphicData uri="http://schemas.openxmlformats.org/drawingml/2006/picture">
+                <pic:pic xmlns:pic="http://schemas.openxmlformats.org/drawingml/2006/picture">
+                  <pic:nvPicPr>
+                    <pic:cNvPr id="1" name=""/>
+                    <pic:cNvPicPr/>
+                  </pic:nvPicPr>
+                  <pic:blipFill>
+                    <a:blip r:embed="rId39"/>
+                    <a:stretch>
+                      <a:fillRect/>
+                    </a:stretch>
+                  </pic:blipFill>
+                  <pic:spPr>
+                    <a:xfrm>
+                      <a:off x="0" y="0"/>
+                      <a:ext cx="2348846" cy="176547"/>
+                    </a:xfrm>
+                    <a:prstGeom prst="rect">
+                      <a:avLst/>
+                    </a:prstGeom>
+                  </pic:spPr>
+                </pic:pic>
+              </a:graphicData>
+            </a:graphic>
+          </wp:inline>
+        </w:drawing>
+      </w:r>
+      <w:r>
+        <w:t xml:space="preserve"> (Ce qui donnera la requête </w:t>
+      </w:r>
+      <w:proofErr w:type="spellStart"/>
+      <w:r>
+        <w:t>sql</w:t>
+      </w:r>
+      <w:proofErr w:type="spellEnd"/>
+      <w:r>
+        <w:t xml:space="preserve"> 2)</w:t>
+      </w:r>
+    </w:p>
+    <w:p>
+      <w:r>
+        <w:t>On peut donc voir qu’il récupère toutes les données enregistrées dans la table.</w:t>
+      </w:r>
+    </w:p>
+    <w:p>
+      <w:r>
+        <w:t xml:space="preserve">Pour nous protéger de cela on peut préparer une requête </w:t>
+      </w:r>
+      <w:proofErr w:type="spellStart"/>
+      <w:r>
+        <w:t>sql</w:t>
+      </w:r>
+      <w:proofErr w:type="spellEnd"/>
+      <w:r>
+        <w:t>.</w:t>
+      </w:r>
+    </w:p>
+    <w:p>
+      <w:r>
+        <w:rPr>
+          <w:noProof/>
+        </w:rPr>
+        <w:drawing>
+          <wp:inline distT="0" distB="0" distL="0" distR="0" wp14:anchorId="3F3FEFC7" wp14:editId="12DE776B">
+            <wp:extent cx="3807429" cy="243840"/>
+            <wp:effectExtent l="0" t="0" r="3175" b="3810"/>
+            <wp:docPr id="13" name="Image 13"/>
+            <wp:cNvGraphicFramePr>
+              <a:graphicFrameLocks xmlns:a="http://schemas.openxmlformats.org/drawingml/2006/main" noChangeAspect="1"/>
+            </wp:cNvGraphicFramePr>
+            <a:graphic xmlns:a="http://schemas.openxmlformats.org/drawingml/2006/main">
+              <a:graphicData uri="http://schemas.openxmlformats.org/drawingml/2006/picture">
+                <pic:pic xmlns:pic="http://schemas.openxmlformats.org/drawingml/2006/picture">
+                  <pic:nvPicPr>
+                    <pic:cNvPr id="1" name=""/>
+                    <pic:cNvPicPr/>
+                  </pic:nvPicPr>
+                  <pic:blipFill>
+                    <a:blip r:embed="rId40"/>
+                    <a:stretch>
+                      <a:fillRect/>
+                    </a:stretch>
+                  </pic:blipFill>
+                  <pic:spPr>
+                    <a:xfrm>
+                      <a:off x="0" y="0"/>
+                      <a:ext cx="3812155" cy="244143"/>
+                    </a:xfrm>
+                    <a:prstGeom prst="rect">
+                      <a:avLst/>
+                    </a:prstGeom>
+                  </pic:spPr>
+                </pic:pic>
+              </a:graphicData>
+            </a:graphic>
+          </wp:inline>
+        </w:drawing>
+      </w:r>
+    </w:p>
+    <w:p>
+      <w:r>
+        <w:t>Ici même en tentant de remettre notre faille, cela ne fonctionnera pas car cela considérera la faille comme un paramètre.</w:t>
+      </w:r>
+    </w:p>
+    <w:p>
+      <w:r>
+        <w:rPr>
+          <w:noProof/>
+        </w:rPr>
+        <w:drawing>
+          <wp:inline distT="0" distB="0" distL="0" distR="0" wp14:anchorId="7B97FA57" wp14:editId="106BDDD6">
+            <wp:extent cx="2933700" cy="1747422"/>
+            <wp:effectExtent l="0" t="0" r="0" b="5715"/>
+            <wp:docPr id="10" name="Image 10" descr="Une image contenant texte&#10;&#10;Description générée automatiquement"/>
+            <wp:cNvGraphicFramePr>
+              <a:graphicFrameLocks xmlns:a="http://schemas.openxmlformats.org/drawingml/2006/main" noChangeAspect="1"/>
+            </wp:cNvGraphicFramePr>
+            <a:graphic xmlns:a="http://schemas.openxmlformats.org/drawingml/2006/main">
+              <a:graphicData uri="http://schemas.openxmlformats.org/drawingml/2006/picture">
+                <pic:pic xmlns:pic="http://schemas.openxmlformats.org/drawingml/2006/picture">
+                  <pic:nvPicPr>
+                    <pic:cNvPr id="10" name="Image 10" descr="Une image contenant texte&#10;&#10;Description générée automatiquement"/>
+                    <pic:cNvPicPr/>
+                  </pic:nvPicPr>
+                  <pic:blipFill>
+                    <a:blip r:embed="rId41"/>
+                    <a:stretch>
+                      <a:fillRect/>
+                    </a:stretch>
+                  </pic:blipFill>
+                  <pic:spPr>
+                    <a:xfrm>
+                      <a:off x="0" y="0"/>
+                      <a:ext cx="2943021" cy="1752974"/>
+                    </a:xfrm>
+                    <a:prstGeom prst="rect">
+                      <a:avLst/>
+                    </a:prstGeom>
+                  </pic:spPr>
+                </pic:pic>
+              </a:graphicData>
+            </a:graphic>
+          </wp:inline>
+        </w:drawing>
+      </w:r>
+    </w:p>
+    <w:p>
+      <w:pPr>
+        <w:pStyle w:val="Titre2"/>
+      </w:pPr>
+      <w:proofErr w:type="spellStart"/>
+      <w:r>
+        <w:lastRenderedPageBreak/>
+        <w:t>Password</w:t>
+      </w:r>
+      <w:proofErr w:type="spellEnd"/>
+      <w:r>
+        <w:t xml:space="preserve"> Storage</w:t>
+      </w:r>
+    </w:p>
+    <w:p>
+      <w:r>
+        <w:t>Un mot de passe mal stocké dans une base de données peut amener à une faille de sécurité autant pour l’application que pour le client qui à la mauvaise habitude d’utiliser le même mot de passe (ou un mot de passe très proche) pour chacun de ses comptes.</w:t>
+      </w:r>
+    </w:p>
+    <w:p>
+      <w:r>
+        <w:t>On ne stock pas un mot de passe en dur dans une base de données !</w:t>
+      </w:r>
+    </w:p>
+    <w:p>
+      <w:r>
+        <w:rPr>
+          <w:noProof/>
+        </w:rPr>
+        <w:drawing>
+          <wp:inline distT="0" distB="0" distL="0" distR="0" wp14:anchorId="2C8C962B" wp14:editId="77D6FF5D">
+            <wp:extent cx="5760720" cy="796290"/>
+            <wp:effectExtent l="0" t="0" r="0" b="3810"/>
+            <wp:docPr id="17" name="Image 17" descr="Une image contenant texte&#10;&#10;Description générée automatiquement"/>
+            <wp:cNvGraphicFramePr>
+              <a:graphicFrameLocks xmlns:a="http://schemas.openxmlformats.org/drawingml/2006/main" noChangeAspect="1"/>
+            </wp:cNvGraphicFramePr>
+            <a:graphic xmlns:a="http://schemas.openxmlformats.org/drawingml/2006/main">
+              <a:graphicData uri="http://schemas.openxmlformats.org/drawingml/2006/picture">
+                <pic:pic xmlns:pic="http://schemas.openxmlformats.org/drawingml/2006/picture">
+                  <pic:nvPicPr>
+                    <pic:cNvPr id="17" name="Image 17" descr="Une image contenant texte&#10;&#10;Description générée automatiquement"/>
+                    <pic:cNvPicPr/>
+                  </pic:nvPicPr>
+                  <pic:blipFill>
+                    <a:blip r:embed="rId42"/>
+                    <a:stretch>
+                      <a:fillRect/>
+                    </a:stretch>
+                  </pic:blipFill>
+                  <pic:spPr>
+                    <a:xfrm>
+                      <a:off x="0" y="0"/>
+                      <a:ext cx="5760720" cy="796290"/>
+                    </a:xfrm>
+                    <a:prstGeom prst="rect">
+                      <a:avLst/>
+                    </a:prstGeom>
+                  </pic:spPr>
+                </pic:pic>
+              </a:graphicData>
+            </a:graphic>
+          </wp:inline>
+        </w:drawing>
+      </w:r>
+    </w:p>
+    <w:p>
+      <w:r>
+        <w:rPr>
+          <w:noProof/>
+        </w:rPr>
+        <w:drawing>
+          <wp:inline distT="0" distB="0" distL="0" distR="0" wp14:anchorId="276F09BA" wp14:editId="69D4E4B5">
+            <wp:extent cx="3552825" cy="352425"/>
+            <wp:effectExtent l="0" t="0" r="9525" b="9525"/>
+            <wp:docPr id="18" name="Image 18"/>
             <wp:cNvGraphicFramePr>
               <a:graphicFrameLocks xmlns:a="http://schemas.openxmlformats.org/drawingml/2006/main" noChangeAspect="1"/>
             </wp:cNvGraphicFramePr>
@@ -3052,7 +3335,7 @@
                   <pic:spPr>
                     <a:xfrm>
                       <a:off x="0" y="0"/>
-                      <a:ext cx="2348846" cy="176547"/>
+                      <a:ext cx="3552825" cy="352425"/>
                     </a:xfrm>
                     <a:prstGeom prst="rect">
                       <a:avLst/>
@@ -3064,34 +3347,45 @@
           </wp:inline>
         </w:drawing>
       </w:r>
-      <w:r>
-        <w:t xml:space="preserve"> (Ce qui donnera la requête </w:t>
+    </w:p>
+    <w:p>
+      <w:r>
+        <w:t xml:space="preserve">Ici notre application a stocké en dur le mot de passe </w:t>
       </w:r>
       <w:proofErr w:type="spellStart"/>
       <w:r>
-        <w:t>sql</w:t>
+        <w:t>d’Eric</w:t>
       </w:r>
       <w:proofErr w:type="spellEnd"/>
       <w:r>
-        <w:t xml:space="preserve"> 2)</w:t>
-      </w:r>
-    </w:p>
-    <w:p>
-      <w:r>
-        <w:t>On peut donc voir qu’il récupère toutes les données enregistrées dans la table.</w:t>
-      </w:r>
-    </w:p>
-    <w:p>
-      <w:r>
-        <w:t xml:space="preserve">Pour nous protéger de cela on peut préparer une requête </w:t>
+        <w:t xml:space="preserve">. Il suffit qu’une personne arrive à récupérer soit depuis le script soit depuis la BDD ce mot de passe et le compte </w:t>
       </w:r>
       <w:proofErr w:type="spellStart"/>
       <w:r>
-        <w:t>sql</w:t>
+        <w:t>d’Eric</w:t>
       </w:r>
       <w:proofErr w:type="spellEnd"/>
       <w:r>
-        <w:t>.</w:t>
+        <w:t xml:space="preserve"> est compromis.</w:t>
+      </w:r>
+    </w:p>
+    <w:p>
+      <w:r>
+        <w:t xml:space="preserve">On a deux solutions pour </w:t>
+      </w:r>
+      <w:r>
+        <w:t xml:space="preserve">protéger le stockage d’un mot de passe. La première est l’encodage. Cette méthode est cependant déconseillé pour des informations très importante comme un mot de passe car elles peuvent être décodé grâce à la clé d’encodage. L’autre méthode est le hachage. Cette méthode est très conseillé car il est quasiment impossible de </w:t>
+      </w:r>
+      <w:r>
+        <w:t>retourner</w:t>
+      </w:r>
+      <w:r>
+        <w:t xml:space="preserve"> la valeur haché à son état d’origine.</w:t>
+      </w:r>
+    </w:p>
+    <w:p>
+      <w:r>
+        <w:t>Pour rajouter encore plus de sécurité au hachage on a 2 moyens. Le premier est de salé, c’est-à-dire rajouté un élément connu à notre mot de passe puis on le hache. Le second moyen est de poivré, c’est-à-dire d’encoder notre hash avec une clé garder par notre logiciel.</w:t>
       </w:r>
     </w:p>
     <w:p>
@@ -3100,10 +3394,10 @@
           <w:noProof/>
         </w:rPr>
         <w:drawing>
-          <wp:inline distT="0" distB="0" distL="0" distR="0" wp14:anchorId="3F3FEFC7" wp14:editId="12DE776B">
-            <wp:extent cx="3807429" cy="243840"/>
-            <wp:effectExtent l="0" t="0" r="3175" b="3810"/>
-            <wp:docPr id="13" name="Image 13"/>
+          <wp:inline distT="0" distB="0" distL="0" distR="0" wp14:anchorId="168B7055" wp14:editId="21B418F7">
+            <wp:extent cx="3201053" cy="220980"/>
+            <wp:effectExtent l="0" t="0" r="0" b="7620"/>
+            <wp:docPr id="21" name="Image 21"/>
             <wp:cNvGraphicFramePr>
               <a:graphicFrameLocks xmlns:a="http://schemas.openxmlformats.org/drawingml/2006/main" noChangeAspect="1"/>
             </wp:cNvGraphicFramePr>
@@ -3123,259 +3417,6 @@
                   <pic:spPr>
                     <a:xfrm>
                       <a:off x="0" y="0"/>
-                      <a:ext cx="3812155" cy="244143"/>
-                    </a:xfrm>
-                    <a:prstGeom prst="rect">
-                      <a:avLst/>
-                    </a:prstGeom>
-                  </pic:spPr>
-                </pic:pic>
-              </a:graphicData>
-            </a:graphic>
-          </wp:inline>
-        </w:drawing>
-      </w:r>
-    </w:p>
-    <w:p>
-      <w:r>
-        <w:t>Ici même en tentant de remettre notre faille, cela ne fonctionnera pas car cela considérera la faille comme un paramètre.</w:t>
-      </w:r>
-    </w:p>
-    <w:p>
-      <w:r>
-        <w:rPr>
-          <w:noProof/>
-        </w:rPr>
-        <w:drawing>
-          <wp:inline distT="0" distB="0" distL="0" distR="0" wp14:anchorId="7B97FA57" wp14:editId="106BDDD6">
-            <wp:extent cx="2933700" cy="1747422"/>
-            <wp:effectExtent l="0" t="0" r="0" b="5715"/>
-            <wp:docPr id="10" name="Image 10" descr="Une image contenant texte&#10;&#10;Description générée automatiquement"/>
-            <wp:cNvGraphicFramePr>
-              <a:graphicFrameLocks xmlns:a="http://schemas.openxmlformats.org/drawingml/2006/main" noChangeAspect="1"/>
-            </wp:cNvGraphicFramePr>
-            <a:graphic xmlns:a="http://schemas.openxmlformats.org/drawingml/2006/main">
-              <a:graphicData uri="http://schemas.openxmlformats.org/drawingml/2006/picture">
-                <pic:pic xmlns:pic="http://schemas.openxmlformats.org/drawingml/2006/picture">
-                  <pic:nvPicPr>
-                    <pic:cNvPr id="10" name="Image 10" descr="Une image contenant texte&#10;&#10;Description générée automatiquement"/>
-                    <pic:cNvPicPr/>
-                  </pic:nvPicPr>
-                  <pic:blipFill>
-                    <a:blip r:embed="rId45"/>
-                    <a:stretch>
-                      <a:fillRect/>
-                    </a:stretch>
-                  </pic:blipFill>
-                  <pic:spPr>
-                    <a:xfrm>
-                      <a:off x="0" y="0"/>
-                      <a:ext cx="2943021" cy="1752974"/>
-                    </a:xfrm>
-                    <a:prstGeom prst="rect">
-                      <a:avLst/>
-                    </a:prstGeom>
-                  </pic:spPr>
-                </pic:pic>
-              </a:graphicData>
-            </a:graphic>
-          </wp:inline>
-        </w:drawing>
-      </w:r>
-    </w:p>
-    <w:p>
-      <w:pPr>
-        <w:pStyle w:val="Heading2"/>
-      </w:pPr>
-      <w:proofErr w:type="spellStart"/>
-      <w:r>
-        <w:lastRenderedPageBreak/>
-        <w:t>Password</w:t>
-      </w:r>
-      <w:proofErr w:type="spellEnd"/>
-      <w:r>
-        <w:t xml:space="preserve"> Storage</w:t>
-      </w:r>
-    </w:p>
-    <w:p>
-      <w:r>
-        <w:t>Un mot de passe mal stocké dans une base de données peut amener à une faille de sécurité autant pour l’application que pour le client qui à la mauvaise habitude d’utiliser le même mot de passe (ou un mot de passe très proche) pour chacun de ses comptes.</w:t>
-      </w:r>
-    </w:p>
-    <w:p>
-      <w:r>
-        <w:t>On ne stock pas un mot de passe en dur dans une base de données !</w:t>
-      </w:r>
-    </w:p>
-    <w:p>
-      <w:r>
-        <w:rPr>
-          <w:noProof/>
-        </w:rPr>
-        <w:drawing>
-          <wp:inline distT="0" distB="0" distL="0" distR="0" wp14:anchorId="2C8C962B" wp14:editId="77D6FF5D">
-            <wp:extent cx="5760720" cy="796290"/>
-            <wp:effectExtent l="0" t="0" r="0" b="3810"/>
-            <wp:docPr id="17" name="Image 17" descr="Une image contenant texte&#10;&#10;Description générée automatiquement"/>
-            <wp:cNvGraphicFramePr>
-              <a:graphicFrameLocks xmlns:a="http://schemas.openxmlformats.org/drawingml/2006/main" noChangeAspect="1"/>
-            </wp:cNvGraphicFramePr>
-            <a:graphic xmlns:a="http://schemas.openxmlformats.org/drawingml/2006/main">
-              <a:graphicData uri="http://schemas.openxmlformats.org/drawingml/2006/picture">
-                <pic:pic xmlns:pic="http://schemas.openxmlformats.org/drawingml/2006/picture">
-                  <pic:nvPicPr>
-                    <pic:cNvPr id="17" name="Image 17" descr="Une image contenant texte&#10;&#10;Description générée automatiquement"/>
-                    <pic:cNvPicPr/>
-                  </pic:nvPicPr>
-                  <pic:blipFill>
-                    <a:blip r:embed="rId46"/>
-                    <a:stretch>
-                      <a:fillRect/>
-                    </a:stretch>
-                  </pic:blipFill>
-                  <pic:spPr>
-                    <a:xfrm>
-                      <a:off x="0" y="0"/>
-                      <a:ext cx="5760720" cy="796290"/>
-                    </a:xfrm>
-                    <a:prstGeom prst="rect">
-                      <a:avLst/>
-                    </a:prstGeom>
-                  </pic:spPr>
-                </pic:pic>
-              </a:graphicData>
-            </a:graphic>
-          </wp:inline>
-        </w:drawing>
-      </w:r>
-    </w:p>
-    <w:p>
-      <w:r>
-        <w:rPr>
-          <w:noProof/>
-        </w:rPr>
-        <w:drawing>
-          <wp:inline distT="0" distB="0" distL="0" distR="0" wp14:anchorId="276F09BA" wp14:editId="69D4E4B5">
-            <wp:extent cx="3552825" cy="352425"/>
-            <wp:effectExtent l="0" t="0" r="9525" b="9525"/>
-            <wp:docPr id="18" name="Image 18"/>
-            <wp:cNvGraphicFramePr>
-              <a:graphicFrameLocks xmlns:a="http://schemas.openxmlformats.org/drawingml/2006/main" noChangeAspect="1"/>
-            </wp:cNvGraphicFramePr>
-            <a:graphic xmlns:a="http://schemas.openxmlformats.org/drawingml/2006/main">
-              <a:graphicData uri="http://schemas.openxmlformats.org/drawingml/2006/picture">
-                <pic:pic xmlns:pic="http://schemas.openxmlformats.org/drawingml/2006/picture">
-                  <pic:nvPicPr>
-                    <pic:cNvPr id="1" name=""/>
-                    <pic:cNvPicPr/>
-                  </pic:nvPicPr>
-                  <pic:blipFill>
-                    <a:blip r:embed="rId47"/>
-                    <a:stretch>
-                      <a:fillRect/>
-                    </a:stretch>
-                  </pic:blipFill>
-                  <pic:spPr>
-                    <a:xfrm>
-                      <a:off x="0" y="0"/>
-                      <a:ext cx="3552825" cy="352425"/>
-                    </a:xfrm>
-                    <a:prstGeom prst="rect">
-                      <a:avLst/>
-                    </a:prstGeom>
-                  </pic:spPr>
-                </pic:pic>
-              </a:graphicData>
-            </a:graphic>
-          </wp:inline>
-        </w:drawing>
-      </w:r>
-    </w:p>
-    <w:p>
-      <w:r>
-        <w:t xml:space="preserve">Ici notre application a stocké en dur le mot de passe </w:t>
-      </w:r>
-      <w:proofErr w:type="spellStart"/>
-      <w:r>
-        <w:t>d’Eric</w:t>
-      </w:r>
-      <w:proofErr w:type="spellEnd"/>
-      <w:r>
-        <w:t xml:space="preserve">. Il suffit qu’une personne arrive à récupérer soit depuis le script soit depuis la BDD ce mot de passe et le compte </w:t>
-      </w:r>
-      <w:proofErr w:type="spellStart"/>
-      <w:r>
-        <w:t>d’Eric</w:t>
-      </w:r>
-      <w:proofErr w:type="spellEnd"/>
-      <w:r>
-        <w:t xml:space="preserve"> est compromis.</w:t>
-      </w:r>
-    </w:p>
-    <w:p>
-      <w:r>
-        <w:t xml:space="preserve">On a deux solutions pour </w:t>
-      </w:r>
-      <w:r>
-        <w:t xml:space="preserve">protéger le stockage d’un mot de passe. La première est l’encodage. Cette méthode est cependant </w:t>
-      </w:r>
-      <w:proofErr w:type="gramStart"/>
-      <w:r>
-        <w:t>déconseillé</w:t>
-      </w:r>
-      <w:proofErr w:type="gramEnd"/>
-      <w:r>
-        <w:t xml:space="preserve"> pour des informations très importante comme un mot de passe car elles peuvent être décodé grâce à la clé d’encodage. L’autre méthode est le hachage. Cette méthode est très </w:t>
-      </w:r>
-      <w:proofErr w:type="gramStart"/>
-      <w:r>
-        <w:t>conseillé</w:t>
-      </w:r>
-      <w:proofErr w:type="gramEnd"/>
-      <w:r>
-        <w:t xml:space="preserve"> car il est quasiment impossible de </w:t>
-      </w:r>
-      <w:r>
-        <w:t>retourner</w:t>
-      </w:r>
-      <w:r>
-        <w:t xml:space="preserve"> la valeur haché à son état d’origine.</w:t>
-      </w:r>
-    </w:p>
-    <w:p>
-      <w:r>
-        <w:t>Pour rajouter encore plus de sécurité au hachage on a 2 moyens. Le premier est de salé, c’est-à-dire rajouté un élément connu à notre mot de passe puis on le hache. Le second moyen est de poivré, c’est-à-dire d’encoder notre hash avec une clé garder par notre logiciel.</w:t>
-      </w:r>
-    </w:p>
-    <w:p>
-      <w:r>
-        <w:rPr>
-          <w:noProof/>
-        </w:rPr>
-        <w:drawing>
-          <wp:inline distT="0" distB="0" distL="0" distR="0" wp14:anchorId="168B7055" wp14:editId="21B418F7">
-            <wp:extent cx="3201053" cy="220980"/>
-            <wp:effectExtent l="0" t="0" r="0" b="7620"/>
-            <wp:docPr id="21" name="Image 21"/>
-            <wp:cNvGraphicFramePr>
-              <a:graphicFrameLocks xmlns:a="http://schemas.openxmlformats.org/drawingml/2006/main" noChangeAspect="1"/>
-            </wp:cNvGraphicFramePr>
-            <a:graphic xmlns:a="http://schemas.openxmlformats.org/drawingml/2006/main">
-              <a:graphicData uri="http://schemas.openxmlformats.org/drawingml/2006/picture">
-                <pic:pic xmlns:pic="http://schemas.openxmlformats.org/drawingml/2006/picture">
-                  <pic:nvPicPr>
-                    <pic:cNvPr id="1" name=""/>
-                    <pic:cNvPicPr/>
-                  </pic:nvPicPr>
-                  <pic:blipFill>
-                    <a:blip r:embed="rId48"/>
-                    <a:stretch>
-                      <a:fillRect/>
-                    </a:stretch>
-                  </pic:blipFill>
-                  <pic:spPr>
-                    <a:xfrm>
-                      <a:off x="0" y="0"/>
                       <a:ext cx="3203613" cy="221157"/>
                     </a:xfrm>
                     <a:prstGeom prst="rect">
@@ -3399,15 +3440,7 @@
       </w:r>
       <w:proofErr w:type="spellEnd"/>
       <w:r>
-        <w:t xml:space="preserve"> qui s’occupe aussi de salé avec une valeur aléatoire. On </w:t>
-      </w:r>
-      <w:proofErr w:type="gramStart"/>
-      <w:r>
-        <w:t>la stock</w:t>
-      </w:r>
-      <w:proofErr w:type="gramEnd"/>
-      <w:r>
-        <w:t xml:space="preserve"> ensuite dans notre base de données.</w:t>
+        <w:t xml:space="preserve"> qui s’occupe aussi de salé avec une valeur aléatoire. On la stock ensuite dans notre base de données.</w:t>
       </w:r>
     </w:p>
     <w:p>
@@ -3431,7 +3464,7 @@
                     <pic:cNvPicPr/>
                   </pic:nvPicPr>
                   <pic:blipFill>
-                    <a:blip r:embed="rId49"/>
+                    <a:blip r:embed="rId45"/>
                     <a:stretch>
                       <a:fillRect/>
                     </a:stretch>
@@ -3503,7 +3536,7 @@
                     <pic:cNvPicPr/>
                   </pic:nvPicPr>
                   <pic:blipFill>
-                    <a:blip r:embed="rId50"/>
+                    <a:blip r:embed="rId46"/>
                     <a:stretch>
                       <a:fillRect/>
                     </a:stretch>
@@ -3529,43 +3562,11 @@
         <w:t>Ic</w:t>
       </w:r>
       <w:r>
-        <w:t xml:space="preserve">i, on a fait un petit test pour montrer </w:t>
-      </w:r>
-      <w:proofErr w:type="gramStart"/>
-      <w:r>
-        <w:t>les résultat</w:t>
-      </w:r>
-      <w:proofErr w:type="gramEnd"/>
-      <w:r>
-        <w:t xml:space="preserve"> des fonctions. On a d’abord utilisé 2 </w:t>
-      </w:r>
-      <w:proofErr w:type="gramStart"/>
-      <w:r>
-        <w:t>mot</w:t>
-      </w:r>
-      <w:proofErr w:type="gramEnd"/>
-      <w:r>
-        <w:t xml:space="preserve"> de passe différents, 1 bon et 1 mauvais pour pouvoir les comparer. Ensuite sur la ligne 3 on a haché le bon mot de passe et sur la ligne 4 on récupère le mot de passe stocké sur la base de données. On peut voir qu’avec le même mot de passe </w:t>
-      </w:r>
-      <w:proofErr w:type="gramStart"/>
-      <w:r>
-        <w:t>les deux hache</w:t>
-      </w:r>
-      <w:proofErr w:type="gramEnd"/>
-      <w:r>
-        <w:t xml:space="preserve"> sont différents. Enfin on utilise la fonction pour vérifier si le mot de passe est </w:t>
-      </w:r>
-      <w:proofErr w:type="gramStart"/>
-      <w:r>
-        <w:t>correcte</w:t>
-      </w:r>
-      <w:proofErr w:type="gramEnd"/>
-      <w:r>
-        <w:t xml:space="preserve"> ou non et on constate qu’il a pu retrouver que le premier mot de passe était le bon mot de passe.</w:t>
+        <w:t>i, on a fait un petit test pour montrer les résultat des fonctions. On a d’abord utilisé 2 mot de passe différents, 1 bon et 1 mauvais pour pouvoir les comparer. Ensuite sur la ligne 3 on a haché le bon mot de passe et sur la ligne 4 on récupère le mot de passe stocké sur la base de données. On peut voir qu’avec le même mot de passe les deux hache sont différents. Enfin on utilise la fonction pour vérifier si le mot de passe est correcte ou non et on constate qu’il a pu retrouver que le premier mot de passe était le bon mot de passe.</w:t>
       </w:r>
     </w:p>
     <w:sectPr>
-      <w:footerReference w:type="default" r:id="rId51"/>
+      <w:footerReference w:type="default" r:id="rId47"/>
       <w:pgSz w:w="11906" w:h="16838"/>
       <w:pgMar w:top="1417" w:right="1417" w:bottom="1417" w:left="1417" w:header="708" w:footer="708" w:gutter="0"/>
       <w:cols w:space="708"/>
@@ -3614,7 +3615,7 @@
     <w:sdtContent>
       <w:p>
         <w:pPr>
-          <w:pStyle w:val="Footer"/>
+          <w:pStyle w:val="Pieddepage"/>
           <w:jc w:val="right"/>
         </w:pPr>
         <w:r>
@@ -3637,7 +3638,7 @@
   </w:sdt>
   <w:p>
     <w:pPr>
-      <w:pStyle w:val="Footer"/>
+      <w:pStyle w:val="Pieddepage"/>
     </w:pPr>
   </w:p>
 </w:ftr>
@@ -4067,11 +4068,11 @@
     <w:name w:val="Normal"/>
     <w:qFormat/>
   </w:style>
-  <w:style w:type="paragraph" w:styleId="Heading1">
+  <w:style w:type="paragraph" w:styleId="Titre1">
     <w:name w:val="heading 1"/>
     <w:basedOn w:val="Normal"/>
     <w:next w:val="Normal"/>
-    <w:link w:val="Heading1Char"/>
+    <w:link w:val="Titre1Car"/>
     <w:uiPriority w:val="9"/>
     <w:qFormat/>
     <w:rsid w:val="009D4553"/>
@@ -4088,11 +4089,11 @@
       <w:szCs w:val="32"/>
     </w:rPr>
   </w:style>
-  <w:style w:type="paragraph" w:styleId="Heading2">
+  <w:style w:type="paragraph" w:styleId="Titre2">
     <w:name w:val="heading 2"/>
     <w:basedOn w:val="Normal"/>
     <w:next w:val="Normal"/>
-    <w:link w:val="Heading2Char"/>
+    <w:link w:val="Titre2Car"/>
     <w:autoRedefine/>
     <w:uiPriority w:val="9"/>
     <w:unhideWhenUsed/>
@@ -4112,11 +4113,11 @@
       <w:szCs w:val="26"/>
     </w:rPr>
   </w:style>
-  <w:style w:type="paragraph" w:styleId="Heading3">
+  <w:style w:type="paragraph" w:styleId="Titre3">
     <w:name w:val="heading 3"/>
     <w:basedOn w:val="Normal"/>
     <w:next w:val="Normal"/>
-    <w:link w:val="Heading3Char"/>
+    <w:link w:val="Titre3Car"/>
     <w:uiPriority w:val="9"/>
     <w:semiHidden/>
     <w:unhideWhenUsed/>
@@ -4135,13 +4136,13 @@
       <w:szCs w:val="24"/>
     </w:rPr>
   </w:style>
-  <w:style w:type="character" w:default="1" w:styleId="DefaultParagraphFont">
+  <w:style w:type="character" w:default="1" w:styleId="Policepardfaut">
     <w:name w:val="Default Paragraph Font"/>
     <w:uiPriority w:val="1"/>
     <w:semiHidden/>
     <w:unhideWhenUsed/>
   </w:style>
-  <w:style w:type="table" w:default="1" w:styleId="TableNormal">
+  <w:style w:type="table" w:default="1" w:styleId="TableauNormal">
     <w:name w:val="Normal Table"/>
     <w:uiPriority w:val="99"/>
     <w:semiHidden/>
@@ -4156,15 +4157,15 @@
       </w:tblCellMar>
     </w:tblPr>
   </w:style>
-  <w:style w:type="numbering" w:default="1" w:styleId="NoList">
+  <w:style w:type="numbering" w:default="1" w:styleId="Aucuneliste">
     <w:name w:val="No List"/>
     <w:uiPriority w:val="99"/>
     <w:semiHidden/>
     <w:unhideWhenUsed/>
   </w:style>
-  <w:style w:type="table" w:styleId="TableGrid">
+  <w:style w:type="table" w:styleId="Grilledutableau">
     <w:name w:val="Table Grid"/>
-    <w:basedOn w:val="TableNormal"/>
+    <w:basedOn w:val="TableauNormal"/>
     <w:uiPriority w:val="39"/>
     <w:rsid w:val="005A1FE9"/>
     <w:pPr>
@@ -4181,9 +4182,9 @@
       </w:tblBorders>
     </w:tblPr>
   </w:style>
-  <w:style w:type="character" w:styleId="Hyperlink">
+  <w:style w:type="character" w:styleId="Lienhypertexte">
     <w:name w:val="Hyperlink"/>
-    <w:basedOn w:val="DefaultParagraphFont"/>
+    <w:basedOn w:val="Policepardfaut"/>
     <w:uiPriority w:val="99"/>
     <w:unhideWhenUsed/>
     <w:rsid w:val="00336230"/>
@@ -4192,9 +4193,9 @@
       <w:u w:val="single"/>
     </w:rPr>
   </w:style>
-  <w:style w:type="character" w:styleId="UnresolvedMention">
+  <w:style w:type="character" w:styleId="Mentionnonrsolue">
     <w:name w:val="Unresolved Mention"/>
-    <w:basedOn w:val="DefaultParagraphFont"/>
+    <w:basedOn w:val="Policepardfaut"/>
     <w:uiPriority w:val="99"/>
     <w:semiHidden/>
     <w:unhideWhenUsed/>
@@ -4204,10 +4205,10 @@
       <w:shd w:val="clear" w:color="auto" w:fill="E1DFDD"/>
     </w:rPr>
   </w:style>
-  <w:style w:type="paragraph" w:styleId="Header">
+  <w:style w:type="paragraph" w:styleId="En-tte">
     <w:name w:val="header"/>
     <w:basedOn w:val="Normal"/>
-    <w:link w:val="HeaderChar"/>
+    <w:link w:val="En-tteCar"/>
     <w:uiPriority w:val="99"/>
     <w:unhideWhenUsed/>
     <w:rsid w:val="00336230"/>
@@ -4219,17 +4220,17 @@
       <w:spacing w:after="0" w:line="240" w:lineRule="auto"/>
     </w:pPr>
   </w:style>
-  <w:style w:type="character" w:customStyle="1" w:styleId="HeaderChar">
-    <w:name w:val="Header Char"/>
-    <w:basedOn w:val="DefaultParagraphFont"/>
-    <w:link w:val="Header"/>
+  <w:style w:type="character" w:customStyle="1" w:styleId="En-tteCar">
+    <w:name w:val="En-tête Car"/>
+    <w:basedOn w:val="Policepardfaut"/>
+    <w:link w:val="En-tte"/>
     <w:uiPriority w:val="99"/>
     <w:rsid w:val="00336230"/>
   </w:style>
-  <w:style w:type="paragraph" w:styleId="Footer">
+  <w:style w:type="paragraph" w:styleId="Pieddepage">
     <w:name w:val="footer"/>
     <w:basedOn w:val="Normal"/>
-    <w:link w:val="FooterChar"/>
+    <w:link w:val="PieddepageCar"/>
     <w:uiPriority w:val="99"/>
     <w:unhideWhenUsed/>
     <w:rsid w:val="00336230"/>
@@ -4241,17 +4242,17 @@
       <w:spacing w:after="0" w:line="240" w:lineRule="auto"/>
     </w:pPr>
   </w:style>
-  <w:style w:type="character" w:customStyle="1" w:styleId="FooterChar">
-    <w:name w:val="Footer Char"/>
-    <w:basedOn w:val="DefaultParagraphFont"/>
-    <w:link w:val="Footer"/>
+  <w:style w:type="character" w:customStyle="1" w:styleId="PieddepageCar">
+    <w:name w:val="Pied de page Car"/>
+    <w:basedOn w:val="Policepardfaut"/>
+    <w:link w:val="Pieddepage"/>
     <w:uiPriority w:val="99"/>
     <w:rsid w:val="00336230"/>
   </w:style>
-  <w:style w:type="character" w:customStyle="1" w:styleId="Heading1Char">
-    <w:name w:val="Heading 1 Char"/>
-    <w:basedOn w:val="DefaultParagraphFont"/>
-    <w:link w:val="Heading1"/>
+  <w:style w:type="character" w:customStyle="1" w:styleId="Titre1Car">
+    <w:name w:val="Titre 1 Car"/>
+    <w:basedOn w:val="Policepardfaut"/>
+    <w:link w:val="Titre1"/>
     <w:uiPriority w:val="9"/>
     <w:rsid w:val="009D4553"/>
     <w:rPr>
@@ -4261,10 +4262,10 @@
       <w:szCs w:val="32"/>
     </w:rPr>
   </w:style>
-  <w:style w:type="character" w:customStyle="1" w:styleId="Heading2Char">
-    <w:name w:val="Heading 2 Char"/>
-    <w:basedOn w:val="DefaultParagraphFont"/>
-    <w:link w:val="Heading2"/>
+  <w:style w:type="character" w:customStyle="1" w:styleId="Titre2Car">
+    <w:name w:val="Titre 2 Car"/>
+    <w:basedOn w:val="Policepardfaut"/>
+    <w:link w:val="Titre2"/>
     <w:uiPriority w:val="9"/>
     <w:rsid w:val="004B755B"/>
     <w:rPr>
@@ -4274,9 +4275,9 @@
       <w:szCs w:val="26"/>
     </w:rPr>
   </w:style>
-  <w:style w:type="character" w:styleId="FollowedHyperlink">
+  <w:style w:type="character" w:styleId="Lienhypertextesuivivisit">
     <w:name w:val="FollowedHyperlink"/>
-    <w:basedOn w:val="DefaultParagraphFont"/>
+    <w:basedOn w:val="Policepardfaut"/>
     <w:uiPriority w:val="99"/>
     <w:semiHidden/>
     <w:unhideWhenUsed/>
@@ -4286,10 +4287,10 @@
       <w:u w:val="single"/>
     </w:rPr>
   </w:style>
-  <w:style w:type="character" w:customStyle="1" w:styleId="Heading3Char">
-    <w:name w:val="Heading 3 Char"/>
-    <w:basedOn w:val="DefaultParagraphFont"/>
-    <w:link w:val="Heading3"/>
+  <w:style w:type="character" w:customStyle="1" w:styleId="Titre3Car">
+    <w:name w:val="Titre 3 Car"/>
+    <w:basedOn w:val="Policepardfaut"/>
+    <w:link w:val="Titre3"/>
     <w:uiPriority w:val="9"/>
     <w:semiHidden/>
     <w:rsid w:val="009C5753"/>

</xml_diff>

<commit_message>
Il manquait un tab ça m'a trigger
</commit_message>
<xml_diff>
--- a/rapport.docx
+++ b/rapport.docx
@@ -91,12 +91,14 @@
             <w:r>
               <w:t> </w:t>
             </w:r>
+            <w:proofErr w:type="gramStart"/>
             <w:r>
               <w:t>vulnérable</w:t>
             </w:r>
             <w:r>
               <w:t>?</w:t>
             </w:r>
+            <w:proofErr w:type="gramEnd"/>
           </w:p>
         </w:tc>
         <w:tc>
@@ -165,6 +167,7 @@
               </w:rPr>
             </w:pPr>
             <w:hyperlink r:id="rId7" w:anchor="rule-0-never-insert-untrusted-data-except-in-allowed-locations" w:history="1">
+              <w:proofErr w:type="spellStart"/>
               <w:r>
                 <w:rPr>
                   <w:rStyle w:val="Lienhypertexte"/>
@@ -172,6 +175,7 @@
                 </w:rPr>
                 <w:t>Cross_Site_Scripting_Prevention_Cheat_Sheet</w:t>
               </w:r>
+              <w:proofErr w:type="spellEnd"/>
             </w:hyperlink>
           </w:p>
         </w:tc>
@@ -254,6 +258,7 @@
               </w:rPr>
             </w:pPr>
             <w:hyperlink r:id="rId8" w:anchor="rule-1-html-encode-before-inserting-untrusted-data-into-html-element-content" w:history="1">
+              <w:proofErr w:type="spellStart"/>
               <w:r>
                 <w:rPr>
                   <w:rStyle w:val="Lienhypertexte"/>
@@ -261,6 +266,7 @@
                 </w:rPr>
                 <w:t>Cross_Site_Scripting_Prevention_Cheat_Sheet</w:t>
               </w:r>
+              <w:proofErr w:type="spellEnd"/>
             </w:hyperlink>
           </w:p>
         </w:tc>
@@ -549,6 +555,7 @@
           </w:tcPr>
           <w:p>
             <w:pPr>
+              <w:jc w:val="center"/>
               <w:rPr>
                 <w:lang w:val="en-US"/>
               </w:rPr>
@@ -1154,6 +1161,7 @@
               </w:rPr>
             </w:pPr>
             <w:hyperlink r:id="rId16" w:history="1">
+              <w:proofErr w:type="spellStart"/>
               <w:r>
                 <w:rPr>
                   <w:rStyle w:val="Lienhypertexte"/>
@@ -1161,6 +1169,7 @@
                 </w:rPr>
                 <w:t>DOM_based_XSS_Prevention_Cheat_Sheet</w:t>
               </w:r>
+              <w:proofErr w:type="spellEnd"/>
             </w:hyperlink>
           </w:p>
         </w:tc>
@@ -1279,6 +1288,7 @@
               </w:rPr>
             </w:pPr>
             <w:hyperlink r:id="rId17" w:history="1">
+              <w:proofErr w:type="spellStart"/>
               <w:r>
                 <w:rPr>
                   <w:rStyle w:val="Lienhypertexte"/>
@@ -1286,6 +1296,7 @@
                 </w:rPr>
                 <w:t>Session_Management_Cheat_Sheet</w:t>
               </w:r>
+              <w:proofErr w:type="spellEnd"/>
             </w:hyperlink>
           </w:p>
         </w:tc>
@@ -1380,6 +1391,7 @@
               </w:rPr>
             </w:pPr>
             <w:hyperlink r:id="rId18" w:history="1">
+              <w:proofErr w:type="spellStart"/>
               <w:r>
                 <w:rPr>
                   <w:rStyle w:val="Lienhypertexte"/>
@@ -1387,6 +1399,7 @@
                 </w:rPr>
                 <w:t>Session_Management_Cheat_Sheet</w:t>
               </w:r>
+              <w:proofErr w:type="spellEnd"/>
             </w:hyperlink>
           </w:p>
         </w:tc>
@@ -1487,6 +1500,7 @@
               </w:rPr>
             </w:pPr>
             <w:hyperlink r:id="rId19" w:history="1">
+              <w:proofErr w:type="spellStart"/>
               <w:r>
                 <w:rPr>
                   <w:rStyle w:val="Lienhypertexte"/>
@@ -1494,6 +1508,7 @@
                 </w:rPr>
                 <w:t>Session_Management_Cheat_Sheet</w:t>
               </w:r>
+              <w:proofErr w:type="spellEnd"/>
             </w:hyperlink>
           </w:p>
         </w:tc>
@@ -1606,6 +1621,7 @@
               </w:rPr>
             </w:pPr>
             <w:hyperlink r:id="rId20" w:history="1">
+              <w:proofErr w:type="spellStart"/>
               <w:r>
                 <w:rPr>
                   <w:rStyle w:val="Lienhypertexte"/>
@@ -1613,6 +1629,7 @@
                 </w:rPr>
                 <w:t>XML_External_Entity_Prevention_Cheat_Sheet</w:t>
               </w:r>
+              <w:proofErr w:type="spellEnd"/>
             </w:hyperlink>
           </w:p>
         </w:tc>
@@ -1725,6 +1742,7 @@
               </w:rPr>
             </w:pPr>
             <w:hyperlink r:id="rId21" w:history="1">
+              <w:proofErr w:type="spellStart"/>
               <w:r>
                 <w:rPr>
                   <w:rStyle w:val="Lienhypertexte"/>
@@ -1732,6 +1750,7 @@
                 </w:rPr>
                 <w:t>SQL_Injection_Prevention_Cheat_Sheet</w:t>
               </w:r>
+              <w:proofErr w:type="spellEnd"/>
             </w:hyperlink>
           </w:p>
         </w:tc>
@@ -1844,6 +1863,7 @@
               </w:rPr>
             </w:pPr>
             <w:hyperlink r:id="rId22" w:history="1">
+              <w:proofErr w:type="spellStart"/>
               <w:r>
                 <w:rPr>
                   <w:rStyle w:val="Lienhypertexte"/>
@@ -1851,6 +1871,7 @@
                 </w:rPr>
                 <w:t>Password_Storage_Cheat_Sheet</w:t>
               </w:r>
+              <w:proofErr w:type="spellEnd"/>
             </w:hyperlink>
           </w:p>
         </w:tc>
@@ -1940,11 +1961,32 @@
       </w:pPr>
     </w:p>
     <w:p>
-      <w:r>
-        <w:t>Executer les programmes necésssite d</w:t>
-      </w:r>
-      <w:r>
-        <w:t>’avoir un serveur php.</w:t>
+      <w:proofErr w:type="spellStart"/>
+      <w:r>
+        <w:t>Executer</w:t>
+      </w:r>
+      <w:proofErr w:type="spellEnd"/>
+      <w:r>
+        <w:t xml:space="preserve"> les programmes </w:t>
+      </w:r>
+      <w:proofErr w:type="spellStart"/>
+      <w:r>
+        <w:t>necésssite</w:t>
+      </w:r>
+      <w:proofErr w:type="spellEnd"/>
+      <w:r>
+        <w:t xml:space="preserve"> d</w:t>
+      </w:r>
+      <w:r>
+        <w:t xml:space="preserve">’avoir un serveur </w:t>
+      </w:r>
+      <w:proofErr w:type="spellStart"/>
+      <w:r>
+        <w:t>php</w:t>
+      </w:r>
+      <w:proofErr w:type="spellEnd"/>
+      <w:r>
+        <w:t>.</w:t>
       </w:r>
     </w:p>
     <w:p>
@@ -1993,6 +2035,7 @@
         </w:rPr>
         <w:fldChar w:fldCharType="separate"/>
       </w:r>
+      <w:proofErr w:type="spellStart"/>
       <w:r>
         <w:rPr>
           <w:rStyle w:val="Lienhypertexte"/>
@@ -2000,6 +2043,7 @@
         </w:rPr>
         <w:t>Cross_Site_Scripting_Prevention_Cheat_Sheet</w:t>
       </w:r>
+      <w:proofErr w:type="spellEnd"/>
     </w:p>
     <w:p>
       <w:pPr>
@@ -2062,8 +2106,21 @@
       <w:r>
         <w:t xml:space="preserve">rmer la balise script suivi de l’appel à un script malicieux. </w:t>
       </w:r>
-      <w:r>
-        <w:t>Exemple: &lt;/div&gt;&lt;script&gt;alert("YOU HAVE BEEN HACKED")&lt;/script&gt;</w:t>
+      <w:proofErr w:type="gramStart"/>
+      <w:r>
+        <w:t>Exemple:</w:t>
+      </w:r>
+      <w:proofErr w:type="gramEnd"/>
+      <w:r>
+        <w:t xml:space="preserve"> &lt;/div&gt;&lt;script&gt;</w:t>
+      </w:r>
+      <w:proofErr w:type="spellStart"/>
+      <w:r>
+        <w:t>alert</w:t>
+      </w:r>
+      <w:proofErr w:type="spellEnd"/>
+      <w:r>
+        <w:t>("YOU HAVE BEEN HACKED")&lt;/script&gt;</w:t>
       </w:r>
     </w:p>
     <w:p>
@@ -2071,7 +2128,15 @@
         <w:t>Pour s’en protéger, il f</w:t>
       </w:r>
       <w:r>
-        <w:t>aut encoder $content avec htmlspecialchars.</w:t>
+        <w:t xml:space="preserve">aut encoder $content avec </w:t>
+      </w:r>
+      <w:proofErr w:type="spellStart"/>
+      <w:r>
+        <w:t>htmlspecialchars</w:t>
+      </w:r>
+      <w:proofErr w:type="spellEnd"/>
+      <w:r>
+        <w:t>.</w:t>
       </w:r>
     </w:p>
     <w:p/>
@@ -2103,6 +2168,7 @@
         </w:rPr>
       </w:pPr>
       <w:hyperlink r:id="rId24" w:anchor="rule-1-html-encode-before-inserting-untrusted-data-into-html-element-content" w:history="1">
+        <w:proofErr w:type="spellStart"/>
         <w:r>
           <w:rPr>
             <w:rStyle w:val="Lienhypertexte"/>
@@ -2110,6 +2176,7 @@
           </w:rPr>
           <w:t>Cross_Site_Scripting_Prevention_Cheat_Sheet</w:t>
         </w:r>
+        <w:proofErr w:type="spellEnd"/>
       </w:hyperlink>
     </w:p>
     <w:p>
@@ -2167,11 +2234,19 @@
         </w:rPr>
       </w:pPr>
       <w:r>
-        <w:t>Le principe est identique a</w:t>
-      </w:r>
+        <w:t xml:space="preserve">Le principe est identique </w:t>
+      </w:r>
+      <w:proofErr w:type="spellStart"/>
+      <w:proofErr w:type="gramStart"/>
+      <w:r>
+        <w:t>a</w:t>
+      </w:r>
+      <w:proofErr w:type="spellEnd"/>
+      <w:proofErr w:type="gramEnd"/>
       <w:r>
         <w:t xml:space="preserve"> la règle 0. </w:t>
       </w:r>
+      <w:proofErr w:type="spellStart"/>
       <w:r>
         <w:rPr>
           <w:lang w:val="en-US"/>
@@ -2182,7 +2257,56 @@
         <w:rPr>
           <w:lang w:val="en-US"/>
         </w:rPr>
-        <w:t>me attaque, même défense.</w:t>
+        <w:t>me</w:t>
+      </w:r>
+      <w:proofErr w:type="spellEnd"/>
+      <w:r>
+        <w:rPr>
+          <w:lang w:val="en-US"/>
+        </w:rPr>
+        <w:t xml:space="preserve"> </w:t>
+      </w:r>
+      <w:proofErr w:type="spellStart"/>
+      <w:r>
+        <w:rPr>
+          <w:lang w:val="en-US"/>
+        </w:rPr>
+        <w:t>attaque</w:t>
+      </w:r>
+      <w:proofErr w:type="spellEnd"/>
+      <w:r>
+        <w:rPr>
+          <w:lang w:val="en-US"/>
+        </w:rPr>
+        <w:t xml:space="preserve">, </w:t>
+      </w:r>
+      <w:proofErr w:type="spellStart"/>
+      <w:r>
+        <w:rPr>
+          <w:lang w:val="en-US"/>
+        </w:rPr>
+        <w:t>même</w:t>
+      </w:r>
+      <w:proofErr w:type="spellEnd"/>
+      <w:r>
+        <w:rPr>
+          <w:lang w:val="en-US"/>
+        </w:rPr>
+        <w:t xml:space="preserve"> </w:t>
+      </w:r>
+      <w:proofErr w:type="spellStart"/>
+      <w:r>
+        <w:rPr>
+          <w:lang w:val="en-US"/>
+        </w:rPr>
+        <w:t>défense</w:t>
+      </w:r>
+      <w:proofErr w:type="spellEnd"/>
+      <w:r>
+        <w:rPr>
+          <w:lang w:val="en-US"/>
+        </w:rPr>
+        <w:t>.</w:t>
       </w:r>
     </w:p>
     <w:p>
@@ -2301,8 +2425,21 @@
       <w:r>
         <w:t xml:space="preserve">rmer la balise script suivi de l’appel à un script malicieux. </w:t>
       </w:r>
-      <w:r>
-        <w:t>Exemple: &lt;/div&gt;&lt;script&gt;alert("YOU HAVE BEEN HACKED")&lt;/script&gt;</w:t>
+      <w:proofErr w:type="gramStart"/>
+      <w:r>
+        <w:t>Exemple:</w:t>
+      </w:r>
+      <w:proofErr w:type="gramEnd"/>
+      <w:r>
+        <w:t xml:space="preserve"> &lt;/div&gt;&lt;script&gt;</w:t>
+      </w:r>
+      <w:proofErr w:type="spellStart"/>
+      <w:r>
+        <w:t>alert</w:t>
+      </w:r>
+      <w:proofErr w:type="spellEnd"/>
+      <w:r>
+        <w:t>("YOU HAVE BEEN HACKED")&lt;/script&gt;</w:t>
       </w:r>
     </w:p>
     <w:p>
@@ -2310,7 +2447,15 @@
         <w:t>Pour s’en protéger, il f</w:t>
       </w:r>
       <w:r>
-        <w:t>aut encoder $content avec htmlspecialchars.</w:t>
+        <w:t xml:space="preserve">aut encoder $content avec </w:t>
+      </w:r>
+      <w:proofErr w:type="spellStart"/>
+      <w:r>
+        <w:t>htmlspecialchars</w:t>
+      </w:r>
+      <w:proofErr w:type="spellEnd"/>
+      <w:r>
+        <w:t>.</w:t>
       </w:r>
     </w:p>
     <w:p>
@@ -2403,7 +2548,33 @@
         <w:t>Ici on veu</w:t>
       </w:r>
       <w:r>
-        <w:t>t afficher ce que rentre l’utilisateur. Comme d’habitude, on peut bloquer le code malicieux avec htmlspecialchars. Mais ce n’est pas suffisant. Il faut également quoter car l’utilisateur pourrait par exemple demander d’afficher document.cookie, qui reste identique même après encoda</w:t>
+        <w:t xml:space="preserve">t afficher ce que rentre l’utilisateur. Comme d’habitude, on peut bloquer le code malicieux avec </w:t>
+      </w:r>
+      <w:proofErr w:type="spellStart"/>
+      <w:r>
+        <w:t>htmlspecialchars</w:t>
+      </w:r>
+      <w:proofErr w:type="spellEnd"/>
+      <w:r>
+        <w:t xml:space="preserve">. Mais ce n’est pas suffisant. Il faut également </w:t>
+      </w:r>
+      <w:proofErr w:type="spellStart"/>
+      <w:r>
+        <w:t>quoter</w:t>
+      </w:r>
+      <w:proofErr w:type="spellEnd"/>
+      <w:r>
+        <w:t xml:space="preserve"> car l’utilisateur pourrait par exemple demander d’afficher </w:t>
+      </w:r>
+      <w:proofErr w:type="spellStart"/>
+      <w:proofErr w:type="gramStart"/>
+      <w:r>
+        <w:t>document.cookie</w:t>
+      </w:r>
+      <w:proofErr w:type="spellEnd"/>
+      <w:proofErr w:type="gramEnd"/>
+      <w:r>
+        <w:t>, qui reste identique même après encoda</w:t>
       </w:r>
       <w:r>
         <w:t>ge.</w:t>
@@ -2433,7 +2604,21 @@
         <w:rPr>
           <w:lang w:val="en-US"/>
         </w:rPr>
-        <w:t xml:space="preserve"> CSS Encode And Strictly Validate Before Inserting Untrusted Data into HTML Style Property Values</w:t>
+        <w:t xml:space="preserve"> CSS Encode </w:t>
+      </w:r>
+      <w:proofErr w:type="gramStart"/>
+      <w:r>
+        <w:rPr>
+          <w:lang w:val="en-US"/>
+        </w:rPr>
+        <w:t>And</w:t>
+      </w:r>
+      <w:proofErr w:type="gramEnd"/>
+      <w:r>
+        <w:rPr>
+          <w:lang w:val="en-US"/>
+        </w:rPr>
+        <w:t xml:space="preserve"> Strictly Validate Before Inserting Untrusted Data into HTML Style Property Values</w:t>
       </w:r>
     </w:p>
     <w:p>
@@ -2457,7 +2642,23 @@
         <w:t>Ici, il f</w:t>
       </w:r>
       <w:r>
-        <w:t>aut protéger le code situer dans l’attribut href. Il est possible de faire ça en php avec la fonction htmlspecialchars.</w:t>
+        <w:t xml:space="preserve">aut protéger le code situer dans l’attribut href. Il est possible de faire ça en </w:t>
+      </w:r>
+      <w:proofErr w:type="spellStart"/>
+      <w:r>
+        <w:t>php</w:t>
+      </w:r>
+      <w:proofErr w:type="spellEnd"/>
+      <w:r>
+        <w:t xml:space="preserve"> avec la fonction </w:t>
+      </w:r>
+      <w:proofErr w:type="spellStart"/>
+      <w:r>
+        <w:t>htmlspecialchars</w:t>
+      </w:r>
+      <w:proofErr w:type="spellEnd"/>
+      <w:r>
+        <w:t>.</w:t>
       </w:r>
     </w:p>
     <w:p>
@@ -2507,7 +2708,28 @@
         <w:t xml:space="preserve">Il suffit de ne pas ajouter cette méthode pour rendre le programme vulnérable. Pour attaquer, on peut utiliser ce qui est en commentaire : </w:t>
       </w:r>
       <w:r>
-        <w:t>" onmouseover='alert(1)'</w:t>
+        <w:t xml:space="preserve">" </w:t>
+      </w:r>
+      <w:proofErr w:type="spellStart"/>
+      <w:r>
+        <w:t>onmouseover</w:t>
+      </w:r>
+      <w:proofErr w:type="spellEnd"/>
+      <w:r>
+        <w:t>='</w:t>
+      </w:r>
+      <w:proofErr w:type="spellStart"/>
+      <w:proofErr w:type="gramStart"/>
+      <w:r>
+        <w:t>alert</w:t>
+      </w:r>
+      <w:proofErr w:type="spellEnd"/>
+      <w:r>
+        <w:t>(</w:t>
+      </w:r>
+      <w:proofErr w:type="gramEnd"/>
+      <w:r>
+        <w:t>1)'</w:t>
       </w:r>
     </w:p>
     <w:p>
@@ -2551,6 +2773,7 @@
         </w:rPr>
       </w:pPr>
       <w:hyperlink r:id="rId31" w:anchor="rule-5-url-encode-before-inserting-untrusted-data-into-html-url-parameter-values" w:history="1">
+        <w:proofErr w:type="spellStart"/>
         <w:r>
           <w:rPr>
             <w:rStyle w:val="Lienhypertexte"/>
@@ -2558,6 +2781,7 @@
           </w:rPr>
           <w:t>Cross_Site_Scripting_Prevention_Cheat_Sheet</w:t>
         </w:r>
+        <w:proofErr w:type="spellEnd"/>
       </w:hyperlink>
     </w:p>
     <w:p>
@@ -2565,7 +2789,23 @@
         <w:t>Ici, il f</w:t>
       </w:r>
       <w:r>
-        <w:t>aut protéger le code situer dans l’attribut href. Il est possible de faire ça en php avec la fonction htmlspecialchars.</w:t>
+        <w:t xml:space="preserve">aut protéger le code situer dans l’attribut href. Il est possible de faire ça en </w:t>
+      </w:r>
+      <w:proofErr w:type="spellStart"/>
+      <w:r>
+        <w:t>php</w:t>
+      </w:r>
+      <w:proofErr w:type="spellEnd"/>
+      <w:r>
+        <w:t xml:space="preserve"> avec la fonction </w:t>
+      </w:r>
+      <w:proofErr w:type="spellStart"/>
+      <w:r>
+        <w:t>htmlspecialchars</w:t>
+      </w:r>
+      <w:proofErr w:type="spellEnd"/>
+      <w:r>
+        <w:t>.</w:t>
       </w:r>
     </w:p>
     <w:p/>
@@ -2616,7 +2856,28 @@
         <w:t xml:space="preserve">Il suffit de ne pas ajouter cette méthode pour rendre le programme vulnérable. Pour attaquer, on peut utiliser ce qui est en commentaire : </w:t>
       </w:r>
       <w:r>
-        <w:t>" onmouseover='alert(1)'</w:t>
+        <w:t xml:space="preserve">" </w:t>
+      </w:r>
+      <w:proofErr w:type="spellStart"/>
+      <w:r>
+        <w:t>onmouseover</w:t>
+      </w:r>
+      <w:proofErr w:type="spellEnd"/>
+      <w:r>
+        <w:t>='</w:t>
+      </w:r>
+      <w:proofErr w:type="spellStart"/>
+      <w:proofErr w:type="gramStart"/>
+      <w:r>
+        <w:t>alert</w:t>
+      </w:r>
+      <w:proofErr w:type="spellEnd"/>
+      <w:r>
+        <w:t>(</w:t>
+      </w:r>
+      <w:proofErr w:type="gramEnd"/>
+      <w:r>
+        <w:t>1)'</w:t>
       </w:r>
     </w:p>
     <w:p>
@@ -2653,6 +2914,7 @@
         </w:rPr>
       </w:pPr>
       <w:hyperlink r:id="rId33" w:anchor="rule-6-sanitize-html-markup-with-a-library-designed-for-the-job" w:history="1">
+        <w:proofErr w:type="spellStart"/>
         <w:r>
           <w:rPr>
             <w:rStyle w:val="Lienhypertexte"/>
@@ -2660,6 +2922,7 @@
           </w:rPr>
           <w:t>Cross_Site_Scripting_Prevention_Cheat_Sheet</w:t>
         </w:r>
+        <w:proofErr w:type="spellEnd"/>
       </w:hyperlink>
     </w:p>
     <w:p>
@@ -2789,7 +3052,25 @@
     </w:p>
     <w:p>
       <w:r>
-        <w:t>L’attaquant peut profiter de cette faille en remplaçant ‘10+10’ par du code malicieux. Par exemple, ici en remplaçant cette la chaine de caractères ‘10+10’ par ‘alert(document.cookie)’ l’attaquant peut avoir accès au cookie, et bien d’autres ressources sensibles.</w:t>
+        <w:t>L’attaquant peut profiter de cette faille en remplaçant ‘10+10’ par du code malicieux. Par exemple, ici en remplaçant cette la chaine de caractères ‘10+10’ par ‘</w:t>
+      </w:r>
+      <w:proofErr w:type="spellStart"/>
+      <w:r>
+        <w:t>alert</w:t>
+      </w:r>
+      <w:proofErr w:type="spellEnd"/>
+      <w:r>
+        <w:t>(</w:t>
+      </w:r>
+      <w:proofErr w:type="spellStart"/>
+      <w:proofErr w:type="gramStart"/>
+      <w:r>
+        <w:t>document.cookie</w:t>
+      </w:r>
+      <w:proofErr w:type="spellEnd"/>
+      <w:proofErr w:type="gramEnd"/>
+      <w:r>
+        <w:t>)’ l’attaquant peut avoir accès au cookie, et bien d’autres ressources sensibles.</w:t>
       </w:r>
     </w:p>
     <w:p>
@@ -2858,7 +3139,15 @@
         <w:t xml:space="preserve"> éviter l’utilisation d’une méthode telle qu’eval dans son site</w:t>
       </w:r>
       <w:r>
-        <w:t>, ainsi que les méthodes faisant appels implicitement à la méthode eval()</w:t>
+        <w:t xml:space="preserve">, ainsi que les méthodes faisant appels implicitement à la méthode </w:t>
+      </w:r>
+      <w:proofErr w:type="gramStart"/>
+      <w:r>
+        <w:t>eval(</w:t>
+      </w:r>
+      <w:proofErr w:type="gramEnd"/>
+      <w:r>
+        <w:t>)</w:t>
       </w:r>
       <w:r>
         <w:t>.</w:t>
@@ -2897,13 +3186,34 @@
       </w:r>
     </w:p>
     <w:p>
-      <w:r>
-        <w:t>L’id d’une session doit être protégé afin qu’un utilisateur malveillant ne puisse pas s’approprié la session d’une autre personne.</w:t>
-      </w:r>
-    </w:p>
-    <w:p>
-      <w:r>
-        <w:t>De base avec les fonctions php, l’id de la session est stocké dans les cookies. Cependant, si un utilisateur malveillant arrive à récupérer les cookies de l’utilisateur à cause par exemple d’une faille XSS. Alors sa session sera compromise.</w:t>
+      <w:proofErr w:type="spellStart"/>
+      <w:r>
+        <w:t>L’id</w:t>
+      </w:r>
+      <w:proofErr w:type="spellEnd"/>
+      <w:r>
+        <w:t xml:space="preserve"> d’une session doit être protégé afin qu’un utilisateur malveillant ne puisse pas s’approprié la session d’une autre personne.</w:t>
+      </w:r>
+    </w:p>
+    <w:p>
+      <w:r>
+        <w:t xml:space="preserve">De base avec les fonctions </w:t>
+      </w:r>
+      <w:proofErr w:type="spellStart"/>
+      <w:r>
+        <w:t>php</w:t>
+      </w:r>
+      <w:proofErr w:type="spellEnd"/>
+      <w:r>
+        <w:t xml:space="preserve">, </w:t>
+      </w:r>
+      <w:proofErr w:type="spellStart"/>
+      <w:r>
+        <w:t>l’id</w:t>
+      </w:r>
+      <w:proofErr w:type="spellEnd"/>
+      <w:r>
+        <w:t xml:space="preserve"> de la session est stocké dans les cookies. Cependant, si un utilisateur malveillant arrive à récupérer les cookies de l’utilisateur à cause par exemple d’une faille XSS. Alors sa session sera compromise.</w:t>
       </w:r>
     </w:p>
     <w:p>
@@ -2950,8 +3260,17 @@
     </w:p>
     <w:p>
       <w:r>
-        <w:t xml:space="preserve">Pour résoudre ce problème, on peut sécuriser le cookie possédant le session id en lui donnant un temps d’expiration ainsi qu’en appliquant les option </w:t>
-      </w:r>
+        <w:t xml:space="preserve">Pour résoudre ce problème, on peut sécuriser le cookie possédant </w:t>
+      </w:r>
+      <w:proofErr w:type="gramStart"/>
+      <w:r>
+        <w:t>le session</w:t>
+      </w:r>
+      <w:proofErr w:type="gramEnd"/>
+      <w:r>
+        <w:t xml:space="preserve"> id en lui donnant un temps d’expiration ainsi qu’en appliquant les option </w:t>
+      </w:r>
+      <w:proofErr w:type="spellStart"/>
       <w:r>
         <w:rPr>
           <w:b/>
@@ -2959,9 +3278,11 @@
         </w:rPr>
         <w:t>secure</w:t>
       </w:r>
+      <w:proofErr w:type="spellEnd"/>
       <w:r>
         <w:t xml:space="preserve"> et </w:t>
       </w:r>
+      <w:proofErr w:type="spellStart"/>
       <w:r>
         <w:rPr>
           <w:b/>
@@ -2969,6 +3290,7 @@
         </w:rPr>
         <w:t>httponly</w:t>
       </w:r>
+      <w:proofErr w:type="spellEnd"/>
       <w:r>
         <w:t>.</w:t>
       </w:r>
@@ -3068,7 +3390,23 @@
     </w:p>
     <w:p>
       <w:r>
-        <w:t>Afin de démontrer cette vulnérabilité, nous allons nous aider d’un programme PHP ‘welcome.php’ qui tourne sur un serveur, et qui permet tout simplement d’afficher une valeur (invite-&gt;prenom) grâce à un fichier XML fourni par un utilisateur.</w:t>
+        <w:t>Afin de démontrer cette vulnérabilité, nous allons nous aider d’un programme PHP ‘</w:t>
+      </w:r>
+      <w:proofErr w:type="spellStart"/>
+      <w:r>
+        <w:t>welcome.php</w:t>
+      </w:r>
+      <w:proofErr w:type="spellEnd"/>
+      <w:r>
+        <w:t>’ qui tourne sur un serveur, et qui permet tout simplement d’afficher une valeur (invite-&gt;</w:t>
+      </w:r>
+      <w:proofErr w:type="spellStart"/>
+      <w:r>
+        <w:t>prenom</w:t>
+      </w:r>
+      <w:proofErr w:type="spellEnd"/>
+      <w:r>
+        <w:t>) grâce à un fichier XML fourni par un utilisateur.</w:t>
       </w:r>
     </w:p>
     <w:p>
@@ -3115,7 +3453,15 @@
     </w:p>
     <w:p>
       <w:r>
-        <w:t xml:space="preserve">Nous allons également utiliser le programme ‘request.php’ PHP ci-dessous afin de simuler les appels d’un utilisateur vers notre serveur : </w:t>
+        <w:t>Nous allons également utiliser le programme ‘</w:t>
+      </w:r>
+      <w:proofErr w:type="spellStart"/>
+      <w:r>
+        <w:t>request.php</w:t>
+      </w:r>
+      <w:proofErr w:type="spellEnd"/>
+      <w:r>
+        <w:t xml:space="preserve">’ PHP ci-dessous afin de simuler les appels d’un utilisateur vers notre serveur : </w:t>
       </w:r>
     </w:p>
     <w:p>
@@ -3162,8 +3508,13 @@
     </w:p>
     <w:p>
       <w:r>
-        <w:t>Le résultat généré par ‘request.php</w:t>
-      </w:r>
+        <w:t>Le résultat généré par ‘</w:t>
+      </w:r>
+      <w:proofErr w:type="spellStart"/>
+      <w:r>
+        <w:t>request.php</w:t>
+      </w:r>
+      <w:proofErr w:type="spellEnd"/>
       <w:r>
         <w:t>’ sera</w:t>
       </w:r>
@@ -3235,16 +3586,37 @@
         <w:t>.</w:t>
       </w:r>
       <w:r>
-        <w:t xml:space="preserve"> Pour cela, il doit tout simplement s’appuyer sur un ‘External </w:t>
-      </w:r>
-      <w:r>
-        <w:t>Document Type Definition</w:t>
-      </w:r>
+        <w:t xml:space="preserve"> Pour cela, il doit tout simplement s’appuyer sur un ‘</w:t>
+      </w:r>
+      <w:proofErr w:type="spellStart"/>
+      <w:r>
+        <w:t>External</w:t>
+      </w:r>
+      <w:proofErr w:type="spellEnd"/>
+      <w:r>
+        <w:t xml:space="preserve"> </w:t>
+      </w:r>
+      <w:r>
+        <w:t xml:space="preserve">Document Type </w:t>
+      </w:r>
+      <w:proofErr w:type="spellStart"/>
+      <w:r>
+        <w:t>Definition</w:t>
+      </w:r>
+      <w:proofErr w:type="spellEnd"/>
       <w:r>
         <w:t>’</w:t>
       </w:r>
       <w:r>
-        <w:t xml:space="preserve"> ou External DTD.</w:t>
+        <w:t xml:space="preserve"> ou </w:t>
+      </w:r>
+      <w:proofErr w:type="spellStart"/>
+      <w:r>
+        <w:t>External</w:t>
+      </w:r>
+      <w:proofErr w:type="spellEnd"/>
+      <w:r>
+        <w:t xml:space="preserve"> DTD.</w:t>
       </w:r>
       <w:r>
         <w:t xml:space="preserve"> </w:t>
@@ -3253,7 +3625,23 @@
     <w:p>
       <w:r>
         <w:lastRenderedPageBreak/>
-        <w:t>Vous retrouvez ci-dessous un exemple de cette vulnérabilité, ou l’hacker pourrait accéder à un fichier ’passwd’ en modifiant le code de ‘request.php’. Vous retrouverez également le nouveau résultat de la requête.</w:t>
+        <w:t>Vous retrouvez ci-dessous un exemple de cette vulnérabilité, ou l’hacker pourrait accéder à un fichier ’</w:t>
+      </w:r>
+      <w:proofErr w:type="spellStart"/>
+      <w:r>
+        <w:t>passwd</w:t>
+      </w:r>
+      <w:proofErr w:type="spellEnd"/>
+      <w:r>
+        <w:t>’ en modifiant le code de ‘</w:t>
+      </w:r>
+      <w:proofErr w:type="spellStart"/>
+      <w:r>
+        <w:t>request.php</w:t>
+      </w:r>
+      <w:proofErr w:type="spellEnd"/>
+      <w:r>
+        <w:t>’. Vous retrouverez également le nouveau résultat de la requête.</w:t>
       </w:r>
     </w:p>
     <w:p>
@@ -3599,9 +3987,14 @@
       <w:pPr>
         <w:pStyle w:val="Titre2"/>
       </w:pPr>
+      <w:proofErr w:type="spellStart"/>
       <w:r>
         <w:lastRenderedPageBreak/>
-        <w:t>Password Storage</w:t>
+        <w:t>Password</w:t>
+      </w:r>
+      <w:proofErr w:type="spellEnd"/>
+      <w:r>
+        <w:t xml:space="preserve"> Storage</w:t>
       </w:r>
     </w:p>
     <w:p>
@@ -3708,7 +4101,23 @@
         <w:t xml:space="preserve">On a deux solutions pour </w:t>
       </w:r>
       <w:r>
-        <w:t xml:space="preserve">protéger le stockage d’un mot de passe. La première est l’encodage. Cette méthode est cependant déconseillé pour des informations très importante comme un mot de passe car elles peuvent être décodé grâce à la clé d’encodage. L’autre méthode est le hachage. Cette méthode est très conseillé car il est quasiment impossible de </w:t>
+        <w:t xml:space="preserve">protéger le stockage d’un mot de passe. La première est l’encodage. Cette méthode est cependant </w:t>
+      </w:r>
+      <w:proofErr w:type="gramStart"/>
+      <w:r>
+        <w:t>déconseillé</w:t>
+      </w:r>
+      <w:proofErr w:type="gramEnd"/>
+      <w:r>
+        <w:t xml:space="preserve"> pour des informations très importante comme un mot de passe car elles peuvent être décodé grâce à la clé d’encodage. L’autre méthode est le hachage. Cette méthode est très </w:t>
+      </w:r>
+      <w:proofErr w:type="gramStart"/>
+      <w:r>
+        <w:t>conseillé</w:t>
+      </w:r>
+      <w:proofErr w:type="gramEnd"/>
+      <w:r>
+        <w:t xml:space="preserve"> car il est quasiment impossible de </w:t>
       </w:r>
       <w:r>
         <w:t>retourner</w:t>
@@ -3766,7 +4175,23 @@
     </w:p>
     <w:p>
       <w:r>
-        <w:t>Notre mot de passe est haché par une fonction php qui s’occupe aussi de salé avec une valeur aléatoire. On la stock ensuite dans notre base de données.</w:t>
+        <w:t xml:space="preserve">Notre mot de passe est haché par une fonction </w:t>
+      </w:r>
+      <w:proofErr w:type="spellStart"/>
+      <w:r>
+        <w:t>php</w:t>
+      </w:r>
+      <w:proofErr w:type="spellEnd"/>
+      <w:r>
+        <w:t xml:space="preserve"> qui s’occupe aussi de salé avec une valeur aléatoire. On </w:t>
+      </w:r>
+      <w:proofErr w:type="gramStart"/>
+      <w:r>
+        <w:t>la stock</w:t>
+      </w:r>
+      <w:proofErr w:type="gramEnd"/>
+      <w:r>
+        <w:t xml:space="preserve"> ensuite dans notre base de données.</w:t>
       </w:r>
     </w:p>
     <w:p>
@@ -3816,13 +4241,29 @@
         <w:t>Ensuite on utilisera une autre méthode pour comparer ce que l’utilisateur donne comme mot de passe</w:t>
       </w:r>
       <w:r>
-        <w:t xml:space="preserve"> ($password)</w:t>
+        <w:t xml:space="preserve"> ($</w:t>
+      </w:r>
+      <w:proofErr w:type="spellStart"/>
+      <w:r>
+        <w:t>password</w:t>
+      </w:r>
+      <w:proofErr w:type="spellEnd"/>
+      <w:r>
+        <w:t>)</w:t>
       </w:r>
       <w:r>
         <w:t xml:space="preserve"> </w:t>
       </w:r>
       <w:r>
-        <w:t>avec le mot de passe haché stocké sur la base de données ($res).</w:t>
+        <w:t>avec le mot de passe haché stocké sur la base de données ($</w:t>
+      </w:r>
+      <w:proofErr w:type="spellStart"/>
+      <w:r>
+        <w:t>res</w:t>
+      </w:r>
+      <w:proofErr w:type="spellEnd"/>
+      <w:r>
+        <w:t>).</w:t>
       </w:r>
     </w:p>
     <w:p>
@@ -3872,7 +4313,39 @@
         <w:t>Ic</w:t>
       </w:r>
       <w:r>
-        <w:t>i, on a fait un petit test pour montrer les résultat des fonctions. On a d’abord utilisé 2 mot de passe différents, 1 bon et 1 mauvais pour pouvoir les comparer. Ensuite sur la ligne 3 on a haché le bon mot de passe et sur la ligne 4 on récupère le mot de passe stocké sur la base de données. On peut voir qu’avec le même mot de passe les deux hache sont différents. Enfin on utilise la fonction pour vérifier si le mot de passe est correcte ou non et on constate qu’il a pu retrouver que le premier mot de passe était le bon mot de passe.</w:t>
+        <w:t xml:space="preserve">i, on a fait un petit test pour montrer </w:t>
+      </w:r>
+      <w:proofErr w:type="gramStart"/>
+      <w:r>
+        <w:t>les résultat</w:t>
+      </w:r>
+      <w:proofErr w:type="gramEnd"/>
+      <w:r>
+        <w:t xml:space="preserve"> des fonctions. On a d’abord utilisé 2 </w:t>
+      </w:r>
+      <w:proofErr w:type="gramStart"/>
+      <w:r>
+        <w:t>mot</w:t>
+      </w:r>
+      <w:proofErr w:type="gramEnd"/>
+      <w:r>
+        <w:t xml:space="preserve"> de passe différents, 1 bon et 1 mauvais pour pouvoir les comparer. Ensuite sur la ligne 3 on a haché le bon mot de passe et sur la ligne 4 on récupère le mot de passe stocké sur la base de données. On peut voir qu’avec le même mot de passe </w:t>
+      </w:r>
+      <w:proofErr w:type="gramStart"/>
+      <w:r>
+        <w:t>les deux hache</w:t>
+      </w:r>
+      <w:proofErr w:type="gramEnd"/>
+      <w:r>
+        <w:t xml:space="preserve"> sont différents. Enfin on utilise la fonction pour vérifier si le mot de passe est </w:t>
+      </w:r>
+      <w:proofErr w:type="gramStart"/>
+      <w:r>
+        <w:t>correcte</w:t>
+      </w:r>
+      <w:proofErr w:type="gramEnd"/>
+      <w:r>
+        <w:t xml:space="preserve"> ou non et on constate qu’il a pu retrouver que le premier mot de passe était le bon mot de passe.</w:t>
       </w:r>
     </w:p>
     <w:sectPr>

</xml_diff>

<commit_message>
XSS 8 et DOM fait
</commit_message>
<xml_diff>
--- a/rapport.docx
+++ b/rapport.docx
@@ -4,7 +4,7 @@
   <w:body>
     <w:p>
       <w:pPr>
-        <w:pStyle w:val="Titre1"/>
+        <w:pStyle w:val="Heading1"/>
         <w:jc w:val="center"/>
       </w:pPr>
       <w:r>
@@ -28,7 +28,7 @@
     </w:p>
     <w:tbl>
       <w:tblPr>
-        <w:tblStyle w:val="Grilledutableau"/>
+        <w:tblStyle w:val="TableGrid"/>
         <w:tblW w:w="0" w:type="auto"/>
         <w:tblLayout w:type="fixed"/>
         <w:tblLook w:val="04A0" w:firstRow="1" w:lastRow="0" w:firstColumn="1" w:lastColumn="0" w:noHBand="0" w:noVBand="1"/>
@@ -170,7 +170,7 @@
               <w:proofErr w:type="spellStart"/>
               <w:r>
                 <w:rPr>
-                  <w:rStyle w:val="Lienhypertexte"/>
+                  <w:rStyle w:val="Hyperlink"/>
                   <w:lang w:val="en-US"/>
                 </w:rPr>
                 <w:t>Cross_Site_Scripting_Prevention_Cheat_Sheet</w:t>
@@ -261,7 +261,7 @@
               <w:proofErr w:type="spellStart"/>
               <w:r>
                 <w:rPr>
-                  <w:rStyle w:val="Lienhypertexte"/>
+                  <w:rStyle w:val="Hyperlink"/>
                   <w:lang w:val="en-US"/>
                 </w:rPr>
                 <w:t>Cross_Site_Scripting_Prevention_Cheat_Sheet</w:t>
@@ -381,7 +381,7 @@
             <w:hyperlink r:id="rId9" w:anchor="rule-2-attribute-encode-before-inserting-untrusted-data-into-html-common-attributes" w:history="1">
               <w:r>
                 <w:rPr>
-                  <w:rStyle w:val="Lienhypertexte"/>
+                  <w:rStyle w:val="Hyperlink"/>
                   <w:lang w:val="en-US"/>
                 </w:rPr>
                 <w:t>Cross Site Scripting Prevention Cheat Sheet</w:t>
@@ -503,7 +503,7 @@
             <w:hyperlink r:id="rId10" w:anchor="rule-2-attribute-encode-before-inserting-untrusted-data-into-html-common-attributes" w:history="1">
               <w:r>
                 <w:rPr>
-                  <w:rStyle w:val="Lienhypertexte"/>
+                  <w:rStyle w:val="Hyperlink"/>
                   <w:lang w:val="en-US"/>
                 </w:rPr>
                 <w:t>Cross Site Scripting Prevention Cheat Sheet</w:t>
@@ -622,7 +622,7 @@
             <w:hyperlink r:id="rId11" w:anchor="rule-2-attribute-encode-before-inserting-untrusted-data-into-html-common-attributes" w:history="1">
               <w:r>
                 <w:rPr>
-                  <w:rStyle w:val="Lienhypertexte"/>
+                  <w:rStyle w:val="Hyperlink"/>
                   <w:lang w:val="en-US"/>
                 </w:rPr>
                 <w:t>Cross Site Scripting Prevention Cheat Sheet</w:t>
@@ -741,7 +741,7 @@
             <w:hyperlink r:id="rId12" w:anchor="rule-2-attribute-encode-before-inserting-untrusted-data-into-html-common-attributes" w:history="1">
               <w:r>
                 <w:rPr>
-                  <w:rStyle w:val="Lienhypertexte"/>
+                  <w:rStyle w:val="Hyperlink"/>
                   <w:lang w:val="en-US"/>
                 </w:rPr>
                 <w:t>Cross Site Scripting Prevention Cheat Sheet</w:t>
@@ -860,7 +860,7 @@
             <w:hyperlink r:id="rId13" w:anchor="rule-2-attribute-encode-before-inserting-untrusted-data-into-html-common-attributes" w:history="1">
               <w:r>
                 <w:rPr>
-                  <w:rStyle w:val="Lienhypertexte"/>
+                  <w:rStyle w:val="Hyperlink"/>
                   <w:lang w:val="en-US"/>
                 </w:rPr>
                 <w:t>Cross Site Scripting Prevention Cheat Sheet</w:t>
@@ -961,7 +961,7 @@
             <w:hyperlink r:id="rId14" w:anchor="rule-2-attribute-encode-before-inserting-untrusted-data-into-html-common-attributes" w:history="1">
               <w:r>
                 <w:rPr>
-                  <w:rStyle w:val="Lienhypertexte"/>
+                  <w:rStyle w:val="Hyperlink"/>
                   <w:lang w:val="en-US"/>
                 </w:rPr>
                 <w:t>Cross Site Scripting Prevention Cheat Sheet</w:t>
@@ -1062,7 +1062,7 @@
             <w:hyperlink r:id="rId15" w:anchor="rule-2-attribute-encode-before-inserting-untrusted-data-into-html-common-attributes" w:history="1">
               <w:r>
                 <w:rPr>
-                  <w:rStyle w:val="Lienhypertexte"/>
+                  <w:rStyle w:val="Hyperlink"/>
                   <w:lang w:val="en-US"/>
                 </w:rPr>
                 <w:t>Cross Site Scripting Prevention Cheat Sheet</w:t>
@@ -1081,6 +1081,12 @@
                 <w:lang w:val="en-US"/>
               </w:rPr>
             </w:pPr>
+            <w:r>
+              <w:rPr>
+                <w:lang w:val="en-US"/>
+              </w:rPr>
+              <w:t>OUI</w:t>
+            </w:r>
           </w:p>
         </w:tc>
         <w:tc>
@@ -1094,6 +1100,12 @@
                 <w:lang w:val="en-US"/>
               </w:rPr>
             </w:pPr>
+            <w:r>
+              <w:rPr>
+                <w:lang w:val="en-US"/>
+              </w:rPr>
+              <w:t>OUI</w:t>
+            </w:r>
           </w:p>
         </w:tc>
         <w:tc>
@@ -1107,6 +1119,12 @@
                 <w:lang w:val="en-US"/>
               </w:rPr>
             </w:pPr>
+            <w:r>
+              <w:rPr>
+                <w:lang w:val="en-US"/>
+              </w:rPr>
+              <w:t>OUI</w:t>
+            </w:r>
           </w:p>
         </w:tc>
         <w:tc>
@@ -1164,7 +1182,7 @@
               <w:proofErr w:type="spellStart"/>
               <w:r>
                 <w:rPr>
-                  <w:rStyle w:val="Lienhypertexte"/>
+                  <w:rStyle w:val="Hyperlink"/>
                   <w:lang w:val="en-US"/>
                 </w:rPr>
                 <w:t>DOM_based_XSS_Prevention_Cheat_Sheet</w:t>
@@ -1291,7 +1309,7 @@
               <w:proofErr w:type="spellStart"/>
               <w:r>
                 <w:rPr>
-                  <w:rStyle w:val="Lienhypertexte"/>
+                  <w:rStyle w:val="Hyperlink"/>
                   <w:lang w:val="en-US"/>
                 </w:rPr>
                 <w:t>Session_Management_Cheat_Sheet</w:t>
@@ -1394,7 +1412,7 @@
               <w:proofErr w:type="spellStart"/>
               <w:r>
                 <w:rPr>
-                  <w:rStyle w:val="Lienhypertexte"/>
+                  <w:rStyle w:val="Hyperlink"/>
                   <w:lang w:val="en-US"/>
                 </w:rPr>
                 <w:t>Session_Management_Cheat_Sheet</w:t>
@@ -1503,7 +1521,7 @@
               <w:proofErr w:type="spellStart"/>
               <w:r>
                 <w:rPr>
-                  <w:rStyle w:val="Lienhypertexte"/>
+                  <w:rStyle w:val="Hyperlink"/>
                   <w:lang w:val="en-US"/>
                 </w:rPr>
                 <w:t>Session_Management_Cheat_Sheet</w:t>
@@ -1624,7 +1642,7 @@
               <w:proofErr w:type="spellStart"/>
               <w:r>
                 <w:rPr>
-                  <w:rStyle w:val="Lienhypertexte"/>
+                  <w:rStyle w:val="Hyperlink"/>
                   <w:lang w:val="en-US"/>
                 </w:rPr>
                 <w:t>XML_External_Entity_Prevention_Cheat_Sheet</w:t>
@@ -1745,7 +1763,7 @@
               <w:proofErr w:type="spellStart"/>
               <w:r>
                 <w:rPr>
-                  <w:rStyle w:val="Lienhypertexte"/>
+                  <w:rStyle w:val="Hyperlink"/>
                   <w:lang w:val="en-US"/>
                 </w:rPr>
                 <w:t>SQL_Injection_Prevention_Cheat_Sheet</w:t>
@@ -1866,7 +1884,7 @@
               <w:proofErr w:type="spellStart"/>
               <w:r>
                 <w:rPr>
-                  <w:rStyle w:val="Lienhypertexte"/>
+                  <w:rStyle w:val="Hyperlink"/>
                   <w:lang w:val="en-US"/>
                 </w:rPr>
                 <w:t>Password_Storage_Cheat_Sheet</w:t>
@@ -1991,7 +2009,7 @@
     </w:p>
     <w:p>
       <w:pPr>
-        <w:pStyle w:val="Titre2"/>
+        <w:pStyle w:val="Heading2"/>
         <w:rPr>
           <w:lang w:val="en-US"/>
         </w:rPr>
@@ -2013,7 +2031,7 @@
     <w:p>
       <w:pPr>
         <w:rPr>
-          <w:rStyle w:val="Lienhypertexte"/>
+          <w:rStyle w:val="Hyperlink"/>
           <w:lang w:val="en-US"/>
         </w:rPr>
       </w:pPr>
@@ -2038,7 +2056,7 @@
       <w:proofErr w:type="spellStart"/>
       <w:r>
         <w:rPr>
-          <w:rStyle w:val="Lienhypertexte"/>
+          <w:rStyle w:val="Hyperlink"/>
           <w:lang w:val="en-US"/>
         </w:rPr>
         <w:t>Cross_Site_Scripting_Prevention_Cheat_Sheet</w:t>
@@ -2142,7 +2160,7 @@
     <w:p/>
     <w:p>
       <w:pPr>
-        <w:pStyle w:val="Titre2"/>
+        <w:pStyle w:val="Heading2"/>
         <w:rPr>
           <w:lang w:val="en-US"/>
         </w:rPr>
@@ -2171,7 +2189,7 @@
         <w:proofErr w:type="spellStart"/>
         <w:r>
           <w:rPr>
-            <w:rStyle w:val="Lienhypertexte"/>
+            <w:rStyle w:val="Hyperlink"/>
             <w:lang w:val="en-US"/>
           </w:rPr>
           <w:t>Cross_Site_Scripting_Prevention_Cheat_Sheet</w:t>
@@ -2311,7 +2329,7 @@
     </w:p>
     <w:p>
       <w:pPr>
-        <w:pStyle w:val="Titre2"/>
+        <w:pStyle w:val="Heading2"/>
         <w:rPr>
           <w:lang w:val="en-US"/>
         </w:rPr>
@@ -2363,7 +2381,7 @@
       <w:hyperlink r:id="rId26" w:anchor="rule-2-attribute-encode-before-inserting-untrusted-data-into-html-common-attributes" w:history="1">
         <w:r>
           <w:rPr>
-            <w:rStyle w:val="Lienhypertexte"/>
+            <w:rStyle w:val="Hyperlink"/>
             <w:lang w:val="en-US"/>
           </w:rPr>
           <w:t>Cross Site Scripting Prevention Cheat Sheet</w:t>
@@ -2460,7 +2478,7 @@
     </w:p>
     <w:p>
       <w:pPr>
-        <w:pStyle w:val="Titre2"/>
+        <w:pStyle w:val="Heading2"/>
         <w:rPr>
           <w:lang w:val="en-US"/>
         </w:rPr>
@@ -2488,7 +2506,7 @@
       <w:hyperlink r:id="rId27" w:anchor="rule-3-javascript-encode-before-inserting-untrusted-data-into-javascript-data-values" w:history="1">
         <w:r>
           <w:rPr>
-            <w:rStyle w:val="Lienhypertexte"/>
+            <w:rStyle w:val="Hyperlink"/>
             <w:lang w:val="en-US"/>
           </w:rPr>
           <w:t>Cross Site Scripting Prevention Cheat Sheet</w:t>
@@ -2582,7 +2600,7 @@
     </w:p>
     <w:p>
       <w:pPr>
-        <w:pStyle w:val="Titre2"/>
+        <w:pStyle w:val="Heading2"/>
         <w:rPr>
           <w:lang w:val="en-US"/>
         </w:rPr>
@@ -2630,7 +2648,7 @@
       <w:hyperlink r:id="rId29" w:anchor="rule-4-css-encode-and-strictly-validate-before-inserting-untrusted-data-into-html-style-property-values" w:history="1">
         <w:r>
           <w:rPr>
-            <w:rStyle w:val="Lienhypertexte"/>
+            <w:rStyle w:val="Hyperlink"/>
             <w:lang w:val="en-US"/>
           </w:rPr>
           <w:t>Cross Site Scripting Prevention Cheat Sheet</w:t>
@@ -2747,7 +2765,7 @@
     </w:p>
     <w:p>
       <w:pPr>
-        <w:pStyle w:val="Titre2"/>
+        <w:pStyle w:val="Heading2"/>
         <w:rPr>
           <w:lang w:val="en-US"/>
         </w:rPr>
@@ -2776,7 +2794,7 @@
         <w:proofErr w:type="spellStart"/>
         <w:r>
           <w:rPr>
-            <w:rStyle w:val="Lienhypertexte"/>
+            <w:rStyle w:val="Hyperlink"/>
             <w:lang w:val="en-US"/>
           </w:rPr>
           <w:t>Cross_Site_Scripting_Prevention_Cheat_Sheet</w:t>
@@ -2887,7 +2905,7 @@
     </w:p>
     <w:p>
       <w:pPr>
-        <w:pStyle w:val="Titre2"/>
+        <w:pStyle w:val="Heading2"/>
         <w:rPr>
           <w:lang w:val="en-US"/>
         </w:rPr>
@@ -2909,7 +2927,7 @@
     <w:p>
       <w:pPr>
         <w:rPr>
-          <w:rStyle w:val="Lienhypertexte"/>
+          <w:rStyle w:val="Hyperlink"/>
           <w:lang w:val="en-US"/>
         </w:rPr>
       </w:pPr>
@@ -2917,7 +2935,7 @@
         <w:proofErr w:type="spellStart"/>
         <w:r>
           <w:rPr>
-            <w:rStyle w:val="Lienhypertexte"/>
+            <w:rStyle w:val="Hyperlink"/>
             <w:lang w:val="en-US"/>
           </w:rPr>
           <w:t>Cross_Site_Scripting_Prevention_Cheat_Sheet</w:t>
@@ -2928,12 +2946,21 @@
     <w:p>
       <w:pPr>
         <w:rPr>
+          <w:rStyle w:val="Hyperlink"/>
           <w:lang w:val="en-US"/>
         </w:rPr>
       </w:pPr>
+      <w:r>
+        <w:rPr>
+          <w:rStyle w:val="Hyperlink"/>
+          <w:lang w:val="en-US"/>
+        </w:rPr>
+        <w:br w:type="page"/>
+      </w:r>
     </w:p>
     <w:p>
       <w:pPr>
+        <w:pStyle w:val="Heading2"/>
         <w:rPr>
           <w:lang w:val="en-US"/>
         </w:rPr>
@@ -2942,82 +2969,187 @@
         <w:rPr>
           <w:lang w:val="en-US"/>
         </w:rPr>
-        <w:br w:type="page"/>
+        <w:lastRenderedPageBreak/>
+        <w:t xml:space="preserve">XSS </w:t>
+      </w:r>
+      <w:r>
+        <w:rPr>
+          <w:lang w:val="en-US"/>
+        </w:rPr>
+        <w:t>RULE #</w:t>
+      </w:r>
+      <w:r>
+        <w:rPr>
+          <w:lang w:val="en-US"/>
+        </w:rPr>
+        <w:t>7</w:t>
+      </w:r>
+      <w:r>
+        <w:rPr>
+          <w:lang w:val="en-US"/>
+        </w:rPr>
+        <w:t xml:space="preserve"> </w:t>
+      </w:r>
+      <w:r>
+        <w:rPr>
+          <w:lang w:val="en-US"/>
+        </w:rPr>
+        <w:t>–</w:t>
+      </w:r>
+      <w:r>
+        <w:rPr>
+          <w:lang w:val="en-US"/>
+        </w:rPr>
+        <w:t xml:space="preserve"> </w:t>
+      </w:r>
+      <w:r>
+        <w:rPr>
+          <w:lang w:val="en-US"/>
+        </w:rPr>
+        <w:t xml:space="preserve">Avoid </w:t>
+      </w:r>
+      <w:proofErr w:type="spellStart"/>
+      <w:r>
+        <w:rPr>
+          <w:lang w:val="en-US"/>
+        </w:rPr>
+        <w:t>Javascript</w:t>
+      </w:r>
+      <w:proofErr w:type="spellEnd"/>
+      <w:r>
+        <w:rPr>
+          <w:lang w:val="en-US"/>
+        </w:rPr>
+        <w:t xml:space="preserve"> URLs</w:t>
       </w:r>
     </w:p>
     <w:p>
       <w:pPr>
-        <w:pStyle w:val="Titre2"/>
-        <w:rPr>
+        <w:rPr>
+          <w:rStyle w:val="Hyperlink"/>
           <w:lang w:val="en-US"/>
         </w:rPr>
       </w:pPr>
-      <w:r>
-        <w:rPr>
-          <w:lang w:val="en-US"/>
-        </w:rPr>
-        <w:lastRenderedPageBreak/>
-        <w:t>DOM XSS</w:t>
-      </w:r>
-    </w:p>
-    <w:p>
-      <w:pPr>
-        <w:rPr>
-          <w:rStyle w:val="Lienhypertexte"/>
-          <w:lang w:val="en-US"/>
-        </w:rPr>
-      </w:pPr>
-      <w:hyperlink r:id="rId34" w:anchor="rule-1-html-encode-before-inserting-untrusted-data-into-html-element-content" w:history="1">
+      <w:hyperlink r:id="rId34" w:anchor="rule-6-sanitize-html-markup-with-a-library-designed-for-the-job" w:history="1">
+        <w:proofErr w:type="spellStart"/>
         <w:r>
           <w:rPr>
-            <w:rStyle w:val="Lienhypertexte"/>
+            <w:rStyle w:val="Hyperlink"/>
             <w:lang w:val="en-US"/>
           </w:rPr>
-          <w:t>DOM</w:t>
+          <w:t>Cross_Site_Scripting_Prevention_Cheat_Sheet</w:t>
         </w:r>
+        <w:proofErr w:type="spellEnd"/>
       </w:hyperlink>
-      <w:r>
-        <w:rPr>
-          <w:rStyle w:val="Lienhypertexte"/>
-          <w:lang w:val="en-US"/>
-        </w:rPr>
-        <w:t xml:space="preserve"> Based XSS Prevention Cheat Sheet</w:t>
-      </w:r>
-    </w:p>
-    <w:p>
-      <w:r>
-        <w:t xml:space="preserve">Ici la vulnérabilité se situe sur l’utilisation dangereuse de la méthode ‘eval’ qui permet d’évaluer une fonction mathématique sous la forme d’une String, mais peut également être utiliser pour exécuter du code javascript. Dans l’exemple ci-dessous, nous avons une calculatrice qui cherche la fonction dans l’URL afin de l’exécuter </w:t>
-      </w:r>
-      <w:hyperlink r:id="rId35" w:history="1">
+    </w:p>
+    <w:p>
+      <w:pPr>
+        <w:rPr>
+          <w:rStyle w:val="Hyperlink"/>
+          <w:lang w:val="en-US"/>
+        </w:rPr>
+      </w:pPr>
+      <w:r>
+        <w:rPr>
+          <w:rStyle w:val="Hyperlink"/>
+          <w:lang w:val="en-US"/>
+        </w:rPr>
+        <w:br w:type="page"/>
+      </w:r>
+    </w:p>
+    <w:p>
+      <w:pPr>
+        <w:pStyle w:val="Heading2"/>
+        <w:rPr>
+          <w:lang w:val="en-US"/>
+        </w:rPr>
+      </w:pPr>
+      <w:r>
+        <w:rPr>
+          <w:lang w:val="en-US"/>
+        </w:rPr>
+        <w:lastRenderedPageBreak/>
+        <w:t xml:space="preserve">XSS </w:t>
+      </w:r>
+      <w:r>
+        <w:rPr>
+          <w:lang w:val="en-US"/>
+        </w:rPr>
+        <w:t>RULE #</w:t>
+      </w:r>
+      <w:r>
+        <w:rPr>
+          <w:lang w:val="en-US"/>
+        </w:rPr>
+        <w:t>8</w:t>
+      </w:r>
+      <w:r>
+        <w:rPr>
+          <w:lang w:val="en-US"/>
+        </w:rPr>
+        <w:t xml:space="preserve"> </w:t>
+      </w:r>
+      <w:r>
+        <w:rPr>
+          <w:lang w:val="en-US"/>
+        </w:rPr>
+        <w:t>–</w:t>
+      </w:r>
+      <w:r>
+        <w:rPr>
+          <w:lang w:val="en-US"/>
+        </w:rPr>
+        <w:t xml:space="preserve"> </w:t>
+      </w:r>
+      <w:r>
+        <w:rPr>
+          <w:lang w:val="en-US"/>
+        </w:rPr>
+        <w:t>Prevent DOM-Based XSS</w:t>
+      </w:r>
+    </w:p>
+    <w:p>
+      <w:pPr>
+        <w:rPr>
+          <w:rStyle w:val="Hyperlink"/>
+          <w:lang w:val="en-US"/>
+        </w:rPr>
+      </w:pPr>
+      <w:hyperlink r:id="rId35" w:anchor="rule-6-sanitize-html-markup-with-a-library-designed-for-the-job" w:history="1">
+        <w:proofErr w:type="spellStart"/>
         <w:r>
           <w:rPr>
-            <w:rStyle w:val="Lienhypertexte"/>
+            <w:rStyle w:val="Hyperlink"/>
+            <w:lang w:val="en-US"/>
           </w:rPr>
-          <w:t>http://localhost:63342/DOM/Dom.html?ijt=1sb2f90cj?value=</w:t>
+          <w:t>Cross_Site_Scripting_Prevention_Cheat_Sheet</w:t>
         </w:r>
-        <w:r>
-          <w:rPr>
-            <w:rStyle w:val="Lienhypertexte"/>
-            <w:highlight w:val="yellow"/>
-          </w:rPr>
-          <w:t>10+10</w:t>
-        </w:r>
+        <w:proofErr w:type="spellEnd"/>
       </w:hyperlink>
-      <w:r>
-        <w:t xml:space="preserve">). </w:t>
-      </w:r>
-    </w:p>
-    <w:p>
-      <w:r>
-        <w:rPr>
-          <w:noProof/>
+    </w:p>
+    <w:p>
+      <w:r>
+        <w:t>Dans le cas ci-d</w:t>
+      </w:r>
+      <w:r>
+        <w:t>essous, le fait d’affecter une valeur ‘non encodée’ à une balise html fait que le site est vulnérable à des modifications au contenu du site.</w:t>
+      </w:r>
+    </w:p>
+    <w:p>
+      <w:pPr>
+        <w:rPr>
+          <w:lang w:val="en-US"/>
+        </w:rPr>
+      </w:pPr>
+      <w:r>
+        <w:rPr>
           <w:lang w:val="en-US"/>
         </w:rPr>
         <w:drawing>
-          <wp:inline distT="0" distB="0" distL="0" distR="0" wp14:anchorId="46C6A538" wp14:editId="4DBD2A9D">
-            <wp:extent cx="3962400" cy="2110484"/>
-            <wp:effectExtent l="0" t="0" r="0" b="4445"/>
-            <wp:docPr id="23" name="Picture 23" descr="Text&#10;&#10;Description automatically generated"/>
+          <wp:inline distT="0" distB="0" distL="0" distR="0" wp14:anchorId="530615D0" wp14:editId="2B7FB564">
+            <wp:extent cx="5760720" cy="1981200"/>
+            <wp:effectExtent l="0" t="0" r="0" b="0"/>
+            <wp:docPr id="31" name="Picture 31" descr="Text&#10;&#10;Description automatically generated"/>
             <wp:cNvGraphicFramePr>
               <a:graphicFrameLocks xmlns:a="http://schemas.openxmlformats.org/drawingml/2006/main" noChangeAspect="1"/>
             </wp:cNvGraphicFramePr>
@@ -3025,7 +3157,7 @@
               <a:graphicData uri="http://schemas.openxmlformats.org/drawingml/2006/picture">
                 <pic:pic xmlns:pic="http://schemas.openxmlformats.org/drawingml/2006/picture">
                   <pic:nvPicPr>
-                    <pic:cNvPr id="16" name="Picture 16" descr="Text&#10;&#10;Description automatically generated"/>
+                    <pic:cNvPr id="15" name="Picture 15" descr="Text&#10;&#10;Description automatically generated"/>
                     <pic:cNvPicPr/>
                   </pic:nvPicPr>
                   <pic:blipFill>
@@ -3037,7 +3169,7 @@
                   <pic:spPr>
                     <a:xfrm>
                       <a:off x="0" y="0"/>
-                      <a:ext cx="3975511" cy="2117467"/>
+                      <a:ext cx="5760720" cy="1981200"/>
                     </a:xfrm>
                     <a:prstGeom prst="rect">
                       <a:avLst/>
@@ -3051,38 +3183,20 @@
       </w:r>
     </w:p>
     <w:p>
-      <w:r>
-        <w:t>L’attaquant peut profiter de cette faille en remplaçant ‘10+10’ par du code malicieux. Par exemple, ici en remplaçant cette la chaine de caractères ‘10+10’ par ‘</w:t>
-      </w:r>
-      <w:proofErr w:type="spellStart"/>
-      <w:r>
-        <w:t>alert</w:t>
-      </w:r>
-      <w:proofErr w:type="spellEnd"/>
-      <w:r>
-        <w:t>(</w:t>
-      </w:r>
-      <w:proofErr w:type="spellStart"/>
-      <w:proofErr w:type="gramStart"/>
-      <w:r>
-        <w:t>document.cookie</w:t>
-      </w:r>
-      <w:proofErr w:type="spellEnd"/>
-      <w:proofErr w:type="gramEnd"/>
-      <w:r>
-        <w:t>)’ l’attaquant peut avoir accès au cookie, et bien d’autres ressources sensibles.</w:t>
-      </w:r>
-    </w:p>
-    <w:p>
-      <w:r>
-        <w:rPr>
-          <w:noProof/>
+      <w:pPr>
+        <w:rPr>
+          <w:lang w:val="en-US"/>
+        </w:rPr>
+      </w:pPr>
+      <w:r>
+        <w:rPr>
+          <w:lang w:val="en-US"/>
         </w:rPr>
         <w:drawing>
-          <wp:inline distT="0" distB="0" distL="0" distR="0" wp14:anchorId="6D1897A2" wp14:editId="637E1072">
-            <wp:extent cx="5760720" cy="1083310"/>
-            <wp:effectExtent l="19050" t="19050" r="11430" b="21590"/>
-            <wp:docPr id="20" name="Picture 20" descr="Graphical user interface, text, application&#10;&#10;Description automatically generated"/>
+          <wp:inline distT="0" distB="0" distL="0" distR="0" wp14:anchorId="5D5E7539" wp14:editId="0BC3F8E2">
+            <wp:extent cx="3638550" cy="1115424"/>
+            <wp:effectExtent l="19050" t="19050" r="19050" b="27940"/>
+            <wp:docPr id="32" name="Picture 32" descr="Graphical user interface, text, application, website&#10;&#10;Description automatically generated"/>
             <wp:cNvGraphicFramePr>
               <a:graphicFrameLocks xmlns:a="http://schemas.openxmlformats.org/drawingml/2006/main" noChangeAspect="1"/>
             </wp:cNvGraphicFramePr>
@@ -3090,7 +3204,7 @@
               <a:graphicData uri="http://schemas.openxmlformats.org/drawingml/2006/picture">
                 <pic:pic xmlns:pic="http://schemas.openxmlformats.org/drawingml/2006/picture">
                   <pic:nvPicPr>
-                    <pic:cNvPr id="20" name="Picture 20" descr="Graphical user interface, text, application&#10;&#10;Description automatically generated"/>
+                    <pic:cNvPr id="16" name="Picture 16" descr="Graphical user interface, text, application, website&#10;&#10;Description automatically generated"/>
                     <pic:cNvPicPr/>
                   </pic:nvPicPr>
                   <pic:blipFill>
@@ -3102,7 +3216,7 @@
                   <pic:spPr>
                     <a:xfrm>
                       <a:off x="0" y="0"/>
-                      <a:ext cx="5760720" cy="1083310"/>
+                      <a:ext cx="3655903" cy="1120744"/>
                     </a:xfrm>
                     <a:prstGeom prst="rect">
                       <a:avLst/>
@@ -3121,6 +3235,316 @@
       </w:r>
     </w:p>
     <w:p>
+      <w:r>
+        <w:t>On peut se protéger d</w:t>
+      </w:r>
+      <w:r>
+        <w:t>e cette vulnérabilité en utilisant la librairie ‘Enterprise Security API (ESAPI)’</w:t>
+      </w:r>
+    </w:p>
+    <w:p>
+      <w:r>
+        <w:drawing>
+          <wp:inline distT="0" distB="0" distL="0" distR="0" wp14:anchorId="782F9C29" wp14:editId="5586DB96">
+            <wp:extent cx="5760720" cy="1934845"/>
+            <wp:effectExtent l="0" t="0" r="0" b="8255"/>
+            <wp:docPr id="33" name="Picture 33" descr="Text&#10;&#10;Description automatically generated"/>
+            <wp:cNvGraphicFramePr>
+              <a:graphicFrameLocks xmlns:a="http://schemas.openxmlformats.org/drawingml/2006/main" noChangeAspect="1"/>
+            </wp:cNvGraphicFramePr>
+            <a:graphic xmlns:a="http://schemas.openxmlformats.org/drawingml/2006/main">
+              <a:graphicData uri="http://schemas.openxmlformats.org/drawingml/2006/picture">
+                <pic:pic xmlns:pic="http://schemas.openxmlformats.org/drawingml/2006/picture">
+                  <pic:nvPicPr>
+                    <pic:cNvPr id="25" name="Picture 25" descr="Text&#10;&#10;Description automatically generated"/>
+                    <pic:cNvPicPr/>
+                  </pic:nvPicPr>
+                  <pic:blipFill>
+                    <a:blip r:embed="rId38"/>
+                    <a:stretch>
+                      <a:fillRect/>
+                    </a:stretch>
+                  </pic:blipFill>
+                  <pic:spPr>
+                    <a:xfrm>
+                      <a:off x="0" y="0"/>
+                      <a:ext cx="5760720" cy="1934845"/>
+                    </a:xfrm>
+                    <a:prstGeom prst="rect">
+                      <a:avLst/>
+                    </a:prstGeom>
+                  </pic:spPr>
+                </pic:pic>
+              </a:graphicData>
+            </a:graphic>
+          </wp:inline>
+        </w:drawing>
+      </w:r>
+    </w:p>
+    <w:p>
+      <w:pPr>
+        <w:rPr>
+          <w:rStyle w:val="Hyperlink"/>
+          <w:lang w:val="en-US"/>
+        </w:rPr>
+      </w:pPr>
+      <w:r>
+        <w:drawing>
+          <wp:inline distT="0" distB="0" distL="0" distR="0" wp14:anchorId="31A2EBB9" wp14:editId="5239F711">
+            <wp:extent cx="4359018" cy="1394581"/>
+            <wp:effectExtent l="19050" t="19050" r="22860" b="15240"/>
+            <wp:docPr id="34" name="Picture 34" descr="Graphical user interface, text, website&#10;&#10;Description automatically generated"/>
+            <wp:cNvGraphicFramePr>
+              <a:graphicFrameLocks xmlns:a="http://schemas.openxmlformats.org/drawingml/2006/main" noChangeAspect="1"/>
+            </wp:cNvGraphicFramePr>
+            <a:graphic xmlns:a="http://schemas.openxmlformats.org/drawingml/2006/main">
+              <a:graphicData uri="http://schemas.openxmlformats.org/drawingml/2006/picture">
+                <pic:pic xmlns:pic="http://schemas.openxmlformats.org/drawingml/2006/picture">
+                  <pic:nvPicPr>
+                    <pic:cNvPr id="27" name="Picture 27" descr="Graphical user interface, text, website&#10;&#10;Description automatically generated"/>
+                    <pic:cNvPicPr/>
+                  </pic:nvPicPr>
+                  <pic:blipFill>
+                    <a:blip r:embed="rId39"/>
+                    <a:stretch>
+                      <a:fillRect/>
+                    </a:stretch>
+                  </pic:blipFill>
+                  <pic:spPr>
+                    <a:xfrm>
+                      <a:off x="0" y="0"/>
+                      <a:ext cx="4359018" cy="1394581"/>
+                    </a:xfrm>
+                    <a:prstGeom prst="rect">
+                      <a:avLst/>
+                    </a:prstGeom>
+                    <a:ln>
+                      <a:solidFill>
+                        <a:schemeClr val="tx1"/>
+                      </a:solidFill>
+                    </a:ln>
+                  </pic:spPr>
+                </pic:pic>
+              </a:graphicData>
+            </a:graphic>
+          </wp:inline>
+        </w:drawing>
+      </w:r>
+    </w:p>
+    <w:p>
+      <w:pPr>
+        <w:rPr>
+          <w:lang w:val="en-US"/>
+        </w:rPr>
+      </w:pPr>
+    </w:p>
+    <w:p>
+      <w:pPr>
+        <w:rPr>
+          <w:lang w:val="en-US"/>
+        </w:rPr>
+      </w:pPr>
+      <w:r>
+        <w:rPr>
+          <w:lang w:val="en-US"/>
+        </w:rPr>
+        <w:br w:type="page"/>
+      </w:r>
+    </w:p>
+    <w:p>
+      <w:pPr>
+        <w:pStyle w:val="Heading2"/>
+        <w:rPr>
+          <w:lang w:val="en-US"/>
+        </w:rPr>
+      </w:pPr>
+      <w:r>
+        <w:rPr>
+          <w:lang w:val="en-US"/>
+        </w:rPr>
+        <w:lastRenderedPageBreak/>
+        <w:t>DOM XSS</w:t>
+      </w:r>
+    </w:p>
+    <w:p>
+      <w:pPr>
+        <w:rPr>
+          <w:rStyle w:val="Hyperlink"/>
+          <w:lang w:val="en-US"/>
+        </w:rPr>
+      </w:pPr>
+      <w:hyperlink r:id="rId40" w:anchor="rule-1-html-encode-before-inserting-untrusted-data-into-html-element-content" w:history="1">
+        <w:r>
+          <w:rPr>
+            <w:rStyle w:val="Hyperlink"/>
+            <w:lang w:val="en-US"/>
+          </w:rPr>
+          <w:t>DOM</w:t>
+        </w:r>
+      </w:hyperlink>
+      <w:r>
+        <w:rPr>
+          <w:rStyle w:val="Hyperlink"/>
+          <w:lang w:val="en-US"/>
+        </w:rPr>
+        <w:t xml:space="preserve"> Based XSS Prevention Cheat Sheet</w:t>
+      </w:r>
+    </w:p>
+    <w:p>
+      <w:r>
+        <w:t>Dans le cas ci-d</w:t>
+      </w:r>
+      <w:r>
+        <w:t>essous, le fait d’affecter une valeur ‘non encodée’ à une balise html fait que le site est vulnérable à des modifications au contenu du site.</w:t>
+      </w:r>
+    </w:p>
+    <w:p>
+      <w:pPr>
+        <w:rPr>
+          <w:lang w:val="en-US"/>
+        </w:rPr>
+      </w:pPr>
+      <w:r>
+        <w:rPr>
+          <w:lang w:val="en-US"/>
+        </w:rPr>
+        <w:drawing>
+          <wp:inline distT="0" distB="0" distL="0" distR="0" wp14:anchorId="4CC92C24" wp14:editId="21D2D9D3">
+            <wp:extent cx="5760720" cy="1981200"/>
+            <wp:effectExtent l="0" t="0" r="0" b="0"/>
+            <wp:docPr id="15" name="Picture 15" descr="Text&#10;&#10;Description automatically generated"/>
+            <wp:cNvGraphicFramePr>
+              <a:graphicFrameLocks xmlns:a="http://schemas.openxmlformats.org/drawingml/2006/main" noChangeAspect="1"/>
+            </wp:cNvGraphicFramePr>
+            <a:graphic xmlns:a="http://schemas.openxmlformats.org/drawingml/2006/main">
+              <a:graphicData uri="http://schemas.openxmlformats.org/drawingml/2006/picture">
+                <pic:pic xmlns:pic="http://schemas.openxmlformats.org/drawingml/2006/picture">
+                  <pic:nvPicPr>
+                    <pic:cNvPr id="15" name="Picture 15" descr="Text&#10;&#10;Description automatically generated"/>
+                    <pic:cNvPicPr/>
+                  </pic:nvPicPr>
+                  <pic:blipFill>
+                    <a:blip r:embed="rId36"/>
+                    <a:stretch>
+                      <a:fillRect/>
+                    </a:stretch>
+                  </pic:blipFill>
+                  <pic:spPr>
+                    <a:xfrm>
+                      <a:off x="0" y="0"/>
+                      <a:ext cx="5760720" cy="1981200"/>
+                    </a:xfrm>
+                    <a:prstGeom prst="rect">
+                      <a:avLst/>
+                    </a:prstGeom>
+                  </pic:spPr>
+                </pic:pic>
+              </a:graphicData>
+            </a:graphic>
+          </wp:inline>
+        </w:drawing>
+      </w:r>
+    </w:p>
+    <w:p>
+      <w:pPr>
+        <w:rPr>
+          <w:lang w:val="en-US"/>
+        </w:rPr>
+      </w:pPr>
+      <w:r>
+        <w:rPr>
+          <w:lang w:val="en-US"/>
+        </w:rPr>
+        <w:drawing>
+          <wp:inline distT="0" distB="0" distL="0" distR="0" wp14:anchorId="2306523E" wp14:editId="5CF99CE6">
+            <wp:extent cx="3638550" cy="1115424"/>
+            <wp:effectExtent l="19050" t="19050" r="19050" b="27940"/>
+            <wp:docPr id="16" name="Picture 16" descr="Graphical user interface, text, application, website&#10;&#10;Description automatically generated"/>
+            <wp:cNvGraphicFramePr>
+              <a:graphicFrameLocks xmlns:a="http://schemas.openxmlformats.org/drawingml/2006/main" noChangeAspect="1"/>
+            </wp:cNvGraphicFramePr>
+            <a:graphic xmlns:a="http://schemas.openxmlformats.org/drawingml/2006/main">
+              <a:graphicData uri="http://schemas.openxmlformats.org/drawingml/2006/picture">
+                <pic:pic xmlns:pic="http://schemas.openxmlformats.org/drawingml/2006/picture">
+                  <pic:nvPicPr>
+                    <pic:cNvPr id="16" name="Picture 16" descr="Graphical user interface, text, application, website&#10;&#10;Description automatically generated"/>
+                    <pic:cNvPicPr/>
+                  </pic:nvPicPr>
+                  <pic:blipFill>
+                    <a:blip r:embed="rId37"/>
+                    <a:stretch>
+                      <a:fillRect/>
+                    </a:stretch>
+                  </pic:blipFill>
+                  <pic:spPr>
+                    <a:xfrm>
+                      <a:off x="0" y="0"/>
+                      <a:ext cx="3655903" cy="1120744"/>
+                    </a:xfrm>
+                    <a:prstGeom prst="rect">
+                      <a:avLst/>
+                    </a:prstGeom>
+                    <a:ln>
+                      <a:solidFill>
+                        <a:schemeClr val="tx1"/>
+                      </a:solidFill>
+                    </a:ln>
+                  </pic:spPr>
+                </pic:pic>
+              </a:graphicData>
+            </a:graphic>
+          </wp:inline>
+        </w:drawing>
+      </w:r>
+    </w:p>
+    <w:p>
+      <w:r>
+        <w:t>On peut se protéger d</w:t>
+      </w:r>
+      <w:r>
+        <w:t>e cette vulnérabilité en utilisant la librairie ‘Enterprise Security API (ESAPI)’</w:t>
+      </w:r>
+    </w:p>
+    <w:p>
+      <w:r>
+        <w:drawing>
+          <wp:inline distT="0" distB="0" distL="0" distR="0" wp14:anchorId="7C2FA109" wp14:editId="33C3BB86">
+            <wp:extent cx="5760720" cy="1934845"/>
+            <wp:effectExtent l="0" t="0" r="0" b="8255"/>
+            <wp:docPr id="25" name="Picture 25" descr="Text&#10;&#10;Description automatically generated"/>
+            <wp:cNvGraphicFramePr>
+              <a:graphicFrameLocks xmlns:a="http://schemas.openxmlformats.org/drawingml/2006/main" noChangeAspect="1"/>
+            </wp:cNvGraphicFramePr>
+            <a:graphic xmlns:a="http://schemas.openxmlformats.org/drawingml/2006/main">
+              <a:graphicData uri="http://schemas.openxmlformats.org/drawingml/2006/picture">
+                <pic:pic xmlns:pic="http://schemas.openxmlformats.org/drawingml/2006/picture">
+                  <pic:nvPicPr>
+                    <pic:cNvPr id="25" name="Picture 25" descr="Text&#10;&#10;Description automatically generated"/>
+                    <pic:cNvPicPr/>
+                  </pic:nvPicPr>
+                  <pic:blipFill>
+                    <a:blip r:embed="rId38"/>
+                    <a:stretch>
+                      <a:fillRect/>
+                    </a:stretch>
+                  </pic:blipFill>
+                  <pic:spPr>
+                    <a:xfrm>
+                      <a:off x="0" y="0"/>
+                      <a:ext cx="5760720" cy="1934845"/>
+                    </a:xfrm>
+                    <a:prstGeom prst="rect">
+                      <a:avLst/>
+                    </a:prstGeom>
+                  </pic:spPr>
+                </pic:pic>
+              </a:graphicData>
+            </a:graphic>
+          </wp:inline>
+        </w:drawing>
+      </w:r>
+    </w:p>
+    <w:p>
       <w:pPr>
         <w:rPr>
           <w:rFonts w:asciiTheme="majorHAnsi" w:eastAsiaTheme="majorEastAsia" w:hAnsiTheme="majorHAnsi" w:cstheme="majorBidi"/>
@@ -3130,27 +3554,46 @@
         </w:rPr>
       </w:pPr>
       <w:r>
-        <w:t xml:space="preserve">Pour éviter ce genre de faille dans le site, il faut à tout </w:t>
-      </w:r>
-      <w:r>
-        <w:t>prix</w:t>
-      </w:r>
-      <w:r>
-        <w:t xml:space="preserve"> éviter l’utilisation d’une méthode telle qu’eval dans son site</w:t>
-      </w:r>
-      <w:r>
-        <w:t xml:space="preserve">, ainsi que les méthodes faisant appels implicitement à la méthode </w:t>
-      </w:r>
-      <w:proofErr w:type="gramStart"/>
-      <w:r>
-        <w:t>eval(</w:t>
-      </w:r>
-      <w:proofErr w:type="gramEnd"/>
-      <w:r>
-        <w:t>)</w:t>
-      </w:r>
-      <w:r>
-        <w:t>.</w:t>
+        <w:drawing>
+          <wp:inline distT="0" distB="0" distL="0" distR="0" wp14:anchorId="1D4A2BDB" wp14:editId="2579796E">
+            <wp:extent cx="4359018" cy="1394581"/>
+            <wp:effectExtent l="19050" t="19050" r="22860" b="15240"/>
+            <wp:docPr id="27" name="Picture 27" descr="Graphical user interface, text, website&#10;&#10;Description automatically generated"/>
+            <wp:cNvGraphicFramePr>
+              <a:graphicFrameLocks xmlns:a="http://schemas.openxmlformats.org/drawingml/2006/main" noChangeAspect="1"/>
+            </wp:cNvGraphicFramePr>
+            <a:graphic xmlns:a="http://schemas.openxmlformats.org/drawingml/2006/main">
+              <a:graphicData uri="http://schemas.openxmlformats.org/drawingml/2006/picture">
+                <pic:pic xmlns:pic="http://schemas.openxmlformats.org/drawingml/2006/picture">
+                  <pic:nvPicPr>
+                    <pic:cNvPr id="27" name="Picture 27" descr="Graphical user interface, text, website&#10;&#10;Description automatically generated"/>
+                    <pic:cNvPicPr/>
+                  </pic:nvPicPr>
+                  <pic:blipFill>
+                    <a:blip r:embed="rId39"/>
+                    <a:stretch>
+                      <a:fillRect/>
+                    </a:stretch>
+                  </pic:blipFill>
+                  <pic:spPr>
+                    <a:xfrm>
+                      <a:off x="0" y="0"/>
+                      <a:ext cx="4359018" cy="1394581"/>
+                    </a:xfrm>
+                    <a:prstGeom prst="rect">
+                      <a:avLst/>
+                    </a:prstGeom>
+                    <a:ln>
+                      <a:solidFill>
+                        <a:schemeClr val="tx1"/>
+                      </a:solidFill>
+                    </a:ln>
+                  </pic:spPr>
+                </pic:pic>
+              </a:graphicData>
+            </a:graphic>
+          </wp:inline>
+        </w:drawing>
       </w:r>
       <w:r>
         <w:br w:type="page"/>
@@ -3158,7 +3601,7 @@
     </w:p>
     <w:p>
       <w:pPr>
-        <w:pStyle w:val="Titre2"/>
+        <w:pStyle w:val="Heading2"/>
       </w:pPr>
       <w:r>
         <w:lastRenderedPageBreak/>
@@ -3168,7 +3611,7 @@
     <w:p/>
     <w:p>
       <w:pPr>
-        <w:pStyle w:val="Titre2"/>
+        <w:pStyle w:val="Heading2"/>
       </w:pPr>
       <w:r>
         <w:lastRenderedPageBreak/>
@@ -3178,7 +3621,7 @@
     <w:p/>
     <w:p>
       <w:pPr>
-        <w:pStyle w:val="Titre2"/>
+        <w:pStyle w:val="Heading2"/>
       </w:pPr>
       <w:r>
         <w:lastRenderedPageBreak/>
@@ -3237,7 +3680,7 @@
                     <pic:cNvPicPr/>
                   </pic:nvPicPr>
                   <pic:blipFill>
-                    <a:blip r:embed="rId38"/>
+                    <a:blip r:embed="rId41"/>
                     <a:stretch>
                       <a:fillRect/>
                     </a:stretch>
@@ -3316,7 +3759,7 @@
                     <pic:cNvPicPr/>
                   </pic:nvPicPr>
                   <pic:blipFill>
-                    <a:blip r:embed="rId39"/>
+                    <a:blip r:embed="rId42"/>
                     <a:stretch>
                       <a:fillRect/>
                     </a:stretch>
@@ -3358,7 +3801,7 @@
                     <pic:cNvPicPr/>
                   </pic:nvPicPr>
                   <pic:blipFill>
-                    <a:blip r:embed="rId40"/>
+                    <a:blip r:embed="rId43"/>
                     <a:stretch>
                       <a:fillRect/>
                     </a:stretch>
@@ -3381,7 +3824,7 @@
     </w:p>
     <w:p>
       <w:pPr>
-        <w:pStyle w:val="Titre2"/>
+        <w:pStyle w:val="Heading2"/>
       </w:pPr>
       <w:r>
         <w:lastRenderedPageBreak/>
@@ -3411,14 +3854,11 @@
     </w:p>
     <w:p>
       <w:r>
-        <w:rPr>
-          <w:noProof/>
-        </w:rPr>
         <w:drawing>
-          <wp:inline distT="0" distB="0" distL="0" distR="0" wp14:anchorId="4FD10C75" wp14:editId="54ADD664">
-            <wp:extent cx="3429000" cy="1395028"/>
-            <wp:effectExtent l="0" t="0" r="0" b="0"/>
-            <wp:docPr id="5" name="Picture 5" descr="Text&#10;&#10;Description automatically generated"/>
+          <wp:inline distT="0" distB="0" distL="0" distR="0" wp14:anchorId="7779B8E3" wp14:editId="3488CD2B">
+            <wp:extent cx="3597215" cy="1389719"/>
+            <wp:effectExtent l="0" t="0" r="3810" b="1270"/>
+            <wp:docPr id="35" name="Picture 35" descr="Text&#10;&#10;Description automatically generated"/>
             <wp:cNvGraphicFramePr>
               <a:graphicFrameLocks xmlns:a="http://schemas.openxmlformats.org/drawingml/2006/main" noChangeAspect="1"/>
             </wp:cNvGraphicFramePr>
@@ -3426,11 +3866,11 @@
               <a:graphicData uri="http://schemas.openxmlformats.org/drawingml/2006/picture">
                 <pic:pic xmlns:pic="http://schemas.openxmlformats.org/drawingml/2006/picture">
                   <pic:nvPicPr>
-                    <pic:cNvPr id="5" name="Picture 5" descr="Text&#10;&#10;Description automatically generated"/>
+                    <pic:cNvPr id="35" name="Picture 35" descr="Text&#10;&#10;Description automatically generated"/>
                     <pic:cNvPicPr/>
                   </pic:nvPicPr>
                   <pic:blipFill>
-                    <a:blip r:embed="rId41"/>
+                    <a:blip r:embed="rId44"/>
                     <a:stretch>
                       <a:fillRect/>
                     </a:stretch>
@@ -3438,7 +3878,7 @@
                   <pic:spPr>
                     <a:xfrm>
                       <a:off x="0" y="0"/>
-                      <a:ext cx="3440973" cy="1399899"/>
+                      <a:ext cx="3617405" cy="1397519"/>
                     </a:xfrm>
                     <a:prstGeom prst="rect">
                       <a:avLst/>
@@ -3449,199 +3889,6 @@
             </a:graphic>
           </wp:inline>
         </w:drawing>
-      </w:r>
-    </w:p>
-    <w:p>
-      <w:r>
-        <w:t>Nous allons également utiliser le programme ‘</w:t>
-      </w:r>
-      <w:proofErr w:type="spellStart"/>
-      <w:r>
-        <w:t>request.php</w:t>
-      </w:r>
-      <w:proofErr w:type="spellEnd"/>
-      <w:r>
-        <w:t xml:space="preserve">’ PHP ci-dessous afin de simuler les appels d’un utilisateur vers notre serveur : </w:t>
-      </w:r>
-    </w:p>
-    <w:p>
-      <w:r>
-        <w:rPr>
-          <w:noProof/>
-        </w:rPr>
-        <w:drawing>
-          <wp:inline distT="0" distB="0" distL="0" distR="0" wp14:anchorId="488D4586" wp14:editId="78417620">
-            <wp:extent cx="3514725" cy="2569353"/>
-            <wp:effectExtent l="0" t="0" r="0" b="2540"/>
-            <wp:docPr id="6" name="Picture 6" descr="Text&#10;&#10;Description automatically generated"/>
-            <wp:cNvGraphicFramePr>
-              <a:graphicFrameLocks xmlns:a="http://schemas.openxmlformats.org/drawingml/2006/main" noChangeAspect="1"/>
-            </wp:cNvGraphicFramePr>
-            <a:graphic xmlns:a="http://schemas.openxmlformats.org/drawingml/2006/main">
-              <a:graphicData uri="http://schemas.openxmlformats.org/drawingml/2006/picture">
-                <pic:pic xmlns:pic="http://schemas.openxmlformats.org/drawingml/2006/picture">
-                  <pic:nvPicPr>
-                    <pic:cNvPr id="6" name="Picture 6" descr="Text&#10;&#10;Description automatically generated"/>
-                    <pic:cNvPicPr/>
-                  </pic:nvPicPr>
-                  <pic:blipFill>
-                    <a:blip r:embed="rId42"/>
-                    <a:stretch>
-                      <a:fillRect/>
-                    </a:stretch>
-                  </pic:blipFill>
-                  <pic:spPr>
-                    <a:xfrm>
-                      <a:off x="0" y="0"/>
-                      <a:ext cx="3518562" cy="2572158"/>
-                    </a:xfrm>
-                    <a:prstGeom prst="rect">
-                      <a:avLst/>
-                    </a:prstGeom>
-                  </pic:spPr>
-                </pic:pic>
-              </a:graphicData>
-            </a:graphic>
-          </wp:inline>
-        </w:drawing>
-      </w:r>
-    </w:p>
-    <w:p>
-      <w:r>
-        <w:t>Le résultat généré par ‘</w:t>
-      </w:r>
-      <w:proofErr w:type="spellStart"/>
-      <w:r>
-        <w:t>request.php</w:t>
-      </w:r>
-      <w:proofErr w:type="spellEnd"/>
-      <w:r>
-        <w:t>’ sera</w:t>
-      </w:r>
-      <w:r>
-        <w:t xml:space="preserve"> donc la suivante :</w:t>
-      </w:r>
-    </w:p>
-    <w:p>
-      <w:r>
-        <w:rPr>
-          <w:noProof/>
-        </w:rPr>
-        <w:drawing>
-          <wp:inline distT="0" distB="0" distL="0" distR="0" wp14:anchorId="392BF47C" wp14:editId="7678BF4A">
-            <wp:extent cx="2926334" cy="1950889"/>
-            <wp:effectExtent l="19050" t="19050" r="26670" b="11430"/>
-            <wp:docPr id="7" name="Picture 7" descr="Graphical user interface, text, application&#10;&#10;Description automatically generated"/>
-            <wp:cNvGraphicFramePr>
-              <a:graphicFrameLocks xmlns:a="http://schemas.openxmlformats.org/drawingml/2006/main" noChangeAspect="1"/>
-            </wp:cNvGraphicFramePr>
-            <a:graphic xmlns:a="http://schemas.openxmlformats.org/drawingml/2006/main">
-              <a:graphicData uri="http://schemas.openxmlformats.org/drawingml/2006/picture">
-                <pic:pic xmlns:pic="http://schemas.openxmlformats.org/drawingml/2006/picture">
-                  <pic:nvPicPr>
-                    <pic:cNvPr id="7" name="Picture 7" descr="Graphical user interface, text, application&#10;&#10;Description automatically generated"/>
-                    <pic:cNvPicPr/>
-                  </pic:nvPicPr>
-                  <pic:blipFill>
-                    <a:blip r:embed="rId43"/>
-                    <a:stretch>
-                      <a:fillRect/>
-                    </a:stretch>
-                  </pic:blipFill>
-                  <pic:spPr>
-                    <a:xfrm>
-                      <a:off x="0" y="0"/>
-                      <a:ext cx="2926334" cy="1950889"/>
-                    </a:xfrm>
-                    <a:prstGeom prst="rect">
-                      <a:avLst/>
-                    </a:prstGeom>
-                    <a:ln>
-                      <a:solidFill>
-                        <a:schemeClr val="accent1"/>
-                      </a:solidFill>
-                    </a:ln>
-                  </pic:spPr>
-                </pic:pic>
-              </a:graphicData>
-            </a:graphic>
-          </wp:inline>
-        </w:drawing>
-      </w:r>
-    </w:p>
-    <w:p>
-      <w:r>
-        <w:t xml:space="preserve">Le fait de ne pas contrôler l’XML fourni, en tolérant </w:t>
-      </w:r>
-      <w:r>
-        <w:t xml:space="preserve">notamment </w:t>
-      </w:r>
-      <w:r>
-        <w:t>les entités externes soumettent le serveur à un danger important</w:t>
-      </w:r>
-      <w:r>
-        <w:t xml:space="preserve"> car un hacker pourrait l’utiliser pour accéder aux données du serveur</w:t>
-      </w:r>
-      <w:r>
-        <w:t>.</w:t>
-      </w:r>
-      <w:r>
-        <w:t xml:space="preserve"> Pour cela, il doit tout simplement s’appuyer sur un ‘</w:t>
-      </w:r>
-      <w:proofErr w:type="spellStart"/>
-      <w:r>
-        <w:t>External</w:t>
-      </w:r>
-      <w:proofErr w:type="spellEnd"/>
-      <w:r>
-        <w:t xml:space="preserve"> </w:t>
-      </w:r>
-      <w:r>
-        <w:t xml:space="preserve">Document Type </w:t>
-      </w:r>
-      <w:proofErr w:type="spellStart"/>
-      <w:r>
-        <w:t>Definition</w:t>
-      </w:r>
-      <w:proofErr w:type="spellEnd"/>
-      <w:r>
-        <w:t>’</w:t>
-      </w:r>
-      <w:r>
-        <w:t xml:space="preserve"> ou </w:t>
-      </w:r>
-      <w:proofErr w:type="spellStart"/>
-      <w:r>
-        <w:t>External</w:t>
-      </w:r>
-      <w:proofErr w:type="spellEnd"/>
-      <w:r>
-        <w:t xml:space="preserve"> DTD.</w:t>
-      </w:r>
-      <w:r>
-        <w:t xml:space="preserve"> </w:t>
-      </w:r>
-    </w:p>
-    <w:p>
-      <w:r>
-        <w:lastRenderedPageBreak/>
-        <w:t>Vous retrouvez ci-dessous un exemple de cette vulnérabilité, ou l’hacker pourrait accéder à un fichier ’</w:t>
-      </w:r>
-      <w:proofErr w:type="spellStart"/>
-      <w:r>
-        <w:t>passwd</w:t>
-      </w:r>
-      <w:proofErr w:type="spellEnd"/>
-      <w:r>
-        <w:t>’ en modifiant le code de ‘</w:t>
-      </w:r>
-      <w:proofErr w:type="spellStart"/>
-      <w:r>
-        <w:t>request.php</w:t>
-      </w:r>
-      <w:proofErr w:type="spellEnd"/>
-      <w:r>
-        <w:t>’. Vous retrouverez également le nouveau résultat de la requête.</w:t>
       </w:r>
     </w:p>
     <w:p>
@@ -3665,7 +3912,7 @@
                     <pic:cNvPicPr/>
                   </pic:nvPicPr>
                   <pic:blipFill>
-                    <a:blip r:embed="rId44"/>
+                    <a:blip r:embed="rId45"/>
                     <a:stretch>
                       <a:fillRect/>
                     </a:stretch>
@@ -3705,7 +3952,7 @@
                     <pic:cNvPicPr/>
                   </pic:nvPicPr>
                   <pic:blipFill>
-                    <a:blip r:embed="rId45"/>
+                    <a:blip r:embed="rId46"/>
                     <a:stretch>
                       <a:fillRect/>
                     </a:stretch>
@@ -3733,54 +3980,24 @@
     </w:p>
     <w:p>
       <w:r>
-        <w:t>Pour se protéger de cette vulnérabilité, il suffit de bannir les entités externes, en ajoutant la ligne suivante au programme PHP du serveur.</w:t>
-      </w:r>
-    </w:p>
-    <w:p>
-      <w:r>
-        <w:rPr>
-          <w:noProof/>
-        </w:rPr>
-        <w:drawing>
-          <wp:inline distT="0" distB="0" distL="0" distR="0" wp14:anchorId="5078EA70" wp14:editId="1422AEF4">
-            <wp:extent cx="3932261" cy="1996613"/>
-            <wp:effectExtent l="0" t="0" r="0" b="3810"/>
-            <wp:docPr id="14" name="Picture 14" descr="A screenshot of a computer&#10;&#10;Description automatically generated with medium confidence"/>
-            <wp:cNvGraphicFramePr>
-              <a:graphicFrameLocks xmlns:a="http://schemas.openxmlformats.org/drawingml/2006/main" noChangeAspect="1"/>
-            </wp:cNvGraphicFramePr>
-            <a:graphic xmlns:a="http://schemas.openxmlformats.org/drawingml/2006/main">
-              <a:graphicData uri="http://schemas.openxmlformats.org/drawingml/2006/picture">
-                <pic:pic xmlns:pic="http://schemas.openxmlformats.org/drawingml/2006/picture">
-                  <pic:nvPicPr>
-                    <pic:cNvPr id="14" name="Picture 14" descr="A screenshot of a computer&#10;&#10;Description automatically generated with medium confidence"/>
-                    <pic:cNvPicPr/>
-                  </pic:nvPicPr>
-                  <pic:blipFill>
-                    <a:blip r:embed="rId46"/>
-                    <a:stretch>
-                      <a:fillRect/>
-                    </a:stretch>
-                  </pic:blipFill>
-                  <pic:spPr>
-                    <a:xfrm>
-                      <a:off x="0" y="0"/>
-                      <a:ext cx="3932261" cy="1996613"/>
-                    </a:xfrm>
-                    <a:prstGeom prst="rect">
-                      <a:avLst/>
-                    </a:prstGeom>
-                  </pic:spPr>
-                </pic:pic>
-              </a:graphicData>
-            </a:graphic>
-          </wp:inline>
-        </w:drawing>
-      </w:r>
-    </w:p>
+        <w:t xml:space="preserve">Pour se protéger de cette vulnérabilité, il suffit de bannir les entités externes, en </w:t>
+      </w:r>
+      <w:r>
+        <w:t>décommentant la première ligne de ‘</w:t>
+      </w:r>
+      <w:proofErr w:type="spellStart"/>
+      <w:r>
+        <w:t>welcome.php</w:t>
+      </w:r>
+      <w:proofErr w:type="spellEnd"/>
+      <w:r>
+        <w:t>’</w:t>
+      </w:r>
+    </w:p>
+    <w:p/>
     <w:p>
       <w:pPr>
-        <w:pStyle w:val="Titre2"/>
+        <w:pStyle w:val="Heading2"/>
       </w:pPr>
       <w:r>
         <w:lastRenderedPageBreak/>
@@ -3985,7 +4202,7 @@
     </w:p>
     <w:p>
       <w:pPr>
-        <w:pStyle w:val="Titre2"/>
+        <w:pStyle w:val="Heading2"/>
       </w:pPr>
       <w:proofErr w:type="spellStart"/>
       <w:r>
@@ -4398,7 +4615,7 @@
     <w:sdtContent>
       <w:p>
         <w:pPr>
-          <w:pStyle w:val="Pieddepage"/>
+          <w:pStyle w:val="Footer"/>
           <w:jc w:val="right"/>
         </w:pPr>
         <w:r>
@@ -4421,7 +4638,7 @@
   </w:sdt>
   <w:p>
     <w:pPr>
-      <w:pStyle w:val="Pieddepage"/>
+      <w:pStyle w:val="Footer"/>
     </w:pPr>
   </w:p>
 </w:ftr>
@@ -4851,11 +5068,11 @@
     <w:name w:val="Normal"/>
     <w:qFormat/>
   </w:style>
-  <w:style w:type="paragraph" w:styleId="Titre1">
+  <w:style w:type="paragraph" w:styleId="Heading1">
     <w:name w:val="heading 1"/>
     <w:basedOn w:val="Normal"/>
     <w:next w:val="Normal"/>
-    <w:link w:val="Titre1Car"/>
+    <w:link w:val="Heading1Char"/>
     <w:uiPriority w:val="9"/>
     <w:qFormat/>
     <w:rsid w:val="009D4553"/>
@@ -4872,11 +5089,11 @@
       <w:szCs w:val="32"/>
     </w:rPr>
   </w:style>
-  <w:style w:type="paragraph" w:styleId="Titre2">
+  <w:style w:type="paragraph" w:styleId="Heading2">
     <w:name w:val="heading 2"/>
     <w:basedOn w:val="Normal"/>
     <w:next w:val="Normal"/>
-    <w:link w:val="Titre2Car"/>
+    <w:link w:val="Heading2Char"/>
     <w:autoRedefine/>
     <w:uiPriority w:val="9"/>
     <w:unhideWhenUsed/>
@@ -4896,11 +5113,11 @@
       <w:szCs w:val="26"/>
     </w:rPr>
   </w:style>
-  <w:style w:type="paragraph" w:styleId="Titre3">
+  <w:style w:type="paragraph" w:styleId="Heading3">
     <w:name w:val="heading 3"/>
     <w:basedOn w:val="Normal"/>
     <w:next w:val="Normal"/>
-    <w:link w:val="Titre3Car"/>
+    <w:link w:val="Heading3Char"/>
     <w:uiPriority w:val="9"/>
     <w:semiHidden/>
     <w:unhideWhenUsed/>
@@ -4919,13 +5136,13 @@
       <w:szCs w:val="24"/>
     </w:rPr>
   </w:style>
-  <w:style w:type="character" w:default="1" w:styleId="Policepardfaut">
+  <w:style w:type="character" w:default="1" w:styleId="DefaultParagraphFont">
     <w:name w:val="Default Paragraph Font"/>
     <w:uiPriority w:val="1"/>
     <w:semiHidden/>
     <w:unhideWhenUsed/>
   </w:style>
-  <w:style w:type="table" w:default="1" w:styleId="TableauNormal">
+  <w:style w:type="table" w:default="1" w:styleId="TableNormal">
     <w:name w:val="Normal Table"/>
     <w:uiPriority w:val="99"/>
     <w:semiHidden/>
@@ -4940,15 +5157,15 @@
       </w:tblCellMar>
     </w:tblPr>
   </w:style>
-  <w:style w:type="numbering" w:default="1" w:styleId="Aucuneliste">
+  <w:style w:type="numbering" w:default="1" w:styleId="NoList">
     <w:name w:val="No List"/>
     <w:uiPriority w:val="99"/>
     <w:semiHidden/>
     <w:unhideWhenUsed/>
   </w:style>
-  <w:style w:type="table" w:styleId="Grilledutableau">
+  <w:style w:type="table" w:styleId="TableGrid">
     <w:name w:val="Table Grid"/>
-    <w:basedOn w:val="TableauNormal"/>
+    <w:basedOn w:val="TableNormal"/>
     <w:uiPriority w:val="39"/>
     <w:rsid w:val="005A1FE9"/>
     <w:pPr>
@@ -4965,9 +5182,9 @@
       </w:tblBorders>
     </w:tblPr>
   </w:style>
-  <w:style w:type="character" w:styleId="Lienhypertexte">
+  <w:style w:type="character" w:styleId="Hyperlink">
     <w:name w:val="Hyperlink"/>
-    <w:basedOn w:val="Policepardfaut"/>
+    <w:basedOn w:val="DefaultParagraphFont"/>
     <w:uiPriority w:val="99"/>
     <w:unhideWhenUsed/>
     <w:rsid w:val="00336230"/>
@@ -4976,9 +5193,9 @@
       <w:u w:val="single"/>
     </w:rPr>
   </w:style>
-  <w:style w:type="character" w:styleId="Mentionnonrsolue">
+  <w:style w:type="character" w:styleId="UnresolvedMention">
     <w:name w:val="Unresolved Mention"/>
-    <w:basedOn w:val="Policepardfaut"/>
+    <w:basedOn w:val="DefaultParagraphFont"/>
     <w:uiPriority w:val="99"/>
     <w:semiHidden/>
     <w:unhideWhenUsed/>
@@ -4988,10 +5205,10 @@
       <w:shd w:val="clear" w:color="auto" w:fill="E1DFDD"/>
     </w:rPr>
   </w:style>
-  <w:style w:type="paragraph" w:styleId="En-tte">
+  <w:style w:type="paragraph" w:styleId="Header">
     <w:name w:val="header"/>
     <w:basedOn w:val="Normal"/>
-    <w:link w:val="En-tteCar"/>
+    <w:link w:val="HeaderChar"/>
     <w:uiPriority w:val="99"/>
     <w:unhideWhenUsed/>
     <w:rsid w:val="00336230"/>
@@ -5003,17 +5220,17 @@
       <w:spacing w:after="0" w:line="240" w:lineRule="auto"/>
     </w:pPr>
   </w:style>
-  <w:style w:type="character" w:customStyle="1" w:styleId="En-tteCar">
-    <w:name w:val="En-tête Car"/>
-    <w:basedOn w:val="Policepardfaut"/>
-    <w:link w:val="En-tte"/>
+  <w:style w:type="character" w:customStyle="1" w:styleId="HeaderChar">
+    <w:name w:val="Header Char"/>
+    <w:basedOn w:val="DefaultParagraphFont"/>
+    <w:link w:val="Header"/>
     <w:uiPriority w:val="99"/>
     <w:rsid w:val="00336230"/>
   </w:style>
-  <w:style w:type="paragraph" w:styleId="Pieddepage">
+  <w:style w:type="paragraph" w:styleId="Footer">
     <w:name w:val="footer"/>
     <w:basedOn w:val="Normal"/>
-    <w:link w:val="PieddepageCar"/>
+    <w:link w:val="FooterChar"/>
     <w:uiPriority w:val="99"/>
     <w:unhideWhenUsed/>
     <w:rsid w:val="00336230"/>
@@ -5025,17 +5242,17 @@
       <w:spacing w:after="0" w:line="240" w:lineRule="auto"/>
     </w:pPr>
   </w:style>
-  <w:style w:type="character" w:customStyle="1" w:styleId="PieddepageCar">
-    <w:name w:val="Pied de page Car"/>
-    <w:basedOn w:val="Policepardfaut"/>
-    <w:link w:val="Pieddepage"/>
+  <w:style w:type="character" w:customStyle="1" w:styleId="FooterChar">
+    <w:name w:val="Footer Char"/>
+    <w:basedOn w:val="DefaultParagraphFont"/>
+    <w:link w:val="Footer"/>
     <w:uiPriority w:val="99"/>
     <w:rsid w:val="00336230"/>
   </w:style>
-  <w:style w:type="character" w:customStyle="1" w:styleId="Titre1Car">
-    <w:name w:val="Titre 1 Car"/>
-    <w:basedOn w:val="Policepardfaut"/>
-    <w:link w:val="Titre1"/>
+  <w:style w:type="character" w:customStyle="1" w:styleId="Heading1Char">
+    <w:name w:val="Heading 1 Char"/>
+    <w:basedOn w:val="DefaultParagraphFont"/>
+    <w:link w:val="Heading1"/>
     <w:uiPriority w:val="9"/>
     <w:rsid w:val="009D4553"/>
     <w:rPr>
@@ -5045,10 +5262,10 @@
       <w:szCs w:val="32"/>
     </w:rPr>
   </w:style>
-  <w:style w:type="character" w:customStyle="1" w:styleId="Titre2Car">
-    <w:name w:val="Titre 2 Car"/>
-    <w:basedOn w:val="Policepardfaut"/>
-    <w:link w:val="Titre2"/>
+  <w:style w:type="character" w:customStyle="1" w:styleId="Heading2Char">
+    <w:name w:val="Heading 2 Char"/>
+    <w:basedOn w:val="DefaultParagraphFont"/>
+    <w:link w:val="Heading2"/>
     <w:uiPriority w:val="9"/>
     <w:rsid w:val="004B755B"/>
     <w:rPr>
@@ -5058,9 +5275,9 @@
       <w:szCs w:val="26"/>
     </w:rPr>
   </w:style>
-  <w:style w:type="character" w:styleId="Lienhypertextesuivivisit">
+  <w:style w:type="character" w:styleId="FollowedHyperlink">
     <w:name w:val="FollowedHyperlink"/>
-    <w:basedOn w:val="Policepardfaut"/>
+    <w:basedOn w:val="DefaultParagraphFont"/>
     <w:uiPriority w:val="99"/>
     <w:semiHidden/>
     <w:unhideWhenUsed/>
@@ -5070,10 +5287,10 @@
       <w:u w:val="single"/>
     </w:rPr>
   </w:style>
-  <w:style w:type="character" w:customStyle="1" w:styleId="Titre3Car">
-    <w:name w:val="Titre 3 Car"/>
-    <w:basedOn w:val="Policepardfaut"/>
-    <w:link w:val="Titre3"/>
+  <w:style w:type="character" w:customStyle="1" w:styleId="Heading3Char">
+    <w:name w:val="Heading 3 Char"/>
+    <w:basedOn w:val="DefaultParagraphFont"/>
+    <w:link w:val="Heading3"/>
     <w:uiPriority w:val="9"/>
     <w:semiHidden/>
     <w:rsid w:val="009C5753"/>

</xml_diff>